<commit_message>
added comments to the code and document updation
</commit_message>
<xml_diff>
--- a/source/MySEProject/Documentation/ML-22-23-15 Approve Prediction of Multisequence Learning.docx
+++ b/source/MySEProject/Documentation/ML-22-23-15 Approve Prediction of Multisequence Learning.docx
@@ -1,6 +1,6 @@
 
 <file path=word/document.xml><?xml version="1.0" encoding="utf-8"?>
-<w:document xmlns:wpc="http://schemas.microsoft.com/office/word/2010/wordprocessingCanvas" xmlns:cx="http://schemas.microsoft.com/office/drawing/2014/chartex" xmlns:cx1="http://schemas.microsoft.com/office/drawing/2015/9/8/chartex" xmlns:mc="http://schemas.openxmlformats.org/markup-compatibility/2006" xmlns:o="urn:schemas-microsoft-com:office:office" xmlns:r="http://schemas.openxmlformats.org/officeDocument/2006/relationships" xmlns:m="http://schemas.openxmlformats.org/officeDocument/2006/math" xmlns:v="urn:schemas-microsoft-com:vml" xmlns:wp14="http://schemas.microsoft.com/office/word/2010/wordprocessingDrawing" xmlns:wp="http://schemas.openxmlformats.org/drawingml/2006/wordprocessingDrawing" xmlns:w10="urn:schemas-microsoft-com:office:word" xmlns:w="http://schemas.openxmlformats.org/wordprocessingml/2006/main" xmlns:w14="http://schemas.microsoft.com/office/word/2010/wordml" xmlns:w15="http://schemas.microsoft.com/office/word/2012/wordml" xmlns:w16se="http://schemas.microsoft.com/office/word/2015/wordml/symex" xmlns:wpg="http://schemas.microsoft.com/office/word/2010/wordprocessingGroup" xmlns:wpi="http://schemas.microsoft.com/office/word/2010/wordprocessingInk" xmlns:wne="http://schemas.microsoft.com/office/word/2006/wordml" xmlns:wps="http://schemas.microsoft.com/office/word/2010/wordprocessingShape" mc:Ignorable="w14 w15 w16se wp14">
+<w:document xmlns:wpc="http://schemas.microsoft.com/office/word/2010/wordprocessingCanvas" xmlns:cx="http://schemas.microsoft.com/office/drawing/2014/chartex" xmlns:cx1="http://schemas.microsoft.com/office/drawing/2015/9/8/chartex" xmlns:cx2="http://schemas.microsoft.com/office/drawing/2015/10/21/chartex" xmlns:cx3="http://schemas.microsoft.com/office/drawing/2016/5/9/chartex" xmlns:cx4="http://schemas.microsoft.com/office/drawing/2016/5/10/chartex" xmlns:cx5="http://schemas.microsoft.com/office/drawing/2016/5/11/chartex" xmlns:cx6="http://schemas.microsoft.com/office/drawing/2016/5/12/chartex" xmlns:cx7="http://schemas.microsoft.com/office/drawing/2016/5/13/chartex" xmlns:cx8="http://schemas.microsoft.com/office/drawing/2016/5/14/chartex" xmlns:mc="http://schemas.openxmlformats.org/markup-compatibility/2006" xmlns:aink="http://schemas.microsoft.com/office/drawing/2016/ink" xmlns:am3d="http://schemas.microsoft.com/office/drawing/2017/model3d" xmlns:o="urn:schemas-microsoft-com:office:office" xmlns:oel="http://schemas.microsoft.com/office/2019/extlst" xmlns:r="http://schemas.openxmlformats.org/officeDocument/2006/relationships" xmlns:m="http://schemas.openxmlformats.org/officeDocument/2006/math" xmlns:v="urn:schemas-microsoft-com:vml" xmlns:wp14="http://schemas.microsoft.com/office/word/2010/wordprocessingDrawing" xmlns:wp="http://schemas.openxmlformats.org/drawingml/2006/wordprocessingDrawing" xmlns:w10="urn:schemas-microsoft-com:office:word" xmlns:w="http://schemas.openxmlformats.org/wordprocessingml/2006/main" xmlns:w14="http://schemas.microsoft.com/office/word/2010/wordml" xmlns:w15="http://schemas.microsoft.com/office/word/2012/wordml" xmlns:w16cex="http://schemas.microsoft.com/office/word/2018/wordml/cex" xmlns:w16cid="http://schemas.microsoft.com/office/word/2016/wordml/cid" xmlns:w16="http://schemas.microsoft.com/office/word/2018/wordml" xmlns:w16du="http://schemas.microsoft.com/office/word/2023/wordml/word16du" xmlns:w16sdtdh="http://schemas.microsoft.com/office/word/2020/wordml/sdtdatahash" xmlns:w16se="http://schemas.microsoft.com/office/word/2015/wordml/symex" xmlns:wpg="http://schemas.microsoft.com/office/word/2010/wordprocessingGroup" xmlns:wpi="http://schemas.microsoft.com/office/word/2010/wordprocessingInk" xmlns:wne="http://schemas.microsoft.com/office/word/2006/wordml" xmlns:wps="http://schemas.microsoft.com/office/word/2010/wordprocessingShape" mc:Ignorable="w14 w15 w16se w16cid w16 w16cex w16sdtdh wp14">
   <w:body>
     <w:p>
       <w:pPr>
@@ -37,7 +37,21 @@
         <w:pStyle w:val="Keywords"/>
       </w:pPr>
       <w:r>
-        <w:t>Keywords—Hierarchical Temporal Memory (HTM), , Homeostatic Plasticity Controller (HPA), Prediction code, Local Area Density, Potential Radius, Local/Global Inhibition, HTM Prediction Engine).</w:t>
+        <w:t>Keywords—Hierarchical Temporal Memory (HTM)</w:t>
+      </w:r>
+      <w:proofErr w:type="gramStart"/>
+      <w:r>
+        <w:t>, ,</w:t>
+      </w:r>
+      <w:proofErr w:type="gramEnd"/>
+      <w:r>
+        <w:t xml:space="preserve"> Homeostatic Plasticity Controller (HPA), Prediction code,</w:t>
+      </w:r>
+      <w:r>
+        <w:t xml:space="preserve"> </w:t>
+      </w:r>
+      <w:r>
+        <w:t>HTM Prediction Engine).</w:t>
       </w:r>
     </w:p>
     <w:p>
@@ -105,7 +119,6 @@
           <w:id w:val="-939061005"/>
           <w:citation/>
         </w:sdtPr>
-        <w:sdtEndPr/>
         <w:sdtContent>
           <w:r>
             <w:rPr>
@@ -148,7 +161,6 @@
           <w:id w:val="279836967"/>
           <w:citation/>
         </w:sdtPr>
-        <w:sdtEndPr/>
         <w:sdtContent>
           <w:r>
             <w:rPr>
@@ -197,7 +209,6 @@
           <w:id w:val="2147149320"/>
           <w:citation/>
         </w:sdtPr>
-        <w:sdtEndPr/>
         <w:sdtContent>
           <w:r>
             <w:rPr>
@@ -273,7 +284,13 @@
         <w:rPr>
           <w:lang w:val="en-IN"/>
         </w:rPr>
-        <w:t>Hierarchical Temporal Memory (HTM) is a Biomimetics model based on the principles of memory predictions developed by scientists to capture the architectural and algorithmic features of the neocortex</w:t>
+        <w:t xml:space="preserve">Hierarchical Temporal Memory (HTM) is a Biomimetics model based on the principles of memory predictions developed by scientists to </w:t>
+      </w:r>
+      <w:r>
+        <w:rPr>
+          <w:lang w:val="en-IN"/>
+        </w:rPr>
+        <w:t>capture the architectural and algorithmic features of the neocortex</w:t>
       </w:r>
       <w:sdt>
         <w:sdtPr>
@@ -283,7 +300,6 @@
           <w:id w:val="-2095542333"/>
           <w:citation/>
         </w:sdtPr>
-        <w:sdtEndPr/>
         <w:sdtContent>
           <w:r>
             <w:rPr>
@@ -333,7 +349,6 @@
           <w:id w:val="1161433466"/>
           <w:citation/>
         </w:sdtPr>
-        <w:sdtEndPr/>
         <w:sdtContent>
           <w:r>
             <w:rPr>
@@ -379,21 +394,7 @@
         <w:rPr>
           <w:lang w:val="en-IN"/>
         </w:rPr>
-        <w:t xml:space="preserve">. HTM has given promising results in pattern recognition, and </w:t>
-      </w:r>
-      <w:proofErr w:type="gramStart"/>
-      <w:r>
-        <w:rPr>
-          <w:lang w:val="en-IN"/>
-        </w:rPr>
-        <w:t>This</w:t>
-      </w:r>
-      <w:proofErr w:type="gramEnd"/>
-      <w:r>
-        <w:rPr>
-          <w:lang w:val="en-IN"/>
-        </w:rPr>
-        <w:t xml:space="preserve"> can learn the temporal sequences and spatial flow of sensory inputs as data.</w:t>
+        <w:t>. HTM has given promising results in pattern recognition, and This can learn the temporal sequences and spatial flow of sensory inputs as data.</w:t>
       </w:r>
     </w:p>
     <w:p>
@@ -472,44 +473,90 @@
           <w:lang w:val="en-IN"/>
         </w:rPr>
       </w:pPr>
-    </w:p>
-    <w:p>
-      <w:pPr>
-        <w:pStyle w:val="BodyText"/>
-        <w:ind w:firstLine="0"/>
-        <w:rPr>
-          <w:lang w:val="en-IN"/>
-        </w:rPr>
-      </w:pPr>
-    </w:p>
-    <w:p>
-      <w:pPr>
-        <w:pStyle w:val="BodyText"/>
-        <w:rPr>
-          <w:lang w:val="en-IN"/>
-        </w:rPr>
-      </w:pPr>
-    </w:p>
-    <w:p>
-      <w:pPr>
-        <w:pStyle w:val="BodyText"/>
-        <w:rPr>
-          <w:lang w:val="en-IN"/>
-        </w:rPr>
-      </w:pPr>
-    </w:p>
-    <w:p>
-      <w:pPr>
-        <w:pStyle w:val="BodyText"/>
-        <w:rPr>
-          <w:lang w:val="en-IN"/>
-        </w:rPr>
-      </w:pPr>
-      <w:r>
-        <w:rPr>
-          <w:lang w:val="en-IN"/>
-        </w:rPr>
-        <w:t>Figure 1 shows the 2,048 columns of 32 artificial cells that are created using HTM. Conceptually, the columns are arranged in a two-dimensional array [6].</w:t>
+      <w:r>
+        <w:fldChar w:fldCharType="begin"/>
+      </w:r>
+      <w:r>
+        <w:instrText xml:space="preserve"> INCLUDEPICTURE "https://cdn.analyticsvidhya.com/wp-content/uploads/2018/04/SDR.jpg" \* MERGEFORMATINET </w:instrText>
+      </w:r>
+      <w:r>
+        <w:fldChar w:fldCharType="separate"/>
+      </w:r>
+      <w:r>
+        <w:rPr>
+          <w:noProof/>
+        </w:rPr>
+        <w:drawing>
+          <wp:inline distT="0" distB="0" distL="0" distR="0" wp14:anchorId="3F3FC9C9" wp14:editId="0D2CEB5B">
+            <wp:extent cx="1463040" cy="760095"/>
+            <wp:effectExtent l="0" t="0" r="0" b="1905"/>
+            <wp:docPr id="1" name="Picture 1"/>
+            <wp:cNvGraphicFramePr>
+              <a:graphicFrameLocks xmlns:a="http://schemas.openxmlformats.org/drawingml/2006/main" noChangeAspect="1"/>
+            </wp:cNvGraphicFramePr>
+            <a:graphic xmlns:a="http://schemas.openxmlformats.org/drawingml/2006/main">
+              <a:graphicData uri="http://schemas.openxmlformats.org/drawingml/2006/picture">
+                <pic:pic xmlns:pic="http://schemas.openxmlformats.org/drawingml/2006/picture">
+                  <pic:nvPicPr>
+                    <pic:cNvPr id="0" name="Picture 1"/>
+                    <pic:cNvPicPr>
+                      <a:picLocks noChangeAspect="1" noChangeArrowheads="1"/>
+                    </pic:cNvPicPr>
+                  </pic:nvPicPr>
+                  <pic:blipFill>
+                    <a:blip r:embed="rId8" cstate="print">
+                      <a:extLst>
+                        <a:ext uri="{28A0092B-C50C-407E-A947-70E740481C1C}">
+                          <a14:useLocalDpi xmlns:a14="http://schemas.microsoft.com/office/drawing/2010/main" val="0"/>
+                        </a:ext>
+                      </a:extLst>
+                    </a:blip>
+                    <a:srcRect/>
+                    <a:stretch>
+                      <a:fillRect/>
+                    </a:stretch>
+                  </pic:blipFill>
+                  <pic:spPr bwMode="auto">
+                    <a:xfrm>
+                      <a:off x="0" y="0"/>
+                      <a:ext cx="1484690" cy="771343"/>
+                    </a:xfrm>
+                    <a:prstGeom prst="rect">
+                      <a:avLst/>
+                    </a:prstGeom>
+                    <a:noFill/>
+                    <a:ln>
+                      <a:noFill/>
+                    </a:ln>
+                  </pic:spPr>
+                </pic:pic>
+              </a:graphicData>
+            </a:graphic>
+          </wp:inline>
+        </w:drawing>
+      </w:r>
+      <w:r>
+        <w:fldChar w:fldCharType="end"/>
+      </w:r>
+    </w:p>
+    <w:p>
+      <w:pPr>
+        <w:pStyle w:val="BodyText"/>
+        <w:rPr>
+          <w:lang w:val="en-IN"/>
+        </w:rPr>
+      </w:pPr>
+      <w:r>
+        <w:rPr>
+          <w:lang w:val="en-IN"/>
+        </w:rPr>
+        <w:t xml:space="preserve">Figure 1 shows the </w:t>
+      </w:r>
+      <w:r>
+        <w:rPr>
+          <w:lang w:val="en-IN"/>
+        </w:rPr>
+        <w:t>representation of SDR</w:t>
       </w:r>
     </w:p>
     <w:p>
@@ -555,8 +602,6 @@
         </w:rPr>
         <w:t>Little black circles signify synapses, which connect the cells in a column via a proximal dendrite. A genuine synaptic connection with a persistence value over the connection threshold is represented by a solid circle. In contrast, an unfilled circle denotes a potential synaptic connection with a persistence value below the connection threshold. If sufficient valid synapses are linked to active input bits, feedforward input activates a column after a local inhibition step.</w:t>
       </w:r>
-      <w:bookmarkStart w:id="0" w:name="_GoBack"/>
-      <w:bookmarkEnd w:id="0"/>
     </w:p>
     <w:p>
       <w:pPr>
@@ -602,12 +647,2388 @@
     </w:p>
     <w:p>
       <w:pPr>
+        <w:pStyle w:val="Heading2"/>
+        <w:rPr>
+          <w:b/>
+          <w:bCs/>
+        </w:rPr>
+      </w:pPr>
+      <w:r>
+        <w:rPr>
+          <w:b/>
+          <w:bCs/>
+        </w:rPr>
+        <w:lastRenderedPageBreak/>
+        <w:t>Hierarchical Temporal Memory (HTM)</w:t>
+      </w:r>
+    </w:p>
+    <w:p>
+      <w:pPr>
+        <w:pStyle w:val="Heading1"/>
+        <w:numPr>
+          <w:ilvl w:val="0"/>
+          <w:numId w:val="0"/>
+        </w:numPr>
+        <w:jc w:val="left"/>
+        <w:rPr>
+          <w:smallCaps w:val="0"/>
+          <w:noProof w:val="0"/>
+          <w:spacing w:val="-1"/>
+          <w:lang w:val="en-IN" w:eastAsia="x-none"/>
+        </w:rPr>
+      </w:pPr>
+      <w:r>
+        <w:rPr>
+          <w:smallCaps w:val="0"/>
+          <w:noProof w:val="0"/>
+          <w:spacing w:val="-1"/>
+          <w:lang w:val="en-IN" w:eastAsia="x-none"/>
+        </w:rPr>
+        <w:t>The HTM model learns what happens in one layer of the cortex. HTM operates on continuous streams of input patterns, attempting to construct infrequent and constant representations of input sequences based on the input stream's repeated pattern.</w:t>
+      </w:r>
+    </w:p>
+    <w:p>
+      <w:pPr>
+        <w:pStyle w:val="Heading1"/>
+        <w:numPr>
+          <w:ilvl w:val="0"/>
+          <w:numId w:val="0"/>
+        </w:numPr>
+        <w:jc w:val="left"/>
+        <w:rPr>
+          <w:smallCaps w:val="0"/>
+          <w:noProof w:val="0"/>
+          <w:spacing w:val="-1"/>
+          <w:lang w:val="en-IN" w:eastAsia="x-none"/>
+        </w:rPr>
+      </w:pPr>
+      <w:r>
+        <w:rPr>
+          <w:smallCaps w:val="0"/>
+          <w:noProof w:val="0"/>
+          <w:spacing w:val="-1"/>
+          <w:lang w:val="en-IN" w:eastAsia="x-none"/>
+        </w:rPr>
+        <w:t>HTM's ability to predict future patterns based on previously trained data patterns. HTM receives a unique pattern after a few cycles that compares the previous patterns to the new pattern. Input patterns should not repeat, and the pattern's uniqueness is important for training different sequences of input patterns, providing a wide variety of sequences to be predicted.</w:t>
+      </w:r>
+    </w:p>
+    <w:p>
+      <w:pPr>
+        <w:pStyle w:val="Heading1"/>
+        <w:numPr>
+          <w:ilvl w:val="0"/>
+          <w:numId w:val="0"/>
+        </w:numPr>
+        <w:jc w:val="left"/>
+        <w:rPr>
+          <w:b/>
+          <w:bCs/>
+        </w:rPr>
+      </w:pPr>
+      <w:r>
+        <w:rPr>
+          <w:b/>
+          <w:bCs/>
+        </w:rPr>
+        <w:t>Methodology</w:t>
+      </w:r>
+    </w:p>
+    <w:p>
+      <w:pPr>
+        <w:pStyle w:val="BodyText"/>
+        <w:rPr>
+          <w:lang w:val="en-IN"/>
+        </w:rPr>
+      </w:pPr>
+      <w:r>
+        <w:rPr>
+          <w:lang w:val="en-IN"/>
+        </w:rPr>
+        <w:t>The project Multi sequence Learning developed using C# .Net Core in Microsoft Visual Studio 2022 IDE (Integrated Development Environment) is used as a reference model to understand the functioning of Multi sequence learning, which uses HTM Prediction Engine and HPA controller for stability.</w:t>
+      </w:r>
+    </w:p>
+    <w:p>
+      <w:pPr>
+        <w:pStyle w:val="BodyText"/>
+        <w:rPr>
+          <w:lang w:val="en-IN"/>
+        </w:rPr>
+      </w:pPr>
+      <w:r>
+        <w:rPr>
+          <w:noProof/>
+          <w:lang w:val="en-IN"/>
+        </w:rPr>
+        <mc:AlternateContent>
+          <mc:Choice Requires="wps">
+            <w:drawing>
+              <wp:anchor distT="0" distB="0" distL="114300" distR="114300" simplePos="0" relativeHeight="251670528" behindDoc="0" locked="0" layoutInCell="1" allowOverlap="1" wp14:anchorId="62D3EEE5" wp14:editId="6A511689">
+                <wp:simplePos x="0" y="0"/>
+                <wp:positionH relativeFrom="column">
+                  <wp:posOffset>-63901</wp:posOffset>
+                </wp:positionH>
+                <wp:positionV relativeFrom="paragraph">
+                  <wp:posOffset>1433596</wp:posOffset>
+                </wp:positionV>
+                <wp:extent cx="2801669" cy="539262"/>
+                <wp:effectExtent l="0" t="0" r="303530" b="32385"/>
+                <wp:wrapNone/>
+                <wp:docPr id="40" name="Connector: Elbow 40"/>
+                <wp:cNvGraphicFramePr/>
+                <a:graphic xmlns:a="http://schemas.openxmlformats.org/drawingml/2006/main">
+                  <a:graphicData uri="http://schemas.microsoft.com/office/word/2010/wordprocessingShape">
+                    <wps:wsp>
+                      <wps:cNvCnPr/>
+                      <wps:spPr>
+                        <a:xfrm flipH="1">
+                          <a:off x="0" y="0"/>
+                          <a:ext cx="2801669" cy="539262"/>
+                        </a:xfrm>
+                        <a:prstGeom prst="bentConnector3">
+                          <a:avLst>
+                            <a:gd name="adj1" fmla="val -9871"/>
+                          </a:avLst>
+                        </a:prstGeom>
+                        <a:ln>
+                          <a:solidFill>
+                            <a:schemeClr val="tx1"/>
+                          </a:solidFill>
+                        </a:ln>
+                      </wps:spPr>
+                      <wps:style>
+                        <a:lnRef idx="1">
+                          <a:schemeClr val="accent1"/>
+                        </a:lnRef>
+                        <a:fillRef idx="0">
+                          <a:schemeClr val="accent1"/>
+                        </a:fillRef>
+                        <a:effectRef idx="0">
+                          <a:schemeClr val="accent1"/>
+                        </a:effectRef>
+                        <a:fontRef idx="minor">
+                          <a:schemeClr val="tx1"/>
+                        </a:fontRef>
+                      </wps:style>
+                      <wps:bodyPr/>
+                    </wps:wsp>
+                  </a:graphicData>
+                </a:graphic>
+                <wp14:sizeRelH relativeFrom="margin">
+                  <wp14:pctWidth>0</wp14:pctWidth>
+                </wp14:sizeRelH>
+                <wp14:sizeRelV relativeFrom="margin">
+                  <wp14:pctHeight>0</wp14:pctHeight>
+                </wp14:sizeRelV>
+              </wp:anchor>
+            </w:drawing>
+          </mc:Choice>
+          <mc:Fallback>
+            <w:pict>
+              <v:shapetype w14:anchorId="79EED46D" id="_x0000_t34" coordsize="21600,21600" o:spt="34" o:oned="t" adj="10800" path="m,l@0,0@0,21600,21600,21600e" filled="f">
+                <v:stroke joinstyle="miter"/>
+                <v:formulas>
+                  <v:f eqn="val #0"/>
+                </v:formulas>
+                <v:path arrowok="t" fillok="f" o:connecttype="none"/>
+                <v:handles>
+                  <v:h position="#0,center"/>
+                </v:handles>
+                <o:lock v:ext="edit" shapetype="t"/>
+              </v:shapetype>
+              <v:shape id="Connector: Elbow 40" o:spid="_x0000_s1026" type="#_x0000_t34" style="position:absolute;margin-left:-5.05pt;margin-top:112.9pt;width:220.6pt;height:42.45pt;flip:x;z-index:251670528;visibility:visible;mso-wrap-style:square;mso-width-percent:0;mso-height-percent:0;mso-wrap-distance-left:9pt;mso-wrap-distance-top:0;mso-wrap-distance-right:9pt;mso-wrap-distance-bottom:0;mso-position-horizontal:absolute;mso-position-horizontal-relative:text;mso-position-vertical:absolute;mso-position-vertical-relative:text;mso-width-percent:0;mso-height-percent:0;mso-width-relative:margin;mso-height-relative:margin" o:gfxdata="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" adj="-2132" strokecolor="black [3213]" strokeweight=".5pt"/>
+            </w:pict>
+          </mc:Fallback>
+        </mc:AlternateContent>
+      </w:r>
+      <w:r>
+        <w:rPr>
+          <w:noProof/>
+          <w:lang w:val="en-IN"/>
+        </w:rPr>
+        <mc:AlternateContent>
+          <mc:Choice Requires="wps">
+            <w:drawing>
+              <wp:anchor distT="0" distB="0" distL="114300" distR="114300" simplePos="0" relativeHeight="251663360" behindDoc="0" locked="0" layoutInCell="1" allowOverlap="1" wp14:anchorId="1C9D425B" wp14:editId="53175616">
+                <wp:simplePos x="0" y="0"/>
+                <wp:positionH relativeFrom="column">
+                  <wp:posOffset>1798086</wp:posOffset>
+                </wp:positionH>
+                <wp:positionV relativeFrom="paragraph">
+                  <wp:posOffset>1552341</wp:posOffset>
+                </wp:positionV>
+                <wp:extent cx="286004" cy="0"/>
+                <wp:effectExtent l="0" t="76200" r="19050" b="95250"/>
+                <wp:wrapNone/>
+                <wp:docPr id="28" name="Straight Arrow Connector 28"/>
+                <wp:cNvGraphicFramePr/>
+                <a:graphic xmlns:a="http://schemas.openxmlformats.org/drawingml/2006/main">
+                  <a:graphicData uri="http://schemas.microsoft.com/office/word/2010/wordprocessingShape">
+                    <wps:wsp>
+                      <wps:cNvCnPr/>
+                      <wps:spPr>
+                        <a:xfrm>
+                          <a:off x="0" y="0"/>
+                          <a:ext cx="286004" cy="0"/>
+                        </a:xfrm>
+                        <a:prstGeom prst="straightConnector1">
+                          <a:avLst/>
+                        </a:prstGeom>
+                        <a:ln>
+                          <a:solidFill>
+                            <a:schemeClr val="tx1"/>
+                          </a:solidFill>
+                          <a:tailEnd type="triangle"/>
+                        </a:ln>
+                      </wps:spPr>
+                      <wps:style>
+                        <a:lnRef idx="1">
+                          <a:schemeClr val="accent1"/>
+                        </a:lnRef>
+                        <a:fillRef idx="0">
+                          <a:schemeClr val="accent1"/>
+                        </a:fillRef>
+                        <a:effectRef idx="0">
+                          <a:schemeClr val="accent1"/>
+                        </a:effectRef>
+                        <a:fontRef idx="minor">
+                          <a:schemeClr val="tx1"/>
+                        </a:fontRef>
+                      </wps:style>
+                      <wps:bodyPr/>
+                    </wps:wsp>
+                  </a:graphicData>
+                </a:graphic>
+              </wp:anchor>
+            </w:drawing>
+          </mc:Choice>
+          <mc:Fallback>
+            <w:pict>
+              <v:shapetype w14:anchorId="02E8A11F" id="_x0000_t32" coordsize="21600,21600" o:spt="32" o:oned="t" path="m,l21600,21600e" filled="f">
+                <v:path arrowok="t" fillok="f" o:connecttype="none"/>
+                <o:lock v:ext="edit" shapetype="t"/>
+              </v:shapetype>
+              <v:shape id="Straight Arrow Connector 28" o:spid="_x0000_s1026" type="#_x0000_t32" style="position:absolute;margin-left:141.6pt;margin-top:122.25pt;width:22.5pt;height:0;z-index:251663360;visibility:visible;mso-wrap-style:square;mso-wrap-distance-left:9pt;mso-wrap-distance-top:0;mso-wrap-distance-right:9pt;mso-wrap-distance-bottom:0;mso-position-horizontal:absolute;mso-position-horizontal-relative:text;mso-position-vertical:absolute;mso-position-vertical-relative:text" o:gfxdata="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" strokecolor="black [3213]" strokeweight=".5pt">
+                <v:stroke endarrow="block" joinstyle="miter"/>
+              </v:shape>
+            </w:pict>
+          </mc:Fallback>
+        </mc:AlternateContent>
+      </w:r>
+      <w:r>
+        <w:rPr>
+          <w:noProof/>
+          <w:lang w:val="en-IN"/>
+        </w:rPr>
+        <mc:AlternateContent>
+          <mc:Choice Requires="wps">
+            <w:drawing>
+              <wp:anchor distT="0" distB="0" distL="114300" distR="114300" simplePos="0" relativeHeight="251662336" behindDoc="0" locked="0" layoutInCell="1" allowOverlap="1" wp14:anchorId="2F4CBF8B" wp14:editId="61EDE083">
+                <wp:simplePos x="0" y="0"/>
+                <wp:positionH relativeFrom="column">
+                  <wp:posOffset>892375</wp:posOffset>
+                </wp:positionH>
+                <wp:positionV relativeFrom="paragraph">
+                  <wp:posOffset>1548163</wp:posOffset>
+                </wp:positionV>
+                <wp:extent cx="196850" cy="0"/>
+                <wp:effectExtent l="0" t="76200" r="12700" b="95250"/>
+                <wp:wrapNone/>
+                <wp:docPr id="26" name="Connector: Elbow 26"/>
+                <wp:cNvGraphicFramePr/>
+                <a:graphic xmlns:a="http://schemas.openxmlformats.org/drawingml/2006/main">
+                  <a:graphicData uri="http://schemas.microsoft.com/office/word/2010/wordprocessingShape">
+                    <wps:wsp>
+                      <wps:cNvCnPr/>
+                      <wps:spPr>
+                        <a:xfrm>
+                          <a:off x="0" y="0"/>
+                          <a:ext cx="196850" cy="0"/>
+                        </a:xfrm>
+                        <a:prstGeom prst="bentConnector3">
+                          <a:avLst/>
+                        </a:prstGeom>
+                        <a:ln>
+                          <a:solidFill>
+                            <a:schemeClr val="tx1"/>
+                          </a:solidFill>
+                          <a:tailEnd type="triangle"/>
+                        </a:ln>
+                      </wps:spPr>
+                      <wps:style>
+                        <a:lnRef idx="1">
+                          <a:schemeClr val="accent1"/>
+                        </a:lnRef>
+                        <a:fillRef idx="0">
+                          <a:schemeClr val="accent1"/>
+                        </a:fillRef>
+                        <a:effectRef idx="0">
+                          <a:schemeClr val="accent1"/>
+                        </a:effectRef>
+                        <a:fontRef idx="minor">
+                          <a:schemeClr val="tx1"/>
+                        </a:fontRef>
+                      </wps:style>
+                      <wps:bodyPr/>
+                    </wps:wsp>
+                  </a:graphicData>
+                </a:graphic>
+              </wp:anchor>
+            </w:drawing>
+          </mc:Choice>
+          <mc:Fallback>
+            <w:pict>
+              <v:shape w14:anchorId="47ADA113" id="Connector: Elbow 26" o:spid="_x0000_s1026" type="#_x0000_t34" style="position:absolute;margin-left:70.25pt;margin-top:121.9pt;width:15.5pt;height:0;z-index:251662336;visibility:visible;mso-wrap-style:square;mso-wrap-distance-left:9pt;mso-wrap-distance-top:0;mso-wrap-distance-right:9pt;mso-wrap-distance-bottom:0;mso-position-horizontal:absolute;mso-position-horizontal-relative:text;mso-position-vertical:absolute;mso-position-vertical-relative:text" o:gfxdata="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" strokecolor="black [3213]" strokeweight=".5pt">
+                <v:stroke endarrow="block"/>
+              </v:shape>
+            </w:pict>
+          </mc:Fallback>
+        </mc:AlternateContent>
+      </w:r>
+      <w:r>
+        <w:rPr>
+          <w:lang w:val="en-IN"/>
+        </w:rPr>
+        <w:t xml:space="preserve"> The objective of this project is to understand Multi sequence learning for the sequence of Numbers and develop Multi sequence learning for Sequence of </w:t>
+      </w:r>
+      <w:r>
+        <w:rPr>
+          <w:lang w:val="en-IN"/>
+        </w:rPr>
+        <w:t xml:space="preserve">number </w:t>
+      </w:r>
+      <w:r>
+        <w:rPr>
+          <w:lang w:val="en-IN"/>
+        </w:rPr>
+        <w:t xml:space="preserve">Datasets which includes learning of a sequence of data resulting in the prediction of any sequence of </w:t>
+      </w:r>
+      <w:r>
+        <w:rPr>
+          <w:lang w:val="en-IN"/>
+        </w:rPr>
+        <w:t xml:space="preserve">numbers </w:t>
+      </w:r>
+      <w:r>
+        <w:rPr>
+          <w:lang w:val="en-IN"/>
+        </w:rPr>
+        <w:t>based on the learning in HTM.</w:t>
+      </w:r>
+    </w:p>
+    <w:p>
+      <w:pPr>
+        <w:pStyle w:val="BodyText"/>
+        <w:rPr>
+          <w:lang w:val="en-IN"/>
+        </w:rPr>
+      </w:pPr>
+      <w:r>
+        <w:rPr>
+          <w:noProof/>
+          <w:color w:val="000000" w:themeColor="text1"/>
+          <w:lang w:val="en-IN"/>
+        </w:rPr>
+        <mc:AlternateContent>
+          <mc:Choice Requires="wps">
+            <w:drawing>
+              <wp:anchor distT="0" distB="0" distL="114300" distR="114300" simplePos="0" relativeHeight="251672576" behindDoc="0" locked="0" layoutInCell="1" allowOverlap="1" wp14:anchorId="3EBD57F9" wp14:editId="4E57CE6C">
+                <wp:simplePos x="0" y="0"/>
+                <wp:positionH relativeFrom="column">
+                  <wp:posOffset>643255</wp:posOffset>
+                </wp:positionH>
+                <wp:positionV relativeFrom="paragraph">
+                  <wp:posOffset>1444959</wp:posOffset>
+                </wp:positionV>
+                <wp:extent cx="2232660" cy="346710"/>
+                <wp:effectExtent l="0" t="0" r="167640" b="34290"/>
+                <wp:wrapNone/>
+                <wp:docPr id="42" name="Connector: Elbow 42"/>
+                <wp:cNvGraphicFramePr/>
+                <a:graphic xmlns:a="http://schemas.openxmlformats.org/drawingml/2006/main">
+                  <a:graphicData uri="http://schemas.microsoft.com/office/word/2010/wordprocessingShape">
+                    <wps:wsp>
+                      <wps:cNvCnPr/>
+                      <wps:spPr>
+                        <a:xfrm flipH="1">
+                          <a:off x="0" y="0"/>
+                          <a:ext cx="2232660" cy="346710"/>
+                        </a:xfrm>
+                        <a:prstGeom prst="bentConnector3">
+                          <a:avLst>
+                            <a:gd name="adj1" fmla="val -6314"/>
+                          </a:avLst>
+                        </a:prstGeom>
+                        <a:ln>
+                          <a:solidFill>
+                            <a:schemeClr val="tx1"/>
+                          </a:solidFill>
+                        </a:ln>
+                      </wps:spPr>
+                      <wps:style>
+                        <a:lnRef idx="1">
+                          <a:schemeClr val="accent1"/>
+                        </a:lnRef>
+                        <a:fillRef idx="0">
+                          <a:schemeClr val="accent1"/>
+                        </a:fillRef>
+                        <a:effectRef idx="0">
+                          <a:schemeClr val="accent1"/>
+                        </a:effectRef>
+                        <a:fontRef idx="minor">
+                          <a:schemeClr val="tx1"/>
+                        </a:fontRef>
+                      </wps:style>
+                      <wps:bodyPr/>
+                    </wps:wsp>
+                  </a:graphicData>
+                </a:graphic>
+              </wp:anchor>
+            </w:drawing>
+          </mc:Choice>
+          <mc:Fallback>
+            <w:pict>
+              <v:shape w14:anchorId="64661E44" id="Connector: Elbow 42" o:spid="_x0000_s1026" type="#_x0000_t34" style="position:absolute;margin-left:50.65pt;margin-top:113.8pt;width:175.8pt;height:27.3pt;flip:x;z-index:251672576;visibility:visible;mso-wrap-style:square;mso-wrap-distance-left:9pt;mso-wrap-distance-top:0;mso-wrap-distance-right:9pt;mso-wrap-distance-bottom:0;mso-position-horizontal:absolute;mso-position-horizontal-relative:text;mso-position-vertical:absolute;mso-position-vertical-relative:text" o:gfxdata="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" adj="-1364" strokecolor="black [3213]" strokeweight=".5pt"/>
+            </w:pict>
+          </mc:Fallback>
+        </mc:AlternateContent>
+      </w:r>
+      <w:r>
+        <w:rPr>
+          <w:noProof/>
+          <w:color w:val="000000" w:themeColor="text1"/>
+          <w:lang w:val="en-IN"/>
+        </w:rPr>
+        <mc:AlternateContent>
+          <mc:Choice Requires="wps">
+            <w:drawing>
+              <wp:anchor distT="0" distB="0" distL="114300" distR="114300" simplePos="0" relativeHeight="251668480" behindDoc="0" locked="0" layoutInCell="1" allowOverlap="1" wp14:anchorId="6596049B" wp14:editId="46A6CA61">
+                <wp:simplePos x="0" y="0"/>
+                <wp:positionH relativeFrom="column">
+                  <wp:posOffset>897055</wp:posOffset>
+                </wp:positionH>
+                <wp:positionV relativeFrom="paragraph">
+                  <wp:posOffset>1409967</wp:posOffset>
+                </wp:positionV>
+                <wp:extent cx="158750" cy="0"/>
+                <wp:effectExtent l="0" t="76200" r="12700" b="95250"/>
+                <wp:wrapNone/>
+                <wp:docPr id="37" name="Straight Arrow Connector 37"/>
+                <wp:cNvGraphicFramePr/>
+                <a:graphic xmlns:a="http://schemas.openxmlformats.org/drawingml/2006/main">
+                  <a:graphicData uri="http://schemas.microsoft.com/office/word/2010/wordprocessingShape">
+                    <wps:wsp>
+                      <wps:cNvCnPr/>
+                      <wps:spPr>
+                        <a:xfrm>
+                          <a:off x="0" y="0"/>
+                          <a:ext cx="158750" cy="0"/>
+                        </a:xfrm>
+                        <a:prstGeom prst="straightConnector1">
+                          <a:avLst/>
+                        </a:prstGeom>
+                        <a:ln>
+                          <a:solidFill>
+                            <a:schemeClr val="tx1"/>
+                          </a:solidFill>
+                          <a:tailEnd type="triangle"/>
+                        </a:ln>
+                      </wps:spPr>
+                      <wps:style>
+                        <a:lnRef idx="1">
+                          <a:schemeClr val="accent1"/>
+                        </a:lnRef>
+                        <a:fillRef idx="0">
+                          <a:schemeClr val="accent1"/>
+                        </a:fillRef>
+                        <a:effectRef idx="0">
+                          <a:schemeClr val="accent1"/>
+                        </a:effectRef>
+                        <a:fontRef idx="minor">
+                          <a:schemeClr val="tx1"/>
+                        </a:fontRef>
+                      </wps:style>
+                      <wps:bodyPr/>
+                    </wps:wsp>
+                  </a:graphicData>
+                </a:graphic>
+              </wp:anchor>
+            </w:drawing>
+          </mc:Choice>
+          <mc:Fallback>
+            <w:pict>
+              <v:shape w14:anchorId="4CE9F517" id="Straight Arrow Connector 37" o:spid="_x0000_s1026" type="#_x0000_t32" style="position:absolute;margin-left:70.65pt;margin-top:111pt;width:12.5pt;height:0;z-index:251668480;visibility:visible;mso-wrap-style:square;mso-wrap-distance-left:9pt;mso-wrap-distance-top:0;mso-wrap-distance-right:9pt;mso-wrap-distance-bottom:0;mso-position-horizontal:absolute;mso-position-horizontal-relative:text;mso-position-vertical:absolute;mso-position-vertical-relative:text" o:gfxdata="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" strokecolor="black [3213]" strokeweight=".5pt">
+                <v:stroke endarrow="block" joinstyle="miter"/>
+              </v:shape>
+            </w:pict>
+          </mc:Fallback>
+        </mc:AlternateContent>
+      </w:r>
+      <w:r>
+        <w:rPr>
+          <w:noProof/>
+          <w:color w:val="000000" w:themeColor="text1"/>
+          <w:lang w:val="en-IN"/>
+        </w:rPr>
+        <mc:AlternateContent>
+          <mc:Choice Requires="wps">
+            <w:drawing>
+              <wp:anchor distT="0" distB="0" distL="114300" distR="114300" simplePos="0" relativeHeight="251669504" behindDoc="0" locked="0" layoutInCell="1" allowOverlap="1" wp14:anchorId="296BF2BF" wp14:editId="0700E3E0">
+                <wp:simplePos x="0" y="0"/>
+                <wp:positionH relativeFrom="column">
+                  <wp:posOffset>1865128</wp:posOffset>
+                </wp:positionH>
+                <wp:positionV relativeFrom="paragraph">
+                  <wp:posOffset>1397033</wp:posOffset>
+                </wp:positionV>
+                <wp:extent cx="163830" cy="0"/>
+                <wp:effectExtent l="0" t="76200" r="26670" b="95250"/>
+                <wp:wrapNone/>
+                <wp:docPr id="38" name="Straight Arrow Connector 38"/>
+                <wp:cNvGraphicFramePr/>
+                <a:graphic xmlns:a="http://schemas.openxmlformats.org/drawingml/2006/main">
+                  <a:graphicData uri="http://schemas.microsoft.com/office/word/2010/wordprocessingShape">
+                    <wps:wsp>
+                      <wps:cNvCnPr/>
+                      <wps:spPr>
+                        <a:xfrm>
+                          <a:off x="0" y="0"/>
+                          <a:ext cx="163830" cy="0"/>
+                        </a:xfrm>
+                        <a:prstGeom prst="straightConnector1">
+                          <a:avLst/>
+                        </a:prstGeom>
+                        <a:ln>
+                          <a:solidFill>
+                            <a:schemeClr val="tx1"/>
+                          </a:solidFill>
+                          <a:tailEnd type="triangle"/>
+                        </a:ln>
+                      </wps:spPr>
+                      <wps:style>
+                        <a:lnRef idx="1">
+                          <a:schemeClr val="accent1"/>
+                        </a:lnRef>
+                        <a:fillRef idx="0">
+                          <a:schemeClr val="accent1"/>
+                        </a:fillRef>
+                        <a:effectRef idx="0">
+                          <a:schemeClr val="accent1"/>
+                        </a:effectRef>
+                        <a:fontRef idx="minor">
+                          <a:schemeClr val="tx1"/>
+                        </a:fontRef>
+                      </wps:style>
+                      <wps:bodyPr/>
+                    </wps:wsp>
+                  </a:graphicData>
+                </a:graphic>
+                <wp14:sizeRelH relativeFrom="margin">
+                  <wp14:pctWidth>0</wp14:pctWidth>
+                </wp14:sizeRelH>
+                <wp14:sizeRelV relativeFrom="margin">
+                  <wp14:pctHeight>0</wp14:pctHeight>
+                </wp14:sizeRelV>
+              </wp:anchor>
+            </w:drawing>
+          </mc:Choice>
+          <mc:Fallback>
+            <w:pict>
+              <v:shape w14:anchorId="3C89FBE3" id="Straight Arrow Connector 38" o:spid="_x0000_s1026" type="#_x0000_t32" style="position:absolute;margin-left:146.85pt;margin-top:110pt;width:12.9pt;height:0;z-index:251669504;visibility:visible;mso-wrap-style:square;mso-width-percent:0;mso-height-percent:0;mso-wrap-distance-left:9pt;mso-wrap-distance-top:0;mso-wrap-distance-right:9pt;mso-wrap-distance-bottom:0;mso-position-horizontal:absolute;mso-position-horizontal-relative:text;mso-position-vertical:absolute;mso-position-vertical-relative:text;mso-width-percent:0;mso-height-percent:0;mso-width-relative:margin;mso-height-relative:margin" o:gfxdata="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" strokecolor="black [3213]" strokeweight=".5pt">
+                <v:stroke endarrow="block" joinstyle="miter"/>
+              </v:shape>
+            </w:pict>
+          </mc:Fallback>
+        </mc:AlternateContent>
+      </w:r>
+      <w:r>
+        <w:rPr>
+          <w:noProof/>
+          <w:color w:val="000000" w:themeColor="text1"/>
+          <w:lang w:val="en-IN"/>
+        </w:rPr>
+        <mc:AlternateContent>
+          <mc:Choice Requires="wps">
+            <w:drawing>
+              <wp:anchor distT="0" distB="0" distL="114300" distR="114300" simplePos="0" relativeHeight="251666432" behindDoc="1" locked="0" layoutInCell="1" allowOverlap="1" wp14:anchorId="09BAF633" wp14:editId="1FE7A1D9">
+                <wp:simplePos x="0" y="0"/>
+                <wp:positionH relativeFrom="column">
+                  <wp:posOffset>2047240</wp:posOffset>
+                </wp:positionH>
+                <wp:positionV relativeFrom="paragraph">
+                  <wp:posOffset>1205230</wp:posOffset>
+                </wp:positionV>
+                <wp:extent cx="826770" cy="440690"/>
+                <wp:effectExtent l="0" t="0" r="11430" b="16510"/>
+                <wp:wrapTight wrapText="bothSides">
+                  <wp:wrapPolygon edited="0">
+                    <wp:start x="0" y="0"/>
+                    <wp:lineTo x="0" y="21476"/>
+                    <wp:lineTo x="21401" y="21476"/>
+                    <wp:lineTo x="21401" y="0"/>
+                    <wp:lineTo x="0" y="0"/>
+                  </wp:wrapPolygon>
+                </wp:wrapTight>
+                <wp:docPr id="31" name="Rectangle: Rounded Corners 31"/>
+                <wp:cNvGraphicFramePr/>
+                <a:graphic xmlns:a="http://schemas.openxmlformats.org/drawingml/2006/main">
+                  <a:graphicData uri="http://schemas.microsoft.com/office/word/2010/wordprocessingShape">
+                    <wps:wsp>
+                      <wps:cNvSpPr/>
+                      <wps:spPr>
+                        <a:xfrm>
+                          <a:off x="0" y="0"/>
+                          <a:ext cx="826770" cy="440690"/>
+                        </a:xfrm>
+                        <a:prstGeom prst="roundRect">
+                          <a:avLst/>
+                        </a:prstGeom>
+                        <a:solidFill>
+                          <a:schemeClr val="bg1"/>
+                        </a:solidFill>
+                        <a:ln>
+                          <a:solidFill>
+                            <a:schemeClr val="tx1"/>
+                          </a:solidFill>
+                        </a:ln>
+                      </wps:spPr>
+                      <wps:style>
+                        <a:lnRef idx="2">
+                          <a:schemeClr val="accent6"/>
+                        </a:lnRef>
+                        <a:fillRef idx="1">
+                          <a:schemeClr val="lt1"/>
+                        </a:fillRef>
+                        <a:effectRef idx="0">
+                          <a:schemeClr val="accent6"/>
+                        </a:effectRef>
+                        <a:fontRef idx="minor">
+                          <a:schemeClr val="dk1"/>
+                        </a:fontRef>
+                      </wps:style>
+                      <wps:txbx>
+                        <w:txbxContent>
+                          <w:p>
+                            <w:pPr>
+                              <w:rPr>
+                                <w:sz w:val="14"/>
+                                <w:szCs w:val="14"/>
+                              </w:rPr>
+                            </w:pPr>
+                            <w:r>
+                              <w:rPr>
+                                <w:b/>
+                                <w:bCs/>
+                                <w:color w:val="000000"/>
+                                <w:sz w:val="14"/>
+                                <w:szCs w:val="14"/>
+                                <w:shd w:val="clear" w:color="auto" w:fill="F8F9FA"/>
+                              </w:rPr>
+                              <w:t>Temporal Memory</w:t>
+                            </w:r>
+                          </w:p>
+                        </w:txbxContent>
+                      </wps:txbx>
+                      <wps:bodyPr rot="0" spcFirstLastPara="0" vertOverflow="overflow" horzOverflow="overflow" vert="horz" wrap="square" lIns="91440" tIns="45720" rIns="91440" bIns="45720" numCol="1" spcCol="0" rtlCol="0" fromWordArt="0" anchor="ctr" anchorCtr="0" forceAA="0" compatLnSpc="1">
+                        <a:prstTxWarp prst="textNoShape">
+                          <a:avLst/>
+                        </a:prstTxWarp>
+                        <a:noAutofit/>
+                      </wps:bodyPr>
+                    </wps:wsp>
+                  </a:graphicData>
+                </a:graphic>
+                <wp14:sizeRelH relativeFrom="margin">
+                  <wp14:pctWidth>0</wp14:pctWidth>
+                </wp14:sizeRelH>
+                <wp14:sizeRelV relativeFrom="margin">
+                  <wp14:pctHeight>0</wp14:pctHeight>
+                </wp14:sizeRelV>
+              </wp:anchor>
+            </w:drawing>
+          </mc:Choice>
+          <mc:Fallback>
+            <w:pict>
+              <v:roundrect w14:anchorId="09BAF633" id="Rectangle: Rounded Corners 31" o:spid="_x0000_s1026" style="position:absolute;left:0;text-align:left;margin-left:161.2pt;margin-top:94.9pt;width:65.1pt;height:34.7pt;z-index:-251650048;visibility:visible;mso-wrap-style:square;mso-width-percent:0;mso-height-percent:0;mso-wrap-distance-left:9pt;mso-wrap-distance-top:0;mso-wrap-distance-right:9pt;mso-wrap-distance-bottom:0;mso-position-horizontal:absolute;mso-position-horizontal-relative:text;mso-position-vertical:absolute;mso-position-vertical-relative:text;mso-width-percent:0;mso-height-percent:0;mso-width-relative:margin;mso-height-relative:margin;v-text-anchor:middle" arcsize="10923f" o:gfxdata="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" fillcolor="white [3212]" strokecolor="black [3213]" strokeweight="1pt">
+                <v:stroke joinstyle="miter"/>
+                <v:textbox>
+                  <w:txbxContent>
+                    <w:p>
+                      <w:pPr>
+                        <w:rPr>
+                          <w:sz w:val="14"/>
+                          <w:szCs w:val="14"/>
+                        </w:rPr>
+                      </w:pPr>
+                      <w:r>
+                        <w:rPr>
+                          <w:b/>
+                          <w:bCs/>
+                          <w:color w:val="000000"/>
+                          <w:sz w:val="14"/>
+                          <w:szCs w:val="14"/>
+                          <w:shd w:val="clear" w:color="auto" w:fill="F8F9FA"/>
+                        </w:rPr>
+                        <w:t>Temporal Memory</w:t>
+                      </w:r>
+                    </w:p>
+                  </w:txbxContent>
+                </v:textbox>
+                <w10:wrap type="tight"/>
+              </v:roundrect>
+            </w:pict>
+          </mc:Fallback>
+        </mc:AlternateContent>
+      </w:r>
+      <w:r>
+        <w:rPr>
+          <w:noProof/>
+          <w:color w:val="000000" w:themeColor="text1"/>
+          <w:lang w:val="en-IN"/>
+        </w:rPr>
+        <mc:AlternateContent>
+          <mc:Choice Requires="wps">
+            <w:drawing>
+              <wp:anchor distT="0" distB="0" distL="114300" distR="114300" simplePos="0" relativeHeight="251671552" behindDoc="0" locked="0" layoutInCell="1" allowOverlap="1" wp14:anchorId="62D0CD86" wp14:editId="291C4902">
+                <wp:simplePos x="0" y="0"/>
+                <wp:positionH relativeFrom="column">
+                  <wp:posOffset>-71754</wp:posOffset>
+                </wp:positionH>
+                <wp:positionV relativeFrom="paragraph">
+                  <wp:posOffset>1061954</wp:posOffset>
+                </wp:positionV>
+                <wp:extent cx="127489" cy="298938"/>
+                <wp:effectExtent l="19050" t="0" r="63500" b="101600"/>
+                <wp:wrapNone/>
+                <wp:docPr id="41" name="Connector: Elbow 41"/>
+                <wp:cNvGraphicFramePr/>
+                <a:graphic xmlns:a="http://schemas.openxmlformats.org/drawingml/2006/main">
+                  <a:graphicData uri="http://schemas.microsoft.com/office/word/2010/wordprocessingShape">
+                    <wps:wsp>
+                      <wps:cNvCnPr/>
+                      <wps:spPr>
+                        <a:xfrm>
+                          <a:off x="0" y="0"/>
+                          <a:ext cx="127489" cy="298938"/>
+                        </a:xfrm>
+                        <a:prstGeom prst="bentConnector3">
+                          <a:avLst>
+                            <a:gd name="adj1" fmla="val -2427"/>
+                          </a:avLst>
+                        </a:prstGeom>
+                        <a:ln>
+                          <a:solidFill>
+                            <a:schemeClr val="tx1"/>
+                          </a:solidFill>
+                          <a:tailEnd type="triangle"/>
+                        </a:ln>
+                      </wps:spPr>
+                      <wps:style>
+                        <a:lnRef idx="1">
+                          <a:schemeClr val="accent1"/>
+                        </a:lnRef>
+                        <a:fillRef idx="0">
+                          <a:schemeClr val="accent1"/>
+                        </a:fillRef>
+                        <a:effectRef idx="0">
+                          <a:schemeClr val="accent1"/>
+                        </a:effectRef>
+                        <a:fontRef idx="minor">
+                          <a:schemeClr val="tx1"/>
+                        </a:fontRef>
+                      </wps:style>
+                      <wps:bodyPr/>
+                    </wps:wsp>
+                  </a:graphicData>
+                </a:graphic>
+                <wp14:sizeRelH relativeFrom="margin">
+                  <wp14:pctWidth>0</wp14:pctWidth>
+                </wp14:sizeRelH>
+                <wp14:sizeRelV relativeFrom="margin">
+                  <wp14:pctHeight>0</wp14:pctHeight>
+                </wp14:sizeRelV>
+              </wp:anchor>
+            </w:drawing>
+          </mc:Choice>
+          <mc:Fallback>
+            <w:pict>
+              <v:shape w14:anchorId="4EB1147F" id="Connector: Elbow 41" o:spid="_x0000_s1026" type="#_x0000_t34" style="position:absolute;margin-left:-5.65pt;margin-top:83.6pt;width:10.05pt;height:23.55pt;z-index:251671552;visibility:visible;mso-wrap-style:square;mso-width-percent:0;mso-height-percent:0;mso-wrap-distance-left:9pt;mso-wrap-distance-top:0;mso-wrap-distance-right:9pt;mso-wrap-distance-bottom:0;mso-position-horizontal:absolute;mso-position-horizontal-relative:text;mso-position-vertical:absolute;mso-position-vertical-relative:text;mso-width-percent:0;mso-height-percent:0;mso-width-relative:margin;mso-height-relative:margin" o:gfxdata="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" adj="-524" strokecolor="black [3213]" strokeweight=".5pt">
+                <v:stroke endarrow="block"/>
+              </v:shape>
+            </w:pict>
+          </mc:Fallback>
+        </mc:AlternateContent>
+      </w:r>
+      <w:r>
+        <w:rPr>
+          <w:noProof/>
+          <w:color w:val="000000" w:themeColor="text1"/>
+          <w:lang w:val="en-IN"/>
+        </w:rPr>
+        <mc:AlternateContent>
+          <mc:Choice Requires="wps">
+            <w:drawing>
+              <wp:anchor distT="0" distB="0" distL="114300" distR="114300" simplePos="0" relativeHeight="251660288" behindDoc="1" locked="0" layoutInCell="1" allowOverlap="1" wp14:anchorId="34FAF910" wp14:editId="1B31AD03">
+                <wp:simplePos x="0" y="0"/>
+                <wp:positionH relativeFrom="column">
+                  <wp:posOffset>1094105</wp:posOffset>
+                </wp:positionH>
+                <wp:positionV relativeFrom="paragraph">
+                  <wp:posOffset>105410</wp:posOffset>
+                </wp:positionV>
+                <wp:extent cx="698500" cy="812800"/>
+                <wp:effectExtent l="0" t="0" r="25400" b="25400"/>
+                <wp:wrapTight wrapText="bothSides">
+                  <wp:wrapPolygon edited="0">
+                    <wp:start x="1178" y="0"/>
+                    <wp:lineTo x="0" y="1013"/>
+                    <wp:lineTo x="0" y="20756"/>
+                    <wp:lineTo x="589" y="21769"/>
+                    <wp:lineTo x="21207" y="21769"/>
+                    <wp:lineTo x="21796" y="20756"/>
+                    <wp:lineTo x="21796" y="1519"/>
+                    <wp:lineTo x="21207" y="0"/>
+                    <wp:lineTo x="1178" y="0"/>
+                  </wp:wrapPolygon>
+                </wp:wrapTight>
+                <wp:docPr id="24" name="Rectangle: Rounded Corners 24"/>
+                <wp:cNvGraphicFramePr/>
+                <a:graphic xmlns:a="http://schemas.openxmlformats.org/drawingml/2006/main">
+                  <a:graphicData uri="http://schemas.microsoft.com/office/word/2010/wordprocessingShape">
+                    <wps:wsp>
+                      <wps:cNvSpPr/>
+                      <wps:spPr>
+                        <a:xfrm>
+                          <a:off x="0" y="0"/>
+                          <a:ext cx="698500" cy="812800"/>
+                        </a:xfrm>
+                        <a:prstGeom prst="roundRect">
+                          <a:avLst/>
+                        </a:prstGeom>
+                        <a:solidFill>
+                          <a:schemeClr val="bg1"/>
+                        </a:solidFill>
+                        <a:ln>
+                          <a:solidFill>
+                            <a:schemeClr val="tx1"/>
+                          </a:solidFill>
+                        </a:ln>
+                      </wps:spPr>
+                      <wps:style>
+                        <a:lnRef idx="2">
+                          <a:schemeClr val="accent6"/>
+                        </a:lnRef>
+                        <a:fillRef idx="1">
+                          <a:schemeClr val="lt1"/>
+                        </a:fillRef>
+                        <a:effectRef idx="0">
+                          <a:schemeClr val="accent6"/>
+                        </a:effectRef>
+                        <a:fontRef idx="minor">
+                          <a:schemeClr val="dk1"/>
+                        </a:fontRef>
+                      </wps:style>
+                      <wps:txbx>
+                        <w:txbxContent>
+                          <w:p>
+                            <w:pPr>
+                              <w:rPr>
+                                <w:sz w:val="14"/>
+                                <w:szCs w:val="14"/>
+                              </w:rPr>
+                            </w:pPr>
+                            <w:r>
+                              <w:rPr>
+                                <w:b/>
+                                <w:bCs/>
+                                <w:color w:val="000000"/>
+                                <w:sz w:val="14"/>
+                                <w:szCs w:val="14"/>
+                                <w:shd w:val="clear" w:color="auto" w:fill="F8F9FA"/>
+                              </w:rPr>
+                              <w:t>Encoders </w:t>
+                            </w:r>
+                            <w:r>
+                              <w:rPr>
+                                <w:b/>
+                                <w:bCs/>
+                                <w:color w:val="000000"/>
+                                <w:sz w:val="14"/>
+                                <w:szCs w:val="14"/>
+                                <w:shd w:val="clear" w:color="auto" w:fill="F8F9FA"/>
+                              </w:rPr>
+                              <w:br/>
+                            </w:r>
+                            <w:r>
+                              <w:rPr>
+                                <w:color w:val="000000"/>
+                                <w:sz w:val="14"/>
+                                <w:szCs w:val="14"/>
+                                <w:shd w:val="clear" w:color="auto" w:fill="F8F9FA"/>
+                              </w:rPr>
+                              <w:t>(Scalar Encoder/</w:t>
+                            </w:r>
+                            <w:r>
+                              <w:rPr>
+                                <w:color w:val="000000"/>
+                                <w:sz w:val="14"/>
+                                <w:szCs w:val="14"/>
+                                <w:shd w:val="clear" w:color="auto" w:fill="F8F9FA"/>
+                              </w:rPr>
+                              <w:br/>
+                              <w:t>HTM Image Encoder)</w:t>
+                            </w:r>
+                          </w:p>
+                        </w:txbxContent>
+                      </wps:txbx>
+                      <wps:bodyPr rot="0" spcFirstLastPara="0" vertOverflow="overflow" horzOverflow="overflow" vert="horz" wrap="square" lIns="91440" tIns="45720" rIns="91440" bIns="45720" numCol="1" spcCol="0" rtlCol="0" fromWordArt="0" anchor="ctr" anchorCtr="0" forceAA="0" compatLnSpc="1">
+                        <a:prstTxWarp prst="textNoShape">
+                          <a:avLst/>
+                        </a:prstTxWarp>
+                        <a:noAutofit/>
+                      </wps:bodyPr>
+                    </wps:wsp>
+                  </a:graphicData>
+                </a:graphic>
+                <wp14:sizeRelH relativeFrom="margin">
+                  <wp14:pctWidth>0</wp14:pctWidth>
+                </wp14:sizeRelH>
+                <wp14:sizeRelV relativeFrom="margin">
+                  <wp14:pctHeight>0</wp14:pctHeight>
+                </wp14:sizeRelV>
+              </wp:anchor>
+            </w:drawing>
+          </mc:Choice>
+          <mc:Fallback>
+            <w:pict>
+              <v:roundrect w14:anchorId="34FAF910" id="Rectangle: Rounded Corners 24" o:spid="_x0000_s1027" style="position:absolute;left:0;text-align:left;margin-left:86.15pt;margin-top:8.3pt;width:55pt;height:64pt;z-index:-251656192;visibility:visible;mso-wrap-style:square;mso-width-percent:0;mso-height-percent:0;mso-wrap-distance-left:9pt;mso-wrap-distance-top:0;mso-wrap-distance-right:9pt;mso-wrap-distance-bottom:0;mso-position-horizontal:absolute;mso-position-horizontal-relative:text;mso-position-vertical:absolute;mso-position-vertical-relative:text;mso-width-percent:0;mso-height-percent:0;mso-width-relative:margin;mso-height-relative:margin;v-text-anchor:middle" arcsize="10923f" o:gfxdata="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" fillcolor="white [3212]" strokecolor="black [3213]" strokeweight="1pt">
+                <v:stroke joinstyle="miter"/>
+                <v:textbox>
+                  <w:txbxContent>
+                    <w:p>
+                      <w:pPr>
+                        <w:rPr>
+                          <w:sz w:val="14"/>
+                          <w:szCs w:val="14"/>
+                        </w:rPr>
+                      </w:pPr>
+                      <w:r>
+                        <w:rPr>
+                          <w:b/>
+                          <w:bCs/>
+                          <w:color w:val="000000"/>
+                          <w:sz w:val="14"/>
+                          <w:szCs w:val="14"/>
+                          <w:shd w:val="clear" w:color="auto" w:fill="F8F9FA"/>
+                        </w:rPr>
+                        <w:t>Encoders </w:t>
+                      </w:r>
+                      <w:r>
+                        <w:rPr>
+                          <w:b/>
+                          <w:bCs/>
+                          <w:color w:val="000000"/>
+                          <w:sz w:val="14"/>
+                          <w:szCs w:val="14"/>
+                          <w:shd w:val="clear" w:color="auto" w:fill="F8F9FA"/>
+                        </w:rPr>
+                        <w:br/>
+                      </w:r>
+                      <w:r>
+                        <w:rPr>
+                          <w:color w:val="000000"/>
+                          <w:sz w:val="14"/>
+                          <w:szCs w:val="14"/>
+                          <w:shd w:val="clear" w:color="auto" w:fill="F8F9FA"/>
+                        </w:rPr>
+                        <w:t>(Scalar Encoder/</w:t>
+                      </w:r>
+                      <w:r>
+                        <w:rPr>
+                          <w:color w:val="000000"/>
+                          <w:sz w:val="14"/>
+                          <w:szCs w:val="14"/>
+                          <w:shd w:val="clear" w:color="auto" w:fill="F8F9FA"/>
+                        </w:rPr>
+                        <w:br/>
+                        <w:t>HTM Image Encoder)</w:t>
+                      </w:r>
+                    </w:p>
+                  </w:txbxContent>
+                </v:textbox>
+                <w10:wrap type="tight"/>
+              </v:roundrect>
+            </w:pict>
+          </mc:Fallback>
+        </mc:AlternateContent>
+      </w:r>
+      <w:r>
+        <w:rPr>
+          <w:noProof/>
+          <w:color w:val="000000" w:themeColor="text1"/>
+          <w:lang w:val="en-IN"/>
+        </w:rPr>
+        <mc:AlternateContent>
+          <mc:Choice Requires="wps">
+            <w:drawing>
+              <wp:anchor distT="0" distB="0" distL="114300" distR="114300" simplePos="0" relativeHeight="251659264" behindDoc="1" locked="0" layoutInCell="1" allowOverlap="1" wp14:anchorId="5BC70988" wp14:editId="7DC57E25">
+                <wp:simplePos x="0" y="0"/>
+                <wp:positionH relativeFrom="column">
+                  <wp:posOffset>20955</wp:posOffset>
+                </wp:positionH>
+                <wp:positionV relativeFrom="paragraph">
+                  <wp:posOffset>105410</wp:posOffset>
+                </wp:positionV>
+                <wp:extent cx="876300" cy="812800"/>
+                <wp:effectExtent l="0" t="0" r="19050" b="25400"/>
+                <wp:wrapTight wrapText="bothSides">
+                  <wp:wrapPolygon edited="0">
+                    <wp:start x="939" y="0"/>
+                    <wp:lineTo x="0" y="1519"/>
+                    <wp:lineTo x="0" y="20756"/>
+                    <wp:lineTo x="939" y="21769"/>
+                    <wp:lineTo x="20661" y="21769"/>
+                    <wp:lineTo x="21600" y="20756"/>
+                    <wp:lineTo x="21600" y="1013"/>
+                    <wp:lineTo x="20661" y="0"/>
+                    <wp:lineTo x="939" y="0"/>
+                  </wp:wrapPolygon>
+                </wp:wrapTight>
+                <wp:docPr id="21" name="Rectangle: Rounded Corners 21"/>
+                <wp:cNvGraphicFramePr/>
+                <a:graphic xmlns:a="http://schemas.openxmlformats.org/drawingml/2006/main">
+                  <a:graphicData uri="http://schemas.microsoft.com/office/word/2010/wordprocessingShape">
+                    <wps:wsp>
+                      <wps:cNvSpPr/>
+                      <wps:spPr>
+                        <a:xfrm>
+                          <a:off x="0" y="0"/>
+                          <a:ext cx="876300" cy="812800"/>
+                        </a:xfrm>
+                        <a:prstGeom prst="roundRect">
+                          <a:avLst/>
+                        </a:prstGeom>
+                        <a:solidFill>
+                          <a:schemeClr val="bg1"/>
+                        </a:solidFill>
+                        <a:ln>
+                          <a:solidFill>
+                            <a:schemeClr val="tx1"/>
+                          </a:solidFill>
+                        </a:ln>
+                      </wps:spPr>
+                      <wps:style>
+                        <a:lnRef idx="2">
+                          <a:schemeClr val="accent6"/>
+                        </a:lnRef>
+                        <a:fillRef idx="1">
+                          <a:schemeClr val="lt1"/>
+                        </a:fillRef>
+                        <a:effectRef idx="0">
+                          <a:schemeClr val="accent6"/>
+                        </a:effectRef>
+                        <a:fontRef idx="minor">
+                          <a:schemeClr val="dk1"/>
+                        </a:fontRef>
+                      </wps:style>
+                      <wps:txbx>
+                        <w:txbxContent>
+                          <w:p>
+                            <w:pPr>
+                              <w:rPr>
+                                <w:b/>
+                                <w:bCs/>
+                                <w:color w:val="000000"/>
+                                <w:sz w:val="14"/>
+                                <w:szCs w:val="14"/>
+                                <w:shd w:val="clear" w:color="auto" w:fill="F8F9FA"/>
+                              </w:rPr>
+                            </w:pPr>
+                            <w:r>
+                              <w:rPr>
+                                <w:b/>
+                                <w:bCs/>
+                                <w:color w:val="000000"/>
+                                <w:sz w:val="14"/>
+                                <w:szCs w:val="14"/>
+                                <w:shd w:val="clear" w:color="auto" w:fill="F8F9FA"/>
+                              </w:rPr>
+                              <w:t>Data </w:t>
+                            </w:r>
+                          </w:p>
+                          <w:p>
+                            <w:r>
+                              <w:rPr>
+                                <w:color w:val="000000"/>
+                                <w:sz w:val="14"/>
+                                <w:szCs w:val="14"/>
+                                <w:shd w:val="clear" w:color="auto" w:fill="F8F9FA"/>
+                              </w:rPr>
+                              <w:t>(Sequence of Numbers/</w:t>
+                            </w:r>
+                            <w:r>
+                              <w:rPr>
+                                <w:color w:val="000000"/>
+                                <w:sz w:val="14"/>
+                                <w:szCs w:val="14"/>
+                              </w:rPr>
+                              <w:br/>
+                            </w:r>
+                            <w:r>
+                              <w:rPr>
+                                <w:color w:val="000000"/>
+                                <w:sz w:val="14"/>
+                                <w:szCs w:val="14"/>
+                                <w:shd w:val="clear" w:color="auto" w:fill="F8F9FA"/>
+                              </w:rPr>
+                              <w:t>Sequence of Alphabets/</w:t>
+                            </w:r>
+                            <w:r>
+                              <w:rPr>
+                                <w:color w:val="000000"/>
+                                <w:sz w:val="14"/>
+                                <w:szCs w:val="14"/>
+                              </w:rPr>
+                              <w:br/>
+                            </w:r>
+                            <w:r>
+                              <w:rPr>
+                                <w:color w:val="000000"/>
+                                <w:sz w:val="14"/>
+                                <w:szCs w:val="14"/>
+                                <w:shd w:val="clear" w:color="auto" w:fill="F8F9FA"/>
+                              </w:rPr>
+                              <w:t>Image Datasets)</w:t>
+                            </w:r>
+                            <w:r>
+                              <w:rPr>
+                                <w:b/>
+                                <w:bCs/>
+                                <w:color w:val="000000"/>
+                                <w:sz w:val="14"/>
+                                <w:szCs w:val="14"/>
+                                <w:shd w:val="clear" w:color="auto" w:fill="F8F9FA"/>
+                              </w:rPr>
+                              <w:t> </w:t>
+                            </w:r>
+                          </w:p>
+                        </w:txbxContent>
+                      </wps:txbx>
+                      <wps:bodyPr rot="0" spcFirstLastPara="0" vertOverflow="overflow" horzOverflow="overflow" vert="horz" wrap="square" lIns="91440" tIns="45720" rIns="91440" bIns="45720" numCol="1" spcCol="0" rtlCol="0" fromWordArt="0" anchor="ctr" anchorCtr="0" forceAA="0" compatLnSpc="1">
+                        <a:prstTxWarp prst="textNoShape">
+                          <a:avLst/>
+                        </a:prstTxWarp>
+                        <a:noAutofit/>
+                      </wps:bodyPr>
+                    </wps:wsp>
+                  </a:graphicData>
+                </a:graphic>
+                <wp14:sizeRelH relativeFrom="margin">
+                  <wp14:pctWidth>0</wp14:pctWidth>
+                </wp14:sizeRelH>
+                <wp14:sizeRelV relativeFrom="margin">
+                  <wp14:pctHeight>0</wp14:pctHeight>
+                </wp14:sizeRelV>
+              </wp:anchor>
+            </w:drawing>
+          </mc:Choice>
+          <mc:Fallback>
+            <w:pict>
+              <v:roundrect w14:anchorId="5BC70988" id="Rectangle: Rounded Corners 21" o:spid="_x0000_s1028" style="position:absolute;left:0;text-align:left;margin-left:1.65pt;margin-top:8.3pt;width:69pt;height:64pt;z-index:-251657216;visibility:visible;mso-wrap-style:square;mso-width-percent:0;mso-height-percent:0;mso-wrap-distance-left:9pt;mso-wrap-distance-top:0;mso-wrap-distance-right:9pt;mso-wrap-distance-bottom:0;mso-position-horizontal:absolute;mso-position-horizontal-relative:text;mso-position-vertical:absolute;mso-position-vertical-relative:text;mso-width-percent:0;mso-height-percent:0;mso-width-relative:margin;mso-height-relative:margin;v-text-anchor:middle" arcsize="10923f" o:gfxdata="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" fillcolor="white [3212]" strokecolor="black [3213]" strokeweight="1pt">
+                <v:stroke joinstyle="miter"/>
+                <v:textbox>
+                  <w:txbxContent>
+                    <w:p>
+                      <w:pPr>
+                        <w:rPr>
+                          <w:b/>
+                          <w:bCs/>
+                          <w:color w:val="000000"/>
+                          <w:sz w:val="14"/>
+                          <w:szCs w:val="14"/>
+                          <w:shd w:val="clear" w:color="auto" w:fill="F8F9FA"/>
+                        </w:rPr>
+                      </w:pPr>
+                      <w:r>
+                        <w:rPr>
+                          <w:b/>
+                          <w:bCs/>
+                          <w:color w:val="000000"/>
+                          <w:sz w:val="14"/>
+                          <w:szCs w:val="14"/>
+                          <w:shd w:val="clear" w:color="auto" w:fill="F8F9FA"/>
+                        </w:rPr>
+                        <w:t>Data </w:t>
+                      </w:r>
+                    </w:p>
+                    <w:p>
+                      <w:r>
+                        <w:rPr>
+                          <w:color w:val="000000"/>
+                          <w:sz w:val="14"/>
+                          <w:szCs w:val="14"/>
+                          <w:shd w:val="clear" w:color="auto" w:fill="F8F9FA"/>
+                        </w:rPr>
+                        <w:t>(Sequence of Numbers/</w:t>
+                      </w:r>
+                      <w:r>
+                        <w:rPr>
+                          <w:color w:val="000000"/>
+                          <w:sz w:val="14"/>
+                          <w:szCs w:val="14"/>
+                        </w:rPr>
+                        <w:br/>
+                      </w:r>
+                      <w:r>
+                        <w:rPr>
+                          <w:color w:val="000000"/>
+                          <w:sz w:val="14"/>
+                          <w:szCs w:val="14"/>
+                          <w:shd w:val="clear" w:color="auto" w:fill="F8F9FA"/>
+                        </w:rPr>
+                        <w:t>Sequence of Alphabets/</w:t>
+                      </w:r>
+                      <w:r>
+                        <w:rPr>
+                          <w:color w:val="000000"/>
+                          <w:sz w:val="14"/>
+                          <w:szCs w:val="14"/>
+                        </w:rPr>
+                        <w:br/>
+                      </w:r>
+                      <w:r>
+                        <w:rPr>
+                          <w:color w:val="000000"/>
+                          <w:sz w:val="14"/>
+                          <w:szCs w:val="14"/>
+                          <w:shd w:val="clear" w:color="auto" w:fill="F8F9FA"/>
+                        </w:rPr>
+                        <w:t>Image Datasets)</w:t>
+                      </w:r>
+                      <w:r>
+                        <w:rPr>
+                          <w:b/>
+                          <w:bCs/>
+                          <w:color w:val="000000"/>
+                          <w:sz w:val="14"/>
+                          <w:szCs w:val="14"/>
+                          <w:shd w:val="clear" w:color="auto" w:fill="F8F9FA"/>
+                        </w:rPr>
+                        <w:t> </w:t>
+                      </w:r>
+                    </w:p>
+                  </w:txbxContent>
+                </v:textbox>
+                <w10:wrap type="tight"/>
+              </v:roundrect>
+            </w:pict>
+          </mc:Fallback>
+        </mc:AlternateContent>
+      </w:r>
+      <w:r>
+        <w:rPr>
+          <w:noProof/>
+          <w:color w:val="000000" w:themeColor="text1"/>
+          <w:lang w:val="en-IN"/>
+        </w:rPr>
+        <mc:AlternateContent>
+          <mc:Choice Requires="wps">
+            <w:drawing>
+              <wp:anchor distT="0" distB="0" distL="114300" distR="114300" simplePos="0" relativeHeight="251661312" behindDoc="1" locked="0" layoutInCell="1" allowOverlap="1" wp14:anchorId="1C85462F" wp14:editId="3FE22C8D">
+                <wp:simplePos x="0" y="0"/>
+                <wp:positionH relativeFrom="column">
+                  <wp:posOffset>2078355</wp:posOffset>
+                </wp:positionH>
+                <wp:positionV relativeFrom="paragraph">
+                  <wp:posOffset>130810</wp:posOffset>
+                </wp:positionV>
+                <wp:extent cx="666750" cy="812800"/>
+                <wp:effectExtent l="0" t="0" r="19050" b="25400"/>
+                <wp:wrapTight wrapText="bothSides">
+                  <wp:wrapPolygon edited="0">
+                    <wp:start x="617" y="0"/>
+                    <wp:lineTo x="0" y="1519"/>
+                    <wp:lineTo x="0" y="20756"/>
+                    <wp:lineTo x="617" y="21769"/>
+                    <wp:lineTo x="20983" y="21769"/>
+                    <wp:lineTo x="21600" y="20756"/>
+                    <wp:lineTo x="21600" y="1519"/>
+                    <wp:lineTo x="20983" y="0"/>
+                    <wp:lineTo x="617" y="0"/>
+                  </wp:wrapPolygon>
+                </wp:wrapTight>
+                <wp:docPr id="25" name="Rectangle: Rounded Corners 25"/>
+                <wp:cNvGraphicFramePr/>
+                <a:graphic xmlns:a="http://schemas.openxmlformats.org/drawingml/2006/main">
+                  <a:graphicData uri="http://schemas.microsoft.com/office/word/2010/wordprocessingShape">
+                    <wps:wsp>
+                      <wps:cNvSpPr/>
+                      <wps:spPr>
+                        <a:xfrm>
+                          <a:off x="0" y="0"/>
+                          <a:ext cx="666750" cy="812800"/>
+                        </a:xfrm>
+                        <a:prstGeom prst="roundRect">
+                          <a:avLst/>
+                        </a:prstGeom>
+                        <a:solidFill>
+                          <a:schemeClr val="bg1"/>
+                        </a:solidFill>
+                        <a:ln>
+                          <a:solidFill>
+                            <a:schemeClr val="tx1"/>
+                          </a:solidFill>
+                        </a:ln>
+                      </wps:spPr>
+                      <wps:style>
+                        <a:lnRef idx="2">
+                          <a:schemeClr val="accent6"/>
+                        </a:lnRef>
+                        <a:fillRef idx="1">
+                          <a:schemeClr val="lt1"/>
+                        </a:fillRef>
+                        <a:effectRef idx="0">
+                          <a:schemeClr val="accent6"/>
+                        </a:effectRef>
+                        <a:fontRef idx="minor">
+                          <a:schemeClr val="dk1"/>
+                        </a:fontRef>
+                      </wps:style>
+                      <wps:txbx>
+                        <w:txbxContent>
+                          <w:p>
+                            <w:pPr>
+                              <w:rPr>
+                                <w:sz w:val="14"/>
+                                <w:szCs w:val="14"/>
+                              </w:rPr>
+                            </w:pPr>
+                            <w:r>
+                              <w:rPr>
+                                <w:b/>
+                                <w:bCs/>
+                                <w:color w:val="000000"/>
+                                <w:sz w:val="14"/>
+                                <w:szCs w:val="14"/>
+                                <w:shd w:val="clear" w:color="auto" w:fill="F8F9FA"/>
+                              </w:rPr>
+                              <w:t>HTM Prediction Engine </w:t>
+                            </w:r>
+                            <w:r>
+                              <w:rPr>
+                                <w:color w:val="000000"/>
+                                <w:sz w:val="14"/>
+                                <w:szCs w:val="14"/>
+                              </w:rPr>
+                              <w:br/>
+                            </w:r>
+                          </w:p>
+                        </w:txbxContent>
+                      </wps:txbx>
+                      <wps:bodyPr rot="0" spcFirstLastPara="0" vertOverflow="overflow" horzOverflow="overflow" vert="horz" wrap="square" lIns="91440" tIns="45720" rIns="91440" bIns="45720" numCol="1" spcCol="0" rtlCol="0" fromWordArt="0" anchor="ctr" anchorCtr="0" forceAA="0" compatLnSpc="1">
+                        <a:prstTxWarp prst="textNoShape">
+                          <a:avLst/>
+                        </a:prstTxWarp>
+                        <a:noAutofit/>
+                      </wps:bodyPr>
+                    </wps:wsp>
+                  </a:graphicData>
+                </a:graphic>
+                <wp14:sizeRelH relativeFrom="margin">
+                  <wp14:pctWidth>0</wp14:pctWidth>
+                </wp14:sizeRelH>
+                <wp14:sizeRelV relativeFrom="margin">
+                  <wp14:pctHeight>0</wp14:pctHeight>
+                </wp14:sizeRelV>
+              </wp:anchor>
+            </w:drawing>
+          </mc:Choice>
+          <mc:Fallback>
+            <w:pict>
+              <v:roundrect w14:anchorId="1C85462F" id="Rectangle: Rounded Corners 25" o:spid="_x0000_s1029" style="position:absolute;left:0;text-align:left;margin-left:163.65pt;margin-top:10.3pt;width:52.5pt;height:64pt;z-index:-251655168;visibility:visible;mso-wrap-style:square;mso-width-percent:0;mso-height-percent:0;mso-wrap-distance-left:9pt;mso-wrap-distance-top:0;mso-wrap-distance-right:9pt;mso-wrap-distance-bottom:0;mso-position-horizontal:absolute;mso-position-horizontal-relative:text;mso-position-vertical:absolute;mso-position-vertical-relative:text;mso-width-percent:0;mso-height-percent:0;mso-width-relative:margin;mso-height-relative:margin;v-text-anchor:middle" arcsize="10923f" o:gfxdata="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" fillcolor="white [3212]" strokecolor="black [3213]" strokeweight="1pt">
+                <v:stroke joinstyle="miter"/>
+                <v:textbox>
+                  <w:txbxContent>
+                    <w:p>
+                      <w:pPr>
+                        <w:rPr>
+                          <w:sz w:val="14"/>
+                          <w:szCs w:val="14"/>
+                        </w:rPr>
+                      </w:pPr>
+                      <w:r>
+                        <w:rPr>
+                          <w:b/>
+                          <w:bCs/>
+                          <w:color w:val="000000"/>
+                          <w:sz w:val="14"/>
+                          <w:szCs w:val="14"/>
+                          <w:shd w:val="clear" w:color="auto" w:fill="F8F9FA"/>
+                        </w:rPr>
+                        <w:t>HTM Prediction Engine </w:t>
+                      </w:r>
+                      <w:r>
+                        <w:rPr>
+                          <w:color w:val="000000"/>
+                          <w:sz w:val="14"/>
+                          <w:szCs w:val="14"/>
+                        </w:rPr>
+                        <w:br/>
+                      </w:r>
+                    </w:p>
+                  </w:txbxContent>
+                </v:textbox>
+                <w10:wrap type="tight"/>
+              </v:roundrect>
+            </w:pict>
+          </mc:Fallback>
+        </mc:AlternateContent>
+      </w:r>
+    </w:p>
+    <w:p>
+      <w:pPr>
+        <w:pStyle w:val="BodyText"/>
+        <w:rPr>
+          <w:lang w:val="en-IN"/>
+        </w:rPr>
+      </w:pPr>
+      <w:r>
+        <w:rPr>
+          <w:noProof/>
+          <w:color w:val="000000" w:themeColor="text1"/>
+          <w:lang w:val="en-IN"/>
+        </w:rPr>
+        <mc:AlternateContent>
+          <mc:Choice Requires="wps">
+            <w:drawing>
+              <wp:anchor distT="0" distB="0" distL="114300" distR="114300" simplePos="0" relativeHeight="251673600" behindDoc="0" locked="0" layoutInCell="1" allowOverlap="1" wp14:anchorId="4FD0758F" wp14:editId="02E27250">
+                <wp:simplePos x="0" y="0"/>
+                <wp:positionH relativeFrom="column">
+                  <wp:posOffset>636905</wp:posOffset>
+                </wp:positionH>
+                <wp:positionV relativeFrom="paragraph">
+                  <wp:posOffset>611940</wp:posOffset>
+                </wp:positionV>
+                <wp:extent cx="255270" cy="255270"/>
+                <wp:effectExtent l="0" t="0" r="49530" b="87630"/>
+                <wp:wrapNone/>
+                <wp:docPr id="43" name="Connector: Elbow 43"/>
+                <wp:cNvGraphicFramePr/>
+                <a:graphic xmlns:a="http://schemas.openxmlformats.org/drawingml/2006/main">
+                  <a:graphicData uri="http://schemas.microsoft.com/office/word/2010/wordprocessingShape">
+                    <wps:wsp>
+                      <wps:cNvCnPr/>
+                      <wps:spPr>
+                        <a:xfrm>
+                          <a:off x="0" y="0"/>
+                          <a:ext cx="255270" cy="255270"/>
+                        </a:xfrm>
+                        <a:prstGeom prst="bentConnector3">
+                          <a:avLst>
+                            <a:gd name="adj1" fmla="val 1435"/>
+                          </a:avLst>
+                        </a:prstGeom>
+                        <a:ln>
+                          <a:solidFill>
+                            <a:schemeClr val="tx1"/>
+                          </a:solidFill>
+                          <a:tailEnd type="triangle"/>
+                        </a:ln>
+                      </wps:spPr>
+                      <wps:style>
+                        <a:lnRef idx="1">
+                          <a:schemeClr val="accent1"/>
+                        </a:lnRef>
+                        <a:fillRef idx="0">
+                          <a:schemeClr val="accent1"/>
+                        </a:fillRef>
+                        <a:effectRef idx="0">
+                          <a:schemeClr val="accent1"/>
+                        </a:effectRef>
+                        <a:fontRef idx="minor">
+                          <a:schemeClr val="tx1"/>
+                        </a:fontRef>
+                      </wps:style>
+                      <wps:bodyPr/>
+                    </wps:wsp>
+                  </a:graphicData>
+                </a:graphic>
+              </wp:anchor>
+            </w:drawing>
+          </mc:Choice>
+          <mc:Fallback>
+            <w:pict>
+              <v:shape w14:anchorId="3923A9DA" id="Connector: Elbow 43" o:spid="_x0000_s1026" type="#_x0000_t34" style="position:absolute;margin-left:50.15pt;margin-top:48.2pt;width:20.1pt;height:20.1pt;z-index:251673600;visibility:visible;mso-wrap-style:square;mso-wrap-distance-left:9pt;mso-wrap-distance-top:0;mso-wrap-distance-right:9pt;mso-wrap-distance-bottom:0;mso-position-horizontal:absolute;mso-position-horizontal-relative:text;mso-position-vertical:absolute;mso-position-vertical-relative:text" o:gfxdata="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" adj="310" strokecolor="black [3213]" strokeweight=".5pt">
+                <v:stroke endarrow="block"/>
+              </v:shape>
+            </w:pict>
+          </mc:Fallback>
+        </mc:AlternateContent>
+      </w:r>
+      <w:r>
+        <w:rPr>
+          <w:noProof/>
+          <w:color w:val="000000" w:themeColor="text1"/>
+          <w:lang w:val="en-IN"/>
+        </w:rPr>
+        <mc:AlternateContent>
+          <mc:Choice Requires="wps">
+            <w:drawing>
+              <wp:anchor distT="0" distB="0" distL="114300" distR="114300" simplePos="0" relativeHeight="251665408" behindDoc="1" locked="0" layoutInCell="1" allowOverlap="1" wp14:anchorId="51F42AB3" wp14:editId="042D2BAB">
+                <wp:simplePos x="0" y="0"/>
+                <wp:positionH relativeFrom="column">
+                  <wp:posOffset>1056005</wp:posOffset>
+                </wp:positionH>
+                <wp:positionV relativeFrom="paragraph">
+                  <wp:posOffset>21590</wp:posOffset>
+                </wp:positionV>
+                <wp:extent cx="826770" cy="440690"/>
+                <wp:effectExtent l="0" t="0" r="11430" b="16510"/>
+                <wp:wrapTight wrapText="bothSides">
+                  <wp:wrapPolygon edited="0">
+                    <wp:start x="0" y="0"/>
+                    <wp:lineTo x="0" y="21476"/>
+                    <wp:lineTo x="21401" y="21476"/>
+                    <wp:lineTo x="21401" y="0"/>
+                    <wp:lineTo x="0" y="0"/>
+                  </wp:wrapPolygon>
+                </wp:wrapTight>
+                <wp:docPr id="30" name="Rectangle: Rounded Corners 30"/>
+                <wp:cNvGraphicFramePr/>
+                <a:graphic xmlns:a="http://schemas.openxmlformats.org/drawingml/2006/main">
+                  <a:graphicData uri="http://schemas.microsoft.com/office/word/2010/wordprocessingShape">
+                    <wps:wsp>
+                      <wps:cNvSpPr/>
+                      <wps:spPr>
+                        <a:xfrm>
+                          <a:off x="0" y="0"/>
+                          <a:ext cx="826770" cy="440690"/>
+                        </a:xfrm>
+                        <a:prstGeom prst="roundRect">
+                          <a:avLst/>
+                        </a:prstGeom>
+                        <a:solidFill>
+                          <a:schemeClr val="bg1"/>
+                        </a:solidFill>
+                        <a:ln>
+                          <a:solidFill>
+                            <a:schemeClr val="tx1"/>
+                          </a:solidFill>
+                        </a:ln>
+                      </wps:spPr>
+                      <wps:style>
+                        <a:lnRef idx="2">
+                          <a:schemeClr val="accent6"/>
+                        </a:lnRef>
+                        <a:fillRef idx="1">
+                          <a:schemeClr val="lt1"/>
+                        </a:fillRef>
+                        <a:effectRef idx="0">
+                          <a:schemeClr val="accent6"/>
+                        </a:effectRef>
+                        <a:fontRef idx="minor">
+                          <a:schemeClr val="dk1"/>
+                        </a:fontRef>
+                      </wps:style>
+                      <wps:txbx>
+                        <w:txbxContent>
+                          <w:p>
+                            <w:pPr>
+                              <w:rPr>
+                                <w:sz w:val="14"/>
+                                <w:szCs w:val="14"/>
+                              </w:rPr>
+                            </w:pPr>
+                            <w:r>
+                              <w:rPr>
+                                <w:b/>
+                                <w:bCs/>
+                                <w:color w:val="000000"/>
+                                <w:sz w:val="14"/>
+                                <w:szCs w:val="14"/>
+                                <w:shd w:val="clear" w:color="auto" w:fill="F8F9FA"/>
+                              </w:rPr>
+                              <w:t>Spatial Pooler</w:t>
+                            </w:r>
+                          </w:p>
+                        </w:txbxContent>
+                      </wps:txbx>
+                      <wps:bodyPr rot="0" spcFirstLastPara="0" vertOverflow="overflow" horzOverflow="overflow" vert="horz" wrap="square" lIns="91440" tIns="45720" rIns="91440" bIns="45720" numCol="1" spcCol="0" rtlCol="0" fromWordArt="0" anchor="ctr" anchorCtr="0" forceAA="0" compatLnSpc="1">
+                        <a:prstTxWarp prst="textNoShape">
+                          <a:avLst/>
+                        </a:prstTxWarp>
+                        <a:noAutofit/>
+                      </wps:bodyPr>
+                    </wps:wsp>
+                  </a:graphicData>
+                </a:graphic>
+                <wp14:sizeRelH relativeFrom="margin">
+                  <wp14:pctWidth>0</wp14:pctWidth>
+                </wp14:sizeRelH>
+                <wp14:sizeRelV relativeFrom="margin">
+                  <wp14:pctHeight>0</wp14:pctHeight>
+                </wp14:sizeRelV>
+              </wp:anchor>
+            </w:drawing>
+          </mc:Choice>
+          <mc:Fallback>
+            <w:pict>
+              <v:roundrect w14:anchorId="51F42AB3" id="Rectangle: Rounded Corners 30" o:spid="_x0000_s1030" style="position:absolute;left:0;text-align:left;margin-left:83.15pt;margin-top:1.7pt;width:65.1pt;height:34.7pt;z-index:-251651072;visibility:visible;mso-wrap-style:square;mso-width-percent:0;mso-height-percent:0;mso-wrap-distance-left:9pt;mso-wrap-distance-top:0;mso-wrap-distance-right:9pt;mso-wrap-distance-bottom:0;mso-position-horizontal:absolute;mso-position-horizontal-relative:text;mso-position-vertical:absolute;mso-position-vertical-relative:text;mso-width-percent:0;mso-height-percent:0;mso-width-relative:margin;mso-height-relative:margin;v-text-anchor:middle" arcsize="10923f" o:gfxdata="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" fillcolor="white [3212]" strokecolor="black [3213]" strokeweight="1pt">
+                <v:stroke joinstyle="miter"/>
+                <v:textbox>
+                  <w:txbxContent>
+                    <w:p>
+                      <w:pPr>
+                        <w:rPr>
+                          <w:sz w:val="14"/>
+                          <w:szCs w:val="14"/>
+                        </w:rPr>
+                      </w:pPr>
+                      <w:r>
+                        <w:rPr>
+                          <w:b/>
+                          <w:bCs/>
+                          <w:color w:val="000000"/>
+                          <w:sz w:val="14"/>
+                          <w:szCs w:val="14"/>
+                          <w:shd w:val="clear" w:color="auto" w:fill="F8F9FA"/>
+                        </w:rPr>
+                        <w:t>Spatial Pooler</w:t>
+                      </w:r>
+                    </w:p>
+                  </w:txbxContent>
+                </v:textbox>
+                <w10:wrap type="tight"/>
+              </v:roundrect>
+            </w:pict>
+          </mc:Fallback>
+        </mc:AlternateContent>
+      </w:r>
+      <w:r>
+        <w:rPr>
+          <w:noProof/>
+          <w:color w:val="000000" w:themeColor="text1"/>
+          <w:lang w:val="en-IN"/>
+        </w:rPr>
+        <mc:AlternateContent>
+          <mc:Choice Requires="wps">
+            <w:drawing>
+              <wp:anchor distT="0" distB="0" distL="114300" distR="114300" simplePos="0" relativeHeight="251664384" behindDoc="1" locked="0" layoutInCell="1" allowOverlap="1" wp14:anchorId="7C34200F" wp14:editId="2ADE6E8D">
+                <wp:simplePos x="0" y="0"/>
+                <wp:positionH relativeFrom="column">
+                  <wp:posOffset>70317</wp:posOffset>
+                </wp:positionH>
+                <wp:positionV relativeFrom="paragraph">
+                  <wp:posOffset>19484</wp:posOffset>
+                </wp:positionV>
+                <wp:extent cx="826770" cy="440690"/>
+                <wp:effectExtent l="0" t="0" r="11430" b="16510"/>
+                <wp:wrapTight wrapText="bothSides">
+                  <wp:wrapPolygon edited="0">
+                    <wp:start x="0" y="0"/>
+                    <wp:lineTo x="0" y="21476"/>
+                    <wp:lineTo x="21401" y="21476"/>
+                    <wp:lineTo x="21401" y="0"/>
+                    <wp:lineTo x="0" y="0"/>
+                  </wp:wrapPolygon>
+                </wp:wrapTight>
+                <wp:docPr id="29" name="Rectangle: Rounded Corners 29"/>
+                <wp:cNvGraphicFramePr/>
+                <a:graphic xmlns:a="http://schemas.openxmlformats.org/drawingml/2006/main">
+                  <a:graphicData uri="http://schemas.microsoft.com/office/word/2010/wordprocessingShape">
+                    <wps:wsp>
+                      <wps:cNvSpPr/>
+                      <wps:spPr>
+                        <a:xfrm>
+                          <a:off x="0" y="0"/>
+                          <a:ext cx="826770" cy="440690"/>
+                        </a:xfrm>
+                        <a:prstGeom prst="roundRect">
+                          <a:avLst/>
+                        </a:prstGeom>
+                        <a:solidFill>
+                          <a:schemeClr val="bg1"/>
+                        </a:solidFill>
+                        <a:ln>
+                          <a:solidFill>
+                            <a:schemeClr val="tx1"/>
+                          </a:solidFill>
+                        </a:ln>
+                      </wps:spPr>
+                      <wps:style>
+                        <a:lnRef idx="2">
+                          <a:schemeClr val="accent6"/>
+                        </a:lnRef>
+                        <a:fillRef idx="1">
+                          <a:schemeClr val="lt1"/>
+                        </a:fillRef>
+                        <a:effectRef idx="0">
+                          <a:schemeClr val="accent6"/>
+                        </a:effectRef>
+                        <a:fontRef idx="minor">
+                          <a:schemeClr val="dk1"/>
+                        </a:fontRef>
+                      </wps:style>
+                      <wps:txbx>
+                        <w:txbxContent>
+                          <w:p>
+                            <w:pPr>
+                              <w:rPr>
+                                <w:sz w:val="14"/>
+                                <w:szCs w:val="14"/>
+                              </w:rPr>
+                            </w:pPr>
+                            <w:r>
+                              <w:rPr>
+                                <w:b/>
+                                <w:bCs/>
+                                <w:color w:val="000000"/>
+                                <w:sz w:val="14"/>
+                                <w:szCs w:val="14"/>
+                                <w:shd w:val="clear" w:color="auto" w:fill="F8F9FA"/>
+                              </w:rPr>
+                              <w:t>Homeostatic Plasticity Controller</w:t>
+                            </w:r>
+                            <w:r>
+                              <w:rPr>
+                                <w:color w:val="000000"/>
+                                <w:sz w:val="14"/>
+                                <w:szCs w:val="14"/>
+                              </w:rPr>
+                              <w:br/>
+                            </w:r>
+                          </w:p>
+                        </w:txbxContent>
+                      </wps:txbx>
+                      <wps:bodyPr rot="0" spcFirstLastPara="0" vertOverflow="overflow" horzOverflow="overflow" vert="horz" wrap="square" lIns="91440" tIns="45720" rIns="91440" bIns="45720" numCol="1" spcCol="0" rtlCol="0" fromWordArt="0" anchor="ctr" anchorCtr="0" forceAA="0" compatLnSpc="1">
+                        <a:prstTxWarp prst="textNoShape">
+                          <a:avLst/>
+                        </a:prstTxWarp>
+                        <a:noAutofit/>
+                      </wps:bodyPr>
+                    </wps:wsp>
+                  </a:graphicData>
+                </a:graphic>
+                <wp14:sizeRelH relativeFrom="margin">
+                  <wp14:pctWidth>0</wp14:pctWidth>
+                </wp14:sizeRelH>
+                <wp14:sizeRelV relativeFrom="margin">
+                  <wp14:pctHeight>0</wp14:pctHeight>
+                </wp14:sizeRelV>
+              </wp:anchor>
+            </w:drawing>
+          </mc:Choice>
+          <mc:Fallback>
+            <w:pict>
+              <v:roundrect w14:anchorId="7C34200F" id="Rectangle: Rounded Corners 29" o:spid="_x0000_s1031" style="position:absolute;left:0;text-align:left;margin-left:5.55pt;margin-top:1.55pt;width:65.1pt;height:34.7pt;z-index:-251652096;visibility:visible;mso-wrap-style:square;mso-width-percent:0;mso-height-percent:0;mso-wrap-distance-left:9pt;mso-wrap-distance-top:0;mso-wrap-distance-right:9pt;mso-wrap-distance-bottom:0;mso-position-horizontal:absolute;mso-position-horizontal-relative:text;mso-position-vertical:absolute;mso-position-vertical-relative:text;mso-width-percent:0;mso-height-percent:0;mso-width-relative:margin;mso-height-relative:margin;v-text-anchor:middle" arcsize="10923f" o:gfxdata="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" fillcolor="white [3212]" strokecolor="black [3213]" strokeweight="1pt">
+                <v:stroke joinstyle="miter"/>
+                <v:textbox>
+                  <w:txbxContent>
+                    <w:p>
+                      <w:pPr>
+                        <w:rPr>
+                          <w:sz w:val="14"/>
+                          <w:szCs w:val="14"/>
+                        </w:rPr>
+                      </w:pPr>
+                      <w:r>
+                        <w:rPr>
+                          <w:b/>
+                          <w:bCs/>
+                          <w:color w:val="000000"/>
+                          <w:sz w:val="14"/>
+                          <w:szCs w:val="14"/>
+                          <w:shd w:val="clear" w:color="auto" w:fill="F8F9FA"/>
+                        </w:rPr>
+                        <w:t>Homeostatic Plasticity Controller</w:t>
+                      </w:r>
+                      <w:r>
+                        <w:rPr>
+                          <w:color w:val="000000"/>
+                          <w:sz w:val="14"/>
+                          <w:szCs w:val="14"/>
+                        </w:rPr>
+                        <w:br/>
+                      </w:r>
+                    </w:p>
+                  </w:txbxContent>
+                </v:textbox>
+                <w10:wrap type="tight"/>
+              </v:roundrect>
+            </w:pict>
+          </mc:Fallback>
+        </mc:AlternateContent>
+      </w:r>
+    </w:p>
+    <w:p>
+      <w:pPr>
+        <w:pStyle w:val="BodyText"/>
+        <w:rPr>
+          <w:lang w:val="en-IN"/>
+        </w:rPr>
+      </w:pPr>
+      <w:r>
+        <w:rPr>
+          <w:noProof/>
+          <w:color w:val="000000" w:themeColor="text1"/>
+          <w:lang w:val="en-IN"/>
+        </w:rPr>
+        <mc:AlternateContent>
+          <mc:Choice Requires="wps">
+            <w:drawing>
+              <wp:anchor distT="0" distB="0" distL="114300" distR="114300" simplePos="0" relativeHeight="251667456" behindDoc="1" locked="0" layoutInCell="1" allowOverlap="1" wp14:anchorId="69AE799F" wp14:editId="41CCAB9E">
+                <wp:simplePos x="0" y="0"/>
+                <wp:positionH relativeFrom="column">
+                  <wp:posOffset>921987</wp:posOffset>
+                </wp:positionH>
+                <wp:positionV relativeFrom="paragraph">
+                  <wp:posOffset>25433</wp:posOffset>
+                </wp:positionV>
+                <wp:extent cx="1131570" cy="304800"/>
+                <wp:effectExtent l="0" t="0" r="11430" b="19050"/>
+                <wp:wrapTight wrapText="bothSides">
+                  <wp:wrapPolygon edited="0">
+                    <wp:start x="0" y="0"/>
+                    <wp:lineTo x="0" y="21600"/>
+                    <wp:lineTo x="21455" y="21600"/>
+                    <wp:lineTo x="21455" y="0"/>
+                    <wp:lineTo x="0" y="0"/>
+                  </wp:wrapPolygon>
+                </wp:wrapTight>
+                <wp:docPr id="32" name="Rectangle: Rounded Corners 32"/>
+                <wp:cNvGraphicFramePr/>
+                <a:graphic xmlns:a="http://schemas.openxmlformats.org/drawingml/2006/main">
+                  <a:graphicData uri="http://schemas.microsoft.com/office/word/2010/wordprocessingShape">
+                    <wps:wsp>
+                      <wps:cNvSpPr/>
+                      <wps:spPr>
+                        <a:xfrm>
+                          <a:off x="0" y="0"/>
+                          <a:ext cx="1131570" cy="304800"/>
+                        </a:xfrm>
+                        <a:prstGeom prst="roundRect">
+                          <a:avLst/>
+                        </a:prstGeom>
+                        <a:solidFill>
+                          <a:schemeClr val="bg1"/>
+                        </a:solidFill>
+                        <a:ln>
+                          <a:solidFill>
+                            <a:schemeClr val="tx1"/>
+                          </a:solidFill>
+                        </a:ln>
+                      </wps:spPr>
+                      <wps:style>
+                        <a:lnRef idx="2">
+                          <a:schemeClr val="accent6"/>
+                        </a:lnRef>
+                        <a:fillRef idx="1">
+                          <a:schemeClr val="lt1"/>
+                        </a:fillRef>
+                        <a:effectRef idx="0">
+                          <a:schemeClr val="accent6"/>
+                        </a:effectRef>
+                        <a:fontRef idx="minor">
+                          <a:schemeClr val="dk1"/>
+                        </a:fontRef>
+                      </wps:style>
+                      <wps:txbx>
+                        <w:txbxContent>
+                          <w:p>
+                            <w:pPr>
+                              <w:rPr>
+                                <w:sz w:val="14"/>
+                                <w:szCs w:val="14"/>
+                              </w:rPr>
+                            </w:pPr>
+                            <w:r>
+                              <w:rPr>
+                                <w:b/>
+                                <w:bCs/>
+                                <w:color w:val="000000"/>
+                                <w:sz w:val="14"/>
+                                <w:szCs w:val="14"/>
+                                <w:shd w:val="clear" w:color="auto" w:fill="F8F9FA"/>
+                              </w:rPr>
+                              <w:t>Prediction Algorithm</w:t>
+                            </w:r>
+                          </w:p>
+                        </w:txbxContent>
+                      </wps:txbx>
+                      <wps:bodyPr rot="0" spcFirstLastPara="0" vertOverflow="overflow" horzOverflow="overflow" vert="horz" wrap="square" lIns="91440" tIns="45720" rIns="91440" bIns="45720" numCol="1" spcCol="0" rtlCol="0" fromWordArt="0" anchor="ctr" anchorCtr="0" forceAA="0" compatLnSpc="1">
+                        <a:prstTxWarp prst="textNoShape">
+                          <a:avLst/>
+                        </a:prstTxWarp>
+                        <a:noAutofit/>
+                      </wps:bodyPr>
+                    </wps:wsp>
+                  </a:graphicData>
+                </a:graphic>
+                <wp14:sizeRelH relativeFrom="margin">
+                  <wp14:pctWidth>0</wp14:pctWidth>
+                </wp14:sizeRelH>
+                <wp14:sizeRelV relativeFrom="margin">
+                  <wp14:pctHeight>0</wp14:pctHeight>
+                </wp14:sizeRelV>
+              </wp:anchor>
+            </w:drawing>
+          </mc:Choice>
+          <mc:Fallback>
+            <w:pict>
+              <v:roundrect w14:anchorId="69AE799F" id="Rectangle: Rounded Corners 32" o:spid="_x0000_s1032" style="position:absolute;left:0;text-align:left;margin-left:72.6pt;margin-top:2pt;width:89.1pt;height:24pt;z-index:-251649024;visibility:visible;mso-wrap-style:square;mso-width-percent:0;mso-height-percent:0;mso-wrap-distance-left:9pt;mso-wrap-distance-top:0;mso-wrap-distance-right:9pt;mso-wrap-distance-bottom:0;mso-position-horizontal:absolute;mso-position-horizontal-relative:text;mso-position-vertical:absolute;mso-position-vertical-relative:text;mso-width-percent:0;mso-height-percent:0;mso-width-relative:margin;mso-height-relative:margin;v-text-anchor:middle" arcsize="10923f" o:gfxdata="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" fillcolor="white [3212]" strokecolor="black [3213]" strokeweight="1pt">
+                <v:stroke joinstyle="miter"/>
+                <v:textbox>
+                  <w:txbxContent>
+                    <w:p>
+                      <w:pPr>
+                        <w:rPr>
+                          <w:sz w:val="14"/>
+                          <w:szCs w:val="14"/>
+                        </w:rPr>
+                      </w:pPr>
+                      <w:r>
+                        <w:rPr>
+                          <w:b/>
+                          <w:bCs/>
+                          <w:color w:val="000000"/>
+                          <w:sz w:val="14"/>
+                          <w:szCs w:val="14"/>
+                          <w:shd w:val="clear" w:color="auto" w:fill="F8F9FA"/>
+                        </w:rPr>
+                        <w:t>Prediction Algorithm</w:t>
+                      </w:r>
+                    </w:p>
+                  </w:txbxContent>
+                </v:textbox>
+                <w10:wrap type="tight"/>
+              </v:roundrect>
+            </w:pict>
+          </mc:Fallback>
+        </mc:AlternateContent>
+      </w:r>
+    </w:p>
+    <w:p>
+      <w:pPr>
+        <w:pStyle w:val="BodyText"/>
+        <w:rPr>
+          <w:lang w:val="en-IN"/>
+        </w:rPr>
+      </w:pPr>
+    </w:p>
+    <w:p>
+      <w:pPr>
+        <w:pStyle w:val="BodyText"/>
+        <w:rPr>
+          <w:lang w:val="en-IN"/>
+        </w:rPr>
+      </w:pPr>
+    </w:p>
+    <w:p>
+      <w:pPr>
+        <w:pStyle w:val="BodyText"/>
+        <w:rPr>
+          <w:lang w:val="en-IN"/>
+        </w:rPr>
+      </w:pPr>
+    </w:p>
+    <w:p>
+      <w:pPr>
+        <w:pStyle w:val="BodyText"/>
+        <w:rPr>
+          <w:lang w:val="en-IN"/>
+        </w:rPr>
+      </w:pPr>
+    </w:p>
+    <w:p>
+      <w:pPr>
+        <w:pStyle w:val="BodyText"/>
+        <w:rPr>
+          <w:lang w:val="en-IN"/>
+        </w:rPr>
+      </w:pPr>
+    </w:p>
+    <w:p>
+      <w:pPr>
+        <w:pStyle w:val="BodyText"/>
+        <w:rPr>
+          <w:lang w:val="en-IN"/>
+        </w:rPr>
+      </w:pPr>
+    </w:p>
+    <w:p>
+      <w:pPr>
+        <w:pStyle w:val="BodyText"/>
+        <w:rPr>
+          <w:lang w:val="en-IN"/>
+        </w:rPr>
+      </w:pPr>
+    </w:p>
+    <w:p>
+      <w:pPr>
+        <w:pStyle w:val="BodyText"/>
+        <w:rPr>
+          <w:lang w:val="en-IN"/>
+        </w:rPr>
+      </w:pPr>
+    </w:p>
+    <w:p>
+      <w:pPr>
+        <w:pStyle w:val="BodyText"/>
+        <w:rPr>
+          <w:lang w:val="en-IN"/>
+        </w:rPr>
+      </w:pPr>
+    </w:p>
+    <w:p>
+      <w:pPr>
+        <w:pStyle w:val="BodyText"/>
+        <w:rPr>
+          <w:lang w:val="en-IN"/>
+        </w:rPr>
+      </w:pPr>
+    </w:p>
+    <w:p>
+      <w:pPr>
+        <w:pStyle w:val="BodyText"/>
+        <w:rPr>
+          <w:lang w:val="en-IN"/>
+        </w:rPr>
+      </w:pPr>
+    </w:p>
+    <w:p>
+      <w:pPr>
+        <w:pStyle w:val="BodyText"/>
+        <w:rPr>
+          <w:lang w:val="en-IN"/>
+        </w:rPr>
+      </w:pPr>
+    </w:p>
+    <w:p>
+      <w:pPr>
+        <w:pStyle w:val="BodyText"/>
+        <w:rPr>
+          <w:lang w:val="en-IN"/>
+        </w:rPr>
+      </w:pPr>
+    </w:p>
+    <w:p>
+      <w:pPr>
+        <w:pStyle w:val="BodyText"/>
+        <w:rPr>
+          <w:lang w:val="en-IN"/>
+        </w:rPr>
+      </w:pPr>
+    </w:p>
+    <w:p>
+      <w:pPr>
+        <w:pStyle w:val="BodyText"/>
+        <w:rPr>
+          <w:lang w:val="en-IN"/>
+        </w:rPr>
+      </w:pPr>
+    </w:p>
+    <w:p>
+      <w:pPr>
+        <w:pStyle w:val="BodyText"/>
+        <w:rPr>
+          <w:lang w:val="en-IN"/>
+        </w:rPr>
+      </w:pPr>
+    </w:p>
+    <w:p>
+      <w:pPr>
+        <w:pStyle w:val="BodyText"/>
+        <w:rPr>
+          <w:lang w:val="en-IN"/>
+        </w:rPr>
+      </w:pPr>
+    </w:p>
+    <w:p>
+      <w:pPr>
+        <w:pStyle w:val="BodyText"/>
+        <w:rPr>
+          <w:lang w:val="en-IN"/>
+        </w:rPr>
+      </w:pPr>
+    </w:p>
+    <w:p>
+      <w:pPr>
+        <w:pStyle w:val="BodyText"/>
+        <w:rPr>
+          <w:lang w:val="en-IN"/>
+        </w:rPr>
+      </w:pPr>
+    </w:p>
+    <w:p>
+      <w:pPr>
+        <w:pStyle w:val="BodyText"/>
+        <w:rPr>
+          <w:lang w:val="en-IN"/>
+        </w:rPr>
+      </w:pPr>
+    </w:p>
+    <w:p>
+      <w:pPr>
+        <w:pStyle w:val="BodyText"/>
+        <w:rPr>
+          <w:lang w:val="en-IN"/>
+        </w:rPr>
+      </w:pPr>
+    </w:p>
+    <w:p>
+      <w:pPr>
+        <w:pStyle w:val="BodyText"/>
+        <w:rPr>
+          <w:lang w:val="en-IN"/>
+        </w:rPr>
+      </w:pPr>
+    </w:p>
+    <w:p>
+      <w:pPr>
+        <w:pStyle w:val="BodyText"/>
+        <w:rPr>
+          <w:lang w:val="en-IN"/>
+        </w:rPr>
+      </w:pPr>
+    </w:p>
+    <w:p>
+      <w:pPr>
+        <w:pStyle w:val="BodyText"/>
+        <w:rPr>
+          <w:lang w:val="en-IN"/>
+        </w:rPr>
+      </w:pPr>
+    </w:p>
+    <w:p>
+      <w:pPr>
+        <w:pStyle w:val="BodyText"/>
+        <w:rPr>
+          <w:lang w:val="en-IN"/>
+        </w:rPr>
+      </w:pPr>
+    </w:p>
+    <w:p>
+      <w:pPr>
+        <w:pStyle w:val="BodyText"/>
+        <w:rPr>
+          <w:lang w:val="en-IN"/>
+        </w:rPr>
+      </w:pPr>
+    </w:p>
+    <w:p>
+      <w:pPr>
+        <w:pStyle w:val="BodyText"/>
+        <w:rPr>
+          <w:lang w:val="en-IN"/>
+        </w:rPr>
+      </w:pPr>
+    </w:p>
+    <w:p>
+      <w:pPr>
+        <w:pStyle w:val="BodyText"/>
+        <w:rPr>
+          <w:lang w:val="en-IN"/>
+        </w:rPr>
+      </w:pPr>
+    </w:p>
+    <w:p>
+      <w:pPr>
+        <w:pStyle w:val="BodyText"/>
+        <w:rPr>
+          <w:lang w:val="en-IN"/>
+        </w:rPr>
+      </w:pPr>
+    </w:p>
+    <w:p>
+      <w:pPr>
+        <w:pStyle w:val="BodyText"/>
+        <w:rPr>
+          <w:lang w:val="en-IN"/>
+        </w:rPr>
+      </w:pPr>
+    </w:p>
+    <w:p>
+      <w:pPr>
+        <w:pStyle w:val="BodyText"/>
+        <w:rPr>
+          <w:lang w:val="en-IN"/>
+        </w:rPr>
+      </w:pPr>
+    </w:p>
+    <w:p>
+      <w:pPr>
+        <w:pStyle w:val="BodyText"/>
+        <w:rPr>
+          <w:lang w:val="en-IN"/>
+        </w:rPr>
+      </w:pPr>
+    </w:p>
+    <w:p>
+      <w:pPr>
+        <w:pStyle w:val="BodyText"/>
+        <w:rPr>
+          <w:lang w:val="en-IN"/>
+        </w:rPr>
+      </w:pPr>
+    </w:p>
+    <w:p>
+      <w:pPr>
+        <w:pStyle w:val="BodyText"/>
+        <w:rPr>
+          <w:lang w:val="en-IN"/>
+        </w:rPr>
+      </w:pPr>
+    </w:p>
+    <w:p>
+      <w:pPr>
+        <w:pStyle w:val="BodyText"/>
+        <w:rPr>
+          <w:lang w:val="en-IN"/>
+        </w:rPr>
+      </w:pPr>
+    </w:p>
+    <w:p>
+      <w:pPr>
+        <w:pStyle w:val="BodyText"/>
+        <w:rPr>
+          <w:lang w:val="en-IN"/>
+        </w:rPr>
+      </w:pPr>
+    </w:p>
+    <w:p>
+      <w:pPr>
+        <w:pStyle w:val="BodyText"/>
+        <w:rPr>
+          <w:lang w:val="en-IN"/>
+        </w:rPr>
+      </w:pPr>
+    </w:p>
+    <w:p>
+      <w:pPr>
+        <w:pStyle w:val="BodyText"/>
+        <w:rPr>
+          <w:lang w:val="en-IN"/>
+        </w:rPr>
+      </w:pPr>
+    </w:p>
+    <w:p>
+      <w:pPr>
+        <w:pStyle w:val="BodyText"/>
+        <w:rPr>
+          <w:lang w:val="en-IN"/>
+        </w:rPr>
+      </w:pPr>
+    </w:p>
+    <w:p>
+      <w:pPr>
+        <w:pStyle w:val="BodyText"/>
+        <w:rPr>
+          <w:lang w:val="en-IN"/>
+        </w:rPr>
+      </w:pPr>
+    </w:p>
+    <w:p>
+      <w:pPr>
+        <w:pStyle w:val="BodyText"/>
+        <w:rPr>
+          <w:lang w:val="en-IN"/>
+        </w:rPr>
+      </w:pPr>
+    </w:p>
+    <w:p>
+      <w:pPr>
+        <w:pStyle w:val="BodyText"/>
+        <w:rPr>
+          <w:lang w:val="en-IN"/>
+        </w:rPr>
+      </w:pPr>
+    </w:p>
+    <w:p>
+      <w:pPr>
+        <w:pStyle w:val="BodyText"/>
+        <w:rPr>
+          <w:lang w:val="en-IN"/>
+        </w:rPr>
+      </w:pPr>
+    </w:p>
+    <w:p>
+      <w:pPr>
+        <w:pStyle w:val="BodyText"/>
+        <w:rPr>
+          <w:lang w:val="en-IN"/>
+        </w:rPr>
+      </w:pPr>
+    </w:p>
+    <w:p>
+      <w:pPr>
+        <w:pStyle w:val="BodyText"/>
+        <w:rPr>
+          <w:lang w:val="en-IN"/>
+        </w:rPr>
+      </w:pPr>
+    </w:p>
+    <w:p>
+      <w:pPr>
+        <w:pStyle w:val="BodyText"/>
+        <w:rPr>
+          <w:lang w:val="en-IN"/>
+        </w:rPr>
+      </w:pPr>
+    </w:p>
+    <w:p>
+      <w:pPr>
+        <w:pStyle w:val="BodyText"/>
+        <w:rPr>
+          <w:lang w:val="en-IN"/>
+        </w:rPr>
+      </w:pPr>
+    </w:p>
+    <w:p>
+      <w:r>
+        <w:lastRenderedPageBreak/>
+        <w:t>c. Spatial pooler</w:t>
+      </w:r>
+    </w:p>
+    <w:p/>
+    <w:p>
+      <w:pPr>
+        <w:pStyle w:val="BodyText"/>
+        <w:ind w:firstLine="0"/>
+        <w:rPr>
+          <w:lang w:val="en-IN"/>
+        </w:rPr>
+      </w:pPr>
+      <w:r>
+        <w:rPr>
+          <w:lang w:val="en-IN"/>
+        </w:rPr>
+        <w:t>Spatial Pooler generates SDR input while mapping the cells of the active columns. Each column has a network of synapses connecting it to the next region of input bits. Many columns would look the same, but these columns are distinct. Different patterns generate different levels of activation, and the more robust activation prevents lower activation of the columns. Column areas are adjustable and can range from small regions to the entire area. The inhibitory mechanism is used to provide a skewed representation of the input. A similar pattern results in identical activated columns. HTM learns from its input and unifies cell connections. Learning results from updating synapse permanence.</w:t>
+      </w:r>
+      <w:r>
+        <w:t xml:space="preserve"> </w:t>
+      </w:r>
+      <w:r>
+        <w:rPr>
+          <w:lang w:val="en-IN"/>
+        </w:rPr>
+        <w:t>With active bits, the active columns increase the persistence value, while the other columns decrease it. Columns that are not active learn nothing. To ensure that all columns participate in the training, the inactive columns are boosted. The spatial pooler denotes data pools or clusters in the spatial dimension. During the spatial pooler's learning process, each pattern that appears at the input is compared to a database of other patterns.</w:t>
+      </w:r>
+    </w:p>
+    <w:p>
+      <w:pPr>
+        <w:pStyle w:val="BodyText"/>
+        <w:rPr>
+          <w:lang w:val="en-IN"/>
+        </w:rPr>
+      </w:pPr>
+    </w:p>
+    <w:p>
+      <w:pPr>
         <w:pStyle w:val="papertitle"/>
         <w:spacing w:before="100" w:beforeAutospacing="1" w:after="100" w:afterAutospacing="1"/>
       </w:pPr>
     </w:p>
     <w:sectPr>
-      <w:headerReference w:type="default" r:id="rId8"/>
+      <w:headerReference w:type="default" r:id="rId9"/>
       <w:pgSz w:w="11906" w:h="16838"/>
       <w:pgMar w:top="1440" w:right="1440" w:bottom="1440" w:left="1440" w:header="708" w:footer="708" w:gutter="0"/>
       <w:cols w:num="2" w:space="708"/>
@@ -618,7 +3039,7 @@
 </file>
 
 <file path=word/endnotes.xml><?xml version="1.0" encoding="utf-8"?>
-<w:endnotes xmlns:wpc="http://schemas.microsoft.com/office/word/2010/wordprocessingCanvas" xmlns:cx="http://schemas.microsoft.com/office/drawing/2014/chartex" xmlns:cx1="http://schemas.microsoft.com/office/drawing/2015/9/8/chartex" xmlns:mc="http://schemas.openxmlformats.org/markup-compatibility/2006" xmlns:o="urn:schemas-microsoft-com:office:office" xmlns:r="http://schemas.openxmlformats.org/officeDocument/2006/relationships" xmlns:m="http://schemas.openxmlformats.org/officeDocument/2006/math" xmlns:v="urn:schemas-microsoft-com:vml" xmlns:wp14="http://schemas.microsoft.com/office/word/2010/wordprocessingDrawing" xmlns:wp="http://schemas.openxmlformats.org/drawingml/2006/wordprocessingDrawing" xmlns:w10="urn:schemas-microsoft-com:office:word" xmlns:w="http://schemas.openxmlformats.org/wordprocessingml/2006/main" xmlns:w14="http://schemas.microsoft.com/office/word/2010/wordml" xmlns:w15="http://schemas.microsoft.com/office/word/2012/wordml" xmlns:w16se="http://schemas.microsoft.com/office/word/2015/wordml/symex" xmlns:wpg="http://schemas.microsoft.com/office/word/2010/wordprocessingGroup" xmlns:wpi="http://schemas.microsoft.com/office/word/2010/wordprocessingInk" xmlns:wne="http://schemas.microsoft.com/office/word/2006/wordml" xmlns:wps="http://schemas.microsoft.com/office/word/2010/wordprocessingShape" mc:Ignorable="w14 w15 w16se wp14">
+<w:endnotes xmlns:wpc="http://schemas.microsoft.com/office/word/2010/wordprocessingCanvas" xmlns:cx="http://schemas.microsoft.com/office/drawing/2014/chartex" xmlns:cx1="http://schemas.microsoft.com/office/drawing/2015/9/8/chartex" xmlns:cx2="http://schemas.microsoft.com/office/drawing/2015/10/21/chartex" xmlns:cx3="http://schemas.microsoft.com/office/drawing/2016/5/9/chartex" xmlns:cx4="http://schemas.microsoft.com/office/drawing/2016/5/10/chartex" xmlns:cx5="http://schemas.microsoft.com/office/drawing/2016/5/11/chartex" xmlns:cx6="http://schemas.microsoft.com/office/drawing/2016/5/12/chartex" xmlns:cx7="http://schemas.microsoft.com/office/drawing/2016/5/13/chartex" xmlns:cx8="http://schemas.microsoft.com/office/drawing/2016/5/14/chartex" xmlns:mc="http://schemas.openxmlformats.org/markup-compatibility/2006" xmlns:aink="http://schemas.microsoft.com/office/drawing/2016/ink" xmlns:am3d="http://schemas.microsoft.com/office/drawing/2017/model3d" xmlns:o="urn:schemas-microsoft-com:office:office" xmlns:oel="http://schemas.microsoft.com/office/2019/extlst" xmlns:r="http://schemas.openxmlformats.org/officeDocument/2006/relationships" xmlns:m="http://schemas.openxmlformats.org/officeDocument/2006/math" xmlns:v="urn:schemas-microsoft-com:vml" xmlns:wp14="http://schemas.microsoft.com/office/word/2010/wordprocessingDrawing" xmlns:wp="http://schemas.openxmlformats.org/drawingml/2006/wordprocessingDrawing" xmlns:w10="urn:schemas-microsoft-com:office:word" xmlns:w="http://schemas.openxmlformats.org/wordprocessingml/2006/main" xmlns:w14="http://schemas.microsoft.com/office/word/2010/wordml" xmlns:w15="http://schemas.microsoft.com/office/word/2012/wordml" xmlns:w16cex="http://schemas.microsoft.com/office/word/2018/wordml/cex" xmlns:w16cid="http://schemas.microsoft.com/office/word/2016/wordml/cid" xmlns:w16="http://schemas.microsoft.com/office/word/2018/wordml" xmlns:w16du="http://schemas.microsoft.com/office/word/2023/wordml/word16du" xmlns:w16sdtdh="http://schemas.microsoft.com/office/word/2020/wordml/sdtdatahash" xmlns:w16se="http://schemas.microsoft.com/office/word/2015/wordml/symex" xmlns:wpg="http://schemas.microsoft.com/office/word/2010/wordprocessingGroup" xmlns:wpi="http://schemas.microsoft.com/office/word/2010/wordprocessingInk" xmlns:wne="http://schemas.microsoft.com/office/word/2006/wordml" xmlns:wps="http://schemas.microsoft.com/office/word/2010/wordprocessingShape" mc:Ignorable="w14 w15 w16se w16cid w16 w16cex w16sdtdh wp14">
   <w:endnote w:type="separator" w:id="-1">
     <w:p>
       <w:r>
@@ -637,7 +3058,7 @@
 </file>
 
 <file path=word/footnotes.xml><?xml version="1.0" encoding="utf-8"?>
-<w:footnotes xmlns:wpc="http://schemas.microsoft.com/office/word/2010/wordprocessingCanvas" xmlns:cx="http://schemas.microsoft.com/office/drawing/2014/chartex" xmlns:cx1="http://schemas.microsoft.com/office/drawing/2015/9/8/chartex" xmlns:mc="http://schemas.openxmlformats.org/markup-compatibility/2006" xmlns:o="urn:schemas-microsoft-com:office:office" xmlns:r="http://schemas.openxmlformats.org/officeDocument/2006/relationships" xmlns:m="http://schemas.openxmlformats.org/officeDocument/2006/math" xmlns:v="urn:schemas-microsoft-com:vml" xmlns:wp14="http://schemas.microsoft.com/office/word/2010/wordprocessingDrawing" xmlns:wp="http://schemas.openxmlformats.org/drawingml/2006/wordprocessingDrawing" xmlns:w10="urn:schemas-microsoft-com:office:word" xmlns:w="http://schemas.openxmlformats.org/wordprocessingml/2006/main" xmlns:w14="http://schemas.microsoft.com/office/word/2010/wordml" xmlns:w15="http://schemas.microsoft.com/office/word/2012/wordml" xmlns:w16se="http://schemas.microsoft.com/office/word/2015/wordml/symex" xmlns:wpg="http://schemas.microsoft.com/office/word/2010/wordprocessingGroup" xmlns:wpi="http://schemas.microsoft.com/office/word/2010/wordprocessingInk" xmlns:wne="http://schemas.microsoft.com/office/word/2006/wordml" xmlns:wps="http://schemas.microsoft.com/office/word/2010/wordprocessingShape" mc:Ignorable="w14 w15 w16se wp14">
+<w:footnotes xmlns:wpc="http://schemas.microsoft.com/office/word/2010/wordprocessingCanvas" xmlns:cx="http://schemas.microsoft.com/office/drawing/2014/chartex" xmlns:cx1="http://schemas.microsoft.com/office/drawing/2015/9/8/chartex" xmlns:cx2="http://schemas.microsoft.com/office/drawing/2015/10/21/chartex" xmlns:cx3="http://schemas.microsoft.com/office/drawing/2016/5/9/chartex" xmlns:cx4="http://schemas.microsoft.com/office/drawing/2016/5/10/chartex" xmlns:cx5="http://schemas.microsoft.com/office/drawing/2016/5/11/chartex" xmlns:cx6="http://schemas.microsoft.com/office/drawing/2016/5/12/chartex" xmlns:cx7="http://schemas.microsoft.com/office/drawing/2016/5/13/chartex" xmlns:cx8="http://schemas.microsoft.com/office/drawing/2016/5/14/chartex" xmlns:mc="http://schemas.openxmlformats.org/markup-compatibility/2006" xmlns:aink="http://schemas.microsoft.com/office/drawing/2016/ink" xmlns:am3d="http://schemas.microsoft.com/office/drawing/2017/model3d" xmlns:o="urn:schemas-microsoft-com:office:office" xmlns:oel="http://schemas.microsoft.com/office/2019/extlst" xmlns:r="http://schemas.openxmlformats.org/officeDocument/2006/relationships" xmlns:m="http://schemas.openxmlformats.org/officeDocument/2006/math" xmlns:v="urn:schemas-microsoft-com:vml" xmlns:wp14="http://schemas.microsoft.com/office/word/2010/wordprocessingDrawing" xmlns:wp="http://schemas.openxmlformats.org/drawingml/2006/wordprocessingDrawing" xmlns:w10="urn:schemas-microsoft-com:office:word" xmlns:w="http://schemas.openxmlformats.org/wordprocessingml/2006/main" xmlns:w14="http://schemas.microsoft.com/office/word/2010/wordml" xmlns:w15="http://schemas.microsoft.com/office/word/2012/wordml" xmlns:w16cex="http://schemas.microsoft.com/office/word/2018/wordml/cex" xmlns:w16cid="http://schemas.microsoft.com/office/word/2016/wordml/cid" xmlns:w16="http://schemas.microsoft.com/office/word/2018/wordml" xmlns:w16du="http://schemas.microsoft.com/office/word/2023/wordml/word16du" xmlns:w16sdtdh="http://schemas.microsoft.com/office/word/2020/wordml/sdtdatahash" xmlns:w16se="http://schemas.microsoft.com/office/word/2015/wordml/symex" xmlns:wpg="http://schemas.microsoft.com/office/word/2010/wordprocessingGroup" xmlns:wpi="http://schemas.microsoft.com/office/word/2010/wordprocessingInk" xmlns:wne="http://schemas.microsoft.com/office/word/2006/wordml" xmlns:wps="http://schemas.microsoft.com/office/word/2010/wordprocessingShape" mc:Ignorable="w14 w15 w16se w16cid w16 w16cex w16sdtdh wp14">
   <w:footnote w:type="separator" w:id="-1">
     <w:p>
       <w:r>
@@ -656,7 +3077,7 @@
 </file>
 
 <file path=word/header1.xml><?xml version="1.0" encoding="utf-8"?>
-<w:hdr xmlns:wpc="http://schemas.microsoft.com/office/word/2010/wordprocessingCanvas" xmlns:cx="http://schemas.microsoft.com/office/drawing/2014/chartex" xmlns:cx1="http://schemas.microsoft.com/office/drawing/2015/9/8/chartex" xmlns:mc="http://schemas.openxmlformats.org/markup-compatibility/2006" xmlns:o="urn:schemas-microsoft-com:office:office" xmlns:r="http://schemas.openxmlformats.org/officeDocument/2006/relationships" xmlns:m="http://schemas.openxmlformats.org/officeDocument/2006/math" xmlns:v="urn:schemas-microsoft-com:vml" xmlns:wp14="http://schemas.microsoft.com/office/word/2010/wordprocessingDrawing" xmlns:wp="http://schemas.openxmlformats.org/drawingml/2006/wordprocessingDrawing" xmlns:w10="urn:schemas-microsoft-com:office:word" xmlns:w="http://schemas.openxmlformats.org/wordprocessingml/2006/main" xmlns:w14="http://schemas.microsoft.com/office/word/2010/wordml" xmlns:w15="http://schemas.microsoft.com/office/word/2012/wordml" xmlns:w16se="http://schemas.microsoft.com/office/word/2015/wordml/symex" xmlns:wpg="http://schemas.microsoft.com/office/word/2010/wordprocessingGroup" xmlns:wpi="http://schemas.microsoft.com/office/word/2010/wordprocessingInk" xmlns:wne="http://schemas.microsoft.com/office/word/2006/wordml" xmlns:wps="http://schemas.microsoft.com/office/word/2010/wordprocessingShape" mc:Ignorable="w14 w15 w16se wp14">
+<w:hdr xmlns:wpc="http://schemas.microsoft.com/office/word/2010/wordprocessingCanvas" xmlns:cx="http://schemas.microsoft.com/office/drawing/2014/chartex" xmlns:cx1="http://schemas.microsoft.com/office/drawing/2015/9/8/chartex" xmlns:cx2="http://schemas.microsoft.com/office/drawing/2015/10/21/chartex" xmlns:cx3="http://schemas.microsoft.com/office/drawing/2016/5/9/chartex" xmlns:cx4="http://schemas.microsoft.com/office/drawing/2016/5/10/chartex" xmlns:cx5="http://schemas.microsoft.com/office/drawing/2016/5/11/chartex" xmlns:cx6="http://schemas.microsoft.com/office/drawing/2016/5/12/chartex" xmlns:cx7="http://schemas.microsoft.com/office/drawing/2016/5/13/chartex" xmlns:cx8="http://schemas.microsoft.com/office/drawing/2016/5/14/chartex" xmlns:mc="http://schemas.openxmlformats.org/markup-compatibility/2006" xmlns:aink="http://schemas.microsoft.com/office/drawing/2016/ink" xmlns:am3d="http://schemas.microsoft.com/office/drawing/2017/model3d" xmlns:o="urn:schemas-microsoft-com:office:office" xmlns:oel="http://schemas.microsoft.com/office/2019/extlst" xmlns:r="http://schemas.openxmlformats.org/officeDocument/2006/relationships" xmlns:m="http://schemas.openxmlformats.org/officeDocument/2006/math" xmlns:v="urn:schemas-microsoft-com:vml" xmlns:wp14="http://schemas.microsoft.com/office/word/2010/wordprocessingDrawing" xmlns:wp="http://schemas.openxmlformats.org/drawingml/2006/wordprocessingDrawing" xmlns:w10="urn:schemas-microsoft-com:office:word" xmlns:w="http://schemas.openxmlformats.org/wordprocessingml/2006/main" xmlns:w14="http://schemas.microsoft.com/office/word/2010/wordml" xmlns:w15="http://schemas.microsoft.com/office/word/2012/wordml" xmlns:w16cex="http://schemas.microsoft.com/office/word/2018/wordml/cex" xmlns:w16cid="http://schemas.microsoft.com/office/word/2016/wordml/cid" xmlns:w16="http://schemas.microsoft.com/office/word/2018/wordml" xmlns:w16du="http://schemas.microsoft.com/office/word/2023/wordml/word16du" xmlns:w16sdtdh="http://schemas.microsoft.com/office/word/2020/wordml/sdtdatahash" xmlns:w16se="http://schemas.microsoft.com/office/word/2015/wordml/symex" xmlns:wpg="http://schemas.microsoft.com/office/word/2010/wordprocessingGroup" xmlns:wpi="http://schemas.microsoft.com/office/word/2010/wordprocessingInk" xmlns:wne="http://schemas.microsoft.com/office/word/2006/wordml" xmlns:wps="http://schemas.microsoft.com/office/word/2010/wordprocessingShape" mc:Ignorable="w14 w15 w16se w16cid w16 w16cex w16sdtdh wp14">
   <w:p>
     <w:pPr>
       <w:pStyle w:val="Header"/>
@@ -819,106 +3240,8 @@
         <w:sz w:val="20"/>
         <w:szCs w:val="20"/>
       </w:rPr>
-      <w:t>Information Technology Course        Information Technology Course</w:t>
+      <w:t>Information Technology Course        Information Tech</w:t>
     </w:r>
-    <w:r>
-      <w:rPr>
-        <w:rFonts w:ascii="Times New Roman" w:hAnsi="Times New Roman" w:cs="Times New Roman"/>
-        <w:sz w:val="20"/>
-        <w:szCs w:val="20"/>
-      </w:rPr>
-      <w:t xml:space="preserve">         </w:t>
-    </w:r>
-    <w:r>
-      <w:rPr>
-        <w:rFonts w:ascii="Times New Roman" w:hAnsi="Times New Roman" w:cs="Times New Roman"/>
-        <w:sz w:val="20"/>
-        <w:szCs w:val="20"/>
-      </w:rPr>
-      <w:t xml:space="preserve">Information Technology Course        </w:t>
-    </w:r>
-  </w:p>
-  <w:p>
-    <w:pPr>
-      <w:pStyle w:val="Header"/>
-      <w:tabs>
-        <w:tab w:val="clear" w:pos="4513"/>
-        <w:tab w:val="clear" w:pos="9026"/>
-        <w:tab w:val="left" w:pos="3714"/>
-      </w:tabs>
-      <w:rPr>
-        <w:rFonts w:ascii="Times New Roman" w:hAnsi="Times New Roman" w:cs="Times New Roman"/>
-        <w:sz w:val="20"/>
-        <w:szCs w:val="20"/>
-      </w:rPr>
-    </w:pPr>
-    <w:r>
-      <w:rPr>
-        <w:rFonts w:ascii="Times New Roman" w:hAnsi="Times New Roman" w:cs="Times New Roman"/>
-        <w:sz w:val="20"/>
-        <w:szCs w:val="20"/>
-      </w:rPr>
-      <w:t xml:space="preserve">Email id : </w:t>
-    </w:r>
-    <w:proofErr w:type="spellStart"/>
-    <w:r>
-      <w:rPr>
-        <w:rFonts w:ascii="Times New Roman" w:hAnsi="Times New Roman" w:cs="Times New Roman"/>
-        <w:sz w:val="20"/>
-        <w:szCs w:val="20"/>
-      </w:rPr>
-      <w:t>shiva.biru</w:t>
-    </w:r>
-    <w:proofErr w:type="spellEnd"/>
-    <w:r>
-      <w:rPr>
-        <w:rFonts w:ascii="Times New Roman" w:hAnsi="Times New Roman" w:cs="Times New Roman"/>
-        <w:sz w:val="20"/>
-        <w:szCs w:val="20"/>
-      </w:rPr>
-      <w:t xml:space="preserve">@                       Email id : </w:t>
-    </w:r>
-    <w:proofErr w:type="spellStart"/>
-    <w:r>
-      <w:rPr>
-        <w:rFonts w:ascii="Times New Roman" w:hAnsi="Times New Roman" w:cs="Times New Roman"/>
-        <w:sz w:val="20"/>
-        <w:szCs w:val="20"/>
-      </w:rPr>
-      <w:t>shiva.biru</w:t>
-    </w:r>
-    <w:proofErr w:type="spellEnd"/>
-    <w:r>
-      <w:rPr>
-        <w:rFonts w:ascii="Times New Roman" w:hAnsi="Times New Roman" w:cs="Times New Roman"/>
-        <w:sz w:val="20"/>
-        <w:szCs w:val="20"/>
-      </w:rPr>
-      <w:t>@</w:t>
-    </w:r>
-    <w:r>
-      <w:rPr>
-        <w:rFonts w:ascii="Times New Roman" w:hAnsi="Times New Roman" w:cs="Times New Roman"/>
-        <w:sz w:val="20"/>
-        <w:szCs w:val="20"/>
-      </w:rPr>
-      <w:t xml:space="preserve">                         Email id:</w:t>
-    </w:r>
-  </w:p>
-  <w:p>
-    <w:pPr>
-      <w:pStyle w:val="Header"/>
-      <w:tabs>
-        <w:tab w:val="clear" w:pos="4513"/>
-        <w:tab w:val="clear" w:pos="9026"/>
-        <w:tab w:val="left" w:pos="3714"/>
-      </w:tabs>
-      <w:rPr>
-        <w:rFonts w:ascii="Times New Roman" w:hAnsi="Times New Roman" w:cs="Times New Roman"/>
-        <w:sz w:val="22"/>
-        <w:szCs w:val="22"/>
-      </w:rPr>
-    </w:pPr>
   </w:p>
   <w:p>
     <w:pPr>
@@ -939,8 +3262,149 @@
 </file>
 
 <file path=word/numbering.xml><?xml version="1.0" encoding="utf-8"?>
-<w:numbering xmlns:wpc="http://schemas.microsoft.com/office/word/2010/wordprocessingCanvas" xmlns:cx="http://schemas.microsoft.com/office/drawing/2014/chartex" xmlns:cx1="http://schemas.microsoft.com/office/drawing/2015/9/8/chartex" xmlns:mc="http://schemas.openxmlformats.org/markup-compatibility/2006" xmlns:o="urn:schemas-microsoft-com:office:office" xmlns:r="http://schemas.openxmlformats.org/officeDocument/2006/relationships" xmlns:m="http://schemas.openxmlformats.org/officeDocument/2006/math" xmlns:v="urn:schemas-microsoft-com:vml" xmlns:wp14="http://schemas.microsoft.com/office/word/2010/wordprocessingDrawing" xmlns:wp="http://schemas.openxmlformats.org/drawingml/2006/wordprocessingDrawing" xmlns:w10="urn:schemas-microsoft-com:office:word" xmlns:w="http://schemas.openxmlformats.org/wordprocessingml/2006/main" xmlns:w14="http://schemas.microsoft.com/office/word/2010/wordml" xmlns:w15="http://schemas.microsoft.com/office/word/2012/wordml" xmlns:w16se="http://schemas.microsoft.com/office/word/2015/wordml/symex" xmlns:wpg="http://schemas.microsoft.com/office/word/2010/wordprocessingGroup" xmlns:wpi="http://schemas.microsoft.com/office/word/2010/wordprocessingInk" xmlns:wne="http://schemas.microsoft.com/office/word/2006/wordml" xmlns:wps="http://schemas.microsoft.com/office/word/2010/wordprocessingShape" mc:Ignorable="w14 w15 w16se wp14">
+<w:numbering xmlns:wpc="http://schemas.microsoft.com/office/word/2010/wordprocessingCanvas" xmlns:cx="http://schemas.microsoft.com/office/drawing/2014/chartex" xmlns:cx1="http://schemas.microsoft.com/office/drawing/2015/9/8/chartex" xmlns:cx2="http://schemas.microsoft.com/office/drawing/2015/10/21/chartex" xmlns:cx3="http://schemas.microsoft.com/office/drawing/2016/5/9/chartex" xmlns:cx4="http://schemas.microsoft.com/office/drawing/2016/5/10/chartex" xmlns:cx5="http://schemas.microsoft.com/office/drawing/2016/5/11/chartex" xmlns:cx6="http://schemas.microsoft.com/office/drawing/2016/5/12/chartex" xmlns:cx7="http://schemas.microsoft.com/office/drawing/2016/5/13/chartex" xmlns:cx8="http://schemas.microsoft.com/office/drawing/2016/5/14/chartex" xmlns:mc="http://schemas.openxmlformats.org/markup-compatibility/2006" xmlns:aink="http://schemas.microsoft.com/office/drawing/2016/ink" xmlns:am3d="http://schemas.microsoft.com/office/drawing/2017/model3d" xmlns:o="urn:schemas-microsoft-com:office:office" xmlns:oel="http://schemas.microsoft.com/office/2019/extlst" xmlns:r="http://schemas.openxmlformats.org/officeDocument/2006/relationships" xmlns:m="http://schemas.openxmlformats.org/officeDocument/2006/math" xmlns:v="urn:schemas-microsoft-com:vml" xmlns:wp14="http://schemas.microsoft.com/office/word/2010/wordprocessingDrawing" xmlns:wp="http://schemas.openxmlformats.org/drawingml/2006/wordprocessingDrawing" xmlns:w10="urn:schemas-microsoft-com:office:word" xmlns:w="http://schemas.openxmlformats.org/wordprocessingml/2006/main" xmlns:w14="http://schemas.microsoft.com/office/word/2010/wordml" xmlns:w15="http://schemas.microsoft.com/office/word/2012/wordml" xmlns:w16cex="http://schemas.microsoft.com/office/word/2018/wordml/cex" xmlns:w16cid="http://schemas.microsoft.com/office/word/2016/wordml/cid" xmlns:w16="http://schemas.microsoft.com/office/word/2018/wordml" xmlns:w16du="http://schemas.microsoft.com/office/word/2023/wordml/word16du" xmlns:w16sdtdh="http://schemas.microsoft.com/office/word/2020/wordml/sdtdatahash" xmlns:w16se="http://schemas.microsoft.com/office/word/2015/wordml/symex" xmlns:wpg="http://schemas.microsoft.com/office/word/2010/wordprocessingGroup" xmlns:wpi="http://schemas.microsoft.com/office/word/2010/wordprocessingInk" xmlns:wne="http://schemas.microsoft.com/office/word/2006/wordml" xmlns:wps="http://schemas.microsoft.com/office/word/2010/wordprocessingShape" mc:Ignorable="w14 w15 w16se w16cid w16 w16cex w16sdtdh wp14">
   <w:abstractNum w:abstractNumId="0" w15:restartNumberingAfterBreak="0">
+    <w:nsid w:val="37660336"/>
+    <w:multiLevelType w:val="hybridMultilevel"/>
+    <w:tmpl w:val="754EAC84"/>
+    <w:lvl w:ilvl="0" w:tplc="C46877EA">
+      <w:start w:val="1"/>
+      <w:numFmt w:val="bullet"/>
+      <w:pStyle w:val="bulletlist"/>
+      <w:lvlText w:val=""/>
+      <w:lvlJc w:val="left"/>
+      <w:pPr>
+        <w:tabs>
+          <w:tab w:val="num" w:pos="648"/>
+        </w:tabs>
+        <w:ind w:left="648" w:hanging="360"/>
+      </w:pPr>
+      <w:rPr>
+        <w:rFonts w:ascii="Symbol" w:hAnsi="Symbol" w:hint="default"/>
+      </w:rPr>
+    </w:lvl>
+    <w:lvl w:ilvl="1" w:tplc="04090003">
+      <w:start w:val="1"/>
+      <w:numFmt w:val="bullet"/>
+      <w:lvlText w:val="o"/>
+      <w:lvlJc w:val="left"/>
+      <w:pPr>
+        <w:tabs>
+          <w:tab w:val="num" w:pos="1440"/>
+        </w:tabs>
+        <w:ind w:left="1440" w:hanging="360"/>
+      </w:pPr>
+      <w:rPr>
+        <w:rFonts w:ascii="Courier New" w:hAnsi="Courier New" w:hint="default"/>
+      </w:rPr>
+    </w:lvl>
+    <w:lvl w:ilvl="2" w:tplc="04090005">
+      <w:start w:val="1"/>
+      <w:numFmt w:val="bullet"/>
+      <w:lvlText w:val=""/>
+      <w:lvlJc w:val="left"/>
+      <w:pPr>
+        <w:tabs>
+          <w:tab w:val="num" w:pos="2160"/>
+        </w:tabs>
+        <w:ind w:left="2160" w:hanging="360"/>
+      </w:pPr>
+      <w:rPr>
+        <w:rFonts w:ascii="Wingdings" w:hAnsi="Wingdings" w:hint="default"/>
+      </w:rPr>
+    </w:lvl>
+    <w:lvl w:ilvl="3" w:tplc="04090001">
+      <w:start w:val="1"/>
+      <w:numFmt w:val="bullet"/>
+      <w:lvlText w:val=""/>
+      <w:lvlJc w:val="left"/>
+      <w:pPr>
+        <w:tabs>
+          <w:tab w:val="num" w:pos="2880"/>
+        </w:tabs>
+        <w:ind w:left="2880" w:hanging="360"/>
+      </w:pPr>
+      <w:rPr>
+        <w:rFonts w:ascii="Symbol" w:hAnsi="Symbol" w:hint="default"/>
+      </w:rPr>
+    </w:lvl>
+    <w:lvl w:ilvl="4" w:tplc="04090003">
+      <w:start w:val="1"/>
+      <w:numFmt w:val="bullet"/>
+      <w:lvlText w:val="o"/>
+      <w:lvlJc w:val="left"/>
+      <w:pPr>
+        <w:tabs>
+          <w:tab w:val="num" w:pos="3600"/>
+        </w:tabs>
+        <w:ind w:left="3600" w:hanging="360"/>
+      </w:pPr>
+      <w:rPr>
+        <w:rFonts w:ascii="Courier New" w:hAnsi="Courier New" w:hint="default"/>
+      </w:rPr>
+    </w:lvl>
+    <w:lvl w:ilvl="5" w:tplc="04090005">
+      <w:start w:val="1"/>
+      <w:numFmt w:val="bullet"/>
+      <w:lvlText w:val=""/>
+      <w:lvlJc w:val="left"/>
+      <w:pPr>
+        <w:tabs>
+          <w:tab w:val="num" w:pos="4320"/>
+        </w:tabs>
+        <w:ind w:left="4320" w:hanging="360"/>
+      </w:pPr>
+      <w:rPr>
+        <w:rFonts w:ascii="Wingdings" w:hAnsi="Wingdings" w:hint="default"/>
+      </w:rPr>
+    </w:lvl>
+    <w:lvl w:ilvl="6" w:tplc="04090001">
+      <w:start w:val="1"/>
+      <w:numFmt w:val="bullet"/>
+      <w:lvlText w:val=""/>
+      <w:lvlJc w:val="left"/>
+      <w:pPr>
+        <w:tabs>
+          <w:tab w:val="num" w:pos="5040"/>
+        </w:tabs>
+        <w:ind w:left="5040" w:hanging="360"/>
+      </w:pPr>
+      <w:rPr>
+        <w:rFonts w:ascii="Symbol" w:hAnsi="Symbol" w:hint="default"/>
+      </w:rPr>
+    </w:lvl>
+    <w:lvl w:ilvl="7" w:tplc="04090003">
+      <w:start w:val="1"/>
+      <w:numFmt w:val="bullet"/>
+      <w:lvlText w:val="o"/>
+      <w:lvlJc w:val="left"/>
+      <w:pPr>
+        <w:tabs>
+          <w:tab w:val="num" w:pos="5760"/>
+        </w:tabs>
+        <w:ind w:left="5760" w:hanging="360"/>
+      </w:pPr>
+      <w:rPr>
+        <w:rFonts w:ascii="Courier New" w:hAnsi="Courier New" w:hint="default"/>
+      </w:rPr>
+    </w:lvl>
+    <w:lvl w:ilvl="8" w:tplc="04090005">
+      <w:start w:val="1"/>
+      <w:numFmt w:val="bullet"/>
+      <w:lvlText w:val=""/>
+      <w:lvlJc w:val="left"/>
+      <w:pPr>
+        <w:tabs>
+          <w:tab w:val="num" w:pos="6480"/>
+        </w:tabs>
+        <w:ind w:left="6480" w:hanging="360"/>
+      </w:pPr>
+      <w:rPr>
+        <w:rFonts w:ascii="Wingdings" w:hAnsi="Wingdings" w:hint="default"/>
+      </w:rPr>
+    </w:lvl>
+  </w:abstractNum>
+  <w:abstractNum w:abstractNumId="1" w15:restartNumberingAfterBreak="0">
     <w:nsid w:val="4189603E"/>
     <w:multiLevelType w:val="multilevel"/>
     <w:tmpl w:val="C51C7364"/>
@@ -1131,14 +3595,17 @@
       </w:rPr>
     </w:lvl>
   </w:abstractNum>
-  <w:num w:numId="1">
+  <w:num w:numId="1" w16cid:durableId="1020351874">
+    <w:abstractNumId w:val="1"/>
+  </w:num>
+  <w:num w:numId="2" w16cid:durableId="364914556">
     <w:abstractNumId w:val="0"/>
   </w:num>
 </w:numbering>
 </file>
 
 <file path=word/styles.xml><?xml version="1.0" encoding="utf-8"?>
-<w:styles xmlns:mc="http://schemas.openxmlformats.org/markup-compatibility/2006" xmlns:r="http://schemas.openxmlformats.org/officeDocument/2006/relationships" xmlns:w="http://schemas.openxmlformats.org/wordprocessingml/2006/main" xmlns:w14="http://schemas.microsoft.com/office/word/2010/wordml" xmlns:w15="http://schemas.microsoft.com/office/word/2012/wordml" xmlns:w16se="http://schemas.microsoft.com/office/word/2015/wordml/symex" mc:Ignorable="w14 w15 w16se">
+<w:styles xmlns:mc="http://schemas.openxmlformats.org/markup-compatibility/2006" xmlns:r="http://schemas.openxmlformats.org/officeDocument/2006/relationships" xmlns:w="http://schemas.openxmlformats.org/wordprocessingml/2006/main" xmlns:w14="http://schemas.microsoft.com/office/word/2010/wordml" xmlns:w15="http://schemas.microsoft.com/office/word/2012/wordml" xmlns:w16cex="http://schemas.microsoft.com/office/word/2018/wordml/cex" xmlns:w16cid="http://schemas.microsoft.com/office/word/2016/wordml/cid" xmlns:w16="http://schemas.microsoft.com/office/word/2018/wordml" xmlns:w16sdtdh="http://schemas.microsoft.com/office/word/2020/wordml/sdtdatahash" xmlns:w16se="http://schemas.microsoft.com/office/word/2015/wordml/symex" mc:Ignorable="w14 w15 w16se w16cid w16 w16cex w16sdtdh">
   <w:docDefaults>
     <w:rPrDefault>
       <w:rPr>
@@ -1150,7 +3617,7 @@
     </w:rPrDefault>
     <w:pPrDefault/>
   </w:docDefaults>
-  <w:latentStyles w:defLockedState="0" w:defUIPriority="99" w:defSemiHidden="0" w:defUnhideWhenUsed="0" w:defQFormat="0" w:count="371">
+  <w:latentStyles w:defLockedState="0" w:defUIPriority="99" w:defSemiHidden="0" w:defUnhideWhenUsed="0" w:defQFormat="0" w:count="376">
     <w:lsdException w:name="Normal" w:uiPriority="0" w:qFormat="1"/>
     <w:lsdException w:name="heading 1" w:uiPriority="9" w:qFormat="1"/>
     <w:lsdException w:name="heading 2" w:semiHidden="1" w:uiPriority="0" w:unhideWhenUsed="1" w:qFormat="1"/>
@@ -1256,7 +3723,6 @@
     <w:lsdException w:name="HTML Sample" w:semiHidden="1" w:unhideWhenUsed="1"/>
     <w:lsdException w:name="HTML Typewriter" w:semiHidden="1" w:unhideWhenUsed="1"/>
     <w:lsdException w:name="HTML Variable" w:semiHidden="1" w:unhideWhenUsed="1"/>
-    <w:lsdException w:name="Normal Table" w:semiHidden="1" w:unhideWhenUsed="1"/>
     <w:lsdException w:name="annotation subject" w:semiHidden="1" w:unhideWhenUsed="1"/>
     <w:lsdException w:name="No List" w:semiHidden="1" w:unhideWhenUsed="1"/>
     <w:lsdException w:name="Outline List 1" w:semiHidden="1" w:unhideWhenUsed="1"/>
@@ -1299,11 +3765,8 @@
     <w:lsdException w:name="Table Contemporary" w:semiHidden="1" w:unhideWhenUsed="1"/>
     <w:lsdException w:name="Table Elegant" w:semiHidden="1" w:unhideWhenUsed="1"/>
     <w:lsdException w:name="Table Professional" w:semiHidden="1" w:unhideWhenUsed="1"/>
-    <w:lsdException w:name="Table Subtle 1" w:semiHidden="1" w:unhideWhenUsed="1"/>
     <w:lsdException w:name="Table Subtle 2" w:semiHidden="1" w:unhideWhenUsed="1"/>
     <w:lsdException w:name="Table Web 1" w:semiHidden="1" w:unhideWhenUsed="1"/>
-    <w:lsdException w:name="Table Web 2" w:semiHidden="1" w:unhideWhenUsed="1"/>
-    <w:lsdException w:name="Table Web 3" w:semiHidden="1" w:unhideWhenUsed="1"/>
     <w:lsdException w:name="Balloon Text" w:semiHidden="1" w:unhideWhenUsed="1"/>
     <w:lsdException w:name="Table Grid" w:uiPriority="39"/>
     <w:lsdException w:name="Table Theme" w:semiHidden="1" w:unhideWhenUsed="1"/>
@@ -1522,6 +3985,11 @@
     <w:lsdException w:name="List Table 5 Dark Accent 6" w:uiPriority="50"/>
     <w:lsdException w:name="List Table 6 Colorful Accent 6" w:uiPriority="51"/>
     <w:lsdException w:name="List Table 7 Colorful Accent 6" w:uiPriority="52"/>
+    <w:lsdException w:name="Mention" w:semiHidden="1" w:unhideWhenUsed="1"/>
+    <w:lsdException w:name="Smart Hyperlink" w:semiHidden="1" w:unhideWhenUsed="1"/>
+    <w:lsdException w:name="Hashtag" w:semiHidden="1" w:unhideWhenUsed="1"/>
+    <w:lsdException w:name="Unresolved Mention" w:semiHidden="1" w:unhideWhenUsed="1"/>
+    <w:lsdException w:name="Smart Link" w:semiHidden="1" w:unhideWhenUsed="1"/>
   </w:latentStyles>
   <w:style w:type="paragraph" w:default="1" w:styleId="Normal">
     <w:name w:val="Normal"/>
@@ -1871,6 +4339,20 @@
       <w:szCs w:val="20"/>
       <w:lang w:val="en-US"/>
     </w:rPr>
+  </w:style>
+  <w:style w:type="paragraph" w:customStyle="1" w:styleId="bulletlist">
+    <w:name w:val="bullet list"/>
+    <w:basedOn w:val="BodyText"/>
+    <w:rsid w:val="006E2B34"/>
+    <w:pPr>
+      <w:numPr>
+        <w:numId w:val="2"/>
+      </w:numPr>
+      <w:tabs>
+        <w:tab w:val="clear" w:pos="648"/>
+      </w:tabs>
+      <w:ind w:left="576" w:hanging="288"/>
+    </w:pPr>
   </w:style>
 </w:styles>
 </file>

</xml_diff>

<commit_message>
update Documentation/ML-22-23-15 Approve Prediction of Multisequence Learning.docx
</commit_message>
<xml_diff>
--- a/source/MySEProject/Documentation/ML-22-23-15 Approve Prediction of Multisequence Learning.docx
+++ b/source/MySEProject/Documentation/ML-22-23-15 Approve Prediction of Multisequence Learning.docx
@@ -1,6 +1,6 @@
 
 <file path=word/document.xml><?xml version="1.0" encoding="utf-8"?>
-<w:document xmlns:wpc="http://schemas.microsoft.com/office/word/2010/wordprocessingCanvas" xmlns:cx="http://schemas.microsoft.com/office/drawing/2014/chartex" xmlns:cx1="http://schemas.microsoft.com/office/drawing/2015/9/8/chartex" xmlns:cx2="http://schemas.microsoft.com/office/drawing/2015/10/21/chartex" xmlns:cx3="http://schemas.microsoft.com/office/drawing/2016/5/9/chartex" xmlns:cx4="http://schemas.microsoft.com/office/drawing/2016/5/10/chartex" xmlns:cx5="http://schemas.microsoft.com/office/drawing/2016/5/11/chartex" xmlns:cx6="http://schemas.microsoft.com/office/drawing/2016/5/12/chartex" xmlns:cx7="http://schemas.microsoft.com/office/drawing/2016/5/13/chartex" xmlns:cx8="http://schemas.microsoft.com/office/drawing/2016/5/14/chartex" xmlns:mc="http://schemas.openxmlformats.org/markup-compatibility/2006" xmlns:aink="http://schemas.microsoft.com/office/drawing/2016/ink" xmlns:am3d="http://schemas.microsoft.com/office/drawing/2017/model3d" xmlns:o="urn:schemas-microsoft-com:office:office" xmlns:oel="http://schemas.microsoft.com/office/2019/extlst" xmlns:r="http://schemas.openxmlformats.org/officeDocument/2006/relationships" xmlns:m="http://schemas.openxmlformats.org/officeDocument/2006/math" xmlns:v="urn:schemas-microsoft-com:vml" xmlns:wp14="http://schemas.microsoft.com/office/word/2010/wordprocessingDrawing" xmlns:wp="http://schemas.openxmlformats.org/drawingml/2006/wordprocessingDrawing" xmlns:w10="urn:schemas-microsoft-com:office:word" xmlns:w="http://schemas.openxmlformats.org/wordprocessingml/2006/main" xmlns:w14="http://schemas.microsoft.com/office/word/2010/wordml" xmlns:w15="http://schemas.microsoft.com/office/word/2012/wordml" xmlns:w16cex="http://schemas.microsoft.com/office/word/2018/wordml/cex" xmlns:w16cid="http://schemas.microsoft.com/office/word/2016/wordml/cid" xmlns:w16="http://schemas.microsoft.com/office/word/2018/wordml" xmlns:w16du="http://schemas.microsoft.com/office/word/2023/wordml/word16du" xmlns:w16sdtdh="http://schemas.microsoft.com/office/word/2020/wordml/sdtdatahash" xmlns:w16se="http://schemas.microsoft.com/office/word/2015/wordml/symex" xmlns:wpg="http://schemas.microsoft.com/office/word/2010/wordprocessingGroup" xmlns:wpi="http://schemas.microsoft.com/office/word/2010/wordprocessingInk" xmlns:wne="http://schemas.microsoft.com/office/word/2006/wordml" xmlns:wps="http://schemas.microsoft.com/office/word/2010/wordprocessingShape" mc:Ignorable="w14 w15 w16se w16cid w16 w16cex w16sdtdh wp14">
+<w:document xmlns:wpc="http://schemas.microsoft.com/office/word/2010/wordprocessingCanvas" xmlns:cx="http://schemas.microsoft.com/office/drawing/2014/chartex" xmlns:cx1="http://schemas.microsoft.com/office/drawing/2015/9/8/chartex" xmlns:mc="http://schemas.openxmlformats.org/markup-compatibility/2006" xmlns:o="urn:schemas-microsoft-com:office:office" xmlns:r="http://schemas.openxmlformats.org/officeDocument/2006/relationships" xmlns:m="http://schemas.openxmlformats.org/officeDocument/2006/math" xmlns:v="urn:schemas-microsoft-com:vml" xmlns:wp14="http://schemas.microsoft.com/office/word/2010/wordprocessingDrawing" xmlns:wp="http://schemas.openxmlformats.org/drawingml/2006/wordprocessingDrawing" xmlns:w10="urn:schemas-microsoft-com:office:word" xmlns:w="http://schemas.openxmlformats.org/wordprocessingml/2006/main" xmlns:w14="http://schemas.microsoft.com/office/word/2010/wordml" xmlns:w15="http://schemas.microsoft.com/office/word/2012/wordml" xmlns:w16se="http://schemas.microsoft.com/office/word/2015/wordml/symex" xmlns:wpg="http://schemas.microsoft.com/office/word/2010/wordprocessingGroup" xmlns:wpi="http://schemas.microsoft.com/office/word/2010/wordprocessingInk" xmlns:wne="http://schemas.microsoft.com/office/word/2006/wordml" xmlns:wps="http://schemas.microsoft.com/office/word/2010/wordprocessingShape" mc:Ignorable="w14 w15 w16se wp14">
   <w:body>
     <w:p>
       <w:pPr>
@@ -143,7 +143,14 @@
           <w:sz w:val="20"/>
           <w:szCs w:val="20"/>
         </w:rPr>
-        <w:t xml:space="preserve">Ram Moham Sarnala </w:t>
+        <w:t>Ram Mohan</w:t>
+      </w:r>
+      <w:r>
+        <w:rPr>
+          <w:sz w:val="20"/>
+          <w:szCs w:val="20"/>
+        </w:rPr>
+        <w:t xml:space="preserve"> Sarnala </w:t>
       </w:r>
       <w:r>
         <w:rPr>
@@ -249,9 +256,8 @@
           <w:szCs w:val="18"/>
           <w:lang w:val="en-GB"/>
         </w:rPr>
-        <w:t xml:space="preserve">that improves upon the existing implementation. The new method automates the process of reading learning sequences from a file and testing </w:t>
-      </w:r>
-      <w:proofErr w:type="spellStart"/>
+        <w:t>that improves upon the existing implementation. The new method automates the process of reading learning sequences from a file and testing subsequences from another file to calculate the</w:t>
+      </w:r>
       <w:r>
         <w:rPr>
           <w:b/>
@@ -260,9 +266,8 @@
           <w:szCs w:val="18"/>
           <w:lang w:val="en-GB"/>
         </w:rPr>
-        <w:t>subsequences</w:t>
-      </w:r>
-      <w:proofErr w:type="spellEnd"/>
+        <w:t xml:space="preserve"> percentage</w:t>
+      </w:r>
       <w:r>
         <w:rPr>
           <w:b/>
@@ -271,7 +276,7 @@
           <w:szCs w:val="18"/>
           <w:lang w:val="en-GB"/>
         </w:rPr>
-        <w:t xml:space="preserve"> from another file to calculate the</w:t>
+        <w:t xml:space="preserve"> prediction accuracy</w:t>
       </w:r>
       <w:r>
         <w:rPr>
@@ -281,8 +286,10 @@
           <w:szCs w:val="18"/>
           <w:lang w:val="en-GB"/>
         </w:rPr>
-        <w:t xml:space="preserve"> percentage</w:t>
-      </w:r>
+        <w:t xml:space="preserve"> which is then stored in a result file</w:t>
+      </w:r>
+      <w:bookmarkStart w:id="0" w:name="_GoBack"/>
+      <w:bookmarkEnd w:id="0"/>
       <w:r>
         <w:rPr>
           <w:b/>
@@ -291,7 +298,7 @@
           <w:szCs w:val="18"/>
           <w:lang w:val="en-GB"/>
         </w:rPr>
-        <w:t xml:space="preserve"> prediction accuracy. This makes the process more efficient and less error-prone than manually inputting sequences. The method can be applied to a variety of industrial solutions, such as recognizing songs and classifying cancer peptides.</w:t>
+        <w:t>. This makes the process more efficient and less error-prone than manually inputting sequences. The method can be applied to a variety of industrial solutions, such as recognizing songs and classifying cancer peptides.</w:t>
       </w:r>
     </w:p>
     <w:p>
@@ -480,13 +487,13 @@
         <w:rPr>
           <w:lang w:val="en-IN"/>
         </w:rPr>
-        <w:t xml:space="preserve">Working on the cortex, scientists discovered that sequence learning has a huge invariant changing series of inputs. The precise neurological process of sequence memory is yet </w:t>
+        <w:t xml:space="preserve">Working on the cortex, scientists discovered that sequence learning has a huge invariant changing series of inputs. The </w:t>
       </w:r>
       <w:r>
         <w:rPr>
           <w:lang w:val="en-IN"/>
         </w:rPr>
-        <w:t xml:space="preserve">understood, however models that provide a reading of the neurons are being studied. These models demonstrate great ability to remember and recognize the sequence of inputs utilizing rules. These ML models do not correspond to real-world challenges. </w:t>
+        <w:t xml:space="preserve">precise neurological process of sequence memory is yet understood, however models that provide a reading of the neurons are being studied. These models demonstrate great ability to remember and recognize the sequence of inputs utilizing rules. These ML models do not correspond to real-world challenges. </w:t>
       </w:r>
     </w:p>
     <w:p>
@@ -611,6 +618,7 @@
       <w:r>
         <w:rPr>
           <w:noProof/>
+          <w:lang w:val="en-US" w:eastAsia="en-US"/>
         </w:rPr>
         <w:drawing>
           <wp:inline distT="0" distB="0" distL="0" distR="0" wp14:anchorId="0DD5C95C" wp14:editId="0352A332">
@@ -825,7 +833,6 @@
       <w:r>
         <w:rPr>
           <w:noProof/>
-          <w:lang w:val="en-IN" w:eastAsia="ja-JP"/>
         </w:rPr>
         <w:lastRenderedPageBreak/>
         <w:drawing>
@@ -968,7 +975,6 @@
       <w:r>
         <w:rPr>
           <w:noProof/>
-          <w:lang w:val="en-IN" w:eastAsia="ja-JP"/>
         </w:rPr>
         <w:drawing>
           <wp:inline distT="0" distB="0" distL="0" distR="0" wp14:anchorId="174F99E7" wp14:editId="7E512CD3">
@@ -1100,7 +1106,7 @@
       <w:r>
         <w:rPr>
           <w:noProof/>
-          <w:lang w:val="en-IN"/>
+          <w:lang w:val="en-US" w:eastAsia="en-US"/>
         </w:rPr>
         <w:drawing>
           <wp:anchor distT="0" distB="0" distL="114300" distR="114300" simplePos="0" relativeHeight="251658240" behindDoc="1" locked="0" layoutInCell="1" allowOverlap="1" wp14:anchorId="7B0F9C2D" wp14:editId="79D002B0">
@@ -1242,6 +1248,7 @@
           <w:id w:val="-978223219"/>
           <w:citation/>
         </w:sdtPr>
+        <w:sdtEndPr/>
         <w:sdtContent>
           <w:r>
             <w:rPr>
@@ -1361,6 +1368,7 @@
       <w:r>
         <w:rPr>
           <w:noProof/>
+          <w:lang w:val="en-US" w:eastAsia="en-US"/>
         </w:rPr>
         <w:drawing>
           <wp:inline distT="0" distB="0" distL="0" distR="0" wp14:anchorId="6E14E3DF" wp14:editId="50A7EE6C">
@@ -1423,8 +1431,6 @@
           <w:lang w:val="en-US"/>
         </w:rPr>
       </w:pPr>
-      <w:proofErr w:type="spellStart"/>
-      <w:proofErr w:type="gramStart"/>
       <w:r>
         <w:rPr>
           <w:lang w:val="en-US"/>
@@ -1435,16 +1441,14 @@
         <w:rPr>
           <w:lang w:val="en-US"/>
         </w:rPr>
-        <w:t>https</w:t>
-      </w:r>
-      <w:proofErr w:type="spellEnd"/>
+        <w:t xml:space="preserve"> </w:t>
+      </w:r>
       <w:r>
         <w:rPr>
           <w:lang w:val="en-US"/>
         </w:rPr>
-        <w:t>://simplypsychology.org/neuron.html</w:t>
-      </w:r>
-      <w:proofErr w:type="gramEnd"/>
+        <w:t>https://simplypsychology.org/neuron.html</w:t>
+      </w:r>
     </w:p>
     <w:p>
       <w:pPr>
@@ -1534,6 +1538,7 @@
           <w:id w:val="1327090250"/>
           <w:citation/>
         </w:sdtPr>
+        <w:sdtEndPr/>
         <w:sdtContent>
           <w:r>
             <w:rPr>
@@ -1699,14 +1704,12 @@
           <w:lang w:val="en-IN"/>
         </w:rPr>
       </w:pPr>
-      <w:proofErr w:type="gramStart"/>
       <w:r>
         <w:rPr>
           <w:lang w:val="en-GB" w:eastAsia="ja-JP"/>
         </w:rPr>
         <w:t>Ref :</w:t>
       </w:r>
-      <w:proofErr w:type="gramEnd"/>
       <w:r>
         <w:rPr>
           <w:noProof/>
@@ -1716,10 +1719,35 @@
       <w:r>
         <w:rPr>
           <w:noProof/>
-          <w:sz w:val="11"/>
-          <w:szCs w:val="11"/>
-        </w:rPr>
-        <w:t>S. A. J. Hawkins, "Why neurons have thousands of synapses, a theory of sequence memory in neocortex," 2016. [Online]. Available: https://www.frontiersin.org/articles/10.3389/fncir.2016.00023/full</w:t>
+          <w:sz w:val="12"/>
+          <w:szCs w:val="12"/>
+        </w:rPr>
+        <w:t>S. A. J. Hawkins, "Why neurons have thousands of synapses, a theory of</w:t>
+      </w:r>
+      <w:r>
+        <w:rPr>
+          <w:noProof/>
+          <w:sz w:val="12"/>
+          <w:szCs w:val="12"/>
+        </w:rPr>
+        <w:t xml:space="preserve"> sequence memory in neocortex,"</w:t>
+      </w:r>
+      <w:r>
+        <w:rPr>
+          <w:noProof/>
+          <w:sz w:val="12"/>
+          <w:szCs w:val="12"/>
+          <w:lang w:val="en-US"/>
+        </w:rPr>
+        <w:t xml:space="preserve"> </w:t>
+      </w:r>
+      <w:r>
+        <w:rPr>
+          <w:noProof/>
+          <w:sz w:val="12"/>
+          <w:szCs w:val="12"/>
+        </w:rPr>
+        <w:t>2016. [Online]. Available: https://www.frontiersin.org/articles/10.3389/fncir.2016.00023/full</w:t>
       </w:r>
     </w:p>
     <w:p>
@@ -1871,7 +1899,7 @@
         <w:rPr>
           <w:noProof/>
           <w:color w:val="000000" w:themeColor="text1"/>
-          <w:lang w:val="en-IN"/>
+          <w:lang w:val="en-US" w:eastAsia="en-US"/>
         </w:rPr>
         <mc:AlternateContent>
           <mc:Choice Requires="wps">
@@ -1988,9 +2016,9 @@
               </wp:anchor>
             </w:drawing>
           </mc:Choice>
-          <mc:Fallback>
+          <mc:Fallback xmlns:w16sdtdh="http://schemas.microsoft.com/office/word/2020/wordml/sdtdatahash" xmlns:w16du="http://schemas.microsoft.com/office/word/2023/wordml/word16du" xmlns:w16="http://schemas.microsoft.com/office/word/2018/wordml" xmlns:w16cid="http://schemas.microsoft.com/office/word/2016/wordml/cid" xmlns:w16cex="http://schemas.microsoft.com/office/word/2018/wordml/cex" xmlns:oel="http://schemas.microsoft.com/office/2019/extlst" xmlns:am3d="http://schemas.microsoft.com/office/drawing/2017/model3d" xmlns:aink="http://schemas.microsoft.com/office/drawing/2016/ink" xmlns:cx8="http://schemas.microsoft.com/office/drawing/2016/5/14/chartex" xmlns:cx7="http://schemas.microsoft.com/office/drawing/2016/5/13/chartex" xmlns:cx6="http://schemas.microsoft.com/office/drawing/2016/5/12/chartex" xmlns:cx5="http://schemas.microsoft.com/office/drawing/2016/5/11/chartex" xmlns:cx4="http://schemas.microsoft.com/office/drawing/2016/5/10/chartex" xmlns:cx3="http://schemas.microsoft.com/office/drawing/2016/5/9/chartex" xmlns:cx2="http://schemas.microsoft.com/office/drawing/2015/10/21/chartex">
             <w:pict>
-              <v:roundrect w14:anchorId="353CB539" id="Rectangle: Rounded Corners 24" o:spid="_x0000_s1026" style="position:absolute;left:0;text-align:left;margin-left:86.15pt;margin-top:8.3pt;width:55pt;height:64pt;z-index:-251658238;visibility:visible;mso-wrap-style:square;mso-width-percent:0;mso-height-percent:0;mso-wrap-distance-left:9pt;mso-wrap-distance-top:0;mso-wrap-distance-right:9pt;mso-wrap-distance-bottom:0;mso-position-horizontal:absolute;mso-position-horizontal-relative:text;mso-position-vertical:absolute;mso-position-vertical-relative:text;mso-width-percent:0;mso-height-percent:0;mso-width-relative:margin;mso-height-relative:margin;v-text-anchor:middle" arcsize="10923f" o:gfxdata="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" fillcolor="white [3212]" strokecolor="black [3213]" strokeweight="1pt">
+              <v:roundrect w14:anchorId="353CB539" id="Rectangle: Rounded Corners 24" o:spid="_x0000_s1026" style="position:absolute;left:0;text-align:left;margin-left:86.15pt;margin-top:8.3pt;width:55pt;height:64pt;z-index:-251658238;visibility:visible;mso-wrap-style:square;mso-width-percent:0;mso-height-percent:0;mso-wrap-distance-left:9pt;mso-wrap-distance-top:0;mso-wrap-distance-right:9pt;mso-wrap-distance-bottom:0;mso-position-horizontal:absolute;mso-position-horizontal-relative:text;mso-position-vertical:absolute;mso-position-vertical-relative:text;mso-width-percent:0;mso-height-percent:0;mso-width-relative:margin;mso-height-relative:margin;v-text-anchor:middle" arcsize="10923f" o:gfxdata="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" fillcolor="white [3212]" strokecolor="black [3213]" strokeweight="1pt">
                 <v:stroke joinstyle="miter"/>
                 <v:textbox>
                   <w:txbxContent>
@@ -2036,7 +2064,7 @@
         <w:rPr>
           <w:noProof/>
           <w:color w:val="000000" w:themeColor="text1"/>
-          <w:lang w:val="en-IN"/>
+          <w:lang w:val="en-US" w:eastAsia="en-US"/>
         </w:rPr>
         <mc:AlternateContent>
           <mc:Choice Requires="wps">
@@ -2210,9 +2238,9 @@
               </wp:anchor>
             </w:drawing>
           </mc:Choice>
-          <mc:Fallback>
+          <mc:Fallback xmlns:w16sdtdh="http://schemas.microsoft.com/office/word/2020/wordml/sdtdatahash" xmlns:w16du="http://schemas.microsoft.com/office/word/2023/wordml/word16du" xmlns:w16="http://schemas.microsoft.com/office/word/2018/wordml" xmlns:w16cid="http://schemas.microsoft.com/office/word/2016/wordml/cid" xmlns:w16cex="http://schemas.microsoft.com/office/word/2018/wordml/cex" xmlns:oel="http://schemas.microsoft.com/office/2019/extlst" xmlns:am3d="http://schemas.microsoft.com/office/drawing/2017/model3d" xmlns:aink="http://schemas.microsoft.com/office/drawing/2016/ink" xmlns:cx8="http://schemas.microsoft.com/office/drawing/2016/5/14/chartex" xmlns:cx7="http://schemas.microsoft.com/office/drawing/2016/5/13/chartex" xmlns:cx6="http://schemas.microsoft.com/office/drawing/2016/5/12/chartex" xmlns:cx5="http://schemas.microsoft.com/office/drawing/2016/5/11/chartex" xmlns:cx4="http://schemas.microsoft.com/office/drawing/2016/5/10/chartex" xmlns:cx3="http://schemas.microsoft.com/office/drawing/2016/5/9/chartex" xmlns:cx2="http://schemas.microsoft.com/office/drawing/2015/10/21/chartex">
             <w:pict>
-              <v:roundrect w14:anchorId="4DC2EF91" id="Rectangle: Rounded Corners 21" o:spid="_x0000_s1027" style="position:absolute;left:0;text-align:left;margin-left:1.65pt;margin-top:8.3pt;width:69pt;height:64pt;z-index:-251658239;visibility:visible;mso-wrap-style:square;mso-width-percent:0;mso-height-percent:0;mso-wrap-distance-left:9pt;mso-wrap-distance-top:0;mso-wrap-distance-right:9pt;mso-wrap-distance-bottom:0;mso-position-horizontal:absolute;mso-position-horizontal-relative:text;mso-position-vertical:absolute;mso-position-vertical-relative:text;mso-width-percent:0;mso-height-percent:0;mso-width-relative:margin;mso-height-relative:margin;v-text-anchor:middle" arcsize="10923f" o:gfxdata="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" fillcolor="white [3212]" strokecolor="black [3213]" strokeweight="1pt">
+              <v:roundrect w14:anchorId="4DC2EF91" id="Rectangle: Rounded Corners 21" o:spid="_x0000_s1027" style="position:absolute;left:0;text-align:left;margin-left:1.65pt;margin-top:8.3pt;width:69pt;height:64pt;z-index:-251658239;visibility:visible;mso-wrap-style:square;mso-width-percent:0;mso-height-percent:0;mso-wrap-distance-left:9pt;mso-wrap-distance-top:0;mso-wrap-distance-right:9pt;mso-wrap-distance-bottom:0;mso-position-horizontal:absolute;mso-position-horizontal-relative:text;mso-position-vertical:absolute;mso-position-vertical-relative:text;mso-width-percent:0;mso-height-percent:0;mso-width-relative:margin;mso-height-relative:margin;v-text-anchor:middle" arcsize="10923f" o:gfxdata="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" fillcolor="white [3212]" strokecolor="black [3213]" strokeweight="1pt">
                 <v:stroke joinstyle="miter"/>
                 <v:textbox>
                   <w:txbxContent>
@@ -2315,7 +2343,7 @@
         <w:rPr>
           <w:noProof/>
           <w:color w:val="000000" w:themeColor="text1"/>
-          <w:lang w:val="en-IN"/>
+          <w:lang w:val="en-US" w:eastAsia="en-US"/>
         </w:rPr>
         <mc:AlternateContent>
           <mc:Choice Requires="wps">
@@ -2429,9 +2457,9 @@
               </wp:anchor>
             </w:drawing>
           </mc:Choice>
-          <mc:Fallback>
+          <mc:Fallback xmlns:w16sdtdh="http://schemas.microsoft.com/office/word/2020/wordml/sdtdatahash" xmlns:w16du="http://schemas.microsoft.com/office/word/2023/wordml/word16du" xmlns:w16="http://schemas.microsoft.com/office/word/2018/wordml" xmlns:w16cid="http://schemas.microsoft.com/office/word/2016/wordml/cid" xmlns:w16cex="http://schemas.microsoft.com/office/word/2018/wordml/cex" xmlns:oel="http://schemas.microsoft.com/office/2019/extlst" xmlns:am3d="http://schemas.microsoft.com/office/drawing/2017/model3d" xmlns:aink="http://schemas.microsoft.com/office/drawing/2016/ink" xmlns:cx8="http://schemas.microsoft.com/office/drawing/2016/5/14/chartex" xmlns:cx7="http://schemas.microsoft.com/office/drawing/2016/5/13/chartex" xmlns:cx6="http://schemas.microsoft.com/office/drawing/2016/5/12/chartex" xmlns:cx5="http://schemas.microsoft.com/office/drawing/2016/5/11/chartex" xmlns:cx4="http://schemas.microsoft.com/office/drawing/2016/5/10/chartex" xmlns:cx3="http://schemas.microsoft.com/office/drawing/2016/5/9/chartex" xmlns:cx2="http://schemas.microsoft.com/office/drawing/2015/10/21/chartex">
             <w:pict>
-              <v:roundrect w14:anchorId="25525FAC" id="Rectangle: Rounded Corners 25" o:spid="_x0000_s1028" style="position:absolute;left:0;text-align:left;margin-left:163.65pt;margin-top:10.3pt;width:52.5pt;height:64pt;z-index:-251658237;visibility:visible;mso-wrap-style:square;mso-width-percent:0;mso-height-percent:0;mso-wrap-distance-left:9pt;mso-wrap-distance-top:0;mso-wrap-distance-right:9pt;mso-wrap-distance-bottom:0;mso-position-horizontal:absolute;mso-position-horizontal-relative:text;mso-position-vertical:absolute;mso-position-vertical-relative:text;mso-width-percent:0;mso-height-percent:0;mso-width-relative:margin;mso-height-relative:margin;v-text-anchor:middle" arcsize="10923f" o:gfxdata="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" fillcolor="white [3212]" strokecolor="black [3213]" strokeweight="1pt">
+              <v:roundrect w14:anchorId="25525FAC" id="Rectangle: Rounded Corners 25" o:spid="_x0000_s1028" style="position:absolute;left:0;text-align:left;margin-left:163.65pt;margin-top:10.3pt;width:52.5pt;height:64pt;z-index:-251658237;visibility:visible;mso-wrap-style:square;mso-width-percent:0;mso-height-percent:0;mso-wrap-distance-left:9pt;mso-wrap-distance-top:0;mso-wrap-distance-right:9pt;mso-wrap-distance-bottom:0;mso-position-horizontal:absolute;mso-position-horizontal-relative:text;mso-position-vertical:absolute;mso-position-vertical-relative:text;mso-width-percent:0;mso-height-percent:0;mso-width-relative:margin;mso-height-relative:margin;v-text-anchor:middle" arcsize="10923f" o:gfxdata="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" fillcolor="white [3212]" strokecolor="black [3213]" strokeweight="1pt">
                 <v:stroke joinstyle="miter"/>
                 <v:textbox>
                   <w:txbxContent>
@@ -2489,7 +2517,7 @@
       <w:r>
         <w:rPr>
           <w:noProof/>
-          <w:lang w:val="en-IN"/>
+          <w:lang w:val="en-US" w:eastAsia="en-US"/>
         </w:rPr>
         <mc:AlternateContent>
           <mc:Choice Requires="wps">
@@ -2554,7 +2582,7 @@
               </wp:anchor>
             </w:drawing>
           </mc:Choice>
-          <mc:Fallback>
+          <mc:Fallback xmlns:w16sdtdh="http://schemas.microsoft.com/office/word/2020/wordml/sdtdatahash" xmlns:w16du="http://schemas.microsoft.com/office/word/2023/wordml/word16du" xmlns:w16="http://schemas.microsoft.com/office/word/2018/wordml" xmlns:w16cid="http://schemas.microsoft.com/office/word/2016/wordml/cid" xmlns:w16cex="http://schemas.microsoft.com/office/word/2018/wordml/cex" xmlns:oel="http://schemas.microsoft.com/office/2019/extlst" xmlns:am3d="http://schemas.microsoft.com/office/drawing/2017/model3d" xmlns:aink="http://schemas.microsoft.com/office/drawing/2016/ink" xmlns:cx8="http://schemas.microsoft.com/office/drawing/2016/5/14/chartex" xmlns:cx7="http://schemas.microsoft.com/office/drawing/2016/5/13/chartex" xmlns:cx6="http://schemas.microsoft.com/office/drawing/2016/5/12/chartex" xmlns:cx5="http://schemas.microsoft.com/office/drawing/2016/5/11/chartex" xmlns:cx4="http://schemas.microsoft.com/office/drawing/2016/5/10/chartex" xmlns:cx3="http://schemas.microsoft.com/office/drawing/2016/5/9/chartex" xmlns:cx2="http://schemas.microsoft.com/office/drawing/2015/10/21/chartex">
             <w:pict>
               <v:shapetype w14:anchorId="2B794073" id="_x0000_t34" coordsize="21600,21600" o:spt="34" o:oned="t" adj="10800" path="m,l@0,0@0,21600,21600,21600e" filled="f">
                 <v:stroke joinstyle="miter"/>
@@ -2575,7 +2603,7 @@
       <w:r>
         <w:rPr>
           <w:noProof/>
-          <w:lang w:val="en-IN"/>
+          <w:lang w:val="en-US" w:eastAsia="en-US"/>
         </w:rPr>
         <mc:AlternateContent>
           <mc:Choice Requires="wps">
@@ -2633,7 +2661,7 @@
               </wp:anchor>
             </w:drawing>
           </mc:Choice>
-          <mc:Fallback>
+          <mc:Fallback xmlns:w16sdtdh="http://schemas.microsoft.com/office/word/2020/wordml/sdtdatahash" xmlns:w16du="http://schemas.microsoft.com/office/word/2023/wordml/word16du" xmlns:w16="http://schemas.microsoft.com/office/word/2018/wordml" xmlns:w16cid="http://schemas.microsoft.com/office/word/2016/wordml/cid" xmlns:w16cex="http://schemas.microsoft.com/office/word/2018/wordml/cex" xmlns:oel="http://schemas.microsoft.com/office/2019/extlst" xmlns:am3d="http://schemas.microsoft.com/office/drawing/2017/model3d" xmlns:aink="http://schemas.microsoft.com/office/drawing/2016/ink" xmlns:cx8="http://schemas.microsoft.com/office/drawing/2016/5/14/chartex" xmlns:cx7="http://schemas.microsoft.com/office/drawing/2016/5/13/chartex" xmlns:cx6="http://schemas.microsoft.com/office/drawing/2016/5/12/chartex" xmlns:cx5="http://schemas.microsoft.com/office/drawing/2016/5/11/chartex" xmlns:cx4="http://schemas.microsoft.com/office/drawing/2016/5/10/chartex" xmlns:cx3="http://schemas.microsoft.com/office/drawing/2016/5/9/chartex" xmlns:cx2="http://schemas.microsoft.com/office/drawing/2015/10/21/chartex">
             <w:pict>
               <v:shapetype w14:anchorId="6F19BD63" id="_x0000_t32" coordsize="21600,21600" o:spt="32" o:oned="t" path="m,l21600,21600e" filled="f">
                 <v:path arrowok="t" fillok="f" o:connecttype="none"/>
@@ -2649,7 +2677,7 @@
       <w:r>
         <w:rPr>
           <w:noProof/>
-          <w:lang w:val="en-IN"/>
+          <w:lang w:val="en-US" w:eastAsia="en-US"/>
         </w:rPr>
         <mc:AlternateContent>
           <mc:Choice Requires="wps">
@@ -2707,7 +2735,7 @@
               </wp:anchor>
             </w:drawing>
           </mc:Choice>
-          <mc:Fallback>
+          <mc:Fallback xmlns:w16sdtdh="http://schemas.microsoft.com/office/word/2020/wordml/sdtdatahash" xmlns:w16du="http://schemas.microsoft.com/office/word/2023/wordml/word16du" xmlns:w16="http://schemas.microsoft.com/office/word/2018/wordml" xmlns:w16cid="http://schemas.microsoft.com/office/word/2016/wordml/cid" xmlns:w16cex="http://schemas.microsoft.com/office/word/2018/wordml/cex" xmlns:oel="http://schemas.microsoft.com/office/2019/extlst" xmlns:am3d="http://schemas.microsoft.com/office/drawing/2017/model3d" xmlns:aink="http://schemas.microsoft.com/office/drawing/2016/ink" xmlns:cx8="http://schemas.microsoft.com/office/drawing/2016/5/14/chartex" xmlns:cx7="http://schemas.microsoft.com/office/drawing/2016/5/13/chartex" xmlns:cx6="http://schemas.microsoft.com/office/drawing/2016/5/12/chartex" xmlns:cx5="http://schemas.microsoft.com/office/drawing/2016/5/11/chartex" xmlns:cx4="http://schemas.microsoft.com/office/drawing/2016/5/10/chartex" xmlns:cx3="http://schemas.microsoft.com/office/drawing/2016/5/9/chartex" xmlns:cx2="http://schemas.microsoft.com/office/drawing/2015/10/21/chartex">
             <w:pict>
               <v:shape w14:anchorId="3B4F4FA5" id="Connector: Elbow 26" o:spid="_x0000_s1026" type="#_x0000_t34" style="position:absolute;margin-left:70.65pt;margin-top:5.7pt;width:15.5pt;height:0;z-index:251664384;visibility:visible;mso-wrap-style:square;mso-wrap-distance-left:9pt;mso-wrap-distance-top:0;mso-wrap-distance-right:9pt;mso-wrap-distance-bottom:0;mso-position-horizontal:absolute;mso-position-horizontal-relative:text;mso-position-vertical:absolute;mso-position-vertical-relative:text" o:gfxdata="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" strokecolor="black [3213]" strokeweight=".5pt">
                 <v:stroke endarrow="block"/>
@@ -2736,7 +2764,7 @@
         <w:rPr>
           <w:noProof/>
           <w:color w:val="000000" w:themeColor="text1"/>
-          <w:lang w:val="en-IN"/>
+          <w:lang w:val="en-US" w:eastAsia="en-US"/>
         </w:rPr>
         <mc:AlternateContent>
           <mc:Choice Requires="wps">
@@ -2795,7 +2823,7 @@
               </wp:anchor>
             </w:drawing>
           </mc:Choice>
-          <mc:Fallback>
+          <mc:Fallback xmlns:w16sdtdh="http://schemas.microsoft.com/office/word/2020/wordml/sdtdatahash" xmlns:w16du="http://schemas.microsoft.com/office/word/2023/wordml/word16du" xmlns:w16="http://schemas.microsoft.com/office/word/2018/wordml" xmlns:w16cid="http://schemas.microsoft.com/office/word/2016/wordml/cid" xmlns:w16cex="http://schemas.microsoft.com/office/word/2018/wordml/cex" xmlns:oel="http://schemas.microsoft.com/office/2019/extlst" xmlns:am3d="http://schemas.microsoft.com/office/drawing/2017/model3d" xmlns:aink="http://schemas.microsoft.com/office/drawing/2016/ink" xmlns:cx8="http://schemas.microsoft.com/office/drawing/2016/5/14/chartex" xmlns:cx7="http://schemas.microsoft.com/office/drawing/2016/5/13/chartex" xmlns:cx6="http://schemas.microsoft.com/office/drawing/2016/5/12/chartex" xmlns:cx5="http://schemas.microsoft.com/office/drawing/2016/5/11/chartex" xmlns:cx4="http://schemas.microsoft.com/office/drawing/2016/5/10/chartex" xmlns:cx3="http://schemas.microsoft.com/office/drawing/2016/5/9/chartex" xmlns:cx2="http://schemas.microsoft.com/office/drawing/2015/10/21/chartex">
             <w:pict>
               <v:shape w14:anchorId="50323E6B" id="Connector: Elbow 42" o:spid="_x0000_s1026" type="#_x0000_t34" style="position:absolute;margin-left:50.65pt;margin-top:38.95pt;width:175.8pt;height:27.3pt;flip:x;z-index:251678720;visibility:visible;mso-wrap-style:square;mso-wrap-distance-left:9pt;mso-wrap-distance-top:0;mso-wrap-distance-right:9pt;mso-wrap-distance-bottom:0;mso-position-horizontal:absolute;mso-position-horizontal-relative:text;mso-position-vertical:absolute;mso-position-vertical-relative:text" o:gfxdata="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" adj="-1364" strokecolor="black [3213]" strokeweight=".5pt"/>
             </w:pict>
@@ -2806,7 +2834,7 @@
         <w:rPr>
           <w:noProof/>
           <w:color w:val="000000" w:themeColor="text1"/>
-          <w:lang w:val="en-IN"/>
+          <w:lang w:val="en-US" w:eastAsia="en-US"/>
         </w:rPr>
         <mc:AlternateContent>
           <mc:Choice Requires="wps">
@@ -2872,7 +2900,7 @@
               </wp:anchor>
             </w:drawing>
           </mc:Choice>
-          <mc:Fallback>
+          <mc:Fallback xmlns:w16sdtdh="http://schemas.microsoft.com/office/word/2020/wordml/sdtdatahash" xmlns:w16du="http://schemas.microsoft.com/office/word/2023/wordml/word16du" xmlns:w16="http://schemas.microsoft.com/office/word/2018/wordml" xmlns:w16cid="http://schemas.microsoft.com/office/word/2016/wordml/cid" xmlns:w16cex="http://schemas.microsoft.com/office/word/2018/wordml/cex" xmlns:oel="http://schemas.microsoft.com/office/2019/extlst" xmlns:am3d="http://schemas.microsoft.com/office/drawing/2017/model3d" xmlns:aink="http://schemas.microsoft.com/office/drawing/2016/ink" xmlns:cx8="http://schemas.microsoft.com/office/drawing/2016/5/14/chartex" xmlns:cx7="http://schemas.microsoft.com/office/drawing/2016/5/13/chartex" xmlns:cx6="http://schemas.microsoft.com/office/drawing/2016/5/12/chartex" xmlns:cx5="http://schemas.microsoft.com/office/drawing/2016/5/11/chartex" xmlns:cx4="http://schemas.microsoft.com/office/drawing/2016/5/10/chartex" xmlns:cx3="http://schemas.microsoft.com/office/drawing/2016/5/9/chartex" xmlns:cx2="http://schemas.microsoft.com/office/drawing/2015/10/21/chartex">
             <w:pict>
               <v:shape w14:anchorId="677E3ADB" id="Connector: Elbow 41" o:spid="_x0000_s1026" type="#_x0000_t34" style="position:absolute;margin-left:-4.15pt;margin-top:15.25pt;width:10.05pt;height:23.55pt;z-index:251677696;visibility:visible;mso-wrap-style:square;mso-width-percent:0;mso-height-percent:0;mso-wrap-distance-left:9pt;mso-wrap-distance-top:0;mso-wrap-distance-right:9pt;mso-wrap-distance-bottom:0;mso-position-horizontal:absolute;mso-position-horizontal-relative:text;mso-position-vertical:absolute;mso-position-vertical-relative:text;mso-width-percent:0;mso-height-percent:0;mso-width-relative:margin;mso-height-relative:margin" o:gfxdata="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" adj="-524" strokecolor="black [3213]" strokeweight=".5pt">
                 <v:stroke endarrow="block"/>
@@ -2885,7 +2913,7 @@
         <w:rPr>
           <w:noProof/>
           <w:color w:val="000000" w:themeColor="text1"/>
-          <w:lang w:val="en-IN"/>
+          <w:lang w:val="en-US" w:eastAsia="en-US"/>
         </w:rPr>
         <mc:AlternateContent>
           <mc:Choice Requires="wps">
@@ -2987,9 +3015,9 @@
               </wp:anchor>
             </w:drawing>
           </mc:Choice>
-          <mc:Fallback>
+          <mc:Fallback xmlns:w16sdtdh="http://schemas.microsoft.com/office/word/2020/wordml/sdtdatahash" xmlns:w16du="http://schemas.microsoft.com/office/word/2023/wordml/word16du" xmlns:w16="http://schemas.microsoft.com/office/word/2018/wordml" xmlns:w16cid="http://schemas.microsoft.com/office/word/2016/wordml/cid" xmlns:w16cex="http://schemas.microsoft.com/office/word/2018/wordml/cex" xmlns:oel="http://schemas.microsoft.com/office/2019/extlst" xmlns:am3d="http://schemas.microsoft.com/office/drawing/2017/model3d" xmlns:aink="http://schemas.microsoft.com/office/drawing/2016/ink" xmlns:cx8="http://schemas.microsoft.com/office/drawing/2016/5/14/chartex" xmlns:cx7="http://schemas.microsoft.com/office/drawing/2016/5/13/chartex" xmlns:cx6="http://schemas.microsoft.com/office/drawing/2016/5/12/chartex" xmlns:cx5="http://schemas.microsoft.com/office/drawing/2016/5/11/chartex" xmlns:cx4="http://schemas.microsoft.com/office/drawing/2016/5/10/chartex" xmlns:cx3="http://schemas.microsoft.com/office/drawing/2016/5/9/chartex" xmlns:cx2="http://schemas.microsoft.com/office/drawing/2015/10/21/chartex">
             <w:pict>
-              <v:roundrect w14:anchorId="1BA58F74" id="Rectangle: Rounded Corners 31" o:spid="_x0000_s1029" style="position:absolute;left:0;text-align:left;margin-left:161.2pt;margin-top:21.95pt;width:65.1pt;height:34.7pt;z-index:-251658232;visibility:visible;mso-wrap-style:square;mso-width-percent:0;mso-height-percent:0;mso-wrap-distance-left:9pt;mso-wrap-distance-top:0;mso-wrap-distance-right:9pt;mso-wrap-distance-bottom:0;mso-position-horizontal:absolute;mso-position-horizontal-relative:text;mso-position-vertical:absolute;mso-position-vertical-relative:text;mso-width-percent:0;mso-height-percent:0;mso-width-relative:margin;mso-height-relative:margin;v-text-anchor:middle" arcsize="10923f" o:gfxdata="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" fillcolor="white [3212]" strokecolor="black [3213]" strokeweight="1pt">
+              <v:roundrect w14:anchorId="1BA58F74" id="Rectangle: Rounded Corners 31" o:spid="_x0000_s1029" style="position:absolute;left:0;text-align:left;margin-left:161.2pt;margin-top:21.95pt;width:65.1pt;height:34.7pt;z-index:-251658232;visibility:visible;mso-wrap-style:square;mso-width-percent:0;mso-height-percent:0;mso-wrap-distance-left:9pt;mso-wrap-distance-top:0;mso-wrap-distance-right:9pt;mso-wrap-distance-bottom:0;mso-position-horizontal:absolute;mso-position-horizontal-relative:text;mso-position-vertical:absolute;mso-position-vertical-relative:text;mso-width-percent:0;mso-height-percent:0;mso-width-relative:margin;mso-height-relative:margin;v-text-anchor:middle" arcsize="10923f" o:gfxdata="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" fillcolor="white [3212]" strokecolor="black [3213]" strokeweight="1pt">
                 <v:stroke joinstyle="miter"/>
                 <v:textbox>
                   <w:txbxContent>
@@ -3024,7 +3052,7 @@
         <w:rPr>
           <w:noProof/>
           <w:color w:val="000000" w:themeColor="text1"/>
-          <w:lang w:val="en-IN"/>
+          <w:lang w:val="en-US" w:eastAsia="en-US"/>
         </w:rPr>
         <mc:AlternateContent>
           <mc:Choice Requires="wps">
@@ -3088,7 +3116,7 @@
               </wp:anchor>
             </w:drawing>
           </mc:Choice>
-          <mc:Fallback>
+          <mc:Fallback xmlns:w16sdtdh="http://schemas.microsoft.com/office/word/2020/wordml/sdtdatahash" xmlns:w16du="http://schemas.microsoft.com/office/word/2023/wordml/word16du" xmlns:w16="http://schemas.microsoft.com/office/word/2018/wordml" xmlns:w16cid="http://schemas.microsoft.com/office/word/2016/wordml/cid" xmlns:w16cex="http://schemas.microsoft.com/office/word/2018/wordml/cex" xmlns:oel="http://schemas.microsoft.com/office/2019/extlst" xmlns:am3d="http://schemas.microsoft.com/office/drawing/2017/model3d" xmlns:aink="http://schemas.microsoft.com/office/drawing/2016/ink" xmlns:cx8="http://schemas.microsoft.com/office/drawing/2016/5/14/chartex" xmlns:cx7="http://schemas.microsoft.com/office/drawing/2016/5/13/chartex" xmlns:cx6="http://schemas.microsoft.com/office/drawing/2016/5/12/chartex" xmlns:cx5="http://schemas.microsoft.com/office/drawing/2016/5/11/chartex" xmlns:cx4="http://schemas.microsoft.com/office/drawing/2016/5/10/chartex" xmlns:cx3="http://schemas.microsoft.com/office/drawing/2016/5/9/chartex" xmlns:cx2="http://schemas.microsoft.com/office/drawing/2015/10/21/chartex">
             <w:pict>
               <v:shape w14:anchorId="14D4D95B" id="Straight Arrow Connector 38" o:spid="_x0000_s1026" type="#_x0000_t32" style="position:absolute;margin-left:148.35pt;margin-top:38.9pt;width:12.9pt;height:0;z-index:251675648;visibility:visible;mso-wrap-style:square;mso-width-percent:0;mso-height-percent:0;mso-wrap-distance-left:9pt;mso-wrap-distance-top:0;mso-wrap-distance-right:9pt;mso-wrap-distance-bottom:0;mso-position-horizontal:absolute;mso-position-horizontal-relative:text;mso-position-vertical:absolute;mso-position-vertical-relative:text;mso-width-percent:0;mso-height-percent:0;mso-width-relative:margin;mso-height-relative:margin" o:gfxdata="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" strokecolor="black [3213]" strokeweight=".5pt">
                 <v:stroke endarrow="block" joinstyle="miter"/>
@@ -3101,7 +3129,7 @@
         <w:rPr>
           <w:noProof/>
           <w:color w:val="000000" w:themeColor="text1"/>
-          <w:lang w:val="en-IN"/>
+          <w:lang w:val="en-US" w:eastAsia="en-US"/>
         </w:rPr>
         <mc:AlternateContent>
           <mc:Choice Requires="wps">
@@ -3159,7 +3187,7 @@
               </wp:anchor>
             </w:drawing>
           </mc:Choice>
-          <mc:Fallback>
+          <mc:Fallback xmlns:w16sdtdh="http://schemas.microsoft.com/office/word/2020/wordml/sdtdatahash" xmlns:w16du="http://schemas.microsoft.com/office/word/2023/wordml/word16du" xmlns:w16="http://schemas.microsoft.com/office/word/2018/wordml" xmlns:w16cid="http://schemas.microsoft.com/office/word/2016/wordml/cid" xmlns:w16cex="http://schemas.microsoft.com/office/word/2018/wordml/cex" xmlns:oel="http://schemas.microsoft.com/office/2019/extlst" xmlns:am3d="http://schemas.microsoft.com/office/drawing/2017/model3d" xmlns:aink="http://schemas.microsoft.com/office/drawing/2016/ink" xmlns:cx8="http://schemas.microsoft.com/office/drawing/2016/5/14/chartex" xmlns:cx7="http://schemas.microsoft.com/office/drawing/2016/5/13/chartex" xmlns:cx6="http://schemas.microsoft.com/office/drawing/2016/5/12/chartex" xmlns:cx5="http://schemas.microsoft.com/office/drawing/2016/5/11/chartex" xmlns:cx4="http://schemas.microsoft.com/office/drawing/2016/5/10/chartex" xmlns:cx3="http://schemas.microsoft.com/office/drawing/2016/5/9/chartex" xmlns:cx2="http://schemas.microsoft.com/office/drawing/2015/10/21/chartex">
             <w:pict>
               <v:shape w14:anchorId="508E0C17" id="Straight Arrow Connector 37" o:spid="_x0000_s1026" type="#_x0000_t32" style="position:absolute;margin-left:70.65pt;margin-top:38.4pt;width:12.5pt;height:0;z-index:251674624;visibility:visible;mso-wrap-style:square;mso-wrap-distance-left:9pt;mso-wrap-distance-top:0;mso-wrap-distance-right:9pt;mso-wrap-distance-bottom:0;mso-position-horizontal:absolute;mso-position-horizontal-relative:text;mso-position-vertical:absolute;mso-position-vertical-relative:text" o:gfxdata="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" strokecolor="black [3213]" strokeweight=".5pt">
                 <v:stroke endarrow="block" joinstyle="miter"/>
@@ -3172,7 +3200,7 @@
         <w:rPr>
           <w:noProof/>
           <w:color w:val="000000" w:themeColor="text1"/>
-          <w:lang w:val="en-IN"/>
+          <w:lang w:val="en-US" w:eastAsia="en-US"/>
         </w:rPr>
         <mc:AlternateContent>
           <mc:Choice Requires="wps">
@@ -3274,9 +3302,9 @@
               </wp:anchor>
             </w:drawing>
           </mc:Choice>
-          <mc:Fallback>
+          <mc:Fallback xmlns:w16sdtdh="http://schemas.microsoft.com/office/word/2020/wordml/sdtdatahash" xmlns:w16du="http://schemas.microsoft.com/office/word/2023/wordml/word16du" xmlns:w16="http://schemas.microsoft.com/office/word/2018/wordml" xmlns:w16cid="http://schemas.microsoft.com/office/word/2016/wordml/cid" xmlns:w16cex="http://schemas.microsoft.com/office/word/2018/wordml/cex" xmlns:oel="http://schemas.microsoft.com/office/2019/extlst" xmlns:am3d="http://schemas.microsoft.com/office/drawing/2017/model3d" xmlns:aink="http://schemas.microsoft.com/office/drawing/2016/ink" xmlns:cx8="http://schemas.microsoft.com/office/drawing/2016/5/14/chartex" xmlns:cx7="http://schemas.microsoft.com/office/drawing/2016/5/13/chartex" xmlns:cx6="http://schemas.microsoft.com/office/drawing/2016/5/12/chartex" xmlns:cx5="http://schemas.microsoft.com/office/drawing/2016/5/11/chartex" xmlns:cx4="http://schemas.microsoft.com/office/drawing/2016/5/10/chartex" xmlns:cx3="http://schemas.microsoft.com/office/drawing/2016/5/9/chartex" xmlns:cx2="http://schemas.microsoft.com/office/drawing/2015/10/21/chartex">
             <w:pict>
-              <v:roundrect w14:anchorId="3DCB0ACF" id="Rectangle: Rounded Corners 30" o:spid="_x0000_s1030" style="position:absolute;left:0;text-align:left;margin-left:83.1pt;margin-top:22.15pt;width:65.1pt;height:34.7pt;z-index:-251658233;visibility:visible;mso-wrap-style:square;mso-width-percent:0;mso-height-percent:0;mso-wrap-distance-left:9pt;mso-wrap-distance-top:0;mso-wrap-distance-right:9pt;mso-wrap-distance-bottom:0;mso-position-horizontal:absolute;mso-position-horizontal-relative:text;mso-position-vertical:absolute;mso-position-vertical-relative:text;mso-width-percent:0;mso-height-percent:0;mso-width-relative:margin;mso-height-relative:margin;v-text-anchor:middle" arcsize="10923f" o:gfxdata="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" fillcolor="white [3212]" strokecolor="black [3213]" strokeweight="1pt">
+              <v:roundrect w14:anchorId="3DCB0ACF" id="Rectangle: Rounded Corners 30" o:spid="_x0000_s1030" style="position:absolute;left:0;text-align:left;margin-left:83.1pt;margin-top:22.15pt;width:65.1pt;height:34.7pt;z-index:-251658233;visibility:visible;mso-wrap-style:square;mso-width-percent:0;mso-height-percent:0;mso-wrap-distance-left:9pt;mso-wrap-distance-top:0;mso-wrap-distance-right:9pt;mso-wrap-distance-bottom:0;mso-position-horizontal:absolute;mso-position-horizontal-relative:text;mso-position-vertical:absolute;mso-position-vertical-relative:text;mso-width-percent:0;mso-height-percent:0;mso-width-relative:margin;mso-height-relative:margin;v-text-anchor:middle" arcsize="10923f" o:gfxdata="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" fillcolor="white [3212]" strokecolor="black [3213]" strokeweight="1pt">
                 <v:stroke joinstyle="miter"/>
                 <v:textbox>
                   <w:txbxContent>
@@ -3318,7 +3346,7 @@
       <w:r>
         <w:rPr>
           <w:noProof/>
-          <w:lang w:val="en-IN"/>
+          <w:lang w:val="en-US" w:eastAsia="en-US"/>
         </w:rPr>
         <mc:AlternateContent>
           <mc:Choice Requires="wps">
@@ -3405,9 +3433,9 @@
               </wp:anchor>
             </w:drawing>
           </mc:Choice>
-          <mc:Fallback>
+          <mc:Fallback xmlns:w16sdtdh="http://schemas.microsoft.com/office/word/2020/wordml/sdtdatahash" xmlns:w16du="http://schemas.microsoft.com/office/word/2023/wordml/word16du" xmlns:w16="http://schemas.microsoft.com/office/word/2018/wordml" xmlns:w16cid="http://schemas.microsoft.com/office/word/2016/wordml/cid" xmlns:w16cex="http://schemas.microsoft.com/office/word/2018/wordml/cex" xmlns:oel="http://schemas.microsoft.com/office/2019/extlst" xmlns:am3d="http://schemas.microsoft.com/office/drawing/2017/model3d" xmlns:aink="http://schemas.microsoft.com/office/drawing/2016/ink" xmlns:cx8="http://schemas.microsoft.com/office/drawing/2016/5/14/chartex" xmlns:cx7="http://schemas.microsoft.com/office/drawing/2016/5/13/chartex" xmlns:cx6="http://schemas.microsoft.com/office/drawing/2016/5/12/chartex" xmlns:cx5="http://schemas.microsoft.com/office/drawing/2016/5/11/chartex" xmlns:cx4="http://schemas.microsoft.com/office/drawing/2016/5/10/chartex" xmlns:cx3="http://schemas.microsoft.com/office/drawing/2016/5/9/chartex" xmlns:cx2="http://schemas.microsoft.com/office/drawing/2015/10/21/chartex">
             <w:pict>
-              <v:roundrect w14:anchorId="518915F2" id="Rounded Rectangle 23" o:spid="_x0000_s1031" style="position:absolute;left:0;text-align:left;margin-left:170.15pt;margin-top:55.25pt;width:66.45pt;height:26.7pt;z-index:251661329;visibility:visible;mso-wrap-style:square;mso-width-percent:0;mso-height-percent:0;mso-wrap-distance-left:9pt;mso-wrap-distance-top:0;mso-wrap-distance-right:9pt;mso-wrap-distance-bottom:0;mso-position-horizontal:absolute;mso-position-horizontal-relative:text;mso-position-vertical:absolute;mso-position-vertical-relative:text;mso-width-percent:0;mso-height-percent:0;mso-width-relative:margin;mso-height-relative:margin;v-text-anchor:middle" arcsize="10923f" o:gfxdata="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" fillcolor="white [3201]" strokecolor="#70ad47 [3209]" strokeweight="1pt">
+              <v:roundrect w14:anchorId="518915F2" id="Rounded Rectangle 23" o:spid="_x0000_s1031" style="position:absolute;left:0;text-align:left;margin-left:170.15pt;margin-top:55.25pt;width:66.45pt;height:26.7pt;z-index:251661329;visibility:visible;mso-wrap-style:square;mso-width-percent:0;mso-height-percent:0;mso-wrap-distance-left:9pt;mso-wrap-distance-top:0;mso-wrap-distance-right:9pt;mso-wrap-distance-bottom:0;mso-position-horizontal:absolute;mso-position-horizontal-relative:text;mso-position-vertical:absolute;mso-position-vertical-relative:text;mso-width-percent:0;mso-height-percent:0;mso-width-relative:margin;mso-height-relative:margin;v-text-anchor:middle" arcsize="10923f" o:gfxdata="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" fillcolor="white [3201]" strokecolor="#70ad47 [3209]" strokeweight="1pt">
                 <v:stroke joinstyle="miter"/>
                 <v:textbox>
                   <w:txbxContent>
@@ -3442,7 +3470,7 @@
         <w:rPr>
           <w:noProof/>
           <w:color w:val="000000" w:themeColor="text1"/>
-          <w:lang w:val="en-IN"/>
+          <w:lang w:val="en-US" w:eastAsia="en-US"/>
         </w:rPr>
         <mc:AlternateContent>
           <mc:Choice Requires="wps">
@@ -3544,9 +3572,9 @@
               </wp:anchor>
             </w:drawing>
           </mc:Choice>
-          <mc:Fallback>
+          <mc:Fallback xmlns:w16sdtdh="http://schemas.microsoft.com/office/word/2020/wordml/sdtdatahash" xmlns:w16du="http://schemas.microsoft.com/office/word/2023/wordml/word16du" xmlns:w16="http://schemas.microsoft.com/office/word/2018/wordml" xmlns:w16cid="http://schemas.microsoft.com/office/word/2016/wordml/cid" xmlns:w16cex="http://schemas.microsoft.com/office/word/2018/wordml/cex" xmlns:oel="http://schemas.microsoft.com/office/2019/extlst" xmlns:am3d="http://schemas.microsoft.com/office/drawing/2017/model3d" xmlns:aink="http://schemas.microsoft.com/office/drawing/2016/ink" xmlns:cx8="http://schemas.microsoft.com/office/drawing/2016/5/14/chartex" xmlns:cx7="http://schemas.microsoft.com/office/drawing/2016/5/13/chartex" xmlns:cx6="http://schemas.microsoft.com/office/drawing/2016/5/12/chartex" xmlns:cx5="http://schemas.microsoft.com/office/drawing/2016/5/11/chartex" xmlns:cx4="http://schemas.microsoft.com/office/drawing/2016/5/10/chartex" xmlns:cx3="http://schemas.microsoft.com/office/drawing/2016/5/9/chartex" xmlns:cx2="http://schemas.microsoft.com/office/drawing/2015/10/21/chartex">
             <w:pict>
-              <v:roundrect w14:anchorId="54A352D3" id="Rectangle: Rounded Corners 32" o:spid="_x0000_s1032" style="position:absolute;left:0;text-align:left;margin-left:70.35pt;margin-top:57.8pt;width:82.8pt;height:24pt;z-index:-251658231;visibility:visible;mso-wrap-style:square;mso-width-percent:0;mso-height-percent:0;mso-wrap-distance-left:9pt;mso-wrap-distance-top:0;mso-wrap-distance-right:9pt;mso-wrap-distance-bottom:0;mso-position-horizontal:absolute;mso-position-horizontal-relative:text;mso-position-vertical:absolute;mso-position-vertical-relative:text;mso-width-percent:0;mso-height-percent:0;mso-width-relative:margin;mso-height-relative:margin;v-text-anchor:middle" arcsize="10923f" o:gfxdata="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" fillcolor="white [3212]" strokecolor="black [3213]" strokeweight="1pt">
+              <v:roundrect w14:anchorId="54A352D3" id="Rectangle: Rounded Corners 32" o:spid="_x0000_s1032" style="position:absolute;left:0;text-align:left;margin-left:70.35pt;margin-top:57.8pt;width:82.8pt;height:24pt;z-index:-251658231;visibility:visible;mso-wrap-style:square;mso-width-percent:0;mso-height-percent:0;mso-wrap-distance-left:9pt;mso-wrap-distance-top:0;mso-wrap-distance-right:9pt;mso-wrap-distance-bottom:0;mso-position-horizontal:absolute;mso-position-horizontal-relative:text;mso-position-vertical:absolute;mso-position-vertical-relative:text;mso-width-percent:0;mso-height-percent:0;mso-width-relative:margin;mso-height-relative:margin;v-text-anchor:middle" arcsize="10923f" o:gfxdata="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" fillcolor="white [3212]" strokecolor="black [3213]" strokeweight="1pt">
                 <v:stroke joinstyle="miter"/>
                 <v:textbox>
                   <w:txbxContent>
@@ -3581,7 +3609,7 @@
         <w:rPr>
           <w:noProof/>
           <w:color w:val="000000" w:themeColor="text1"/>
-          <w:lang w:val="en-IN"/>
+          <w:lang w:val="en-US" w:eastAsia="en-US"/>
         </w:rPr>
         <mc:AlternateContent>
           <mc:Choice Requires="wps">
@@ -3641,7 +3669,7 @@
               </wp:anchor>
             </w:drawing>
           </mc:Choice>
-          <mc:Fallback>
+          <mc:Fallback xmlns:w16sdtdh="http://schemas.microsoft.com/office/word/2020/wordml/sdtdatahash" xmlns:w16du="http://schemas.microsoft.com/office/word/2023/wordml/word16du" xmlns:w16="http://schemas.microsoft.com/office/word/2018/wordml" xmlns:w16cid="http://schemas.microsoft.com/office/word/2016/wordml/cid" xmlns:w16cex="http://schemas.microsoft.com/office/word/2018/wordml/cex" xmlns:oel="http://schemas.microsoft.com/office/2019/extlst" xmlns:am3d="http://schemas.microsoft.com/office/drawing/2017/model3d" xmlns:aink="http://schemas.microsoft.com/office/drawing/2016/ink" xmlns:cx8="http://schemas.microsoft.com/office/drawing/2016/5/14/chartex" xmlns:cx7="http://schemas.microsoft.com/office/drawing/2016/5/13/chartex" xmlns:cx6="http://schemas.microsoft.com/office/drawing/2016/5/12/chartex" xmlns:cx5="http://schemas.microsoft.com/office/drawing/2016/5/11/chartex" xmlns:cx4="http://schemas.microsoft.com/office/drawing/2016/5/10/chartex" xmlns:cx3="http://schemas.microsoft.com/office/drawing/2016/5/9/chartex" xmlns:cx2="http://schemas.microsoft.com/office/drawing/2015/10/21/chartex">
             <w:pict>
               <v:shapetype w14:anchorId="3BB1C44D" id="_x0000_t34" coordsize="21600,21600" o:spt="34" o:oned="t" adj="10800" path="m,l@0,0@0,21600,21600,21600e" filled="f">
                 <v:stroke joinstyle="miter"/>
@@ -3654,7 +3682,7 @@
                 </v:handles>
                 <o:lock v:ext="edit" shapetype="t"/>
               </v:shapetype>
-              <v:shape id="Connector: Elbow 43" o:spid="_x0000_s1026" type="#_x0000_t34" style="position:absolute;margin-left:50.15pt;margin-top:49.3pt;width:20.1pt;height:20.1pt;z-index:251658255;visibility:visible;mso-wrap-style:square;mso-wrap-distance-left:9pt;mso-wrap-distance-top:0;mso-wrap-distance-right:9pt;mso-wrap-distance-bottom:0;mso-position-horizontal:absolute;mso-position-horizontal-relative:text;mso-position-vertical:absolute;mso-position-vertical-relative:text" o:gfxdata="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" adj="310" strokecolor="black [3213]" strokeweight=".5pt">
+              <v:shape id="Connector: Elbow 43" o:spid="_x0000_s1026" type="#_x0000_t34" style="position:absolute;margin-left:50.15pt;margin-top:49.3pt;width:20.1pt;height:20.1pt;z-index:251658255;visibility:visible;mso-wrap-style:square;mso-wrap-distance-left:9pt;mso-wrap-distance-top:0;mso-wrap-distance-right:9pt;mso-wrap-distance-bottom:0;mso-position-horizontal:absolute;mso-position-horizontal-relative:text;mso-position-vertical:absolute;mso-position-vertical-relative:text" o:gfxdata="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" adj="310" strokecolor="black [3213]" strokeweight=".5pt">
                 <v:stroke endarrow="block"/>
               </v:shape>
             </w:pict>
@@ -3665,7 +3693,7 @@
         <w:rPr>
           <w:noProof/>
           <w:color w:val="000000" w:themeColor="text1"/>
-          <w:lang w:val="en-IN"/>
+          <w:lang w:val="en-US" w:eastAsia="en-US"/>
         </w:rPr>
         <mc:AlternateContent>
           <mc:Choice Requires="wps">
@@ -3775,9 +3803,9 @@
               </wp:anchor>
             </w:drawing>
           </mc:Choice>
-          <mc:Fallback>
+          <mc:Fallback xmlns:w16sdtdh="http://schemas.microsoft.com/office/word/2020/wordml/sdtdatahash" xmlns:w16du="http://schemas.microsoft.com/office/word/2023/wordml/word16du" xmlns:w16="http://schemas.microsoft.com/office/word/2018/wordml" xmlns:w16cid="http://schemas.microsoft.com/office/word/2016/wordml/cid" xmlns:w16cex="http://schemas.microsoft.com/office/word/2018/wordml/cex" xmlns:oel="http://schemas.microsoft.com/office/2019/extlst" xmlns:am3d="http://schemas.microsoft.com/office/drawing/2017/model3d" xmlns:aink="http://schemas.microsoft.com/office/drawing/2016/ink" xmlns:cx8="http://schemas.microsoft.com/office/drawing/2016/5/14/chartex" xmlns:cx7="http://schemas.microsoft.com/office/drawing/2016/5/13/chartex" xmlns:cx6="http://schemas.microsoft.com/office/drawing/2016/5/12/chartex" xmlns:cx5="http://schemas.microsoft.com/office/drawing/2016/5/11/chartex" xmlns:cx4="http://schemas.microsoft.com/office/drawing/2016/5/10/chartex" xmlns:cx3="http://schemas.microsoft.com/office/drawing/2016/5/9/chartex" xmlns:cx2="http://schemas.microsoft.com/office/drawing/2015/10/21/chartex">
             <w:pict>
-              <v:roundrect w14:anchorId="1716D216" id="Rectangle: Rounded Corners 29" o:spid="_x0000_s1033" style="position:absolute;left:0;text-align:left;margin-left:5.7pt;margin-top:5.15pt;width:65.1pt;height:34.7pt;z-index:-251658234;visibility:visible;mso-wrap-style:square;mso-width-percent:0;mso-height-percent:0;mso-wrap-distance-left:9pt;mso-wrap-distance-top:0;mso-wrap-distance-right:9pt;mso-wrap-distance-bottom:0;mso-position-horizontal:absolute;mso-position-horizontal-relative:text;mso-position-vertical:absolute;mso-position-vertical-relative:text;mso-width-percent:0;mso-height-percent:0;mso-width-relative:margin;mso-height-relative:margin;v-text-anchor:middle" arcsize="10923f" o:gfxdata="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" fillcolor="white [3212]" strokecolor="black [3213]" strokeweight="1pt">
+              <v:roundrect w14:anchorId="1716D216" id="Rectangle: Rounded Corners 29" o:spid="_x0000_s1033" style="position:absolute;left:0;text-align:left;margin-left:5.7pt;margin-top:5.15pt;width:65.1pt;height:34.7pt;z-index:-251658234;visibility:visible;mso-wrap-style:square;mso-width-percent:0;mso-height-percent:0;mso-wrap-distance-left:9pt;mso-wrap-distance-top:0;mso-wrap-distance-right:9pt;mso-wrap-distance-bottom:0;mso-position-horizontal:absolute;mso-position-horizontal-relative:text;mso-position-vertical:absolute;mso-position-vertical-relative:text;mso-width-percent:0;mso-height-percent:0;mso-width-relative:margin;mso-height-relative:margin;v-text-anchor:middle" arcsize="10923f" o:gfxdata="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" fillcolor="white [3212]" strokecolor="black [3213]" strokeweight="1pt">
                 <v:stroke joinstyle="miter"/>
                 <v:textbox>
                   <w:txbxContent>
@@ -3827,7 +3855,7 @@
       <w:r>
         <w:rPr>
           <w:noProof/>
-          <w:lang w:val="en-IN"/>
+          <w:lang w:val="en-US" w:eastAsia="en-US"/>
         </w:rPr>
         <mc:AlternateContent>
           <mc:Choice Requires="wps">
@@ -3882,13 +3910,13 @@
               </wp:anchor>
             </w:drawing>
           </mc:Choice>
-          <mc:Fallback>
+          <mc:Fallback xmlns:w16sdtdh="http://schemas.microsoft.com/office/word/2020/wordml/sdtdatahash" xmlns:w16du="http://schemas.microsoft.com/office/word/2023/wordml/word16du" xmlns:w16="http://schemas.microsoft.com/office/word/2018/wordml" xmlns:w16cid="http://schemas.microsoft.com/office/word/2016/wordml/cid" xmlns:w16cex="http://schemas.microsoft.com/office/word/2018/wordml/cex" xmlns:oel="http://schemas.microsoft.com/office/2019/extlst" xmlns:am3d="http://schemas.microsoft.com/office/drawing/2017/model3d" xmlns:aink="http://schemas.microsoft.com/office/drawing/2016/ink" xmlns:cx8="http://schemas.microsoft.com/office/drawing/2016/5/14/chartex" xmlns:cx7="http://schemas.microsoft.com/office/drawing/2016/5/13/chartex" xmlns:cx6="http://schemas.microsoft.com/office/drawing/2016/5/12/chartex" xmlns:cx5="http://schemas.microsoft.com/office/drawing/2016/5/11/chartex" xmlns:cx4="http://schemas.microsoft.com/office/drawing/2016/5/10/chartex" xmlns:cx3="http://schemas.microsoft.com/office/drawing/2016/5/9/chartex" xmlns:cx2="http://schemas.microsoft.com/office/drawing/2015/10/21/chartex">
             <w:pict>
               <v:shapetype w14:anchorId="185E7E00" id="_x0000_t32" coordsize="21600,21600" o:spt="32" o:oned="t" path="m,l21600,21600e" filled="f">
                 <v:path arrowok="t" fillok="f" o:connecttype="none"/>
                 <o:lock v:ext="edit" shapetype="t"/>
               </v:shapetype>
-              <v:shape id="Straight Arrow Connector 27" o:spid="_x0000_s1026" type="#_x0000_t32" style="position:absolute;margin-left:153.3pt;margin-top:8.7pt;width:17.35pt;height:0;z-index:251662353;visibility:visible;mso-wrap-style:square;mso-wrap-distance-left:9pt;mso-wrap-distance-top:0;mso-wrap-distance-right:9pt;mso-wrap-distance-bottom:0;mso-position-horizontal:absolute;mso-position-horizontal-relative:text;mso-position-vertical:absolute;mso-position-vertical-relative:text" o:gfxdata="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" strokecolor="black [3200]" strokeweight=".5pt">
+              <v:shape id="Straight Arrow Connector 27" o:spid="_x0000_s1026" type="#_x0000_t32" style="position:absolute;margin-left:153.3pt;margin-top:8.7pt;width:17.35pt;height:0;z-index:251662353;visibility:visible;mso-wrap-style:square;mso-wrap-distance-left:9pt;mso-wrap-distance-top:0;mso-wrap-distance-right:9pt;mso-wrap-distance-bottom:0;mso-position-horizontal:absolute;mso-position-horizontal-relative:text;mso-position-vertical:absolute;mso-position-vertical-relative:text" o:gfxdata="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" strokecolor="black [3200]" strokeweight=".5pt">
                 <v:stroke endarrow="block" joinstyle="miter"/>
               </v:shape>
             </w:pict>
@@ -4123,7 +4151,6 @@
           <w:lang w:val="en-IN"/>
         </w:rPr>
       </w:pPr>
-      <w:proofErr w:type="spellStart"/>
       <w:r>
         <w:rPr>
           <w:lang w:val="en-IN"/>
@@ -4134,20 +4161,7 @@
         <w:rPr>
           <w:lang w:val="en-IN"/>
         </w:rPr>
-        <w:t>eq</w:t>
-      </w:r>
-      <w:proofErr w:type="spellEnd"/>
-      <w:r>
-        <w:rPr>
-          <w:lang w:val="en-IN"/>
-        </w:rPr>
-        <w:t xml:space="preserve"> </w:t>
-      </w:r>
-      <w:r>
-        <w:rPr>
-          <w:lang w:val="en-IN"/>
-        </w:rPr>
-        <w:t>n: 3,5,7,3,2,1,6,7,8,9</w:t>
+        <w:t>eqn: 3,5,7,3,2,1,6,7,8,9</w:t>
       </w:r>
     </w:p>
     <w:p>
@@ -4236,7 +4250,7 @@
       <w:r>
         <w:rPr>
           <w:noProof/>
-          <w:lang w:val="en-IN"/>
+          <w:lang w:val="en-US" w:eastAsia="en-US"/>
         </w:rPr>
         <w:drawing>
           <wp:inline distT="0" distB="0" distL="0" distR="0" wp14:anchorId="7C63539D" wp14:editId="7B6F9049">
@@ -4336,7 +4350,6 @@
           <w:lang w:val="en-US"/>
         </w:rPr>
       </w:pPr>
-      <w:proofErr w:type="gramStart"/>
       <w:r>
         <w:rPr>
           <w:lang w:val="en-US"/>
@@ -4353,7 +4366,6 @@
         </w:rPr>
         <w:t>https://numenta.github.io/numenta-web/assets/pdf/spatial-pooling-algorithm/HTM-Spatial-Pooler-Overview.pdf</w:t>
       </w:r>
-      <w:proofErr w:type="gramEnd"/>
     </w:p>
     <w:p>
       <w:pPr>
@@ -4475,30 +4487,8 @@
         <w:rPr>
           <w:lang w:val="en-GB" w:eastAsia="ja-JP"/>
         </w:rPr>
-        <w:t xml:space="preserve">The initial step in utilizing any HTM configuration is to define numerous parameters using the </w:t>
-      </w:r>
-      <w:proofErr w:type="spellStart"/>
-      <w:r>
-        <w:rPr>
-          <w:lang w:val="en-GB" w:eastAsia="ja-JP"/>
-        </w:rPr>
-        <w:t>htmconfig</w:t>
-      </w:r>
-      <w:proofErr w:type="spellEnd"/>
-      <w:r>
-        <w:rPr>
-          <w:lang w:val="en-GB" w:eastAsia="ja-JP"/>
-        </w:rPr>
-        <w:t xml:space="preserve"> class. This is a critical step in the process. The table below lists all the HTM parameters that affect image </w:t>
-      </w:r>
-      <w:proofErr w:type="gramStart"/>
-      <w:r>
-        <w:rPr>
-          <w:lang w:val="en-GB" w:eastAsia="ja-JP"/>
-        </w:rPr>
-        <w:t>classification</w:t>
-      </w:r>
-      <w:proofErr w:type="gramEnd"/>
+        <w:t>The initial step in utilizing any HTM configuration is to define numerous parameters using the htmconfig class. This is a critical step in the process. The table below lists all the HTM parameters that affect image classification</w:t>
+      </w:r>
     </w:p>
     <w:p>
       <w:pPr>
@@ -4567,7 +4557,6 @@
                 <w:lang w:val="en-IN" w:eastAsia="ja-JP"/>
               </w:rPr>
             </w:pPr>
-            <w:proofErr w:type="spellStart"/>
             <w:r>
               <w:rPr>
                 <w:color w:val="000000"/>
@@ -4575,7 +4564,6 @@
               </w:rPr>
               <w:t>inputBits</w:t>
             </w:r>
-            <w:proofErr w:type="spellEnd"/>
           </w:p>
         </w:tc>
         <w:tc>
@@ -4607,7 +4595,6 @@
                 <w:lang w:val="en-IN" w:eastAsia="ja-JP"/>
               </w:rPr>
             </w:pPr>
-            <w:proofErr w:type="spellStart"/>
             <w:r>
               <w:rPr>
                 <w:color w:val="000000"/>
@@ -4615,7 +4602,6 @@
               </w:rPr>
               <w:t>numColumns</w:t>
             </w:r>
-            <w:proofErr w:type="spellEnd"/>
           </w:p>
         </w:tc>
         <w:tc>
@@ -4643,7 +4629,6 @@
             <w:pPr>
               <w:jc w:val="both"/>
             </w:pPr>
-            <w:proofErr w:type="spellStart"/>
             <w:r>
               <w:rPr>
                 <w:color w:val="000000"/>
@@ -4651,7 +4636,6 @@
               </w:rPr>
               <w:t>CellsPerColumn</w:t>
             </w:r>
-            <w:proofErr w:type="spellEnd"/>
           </w:p>
         </w:tc>
         <w:tc>
@@ -4679,7 +4663,6 @@
             <w:pPr>
               <w:jc w:val="both"/>
             </w:pPr>
-            <w:proofErr w:type="spellStart"/>
             <w:r>
               <w:rPr>
                 <w:color w:val="000000"/>
@@ -4687,7 +4670,6 @@
               </w:rPr>
               <w:t>GlobalInhibition</w:t>
             </w:r>
-            <w:proofErr w:type="spellEnd"/>
           </w:p>
         </w:tc>
         <w:tc>
@@ -4715,7 +4697,6 @@
             <w:pPr>
               <w:jc w:val="both"/>
             </w:pPr>
-            <w:proofErr w:type="spellStart"/>
             <w:r>
               <w:rPr>
                 <w:color w:val="000000"/>
@@ -4723,7 +4704,6 @@
               </w:rPr>
               <w:t>LocalAreaDensity</w:t>
             </w:r>
-            <w:proofErr w:type="spellEnd"/>
           </w:p>
         </w:tc>
         <w:tc>
@@ -4751,7 +4731,6 @@
             <w:pPr>
               <w:jc w:val="both"/>
             </w:pPr>
-            <w:proofErr w:type="spellStart"/>
             <w:r>
               <w:rPr>
                 <w:color w:val="000000"/>
@@ -4759,7 +4738,6 @@
               </w:rPr>
               <w:t>NumActiveColumnsPerInhArea</w:t>
             </w:r>
-            <w:proofErr w:type="spellEnd"/>
           </w:p>
         </w:tc>
         <w:tc>
@@ -4776,17 +4754,8 @@
                 <w:color w:val="000000"/>
                 <w:lang w:val="en-IN" w:eastAsia="ja-JP"/>
               </w:rPr>
-              <w:t xml:space="preserve">0.02 * </w:t>
+              <w:t>0.02 * numColumns</w:t>
             </w:r>
-            <w:proofErr w:type="spellStart"/>
-            <w:r>
-              <w:rPr>
-                <w:color w:val="000000"/>
-                <w:lang w:val="en-IN" w:eastAsia="ja-JP"/>
-              </w:rPr>
-              <w:t>numColumns</w:t>
-            </w:r>
-            <w:proofErr w:type="spellEnd"/>
           </w:p>
         </w:tc>
       </w:tr>
@@ -4800,7 +4769,6 @@
             <w:pPr>
               <w:jc w:val="both"/>
             </w:pPr>
-            <w:proofErr w:type="spellStart"/>
             <w:r>
               <w:rPr>
                 <w:color w:val="000000"/>
@@ -4808,7 +4776,6 @@
               </w:rPr>
               <w:t>PotentialRadius</w:t>
             </w:r>
-            <w:proofErr w:type="spellEnd"/>
           </w:p>
         </w:tc>
         <w:tc>
@@ -4825,17 +4792,8 @@
                 <w:color w:val="000000"/>
                 <w:lang w:val="en-IN" w:eastAsia="ja-JP"/>
               </w:rPr>
-              <w:t xml:space="preserve">0.15 * </w:t>
+              <w:t>0.15 * inputBits</w:t>
             </w:r>
-            <w:proofErr w:type="spellStart"/>
-            <w:r>
-              <w:rPr>
-                <w:color w:val="000000"/>
-                <w:lang w:val="en-IN" w:eastAsia="ja-JP"/>
-              </w:rPr>
-              <w:t>inputBits</w:t>
-            </w:r>
-            <w:proofErr w:type="spellEnd"/>
           </w:p>
         </w:tc>
       </w:tr>
@@ -4849,7 +4807,6 @@
             <w:pPr>
               <w:jc w:val="both"/>
             </w:pPr>
-            <w:proofErr w:type="spellStart"/>
             <w:r>
               <w:rPr>
                 <w:color w:val="000000"/>
@@ -4857,7 +4814,6 @@
               </w:rPr>
               <w:t>MaxBoost</w:t>
             </w:r>
-            <w:proofErr w:type="spellEnd"/>
           </w:p>
         </w:tc>
         <w:tc>
@@ -4872,6 +4828,9 @@
             <w:r>
               <w:t>10</w:t>
             </w:r>
+            <w:r>
+              <w:t>.0</w:t>
+            </w:r>
           </w:p>
         </w:tc>
       </w:tr>
@@ -4885,11 +4844,9 @@
             <w:pPr>
               <w:jc w:val="both"/>
             </w:pPr>
-            <w:proofErr w:type="spellStart"/>
             <w:r>
               <w:t>InhibitionRadius</w:t>
             </w:r>
-            <w:proofErr w:type="spellEnd"/>
           </w:p>
         </w:tc>
         <w:tc>
@@ -4917,7 +4874,6 @@
             <w:pPr>
               <w:jc w:val="both"/>
             </w:pPr>
-            <w:proofErr w:type="spellStart"/>
             <w:r>
               <w:rPr>
                 <w:color w:val="000000"/>
@@ -4925,7 +4881,6 @@
               </w:rPr>
               <w:t>DutyCyclePeriod</w:t>
             </w:r>
-            <w:proofErr w:type="spellEnd"/>
           </w:p>
         </w:tc>
         <w:tc>
@@ -4953,7 +4908,6 @@
             <w:pPr>
               <w:jc w:val="both"/>
             </w:pPr>
-            <w:proofErr w:type="spellStart"/>
             <w:r>
               <w:rPr>
                 <w:color w:val="000000"/>
@@ -4961,7 +4915,6 @@
               </w:rPr>
               <w:t>MinPctOverlapDutyCycles</w:t>
             </w:r>
-            <w:proofErr w:type="spellEnd"/>
           </w:p>
         </w:tc>
         <w:tc>
@@ -4989,7 +4942,6 @@
             <w:pPr>
               <w:jc w:val="both"/>
             </w:pPr>
-            <w:proofErr w:type="spellStart"/>
             <w:r>
               <w:rPr>
                 <w:color w:val="000000"/>
@@ -4997,7 +4949,6 @@
               </w:rPr>
               <w:t>MaxSynapsesPerSegment</w:t>
             </w:r>
-            <w:proofErr w:type="spellEnd"/>
           </w:p>
         </w:tc>
         <w:tc>
@@ -5014,17 +4965,8 @@
                 <w:color w:val="000000"/>
                 <w:lang w:val="en-IN" w:eastAsia="ja-JP"/>
               </w:rPr>
-              <w:t xml:space="preserve">0.02 * </w:t>
+              <w:t>0.02 * numColumns</w:t>
             </w:r>
-            <w:proofErr w:type="spellStart"/>
-            <w:r>
-              <w:rPr>
-                <w:color w:val="000000"/>
-                <w:lang w:val="en-IN" w:eastAsia="ja-JP"/>
-              </w:rPr>
-              <w:t>numColumns</w:t>
-            </w:r>
-            <w:proofErr w:type="spellEnd"/>
           </w:p>
         </w:tc>
       </w:tr>
@@ -5038,7 +4980,6 @@
             <w:pPr>
               <w:jc w:val="both"/>
             </w:pPr>
-            <w:proofErr w:type="spellStart"/>
             <w:r>
               <w:rPr>
                 <w:color w:val="000000"/>
@@ -5046,7 +4987,6 @@
               </w:rPr>
               <w:t>ActivationThreshold</w:t>
             </w:r>
-            <w:proofErr w:type="spellEnd"/>
           </w:p>
         </w:tc>
         <w:tc>
@@ -5074,7 +5014,6 @@
             <w:pPr>
               <w:jc w:val="both"/>
             </w:pPr>
-            <w:proofErr w:type="spellStart"/>
             <w:r>
               <w:rPr>
                 <w:color w:val="000000"/>
@@ -5082,7 +5021,6 @@
               </w:rPr>
               <w:t>ConnectedPermanence</w:t>
             </w:r>
-            <w:proofErr w:type="spellEnd"/>
           </w:p>
         </w:tc>
         <w:tc>
@@ -5110,7 +5048,6 @@
             <w:pPr>
               <w:jc w:val="both"/>
             </w:pPr>
-            <w:proofErr w:type="spellStart"/>
             <w:r>
               <w:rPr>
                 <w:color w:val="000000"/>
@@ -5118,7 +5055,6 @@
               </w:rPr>
               <w:t>PermanenceDecrement</w:t>
             </w:r>
-            <w:proofErr w:type="spellEnd"/>
           </w:p>
         </w:tc>
         <w:tc>
@@ -5146,7 +5082,6 @@
             <w:pPr>
               <w:jc w:val="both"/>
             </w:pPr>
-            <w:proofErr w:type="spellStart"/>
             <w:r>
               <w:rPr>
                 <w:color w:val="000000"/>
@@ -5154,7 +5089,6 @@
               </w:rPr>
               <w:t>PermanenceIncrement</w:t>
             </w:r>
-            <w:proofErr w:type="spellEnd"/>
           </w:p>
         </w:tc>
         <w:tc>
@@ -5182,7 +5116,6 @@
             <w:pPr>
               <w:jc w:val="both"/>
             </w:pPr>
-            <w:proofErr w:type="spellStart"/>
             <w:r>
               <w:rPr>
                 <w:color w:val="000000"/>
@@ -5190,7 +5123,6 @@
               </w:rPr>
               <w:t>PredictedSegmentDecrement</w:t>
             </w:r>
-            <w:proofErr w:type="spellEnd"/>
           </w:p>
         </w:tc>
         <w:tc>
@@ -5304,14 +5236,12 @@
         </w:rPr>
         <w:t xml:space="preserve">automates the process of reading learning sequences from a file and testing </w:t>
       </w:r>
-      <w:proofErr w:type="spellStart"/>
       <w:r>
         <w:rPr>
           <w:lang w:val="en-GB"/>
         </w:rPr>
         <w:t>subsequences</w:t>
       </w:r>
-      <w:proofErr w:type="spellEnd"/>
       <w:r>
         <w:rPr>
           <w:lang w:val="en-GB"/>
@@ -5322,7 +5252,7 @@
         <w:rPr>
           <w:lang w:val="en-GB"/>
         </w:rPr>
-        <w:t>.</w:t>
+        <w:t>, then store the results in a result file at the end of the program.</w:t>
       </w:r>
     </w:p>
     <w:p>
@@ -5423,10 +5353,10 @@
         <w:jc w:val="both"/>
       </w:pPr>
       <w:r>
-        <w:t xml:space="preserve">Training of Sequence of Numbers Includes Initialization of Datasets, including Label and the Sequence. The Sequence is then used to train the spatial pooler with HTM configuration </w:t>
-      </w:r>
-      <w:r>
-        <w:t>parameters for several iterations. After several iterations, the spatial pooler enters a stable state.</w:t>
+        <w:t xml:space="preserve">Training of Sequence of Numbers Includes Initialization of Datasets, including Label and the Sequence. The Sequence is </w:t>
+      </w:r>
+      <w:r>
+        <w:t>then used to train the spatial pooler with HTM configuration parameters for several iterations. After several iterations, the spatial pooler enters a stable state.</w:t>
       </w:r>
     </w:p>
     <w:p>
@@ -5817,6 +5747,7 @@
           <w:b/>
           <w:bCs/>
         </w:rPr>
+        <w:lastRenderedPageBreak/>
         <w:t>Prediction</w:t>
       </w:r>
       <w:r>
@@ -5843,7 +5774,6 @@
         <w:rPr>
           <w:lang w:val="en-GB" w:eastAsia="ja-JP"/>
         </w:rPr>
-        <w:lastRenderedPageBreak/>
         <w:t>Once the learning/training phase is complete, the model produces a similarity matrix for all the classes. The SDRs computed for the input numbers are then compared with the SDRs of the corresponding sequence learned during training to calculate accuracy based on the total number of matches and sequence count</w:t>
       </w:r>
       <w:r>
@@ -6138,10 +6068,10 @@
         <w:t> </w:t>
       </w:r>
       <w:r>
-        <w:t xml:space="preserve">below. The HTM uses Scalar Encoder for encoding, and the Spatial Pooler creates SDR input, during which the cells of the active </w:t>
-      </w:r>
-      <w:r>
-        <w:t>columns are mapped. HTM trains from the input and unforms connections between cells. The spatial pooler implies pools or clusters of data in the spatial dimension. Each pattern that appears at the input during the spatial pooler's learning process is compared to the database of other patterns.</w:t>
+        <w:t xml:space="preserve">below. The HTM </w:t>
+      </w:r>
+      <w:r>
+        <w:t>uses Scalar Encoder for encoding, and the Spatial Pooler creates SDR input, during which the cells of the active columns are mapped. HTM trains from the input and unforms connections between cells. The spatial pooler implies pools or clusters of data in the spatial dimension. Each pattern that appears at the input during the spatial pooler's learning process is compared to the database of other patterns.</w:t>
       </w:r>
     </w:p>
     <w:p>
@@ -6211,7 +6141,6 @@
                 <w:lang w:val="en-IN" w:eastAsia="ja-JP"/>
               </w:rPr>
             </w:pPr>
-            <w:proofErr w:type="spellStart"/>
             <w:r>
               <w:rPr>
                 <w:color w:val="000000"/>
@@ -6219,7 +6148,6 @@
               </w:rPr>
               <w:t>inputBits</w:t>
             </w:r>
-            <w:proofErr w:type="spellEnd"/>
           </w:p>
         </w:tc>
         <w:tc>
@@ -6251,7 +6179,6 @@
                 <w:lang w:val="en-IN" w:eastAsia="ja-JP"/>
               </w:rPr>
             </w:pPr>
-            <w:proofErr w:type="spellStart"/>
             <w:r>
               <w:rPr>
                 <w:color w:val="000000"/>
@@ -6259,7 +6186,6 @@
               </w:rPr>
               <w:t>numColumns</w:t>
             </w:r>
-            <w:proofErr w:type="spellEnd"/>
           </w:p>
         </w:tc>
         <w:tc>
@@ -6287,7 +6213,6 @@
             <w:pPr>
               <w:jc w:val="both"/>
             </w:pPr>
-            <w:proofErr w:type="spellStart"/>
             <w:r>
               <w:rPr>
                 <w:color w:val="000000"/>
@@ -6295,7 +6220,6 @@
               </w:rPr>
               <w:t>CellsPerColumn</w:t>
             </w:r>
-            <w:proofErr w:type="spellEnd"/>
           </w:p>
         </w:tc>
         <w:tc>
@@ -6323,7 +6247,6 @@
             <w:pPr>
               <w:jc w:val="both"/>
             </w:pPr>
-            <w:proofErr w:type="spellStart"/>
             <w:r>
               <w:rPr>
                 <w:color w:val="000000"/>
@@ -6331,7 +6254,6 @@
               </w:rPr>
               <w:t>GlobalInhibition</w:t>
             </w:r>
-            <w:proofErr w:type="spellEnd"/>
           </w:p>
         </w:tc>
         <w:tc>
@@ -6359,7 +6281,6 @@
             <w:pPr>
               <w:jc w:val="both"/>
             </w:pPr>
-            <w:proofErr w:type="spellStart"/>
             <w:r>
               <w:rPr>
                 <w:color w:val="000000"/>
@@ -6367,7 +6288,6 @@
               </w:rPr>
               <w:t>LocalAreaDensity</w:t>
             </w:r>
-            <w:proofErr w:type="spellEnd"/>
           </w:p>
         </w:tc>
         <w:tc>
@@ -6395,7 +6315,6 @@
             <w:pPr>
               <w:jc w:val="both"/>
             </w:pPr>
-            <w:proofErr w:type="spellStart"/>
             <w:r>
               <w:rPr>
                 <w:color w:val="000000"/>
@@ -6403,7 +6322,6 @@
               </w:rPr>
               <w:t>NumActiveColumnsPerInhArea</w:t>
             </w:r>
-            <w:proofErr w:type="spellEnd"/>
           </w:p>
         </w:tc>
         <w:tc>
@@ -6420,17 +6338,8 @@
                 <w:color w:val="000000"/>
                 <w:lang w:val="en-IN" w:eastAsia="ja-JP"/>
               </w:rPr>
-              <w:t xml:space="preserve">0.02 * </w:t>
+              <w:t>0.02 * numColumns</w:t>
             </w:r>
-            <w:proofErr w:type="spellStart"/>
-            <w:r>
-              <w:rPr>
-                <w:color w:val="000000"/>
-                <w:lang w:val="en-IN" w:eastAsia="ja-JP"/>
-              </w:rPr>
-              <w:t>numColumns</w:t>
-            </w:r>
-            <w:proofErr w:type="spellEnd"/>
           </w:p>
         </w:tc>
       </w:tr>
@@ -6444,7 +6353,6 @@
             <w:pPr>
               <w:jc w:val="both"/>
             </w:pPr>
-            <w:proofErr w:type="spellStart"/>
             <w:r>
               <w:rPr>
                 <w:color w:val="000000"/>
@@ -6452,7 +6360,6 @@
               </w:rPr>
               <w:t>PotentialRadius</w:t>
             </w:r>
-            <w:proofErr w:type="spellEnd"/>
           </w:p>
         </w:tc>
         <w:tc>
@@ -6469,17 +6376,8 @@
                 <w:color w:val="000000"/>
                 <w:lang w:val="en-IN" w:eastAsia="ja-JP"/>
               </w:rPr>
-              <w:t xml:space="preserve">0.15 * </w:t>
+              <w:t>0.15 * inputBits</w:t>
             </w:r>
-            <w:proofErr w:type="spellStart"/>
-            <w:r>
-              <w:rPr>
-                <w:color w:val="000000"/>
-                <w:lang w:val="en-IN" w:eastAsia="ja-JP"/>
-              </w:rPr>
-              <w:t>inputBits</w:t>
-            </w:r>
-            <w:proofErr w:type="spellEnd"/>
           </w:p>
         </w:tc>
       </w:tr>
@@ -6493,7 +6391,6 @@
             <w:pPr>
               <w:jc w:val="both"/>
             </w:pPr>
-            <w:proofErr w:type="spellStart"/>
             <w:r>
               <w:rPr>
                 <w:color w:val="000000"/>
@@ -6501,7 +6398,6 @@
               </w:rPr>
               <w:t>MaxBoost</w:t>
             </w:r>
-            <w:proofErr w:type="spellEnd"/>
           </w:p>
         </w:tc>
         <w:tc>
@@ -6529,11 +6425,9 @@
             <w:pPr>
               <w:jc w:val="both"/>
             </w:pPr>
-            <w:proofErr w:type="spellStart"/>
             <w:r>
               <w:t>InhibitionRadius</w:t>
             </w:r>
-            <w:proofErr w:type="spellEnd"/>
           </w:p>
         </w:tc>
         <w:tc>
@@ -6561,7 +6455,6 @@
             <w:pPr>
               <w:jc w:val="both"/>
             </w:pPr>
-            <w:proofErr w:type="spellStart"/>
             <w:r>
               <w:rPr>
                 <w:color w:val="000000"/>
@@ -6569,7 +6462,6 @@
               </w:rPr>
               <w:t>DutyCyclePeriod</w:t>
             </w:r>
-            <w:proofErr w:type="spellEnd"/>
           </w:p>
         </w:tc>
         <w:tc>
@@ -6597,7 +6489,6 @@
             <w:pPr>
               <w:jc w:val="both"/>
             </w:pPr>
-            <w:proofErr w:type="spellStart"/>
             <w:r>
               <w:rPr>
                 <w:color w:val="000000"/>
@@ -6605,7 +6496,6 @@
               </w:rPr>
               <w:t>MinPctOverlapDutyCycles</w:t>
             </w:r>
-            <w:proofErr w:type="spellEnd"/>
           </w:p>
         </w:tc>
         <w:tc>
@@ -6633,7 +6523,6 @@
             <w:pPr>
               <w:jc w:val="both"/>
             </w:pPr>
-            <w:proofErr w:type="spellStart"/>
             <w:r>
               <w:rPr>
                 <w:color w:val="000000"/>
@@ -6641,7 +6530,6 @@
               </w:rPr>
               <w:t>MaxSynapsesPerSegment</w:t>
             </w:r>
-            <w:proofErr w:type="spellEnd"/>
           </w:p>
         </w:tc>
         <w:tc>
@@ -6658,17 +6546,8 @@
                 <w:color w:val="000000"/>
                 <w:lang w:val="en-IN" w:eastAsia="ja-JP"/>
               </w:rPr>
-              <w:t xml:space="preserve">0.02 * </w:t>
+              <w:t>0.02 * numColumns</w:t>
             </w:r>
-            <w:proofErr w:type="spellStart"/>
-            <w:r>
-              <w:rPr>
-                <w:color w:val="000000"/>
-                <w:lang w:val="en-IN" w:eastAsia="ja-JP"/>
-              </w:rPr>
-              <w:t>numColumns</w:t>
-            </w:r>
-            <w:proofErr w:type="spellEnd"/>
           </w:p>
         </w:tc>
       </w:tr>
@@ -6682,7 +6561,6 @@
             <w:pPr>
               <w:jc w:val="both"/>
             </w:pPr>
-            <w:proofErr w:type="spellStart"/>
             <w:r>
               <w:rPr>
                 <w:color w:val="000000"/>
@@ -6690,7 +6568,6 @@
               </w:rPr>
               <w:t>ActivationThreshold</w:t>
             </w:r>
-            <w:proofErr w:type="spellEnd"/>
           </w:p>
         </w:tc>
         <w:tc>
@@ -6718,7 +6595,6 @@
             <w:pPr>
               <w:jc w:val="both"/>
             </w:pPr>
-            <w:proofErr w:type="spellStart"/>
             <w:r>
               <w:rPr>
                 <w:color w:val="000000"/>
@@ -6726,7 +6602,6 @@
               </w:rPr>
               <w:t>ConnectedPermanence</w:t>
             </w:r>
-            <w:proofErr w:type="spellEnd"/>
           </w:p>
         </w:tc>
         <w:tc>
@@ -6754,7 +6629,6 @@
             <w:pPr>
               <w:jc w:val="both"/>
             </w:pPr>
-            <w:proofErr w:type="spellStart"/>
             <w:r>
               <w:rPr>
                 <w:color w:val="000000"/>
@@ -6762,7 +6636,6 @@
               </w:rPr>
               <w:t>PermanenceDecrement</w:t>
             </w:r>
-            <w:proofErr w:type="spellEnd"/>
           </w:p>
         </w:tc>
         <w:tc>
@@ -6790,7 +6663,6 @@
             <w:pPr>
               <w:jc w:val="both"/>
             </w:pPr>
-            <w:proofErr w:type="spellStart"/>
             <w:r>
               <w:rPr>
                 <w:color w:val="000000"/>
@@ -6798,7 +6670,6 @@
               </w:rPr>
               <w:t>PermanenceIncrement</w:t>
             </w:r>
-            <w:proofErr w:type="spellEnd"/>
           </w:p>
         </w:tc>
         <w:tc>
@@ -6826,7 +6697,6 @@
             <w:pPr>
               <w:jc w:val="both"/>
             </w:pPr>
-            <w:proofErr w:type="spellStart"/>
             <w:r>
               <w:rPr>
                 <w:color w:val="000000"/>
@@ -6834,7 +6704,6 @@
               </w:rPr>
               <w:t>PredictedSegmentDecrement</w:t>
             </w:r>
-            <w:proofErr w:type="spellEnd"/>
           </w:p>
         </w:tc>
         <w:tc>
@@ -7132,11 +7001,7 @@
         <w:t xml:space="preserve">sequence of Numbers for the trained data sequence </w:t>
       </w:r>
       <w:r>
-        <w:t xml:space="preserve">as </w:t>
-      </w:r>
-      <w:proofErr w:type="gramStart"/>
-      <w:r>
-        <w:t xml:space="preserve">in </w:t>
+        <w:t xml:space="preserve">as in </w:t>
       </w:r>
       <w:r>
         <w:rPr>
@@ -7145,7 +7010,6 @@
         </w:rPr>
         <w:t>.</w:t>
       </w:r>
-      <w:proofErr w:type="gramEnd"/>
     </w:p>
     <w:p>
       <w:pPr>
@@ -7160,31 +7024,42 @@
         <w:rPr>
           <w:noProof/>
         </w:rPr>
-        <w:object w:dxaOrig="9144" w:dyaOrig="8880" w14:anchorId="52DA7210">
-          <v:shapetype id="_x0000_t75" coordsize="21600,21600" o:spt="75" o:preferrelative="t" path="m@4@5l@4@11@9@11@9@5xe" filled="f" stroked="f">
-            <v:stroke joinstyle="miter"/>
-            <v:formulas>
-              <v:f eqn="if lineDrawn pixelLineWidth 0"/>
-              <v:f eqn="sum @0 1 0"/>
-              <v:f eqn="sum 0 0 @1"/>
-              <v:f eqn="prod @2 1 2"/>
-              <v:f eqn="prod @3 21600 pixelWidth"/>
-              <v:f eqn="prod @3 21600 pixelHeight"/>
-              <v:f eqn="sum @0 0 1"/>
-              <v:f eqn="prod @6 1 2"/>
-              <v:f eqn="prod @7 21600 pixelWidth"/>
-              <v:f eqn="sum @8 21600 0"/>
-              <v:f eqn="prod @7 21600 pixelHeight"/>
-              <v:f eqn="sum @10 21600 0"/>
-            </v:formulas>
-            <v:path o:extrusionok="f" gradientshapeok="t" o:connecttype="rect"/>
-            <o:lock v:ext="edit" aspectratio="t"/>
-          </v:shapetype>
-          <v:shape id="_x0000_i1025" type="#_x0000_t75" alt="" style="width:242.85pt;height:236.3pt;mso-width-percent:0;mso-height-percent:0;mso-width-percent:0;mso-height-percent:0" o:ole="">
-            <v:imagedata r:id="rId21" o:title=""/>
-          </v:shape>
-          <o:OLEObject Type="Embed" ProgID="Paint.Picture" ShapeID="_x0000_i1025" DrawAspect="Content" ObjectID="_1741421024" r:id="rId22"/>
-        </w:object>
+        <w:lastRenderedPageBreak/>
+        <w:drawing>
+          <wp:inline distT="0" distB="0" distL="0" distR="0" wp14:anchorId="69340A26" wp14:editId="782831AC">
+            <wp:extent cx="3193415" cy="1590675"/>
+            <wp:effectExtent l="0" t="0" r="6985" b="9525"/>
+            <wp:docPr id="2" name="Picture 2"/>
+            <wp:cNvGraphicFramePr>
+              <a:graphicFrameLocks xmlns:a="http://schemas.openxmlformats.org/drawingml/2006/main" noChangeAspect="1"/>
+            </wp:cNvGraphicFramePr>
+            <a:graphic xmlns:a="http://schemas.openxmlformats.org/drawingml/2006/main">
+              <a:graphicData uri="http://schemas.openxmlformats.org/drawingml/2006/picture">
+                <pic:pic xmlns:pic="http://schemas.openxmlformats.org/drawingml/2006/picture">
+                  <pic:nvPicPr>
+                    <pic:cNvPr id="1" name=""/>
+                    <pic:cNvPicPr/>
+                  </pic:nvPicPr>
+                  <pic:blipFill>
+                    <a:blip r:embed="rId21"/>
+                    <a:stretch>
+                      <a:fillRect/>
+                    </a:stretch>
+                  </pic:blipFill>
+                  <pic:spPr>
+                    <a:xfrm>
+                      <a:off x="0" y="0"/>
+                      <a:ext cx="3202698" cy="1595299"/>
+                    </a:xfrm>
+                    <a:prstGeom prst="rect">
+                      <a:avLst/>
+                    </a:prstGeom>
+                  </pic:spPr>
+                </pic:pic>
+              </a:graphicData>
+            </a:graphic>
+          </wp:inline>
+        </w:drawing>
       </w:r>
     </w:p>
     <w:p>
@@ -7330,7 +7205,25 @@
         <w:rPr>
           <w:lang w:val="en-GB" w:eastAsia="ja-JP"/>
         </w:rPr>
-        <w:t>Neocortex API's Multi Sequence learning reference model. The HTM Prediction Engine was adjusted with various parameters to suit the training process. The Multi-Sequence of Numbers was saved in a CSV file and then transformed into an encoded value and stored in a dictionary using an Encoder and SDR input for the training process. An algorithm was created to predict the trained sequences, which involved comparing the generated similarity matrix with each of the SDRs of the learned Sequence from the training phase. The Sequence was then predicted based on the accuracy and observation class (Label), and the accuracy percentage of the predicted sequences was calculated and stored in a</w:t>
+        <w:t xml:space="preserve">Neocortex API's Multi </w:t>
+      </w:r>
+      <w:r>
+        <w:rPr>
+          <w:lang w:val="en-GB" w:eastAsia="ja-JP"/>
+        </w:rPr>
+        <w:t>Sequence learning reference model. The HTM Prediction Engine was adjusted with various parameters to suit the training process. The Mult</w:t>
+      </w:r>
+      <w:r>
+        <w:rPr>
+          <w:lang w:val="en-GB" w:eastAsia="ja-JP"/>
+        </w:rPr>
+        <w:t xml:space="preserve">i-Sequence of Numbers was saved </w:t>
+      </w:r>
+      <w:r>
+        <w:rPr>
+          <w:lang w:val="en-GB" w:eastAsia="ja-JP"/>
+        </w:rPr>
+        <w:t>and then transformed into an encoded value and stored in a dictionary using an Encoder and SDR input for the training process. An algorithm was created to predict the trained sequences, which involved comparing the generated similarity matrix with each of the SDRs of the learned Sequence from the training phase. The Sequence was then predicted based on the accuracy and observation class (Label), and the accuracy percentage of the predicted sequences was calculated and stored in a</w:t>
       </w:r>
       <w:r>
         <w:rPr>
@@ -7366,27 +7259,43 @@
         <w:rPr>
           <w:lang w:val="en-US"/>
         </w:rPr>
-        <w:t xml:space="preserve"> performed Multi Sequence Learning for a different sequence of data sets </w:t>
-      </w:r>
-      <w:proofErr w:type="gramStart"/>
+        <w:t xml:space="preserve"> performed Multi Sequence Learning for a sequence of </w:t>
+      </w:r>
       <w:r>
         <w:rPr>
           <w:lang w:val="en-US"/>
         </w:rPr>
+        <w:t xml:space="preserve">numerical </w:t>
+      </w:r>
+      <w:r>
+        <w:rPr>
+          <w:lang w:val="en-US"/>
+        </w:rPr>
+        <w:t xml:space="preserve">data sets </w:t>
+      </w:r>
+      <w:r>
+        <w:rPr>
+          <w:lang w:val="en-US"/>
+        </w:rPr>
         <w:t xml:space="preserve">and </w:t>
       </w:r>
       <w:r>
         <w:rPr>
           <w:lang w:val="en-US"/>
         </w:rPr>
-        <w:t xml:space="preserve"> achieved</w:t>
-      </w:r>
-      <w:proofErr w:type="gramEnd"/>
+        <w:t>achieved</w:t>
+      </w:r>
       <w:r>
         <w:rPr>
           <w:lang w:val="en-US"/>
         </w:rPr>
         <w:t xml:space="preserve"> the prediction accuracy of sequences</w:t>
+      </w:r>
+      <w:r>
+        <w:rPr>
+          <w:lang w:val="en-US"/>
+        </w:rPr>
+        <w:t>. It was found that the accuracy increased with the number of cycle.</w:t>
       </w:r>
     </w:p>
     <w:p>
@@ -7425,7 +7334,7 @@
 </file>
 
 <file path=word/endnotes.xml><?xml version="1.0" encoding="utf-8"?>
-<w:endnotes xmlns:wpc="http://schemas.microsoft.com/office/word/2010/wordprocessingCanvas" xmlns:cx="http://schemas.microsoft.com/office/drawing/2014/chartex" xmlns:cx1="http://schemas.microsoft.com/office/drawing/2015/9/8/chartex" xmlns:cx2="http://schemas.microsoft.com/office/drawing/2015/10/21/chartex" xmlns:cx3="http://schemas.microsoft.com/office/drawing/2016/5/9/chartex" xmlns:cx4="http://schemas.microsoft.com/office/drawing/2016/5/10/chartex" xmlns:cx5="http://schemas.microsoft.com/office/drawing/2016/5/11/chartex" xmlns:cx6="http://schemas.microsoft.com/office/drawing/2016/5/12/chartex" xmlns:cx7="http://schemas.microsoft.com/office/drawing/2016/5/13/chartex" xmlns:cx8="http://schemas.microsoft.com/office/drawing/2016/5/14/chartex" xmlns:mc="http://schemas.openxmlformats.org/markup-compatibility/2006" xmlns:aink="http://schemas.microsoft.com/office/drawing/2016/ink" xmlns:am3d="http://schemas.microsoft.com/office/drawing/2017/model3d" xmlns:o="urn:schemas-microsoft-com:office:office" xmlns:oel="http://schemas.microsoft.com/office/2019/extlst" xmlns:r="http://schemas.openxmlformats.org/officeDocument/2006/relationships" xmlns:m="http://schemas.openxmlformats.org/officeDocument/2006/math" xmlns:v="urn:schemas-microsoft-com:vml" xmlns:wp14="http://schemas.microsoft.com/office/word/2010/wordprocessingDrawing" xmlns:wp="http://schemas.openxmlformats.org/drawingml/2006/wordprocessingDrawing" xmlns:w10="urn:schemas-microsoft-com:office:word" xmlns:w="http://schemas.openxmlformats.org/wordprocessingml/2006/main" xmlns:w14="http://schemas.microsoft.com/office/word/2010/wordml" xmlns:w15="http://schemas.microsoft.com/office/word/2012/wordml" xmlns:w16cex="http://schemas.microsoft.com/office/word/2018/wordml/cex" xmlns:w16cid="http://schemas.microsoft.com/office/word/2016/wordml/cid" xmlns:w16="http://schemas.microsoft.com/office/word/2018/wordml" xmlns:w16du="http://schemas.microsoft.com/office/word/2023/wordml/word16du" xmlns:w16sdtdh="http://schemas.microsoft.com/office/word/2020/wordml/sdtdatahash" xmlns:w16se="http://schemas.microsoft.com/office/word/2015/wordml/symex" xmlns:wpg="http://schemas.microsoft.com/office/word/2010/wordprocessingGroup" xmlns:wpi="http://schemas.microsoft.com/office/word/2010/wordprocessingInk" xmlns:wne="http://schemas.microsoft.com/office/word/2006/wordml" xmlns:wps="http://schemas.microsoft.com/office/word/2010/wordprocessingShape" mc:Ignorable="w14 w15 w16se w16cid w16 w16cex w16sdtdh wp14">
+<w:endnotes xmlns:wpc="http://schemas.microsoft.com/office/word/2010/wordprocessingCanvas" xmlns:cx="http://schemas.microsoft.com/office/drawing/2014/chartex" xmlns:cx1="http://schemas.microsoft.com/office/drawing/2015/9/8/chartex" xmlns:mc="http://schemas.openxmlformats.org/markup-compatibility/2006" xmlns:o="urn:schemas-microsoft-com:office:office" xmlns:r="http://schemas.openxmlformats.org/officeDocument/2006/relationships" xmlns:m="http://schemas.openxmlformats.org/officeDocument/2006/math" xmlns:v="urn:schemas-microsoft-com:vml" xmlns:wp14="http://schemas.microsoft.com/office/word/2010/wordprocessingDrawing" xmlns:wp="http://schemas.openxmlformats.org/drawingml/2006/wordprocessingDrawing" xmlns:w10="urn:schemas-microsoft-com:office:word" xmlns:w="http://schemas.openxmlformats.org/wordprocessingml/2006/main" xmlns:w14="http://schemas.microsoft.com/office/word/2010/wordml" xmlns:w15="http://schemas.microsoft.com/office/word/2012/wordml" xmlns:w16se="http://schemas.microsoft.com/office/word/2015/wordml/symex" xmlns:wpg="http://schemas.microsoft.com/office/word/2010/wordprocessingGroup" xmlns:wpi="http://schemas.microsoft.com/office/word/2010/wordprocessingInk" xmlns:wne="http://schemas.microsoft.com/office/word/2006/wordml" xmlns:wps="http://schemas.microsoft.com/office/word/2010/wordprocessingShape" mc:Ignorable="w14 w15 w16se wp14">
   <w:endnote w:type="separator" w:id="-1">
     <w:p>
       <w:r>
@@ -7447,7 +7356,7 @@
 </file>
 
 <file path=word/footer1.xml><?xml version="1.0" encoding="utf-8"?>
-<w:ftr xmlns:wpc="http://schemas.microsoft.com/office/word/2010/wordprocessingCanvas" xmlns:cx="http://schemas.microsoft.com/office/drawing/2014/chartex" xmlns:cx1="http://schemas.microsoft.com/office/drawing/2015/9/8/chartex" xmlns:cx2="http://schemas.microsoft.com/office/drawing/2015/10/21/chartex" xmlns:cx3="http://schemas.microsoft.com/office/drawing/2016/5/9/chartex" xmlns:cx4="http://schemas.microsoft.com/office/drawing/2016/5/10/chartex" xmlns:cx5="http://schemas.microsoft.com/office/drawing/2016/5/11/chartex" xmlns:cx6="http://schemas.microsoft.com/office/drawing/2016/5/12/chartex" xmlns:cx7="http://schemas.microsoft.com/office/drawing/2016/5/13/chartex" xmlns:cx8="http://schemas.microsoft.com/office/drawing/2016/5/14/chartex" xmlns:mc="http://schemas.openxmlformats.org/markup-compatibility/2006" xmlns:aink="http://schemas.microsoft.com/office/drawing/2016/ink" xmlns:am3d="http://schemas.microsoft.com/office/drawing/2017/model3d" xmlns:o="urn:schemas-microsoft-com:office:office" xmlns:oel="http://schemas.microsoft.com/office/2019/extlst" xmlns:r="http://schemas.openxmlformats.org/officeDocument/2006/relationships" xmlns:m="http://schemas.openxmlformats.org/officeDocument/2006/math" xmlns:v="urn:schemas-microsoft-com:vml" xmlns:wp14="http://schemas.microsoft.com/office/word/2010/wordprocessingDrawing" xmlns:wp="http://schemas.openxmlformats.org/drawingml/2006/wordprocessingDrawing" xmlns:w10="urn:schemas-microsoft-com:office:word" xmlns:w="http://schemas.openxmlformats.org/wordprocessingml/2006/main" xmlns:w14="http://schemas.microsoft.com/office/word/2010/wordml" xmlns:w15="http://schemas.microsoft.com/office/word/2012/wordml" xmlns:w16cex="http://schemas.microsoft.com/office/word/2018/wordml/cex" xmlns:w16cid="http://schemas.microsoft.com/office/word/2016/wordml/cid" xmlns:w16="http://schemas.microsoft.com/office/word/2018/wordml" xmlns:w16du="http://schemas.microsoft.com/office/word/2023/wordml/word16du" xmlns:w16sdtdh="http://schemas.microsoft.com/office/word/2020/wordml/sdtdatahash" xmlns:w16se="http://schemas.microsoft.com/office/word/2015/wordml/symex" xmlns:wpg="http://schemas.microsoft.com/office/word/2010/wordprocessingGroup" xmlns:wpi="http://schemas.microsoft.com/office/word/2010/wordprocessingInk" xmlns:wne="http://schemas.microsoft.com/office/word/2006/wordml" xmlns:wps="http://schemas.microsoft.com/office/word/2010/wordprocessingShape" mc:Ignorable="w14 w15 w16se w16cid w16 w16cex w16sdtdh wp14">
+<w:ftr xmlns:wpc="http://schemas.microsoft.com/office/word/2010/wordprocessingCanvas" xmlns:cx="http://schemas.microsoft.com/office/drawing/2014/chartex" xmlns:cx1="http://schemas.microsoft.com/office/drawing/2015/9/8/chartex" xmlns:mc="http://schemas.openxmlformats.org/markup-compatibility/2006" xmlns:o="urn:schemas-microsoft-com:office:office" xmlns:r="http://schemas.openxmlformats.org/officeDocument/2006/relationships" xmlns:m="http://schemas.openxmlformats.org/officeDocument/2006/math" xmlns:v="urn:schemas-microsoft-com:vml" xmlns:wp14="http://schemas.microsoft.com/office/word/2010/wordprocessingDrawing" xmlns:wp="http://schemas.openxmlformats.org/drawingml/2006/wordprocessingDrawing" xmlns:w10="urn:schemas-microsoft-com:office:word" xmlns:w="http://schemas.openxmlformats.org/wordprocessingml/2006/main" xmlns:w14="http://schemas.microsoft.com/office/word/2010/wordml" xmlns:w15="http://schemas.microsoft.com/office/word/2012/wordml" xmlns:w16se="http://schemas.microsoft.com/office/word/2015/wordml/symex" xmlns:wpg="http://schemas.microsoft.com/office/word/2010/wordprocessingGroup" xmlns:wpi="http://schemas.microsoft.com/office/word/2010/wordprocessingInk" xmlns:wne="http://schemas.microsoft.com/office/word/2006/wordml" xmlns:wps="http://schemas.microsoft.com/office/word/2010/wordprocessingShape" mc:Ignorable="w14 w15 w16se wp14">
   <w:p>
     <w:pPr>
       <w:pStyle w:val="Footer"/>
@@ -7476,7 +7385,7 @@
 </file>
 
 <file path=word/footnotes.xml><?xml version="1.0" encoding="utf-8"?>
-<w:footnotes xmlns:wpc="http://schemas.microsoft.com/office/word/2010/wordprocessingCanvas" xmlns:cx="http://schemas.microsoft.com/office/drawing/2014/chartex" xmlns:cx1="http://schemas.microsoft.com/office/drawing/2015/9/8/chartex" xmlns:cx2="http://schemas.microsoft.com/office/drawing/2015/10/21/chartex" xmlns:cx3="http://schemas.microsoft.com/office/drawing/2016/5/9/chartex" xmlns:cx4="http://schemas.microsoft.com/office/drawing/2016/5/10/chartex" xmlns:cx5="http://schemas.microsoft.com/office/drawing/2016/5/11/chartex" xmlns:cx6="http://schemas.microsoft.com/office/drawing/2016/5/12/chartex" xmlns:cx7="http://schemas.microsoft.com/office/drawing/2016/5/13/chartex" xmlns:cx8="http://schemas.microsoft.com/office/drawing/2016/5/14/chartex" xmlns:mc="http://schemas.openxmlformats.org/markup-compatibility/2006" xmlns:aink="http://schemas.microsoft.com/office/drawing/2016/ink" xmlns:am3d="http://schemas.microsoft.com/office/drawing/2017/model3d" xmlns:o="urn:schemas-microsoft-com:office:office" xmlns:oel="http://schemas.microsoft.com/office/2019/extlst" xmlns:r="http://schemas.openxmlformats.org/officeDocument/2006/relationships" xmlns:m="http://schemas.openxmlformats.org/officeDocument/2006/math" xmlns:v="urn:schemas-microsoft-com:vml" xmlns:wp14="http://schemas.microsoft.com/office/word/2010/wordprocessingDrawing" xmlns:wp="http://schemas.openxmlformats.org/drawingml/2006/wordprocessingDrawing" xmlns:w10="urn:schemas-microsoft-com:office:word" xmlns:w="http://schemas.openxmlformats.org/wordprocessingml/2006/main" xmlns:w14="http://schemas.microsoft.com/office/word/2010/wordml" xmlns:w15="http://schemas.microsoft.com/office/word/2012/wordml" xmlns:w16cex="http://schemas.microsoft.com/office/word/2018/wordml/cex" xmlns:w16cid="http://schemas.microsoft.com/office/word/2016/wordml/cid" xmlns:w16="http://schemas.microsoft.com/office/word/2018/wordml" xmlns:w16du="http://schemas.microsoft.com/office/word/2023/wordml/word16du" xmlns:w16sdtdh="http://schemas.microsoft.com/office/word/2020/wordml/sdtdatahash" xmlns:w16se="http://schemas.microsoft.com/office/word/2015/wordml/symex" xmlns:wpg="http://schemas.microsoft.com/office/word/2010/wordprocessingGroup" xmlns:wpi="http://schemas.microsoft.com/office/word/2010/wordprocessingInk" xmlns:wne="http://schemas.microsoft.com/office/word/2006/wordml" xmlns:wps="http://schemas.microsoft.com/office/word/2010/wordprocessingShape" mc:Ignorable="w14 w15 w16se w16cid w16 w16cex w16sdtdh wp14">
+<w:footnotes xmlns:wpc="http://schemas.microsoft.com/office/word/2010/wordprocessingCanvas" xmlns:cx="http://schemas.microsoft.com/office/drawing/2014/chartex" xmlns:cx1="http://schemas.microsoft.com/office/drawing/2015/9/8/chartex" xmlns:mc="http://schemas.openxmlformats.org/markup-compatibility/2006" xmlns:o="urn:schemas-microsoft-com:office:office" xmlns:r="http://schemas.openxmlformats.org/officeDocument/2006/relationships" xmlns:m="http://schemas.openxmlformats.org/officeDocument/2006/math" xmlns:v="urn:schemas-microsoft-com:vml" xmlns:wp14="http://schemas.microsoft.com/office/word/2010/wordprocessingDrawing" xmlns:wp="http://schemas.openxmlformats.org/drawingml/2006/wordprocessingDrawing" xmlns:w10="urn:schemas-microsoft-com:office:word" xmlns:w="http://schemas.openxmlformats.org/wordprocessingml/2006/main" xmlns:w14="http://schemas.microsoft.com/office/word/2010/wordml" xmlns:w15="http://schemas.microsoft.com/office/word/2012/wordml" xmlns:w16se="http://schemas.microsoft.com/office/word/2015/wordml/symex" xmlns:wpg="http://schemas.microsoft.com/office/word/2010/wordprocessingGroup" xmlns:wpi="http://schemas.microsoft.com/office/word/2010/wordprocessingInk" xmlns:wne="http://schemas.microsoft.com/office/word/2006/wordml" xmlns:wps="http://schemas.microsoft.com/office/word/2010/wordprocessingShape" mc:Ignorable="w14 w15 w16se wp14">
   <w:footnote w:type="separator" w:id="-1">
     <w:p>
       <w:r>
@@ -7498,7 +7407,7 @@
 </file>
 
 <file path=word/header1.xml><?xml version="1.0" encoding="utf-8"?>
-<w:hdr xmlns:wpc="http://schemas.microsoft.com/office/word/2010/wordprocessingCanvas" xmlns:cx="http://schemas.microsoft.com/office/drawing/2014/chartex" xmlns:cx1="http://schemas.microsoft.com/office/drawing/2015/9/8/chartex" xmlns:cx2="http://schemas.microsoft.com/office/drawing/2015/10/21/chartex" xmlns:cx3="http://schemas.microsoft.com/office/drawing/2016/5/9/chartex" xmlns:cx4="http://schemas.microsoft.com/office/drawing/2016/5/10/chartex" xmlns:cx5="http://schemas.microsoft.com/office/drawing/2016/5/11/chartex" xmlns:cx6="http://schemas.microsoft.com/office/drawing/2016/5/12/chartex" xmlns:cx7="http://schemas.microsoft.com/office/drawing/2016/5/13/chartex" xmlns:cx8="http://schemas.microsoft.com/office/drawing/2016/5/14/chartex" xmlns:mc="http://schemas.openxmlformats.org/markup-compatibility/2006" xmlns:aink="http://schemas.microsoft.com/office/drawing/2016/ink" xmlns:am3d="http://schemas.microsoft.com/office/drawing/2017/model3d" xmlns:o="urn:schemas-microsoft-com:office:office" xmlns:oel="http://schemas.microsoft.com/office/2019/extlst" xmlns:r="http://schemas.openxmlformats.org/officeDocument/2006/relationships" xmlns:m="http://schemas.openxmlformats.org/officeDocument/2006/math" xmlns:v="urn:schemas-microsoft-com:vml" xmlns:wp14="http://schemas.microsoft.com/office/word/2010/wordprocessingDrawing" xmlns:wp="http://schemas.openxmlformats.org/drawingml/2006/wordprocessingDrawing" xmlns:w10="urn:schemas-microsoft-com:office:word" xmlns:w="http://schemas.openxmlformats.org/wordprocessingml/2006/main" xmlns:w14="http://schemas.microsoft.com/office/word/2010/wordml" xmlns:w15="http://schemas.microsoft.com/office/word/2012/wordml" xmlns:w16cex="http://schemas.microsoft.com/office/word/2018/wordml/cex" xmlns:w16cid="http://schemas.microsoft.com/office/word/2016/wordml/cid" xmlns:w16="http://schemas.microsoft.com/office/word/2018/wordml" xmlns:w16du="http://schemas.microsoft.com/office/word/2023/wordml/word16du" xmlns:w16sdtdh="http://schemas.microsoft.com/office/word/2020/wordml/sdtdatahash" xmlns:w16se="http://schemas.microsoft.com/office/word/2015/wordml/symex" xmlns:wpg="http://schemas.microsoft.com/office/word/2010/wordprocessingGroup" xmlns:wpi="http://schemas.microsoft.com/office/word/2010/wordprocessingInk" xmlns:wne="http://schemas.microsoft.com/office/word/2006/wordml" xmlns:wps="http://schemas.microsoft.com/office/word/2010/wordprocessingShape" mc:Ignorable="w14 w15 w16se w16cid w16 w16cex w16sdtdh wp14">
+<w:hdr xmlns:wpc="http://schemas.microsoft.com/office/word/2010/wordprocessingCanvas" xmlns:cx="http://schemas.microsoft.com/office/drawing/2014/chartex" xmlns:cx1="http://schemas.microsoft.com/office/drawing/2015/9/8/chartex" xmlns:mc="http://schemas.openxmlformats.org/markup-compatibility/2006" xmlns:o="urn:schemas-microsoft-com:office:office" xmlns:r="http://schemas.openxmlformats.org/officeDocument/2006/relationships" xmlns:m="http://schemas.openxmlformats.org/officeDocument/2006/math" xmlns:v="urn:schemas-microsoft-com:vml" xmlns:wp14="http://schemas.microsoft.com/office/word/2010/wordprocessingDrawing" xmlns:wp="http://schemas.openxmlformats.org/drawingml/2006/wordprocessingDrawing" xmlns:w10="urn:schemas-microsoft-com:office:word" xmlns:w="http://schemas.openxmlformats.org/wordprocessingml/2006/main" xmlns:w14="http://schemas.microsoft.com/office/word/2010/wordml" xmlns:w15="http://schemas.microsoft.com/office/word/2012/wordml" xmlns:w16se="http://schemas.microsoft.com/office/word/2015/wordml/symex" xmlns:wpg="http://schemas.microsoft.com/office/word/2010/wordprocessingGroup" xmlns:wpi="http://schemas.microsoft.com/office/word/2010/wordprocessingInk" xmlns:wne="http://schemas.microsoft.com/office/word/2006/wordml" xmlns:wps="http://schemas.microsoft.com/office/word/2010/wordprocessingShape" mc:Ignorable="w14 w15 w16se wp14">
   <w:tbl>
     <w:tblPr>
       <w:tblW w:w="0" w:type="auto"/>
@@ -7549,21 +7458,8 @@
             <w:pStyle w:val="Header"/>
           </w:pPr>
           <w:r>
-            <w:t xml:space="preserve">by Damir </w:t>
+            <w:t>by Damir Dobric / Andreas Pech</w:t>
           </w:r>
-          <w:proofErr w:type="spellStart"/>
-          <w:r>
-            <w:t>Dobric</w:t>
-          </w:r>
-          <w:proofErr w:type="spellEnd"/>
-          <w:r>
-            <w:t xml:space="preserve"> / Andreas </w:t>
-          </w:r>
-          <w:proofErr w:type="spellStart"/>
-          <w:r>
-            <w:t>Pech</w:t>
-          </w:r>
-          <w:proofErr w:type="spellEnd"/>
         </w:p>
         <w:p>
           <w:pPr>
@@ -7584,7 +7480,6 @@
           <w:r>
             <w:rPr>
               <w:noProof/>
-              <w:lang w:val="de-DE"/>
             </w:rPr>
             <w:drawing>
               <wp:inline distT="0" distB="0" distL="0" distR="0" wp14:anchorId="2875910C" wp14:editId="5EEF77F7">
@@ -7655,7 +7550,7 @@
 </file>
 
 <file path=word/numbering.xml><?xml version="1.0" encoding="utf-8"?>
-<w:numbering xmlns:wpc="http://schemas.microsoft.com/office/word/2010/wordprocessingCanvas" xmlns:cx="http://schemas.microsoft.com/office/drawing/2014/chartex" xmlns:cx1="http://schemas.microsoft.com/office/drawing/2015/9/8/chartex" xmlns:cx2="http://schemas.microsoft.com/office/drawing/2015/10/21/chartex" xmlns:cx3="http://schemas.microsoft.com/office/drawing/2016/5/9/chartex" xmlns:cx4="http://schemas.microsoft.com/office/drawing/2016/5/10/chartex" xmlns:cx5="http://schemas.microsoft.com/office/drawing/2016/5/11/chartex" xmlns:cx6="http://schemas.microsoft.com/office/drawing/2016/5/12/chartex" xmlns:cx7="http://schemas.microsoft.com/office/drawing/2016/5/13/chartex" xmlns:cx8="http://schemas.microsoft.com/office/drawing/2016/5/14/chartex" xmlns:mc="http://schemas.openxmlformats.org/markup-compatibility/2006" xmlns:aink="http://schemas.microsoft.com/office/drawing/2016/ink" xmlns:am3d="http://schemas.microsoft.com/office/drawing/2017/model3d" xmlns:o="urn:schemas-microsoft-com:office:office" xmlns:oel="http://schemas.microsoft.com/office/2019/extlst" xmlns:r="http://schemas.openxmlformats.org/officeDocument/2006/relationships" xmlns:m="http://schemas.openxmlformats.org/officeDocument/2006/math" xmlns:v="urn:schemas-microsoft-com:vml" xmlns:wp14="http://schemas.microsoft.com/office/word/2010/wordprocessingDrawing" xmlns:wp="http://schemas.openxmlformats.org/drawingml/2006/wordprocessingDrawing" xmlns:w10="urn:schemas-microsoft-com:office:word" xmlns:w="http://schemas.openxmlformats.org/wordprocessingml/2006/main" xmlns:w14="http://schemas.microsoft.com/office/word/2010/wordml" xmlns:w15="http://schemas.microsoft.com/office/word/2012/wordml" xmlns:w16cex="http://schemas.microsoft.com/office/word/2018/wordml/cex" xmlns:w16cid="http://schemas.microsoft.com/office/word/2016/wordml/cid" xmlns:w16="http://schemas.microsoft.com/office/word/2018/wordml" xmlns:w16du="http://schemas.microsoft.com/office/word/2023/wordml/word16du" xmlns:w16sdtdh="http://schemas.microsoft.com/office/word/2020/wordml/sdtdatahash" xmlns:w16se="http://schemas.microsoft.com/office/word/2015/wordml/symex" xmlns:wpg="http://schemas.microsoft.com/office/word/2010/wordprocessingGroup" xmlns:wpi="http://schemas.microsoft.com/office/word/2010/wordprocessingInk" xmlns:wne="http://schemas.microsoft.com/office/word/2006/wordml" xmlns:wps="http://schemas.microsoft.com/office/word/2010/wordprocessingShape" mc:Ignorable="w14 w15 w16se w16cid w16 w16cex w16sdtdh wp14">
+<w:numbering xmlns:wpc="http://schemas.microsoft.com/office/word/2010/wordprocessingCanvas" xmlns:cx="http://schemas.microsoft.com/office/drawing/2014/chartex" xmlns:cx1="http://schemas.microsoft.com/office/drawing/2015/9/8/chartex" xmlns:mc="http://schemas.openxmlformats.org/markup-compatibility/2006" xmlns:o="urn:schemas-microsoft-com:office:office" xmlns:r="http://schemas.openxmlformats.org/officeDocument/2006/relationships" xmlns:m="http://schemas.openxmlformats.org/officeDocument/2006/math" xmlns:v="urn:schemas-microsoft-com:vml" xmlns:wp14="http://schemas.microsoft.com/office/word/2010/wordprocessingDrawing" xmlns:wp="http://schemas.openxmlformats.org/drawingml/2006/wordprocessingDrawing" xmlns:w10="urn:schemas-microsoft-com:office:word" xmlns:w="http://schemas.openxmlformats.org/wordprocessingml/2006/main" xmlns:w14="http://schemas.microsoft.com/office/word/2010/wordml" xmlns:w15="http://schemas.microsoft.com/office/word/2012/wordml" xmlns:w16se="http://schemas.microsoft.com/office/word/2015/wordml/symex" xmlns:wpg="http://schemas.microsoft.com/office/word/2010/wordprocessingGroup" xmlns:wpi="http://schemas.microsoft.com/office/word/2010/wordprocessingInk" xmlns:wne="http://schemas.microsoft.com/office/word/2006/wordml" xmlns:wps="http://schemas.microsoft.com/office/word/2010/wordprocessingShape" mc:Ignorable="w14 w15 w16se wp14">
   <w:abstractNum w:abstractNumId="0" w15:restartNumberingAfterBreak="0">
     <w:nsid w:val="FFFFFF1D"/>
     <w:multiLevelType w:val="multilevel"/>
@@ -9972,79 +9867,79 @@
       </w:rPr>
     </w:lvl>
   </w:abstractNum>
-  <w:num w:numId="1" w16cid:durableId="487595507">
+  <w:num w:numId="1">
     <w:abstractNumId w:val="19"/>
   </w:num>
-  <w:num w:numId="2" w16cid:durableId="876166366">
+  <w:num w:numId="2">
     <w:abstractNumId w:val="27"/>
   </w:num>
-  <w:num w:numId="3" w16cid:durableId="136605692">
+  <w:num w:numId="3">
     <w:abstractNumId w:val="16"/>
   </w:num>
-  <w:num w:numId="4" w16cid:durableId="505755877">
+  <w:num w:numId="4">
     <w:abstractNumId w:val="21"/>
   </w:num>
-  <w:num w:numId="5" w16cid:durableId="2029597346">
+  <w:num w:numId="5">
     <w:abstractNumId w:val="21"/>
   </w:num>
-  <w:num w:numId="6" w16cid:durableId="785780518">
+  <w:num w:numId="6">
     <w:abstractNumId w:val="21"/>
   </w:num>
-  <w:num w:numId="7" w16cid:durableId="1294367533">
+  <w:num w:numId="7">
     <w:abstractNumId w:val="21"/>
   </w:num>
-  <w:num w:numId="8" w16cid:durableId="1090389866">
+  <w:num w:numId="8">
     <w:abstractNumId w:val="24"/>
   </w:num>
-  <w:num w:numId="9" w16cid:durableId="520584549">
+  <w:num w:numId="9">
     <w:abstractNumId w:val="28"/>
   </w:num>
-  <w:num w:numId="10" w16cid:durableId="1411192765">
+  <w:num w:numId="10">
     <w:abstractNumId w:val="20"/>
   </w:num>
-  <w:num w:numId="11" w16cid:durableId="1798719272">
+  <w:num w:numId="11">
     <w:abstractNumId w:val="15"/>
   </w:num>
-  <w:num w:numId="12" w16cid:durableId="933590190">
+  <w:num w:numId="12">
     <w:abstractNumId w:val="11"/>
   </w:num>
-  <w:num w:numId="13" w16cid:durableId="284506353">
+  <w:num w:numId="13">
     <w:abstractNumId w:val="0"/>
   </w:num>
-  <w:num w:numId="14" w16cid:durableId="1254584535">
+  <w:num w:numId="14">
     <w:abstractNumId w:val="10"/>
   </w:num>
-  <w:num w:numId="15" w16cid:durableId="1160000965">
+  <w:num w:numId="15">
     <w:abstractNumId w:val="8"/>
   </w:num>
-  <w:num w:numId="16" w16cid:durableId="36322006">
+  <w:num w:numId="16">
     <w:abstractNumId w:val="7"/>
   </w:num>
-  <w:num w:numId="17" w16cid:durableId="1937400372">
+  <w:num w:numId="17">
     <w:abstractNumId w:val="6"/>
   </w:num>
-  <w:num w:numId="18" w16cid:durableId="257756403">
+  <w:num w:numId="18">
     <w:abstractNumId w:val="5"/>
   </w:num>
-  <w:num w:numId="19" w16cid:durableId="713314077">
+  <w:num w:numId="19">
     <w:abstractNumId w:val="9"/>
   </w:num>
-  <w:num w:numId="20" w16cid:durableId="1906716828">
+  <w:num w:numId="20">
     <w:abstractNumId w:val="4"/>
   </w:num>
-  <w:num w:numId="21" w16cid:durableId="1336803635">
+  <w:num w:numId="21">
     <w:abstractNumId w:val="3"/>
   </w:num>
-  <w:num w:numId="22" w16cid:durableId="818420518">
+  <w:num w:numId="22">
     <w:abstractNumId w:val="2"/>
   </w:num>
-  <w:num w:numId="23" w16cid:durableId="950210170">
+  <w:num w:numId="23">
     <w:abstractNumId w:val="1"/>
   </w:num>
-  <w:num w:numId="24" w16cid:durableId="1439909098">
+  <w:num w:numId="24">
     <w:abstractNumId w:val="22"/>
   </w:num>
-  <w:num w:numId="25" w16cid:durableId="1682857326">
+  <w:num w:numId="25">
     <w:abstractNumId w:val="21"/>
     <w:lvlOverride w:ilvl="0">
       <w:startOverride w:val="1"/>
@@ -10053,7 +9948,7 @@
       <w:startOverride w:val="5"/>
     </w:lvlOverride>
   </w:num>
-  <w:num w:numId="26" w16cid:durableId="2070033930">
+  <w:num w:numId="26">
     <w:abstractNumId w:val="21"/>
     <w:lvlOverride w:ilvl="0">
       <w:startOverride w:val="1"/>
@@ -10062,41 +9957,41 @@
       <w:startOverride w:val="5"/>
     </w:lvlOverride>
   </w:num>
-  <w:num w:numId="27" w16cid:durableId="749038647">
+  <w:num w:numId="27">
     <w:abstractNumId w:val="26"/>
   </w:num>
-  <w:num w:numId="28" w16cid:durableId="534542809">
+  <w:num w:numId="28">
     <w:abstractNumId w:val="17"/>
   </w:num>
-  <w:num w:numId="29" w16cid:durableId="826900432">
+  <w:num w:numId="29">
     <w:abstractNumId w:val="23"/>
   </w:num>
-  <w:num w:numId="30" w16cid:durableId="2145459814">
+  <w:num w:numId="30">
     <w:abstractNumId w:val="30"/>
   </w:num>
-  <w:num w:numId="31" w16cid:durableId="1368221227">
+  <w:num w:numId="31">
     <w:abstractNumId w:val="25"/>
   </w:num>
-  <w:num w:numId="32" w16cid:durableId="1955746390">
+  <w:num w:numId="32">
     <w:abstractNumId w:val="14"/>
   </w:num>
-  <w:num w:numId="33" w16cid:durableId="587426678">
+  <w:num w:numId="33">
     <w:abstractNumId w:val="29"/>
   </w:num>
-  <w:num w:numId="34" w16cid:durableId="1127893050">
+  <w:num w:numId="34">
     <w:abstractNumId w:val="12"/>
   </w:num>
-  <w:num w:numId="35" w16cid:durableId="1997031820">
+  <w:num w:numId="35">
     <w:abstractNumId w:val="18"/>
   </w:num>
-  <w:num w:numId="36" w16cid:durableId="1554461035">
+  <w:num w:numId="36">
     <w:abstractNumId w:val="13"/>
   </w:num>
 </w:numbering>
 </file>
 
 <file path=word/styles.xml><?xml version="1.0" encoding="utf-8"?>
-<w:styles xmlns:mc="http://schemas.openxmlformats.org/markup-compatibility/2006" xmlns:r="http://schemas.openxmlformats.org/officeDocument/2006/relationships" xmlns:w="http://schemas.openxmlformats.org/wordprocessingml/2006/main" xmlns:w14="http://schemas.microsoft.com/office/word/2010/wordml" xmlns:w15="http://schemas.microsoft.com/office/word/2012/wordml" xmlns:w16cex="http://schemas.microsoft.com/office/word/2018/wordml/cex" xmlns:w16cid="http://schemas.microsoft.com/office/word/2016/wordml/cid" xmlns:w16="http://schemas.microsoft.com/office/word/2018/wordml" xmlns:w16sdtdh="http://schemas.microsoft.com/office/word/2020/wordml/sdtdatahash" xmlns:w16se="http://schemas.microsoft.com/office/word/2015/wordml/symex" mc:Ignorable="w14 w15 w16se w16cid w16 w16cex w16sdtdh">
+<w:styles xmlns:mc="http://schemas.openxmlformats.org/markup-compatibility/2006" xmlns:r="http://schemas.openxmlformats.org/officeDocument/2006/relationships" xmlns:w="http://schemas.openxmlformats.org/wordprocessingml/2006/main" xmlns:w14="http://schemas.microsoft.com/office/word/2010/wordml" xmlns:w15="http://schemas.microsoft.com/office/word/2012/wordml" xmlns:w16se="http://schemas.microsoft.com/office/word/2015/wordml/symex" mc:Ignorable="w14 w15 w16se">
   <w:docDefaults>
     <w:rPrDefault>
       <w:rPr>
@@ -10106,7 +10001,7 @@
     </w:rPrDefault>
     <w:pPrDefault/>
   </w:docDefaults>
-  <w:latentStyles w:defLockedState="0" w:defUIPriority="0" w:defSemiHidden="0" w:defUnhideWhenUsed="0" w:defQFormat="0" w:count="376">
+  <w:latentStyles w:defLockedState="0" w:defUIPriority="0" w:defSemiHidden="0" w:defUnhideWhenUsed="0" w:defQFormat="0" w:count="371">
     <w:lsdException w:name="Normal" w:qFormat="1"/>
     <w:lsdException w:name="heading 1" w:uiPriority="9" w:qFormat="1"/>
     <w:lsdException w:name="heading 2" w:qFormat="1"/>
@@ -10386,11 +10281,6 @@
     <w:lsdException w:name="List Table 5 Dark Accent 6" w:uiPriority="50"/>
     <w:lsdException w:name="List Table 6 Colorful Accent 6" w:uiPriority="51"/>
     <w:lsdException w:name="List Table 7 Colorful Accent 6" w:uiPriority="52"/>
-    <w:lsdException w:name="Mention" w:semiHidden="1" w:uiPriority="99" w:unhideWhenUsed="1"/>
-    <w:lsdException w:name="Smart Hyperlink" w:semiHidden="1" w:uiPriority="99" w:unhideWhenUsed="1"/>
-    <w:lsdException w:name="Hashtag" w:semiHidden="1" w:uiPriority="99" w:unhideWhenUsed="1"/>
-    <w:lsdException w:name="Unresolved Mention" w:semiHidden="1" w:uiPriority="99" w:unhideWhenUsed="1"/>
-    <w:lsdException w:name="Smart Link" w:semiHidden="1" w:uiPriority="99" w:unhideWhenUsed="1"/>
   </w:latentStyles>
   <w:style w:type="paragraph" w:default="1" w:styleId="Normal">
     <w:name w:val="Normal"/>
@@ -10942,7 +10832,7 @@
       <w:lang w:val="en-US" w:eastAsia="en-US"/>
     </w:rPr>
   </w:style>
-  <w:style w:type="character" w:styleId="UnresolvedMention">
+  <w:style w:type="character" w:customStyle="1" w:styleId="UnresolvedMention">
     <w:name w:val="Unresolved Mention"/>
     <w:basedOn w:val="DefaultParagraphFont"/>
     <w:uiPriority w:val="99"/>
@@ -11034,7 +10924,7 @@
 <file path=word/charts/chart1.xml><?xml version="1.0" encoding="utf-8"?>
 <c:chartSpace xmlns:c="http://schemas.openxmlformats.org/drawingml/2006/chart" xmlns:a="http://schemas.openxmlformats.org/drawingml/2006/main" xmlns:r="http://schemas.openxmlformats.org/officeDocument/2006/relationships" xmlns:c16r2="http://schemas.microsoft.com/office/drawing/2015/06/chart">
   <c:date1904 val="0"/>
-  <c:lang val="en-GB"/>
+  <c:lang val="en-US"/>
   <c:roundedCorners val="0"/>
   <mc:AlternateContent xmlns:mc="http://schemas.openxmlformats.org/markup-compatibility/2006">
     <mc:Choice xmlns:c14="http://schemas.microsoft.com/office/drawing/2007/8/2/chart" Requires="c14">
@@ -11102,7 +10992,7 @@
               <a:cs typeface="+mn-cs"/>
             </a:defRPr>
           </a:pPr>
-          <a:endParaRPr lang="en-US"/>
+          <a:endParaRPr lang="ar-SA"/>
         </a:p>
       </c:txPr>
     </c:title>
@@ -12409,7 +12299,7 @@
                   <a:cs typeface="+mn-cs"/>
                 </a:defRPr>
               </a:pPr>
-              <a:endParaRPr lang="en-US"/>
+              <a:endParaRPr lang="ar-SA"/>
             </a:p>
           </c:txPr>
         </c:title>
@@ -12447,7 +12337,7 @@
                 <a:cs typeface="+mn-cs"/>
               </a:defRPr>
             </a:pPr>
-            <a:endParaRPr lang="en-US"/>
+            <a:endParaRPr lang="ar-SA"/>
           </a:p>
         </c:txPr>
         <c:crossAx val="621561208"/>
@@ -12532,7 +12422,7 @@
                   <a:cs typeface="+mn-cs"/>
                 </a:defRPr>
               </a:pPr>
-              <a:endParaRPr lang="en-US"/>
+              <a:endParaRPr lang="ar-SA"/>
             </a:p>
           </c:txPr>
         </c:title>
@@ -12570,7 +12460,7 @@
                 <a:cs typeface="+mn-cs"/>
               </a:defRPr>
             </a:pPr>
-            <a:endParaRPr lang="en-US"/>
+            <a:endParaRPr lang="ar-SA"/>
           </a:p>
         </c:txPr>
         <c:crossAx val="621560888"/>
@@ -12612,12 +12502,13 @@
               <a:cs typeface="+mn-cs"/>
             </a:defRPr>
           </a:pPr>
-          <a:endParaRPr lang="en-US"/>
+          <a:endParaRPr lang="ar-SA"/>
         </a:p>
       </c:txPr>
     </c:legend>
     <c:plotVisOnly val="1"/>
     <c:dispBlanksAs val="gap"/>
+    <c:showDLblsOverMax val="0"/>
     <c:extLst>
       <c:ext xmlns:c16r3="http://schemas.microsoft.com/office/drawing/2017/03/chart" uri="{56B9EC1D-385E-4148-901F-78D8002777C0}">
         <c16r3:dataDisplayOptions16>
@@ -12625,7 +12516,6 @@
         </c16r3:dataDisplayOptions16>
       </c:ext>
     </c:extLst>
-    <c:showDLblsOverMax val="0"/>
   </c:chart>
   <c:spPr>
     <a:solidFill>
@@ -12649,7 +12539,7 @@
       <a:pPr>
         <a:defRPr/>
       </a:pPr>
-      <a:endParaRPr lang="en-US"/>
+      <a:endParaRPr lang="ar-SA"/>
     </a:p>
   </c:txPr>
   <c:externalData r:id="rId3">
@@ -13541,7 +13431,7 @@
 </file>
 
 <file path=customXml/itemProps1.xml><?xml version="1.0" encoding="utf-8"?>
-<ds:datastoreItem xmlns:ds="http://schemas.openxmlformats.org/officeDocument/2006/customXml" ds:itemID="{2B43E074-0920-C34C-8337-98F51831274D}">
+<ds:datastoreItem xmlns:ds="http://schemas.openxmlformats.org/officeDocument/2006/customXml" ds:itemID="{4E0397DB-B98E-428D-9A16-AA7EEAEDAC13}">
   <ds:schemaRefs>
     <ds:schemaRef ds:uri="http://schemas.openxmlformats.org/officeDocument/2006/bibliography"/>
   </ds:schemaRefs>

</xml_diff>

<commit_message>
Upated Documentation With changes
</commit_message>
<xml_diff>
--- a/source/MySEProject/Documentation/ML-22-23-15 Approve Prediction of Multisequence Learning.docx
+++ b/source/MySEProject/Documentation/ML-22-23-15 Approve Prediction of Multisequence Learning.docx
@@ -143,14 +143,14 @@
           <w:sz w:val="20"/>
           <w:szCs w:val="20"/>
         </w:rPr>
-        <w:t>Ram Mohan</w:t>
+        <w:t>Mohan Sai Ram Sarnala</w:t>
       </w:r>
       <w:r>
         <w:rPr>
           <w:sz w:val="20"/>
           <w:szCs w:val="20"/>
         </w:rPr>
-        <w:t xml:space="preserve"> Sarnala </w:t>
+        <w:t xml:space="preserve"> </w:t>
       </w:r>
       <w:r>
         <w:rPr>
@@ -228,6 +228,7 @@
         </w:rPr>
         <w:t xml:space="preserve"> </w:t>
       </w:r>
+      <w:proofErr w:type="gramStart"/>
       <w:r>
         <w:rPr>
           <w:b/>
@@ -236,8 +237,9 @@
           <w:szCs w:val="18"/>
           <w:lang w:val="en-GB"/>
         </w:rPr>
-        <w:t>This paper focuses on Multisequence Learning, which is a technique for learning and predicting sequences. The existing implementation of Multisequence Learning is examined to understand how sequences are learned and predicted. The paper then proposes a new method,</w:t>
-      </w:r>
+        <w:t>This</w:t>
+      </w:r>
+      <w:proofErr w:type="gramEnd"/>
       <w:r>
         <w:rPr>
           <w:b/>
@@ -246,8 +248,9 @@
           <w:szCs w:val="18"/>
           <w:lang w:val="en-GB"/>
         </w:rPr>
-        <w:t xml:space="preserve"> </w:t>
-      </w:r>
+        <w:t xml:space="preserve"> paper focuses on </w:t>
+      </w:r>
+      <w:proofErr w:type="spellStart"/>
       <w:r>
         <w:rPr>
           <w:b/>
@@ -256,8 +259,9 @@
           <w:szCs w:val="18"/>
           <w:lang w:val="en-GB"/>
         </w:rPr>
-        <w:t>that improves upon the existing implementation. The new method automates the process of reading learning sequences from a file and testing subsequences from another file to calculate the</w:t>
-      </w:r>
+        <w:t>Multisequence</w:t>
+      </w:r>
+      <w:proofErr w:type="spellEnd"/>
       <w:r>
         <w:rPr>
           <w:b/>
@@ -266,8 +270,9 @@
           <w:szCs w:val="18"/>
           <w:lang w:val="en-GB"/>
         </w:rPr>
-        <w:t xml:space="preserve"> percentage</w:t>
-      </w:r>
+        <w:t xml:space="preserve"> Learning, which is a technique for learning and predicting sequences. The existing implementation of </w:t>
+      </w:r>
+      <w:proofErr w:type="spellStart"/>
       <w:r>
         <w:rPr>
           <w:b/>
@@ -276,8 +281,9 @@
           <w:szCs w:val="18"/>
           <w:lang w:val="en-GB"/>
         </w:rPr>
-        <w:t xml:space="preserve"> prediction accuracy</w:t>
-      </w:r>
+        <w:t>Multisequence</w:t>
+      </w:r>
+      <w:proofErr w:type="spellEnd"/>
       <w:r>
         <w:rPr>
           <w:b/>
@@ -286,10 +292,9 @@
           <w:szCs w:val="18"/>
           <w:lang w:val="en-GB"/>
         </w:rPr>
-        <w:t xml:space="preserve"> which is then stored in a result file</w:t>
-      </w:r>
-      <w:bookmarkStart w:id="0" w:name="_GoBack"/>
-      <w:bookmarkEnd w:id="0"/>
+        <w:t xml:space="preserve"> Learning is examined to understand how sequences are learned and predicted. The paper then proposes a new </w:t>
+      </w:r>
+      <w:proofErr w:type="gramStart"/>
       <w:r>
         <w:rPr>
           <w:b/>
@@ -298,15 +303,9 @@
           <w:szCs w:val="18"/>
           <w:lang w:val="en-GB"/>
         </w:rPr>
-        <w:t>. This makes the process more efficient and less error-prone than manually inputting sequences. The method can be applied to a variety of industrial solutions, such as recognizing songs and classifying cancer peptides.</w:t>
-      </w:r>
-    </w:p>
-    <w:p>
-      <w:pPr>
-        <w:autoSpaceDE w:val="0"/>
-        <w:autoSpaceDN w:val="0"/>
-        <w:adjustRightInd w:val="0"/>
-        <w:jc w:val="both"/>
+        <w:t>method,</w:t>
+      </w:r>
+      <w:r>
         <w:rPr>
           <w:b/>
           <w:bCs/>
@@ -314,7 +313,8 @@
           <w:szCs w:val="18"/>
           <w:lang w:val="en-GB"/>
         </w:rPr>
-      </w:pPr>
+        <w:t xml:space="preserve"> </w:t>
+      </w:r>
       <w:r>
         <w:rPr>
           <w:b/>
@@ -323,7 +323,127 @@
           <w:szCs w:val="18"/>
           <w:lang w:val="en-GB"/>
         </w:rPr>
-        <w:t>The paper highlights the importance of sequence learning and prediction in various industries and demonstrates the effectiveness of the proposed method in accurately predicting sequences. The results show that the proposed method can be used to improve various applications that involve sequence learning and prediction. Overall, the paper provides insights into Multisequence Learning and presents a new method that can be used to improve the accuracy and efficiency of sequence learning and prediction.</w:t>
+        <w:t>that</w:t>
+      </w:r>
+      <w:proofErr w:type="gramEnd"/>
+      <w:r>
+        <w:rPr>
+          <w:b/>
+          <w:bCs/>
+          <w:sz w:val="18"/>
+          <w:szCs w:val="18"/>
+          <w:lang w:val="en-GB"/>
+        </w:rPr>
+        <w:t xml:space="preserve"> improves upon the existing implementation. The new method automates the process of reading learning sequences from a file and testing </w:t>
+      </w:r>
+      <w:proofErr w:type="spellStart"/>
+      <w:r>
+        <w:rPr>
+          <w:b/>
+          <w:bCs/>
+          <w:sz w:val="18"/>
+          <w:szCs w:val="18"/>
+          <w:lang w:val="en-GB"/>
+        </w:rPr>
+        <w:t>subsequences</w:t>
+      </w:r>
+      <w:proofErr w:type="spellEnd"/>
+      <w:r>
+        <w:rPr>
+          <w:b/>
+          <w:bCs/>
+          <w:sz w:val="18"/>
+          <w:szCs w:val="18"/>
+          <w:lang w:val="en-GB"/>
+        </w:rPr>
+        <w:t xml:space="preserve"> from another file to calculate the</w:t>
+      </w:r>
+      <w:r>
+        <w:rPr>
+          <w:b/>
+          <w:bCs/>
+          <w:sz w:val="18"/>
+          <w:szCs w:val="18"/>
+          <w:lang w:val="en-GB"/>
+        </w:rPr>
+        <w:t xml:space="preserve"> percentage</w:t>
+      </w:r>
+      <w:r>
+        <w:rPr>
+          <w:b/>
+          <w:bCs/>
+          <w:sz w:val="18"/>
+          <w:szCs w:val="18"/>
+          <w:lang w:val="en-GB"/>
+        </w:rPr>
+        <w:t xml:space="preserve"> prediction accuracy</w:t>
+      </w:r>
+      <w:r>
+        <w:rPr>
+          <w:b/>
+          <w:bCs/>
+          <w:sz w:val="18"/>
+          <w:szCs w:val="18"/>
+          <w:lang w:val="en-GB"/>
+        </w:rPr>
+        <w:t xml:space="preserve"> which is then stored in a result file</w:t>
+      </w:r>
+      <w:r>
+        <w:rPr>
+          <w:b/>
+          <w:bCs/>
+          <w:sz w:val="18"/>
+          <w:szCs w:val="18"/>
+          <w:lang w:val="en-GB"/>
+        </w:rPr>
+        <w:t>. This makes the process more efficient and less error-prone than manually inputting sequences. The method can be applied to a variety of industrial solutions, such as recognizing songs and classifying cancer peptides.</w:t>
+      </w:r>
+    </w:p>
+    <w:p>
+      <w:pPr>
+        <w:autoSpaceDE w:val="0"/>
+        <w:autoSpaceDN w:val="0"/>
+        <w:adjustRightInd w:val="0"/>
+        <w:jc w:val="both"/>
+        <w:rPr>
+          <w:b/>
+          <w:bCs/>
+          <w:sz w:val="18"/>
+          <w:szCs w:val="18"/>
+          <w:lang w:val="en-GB"/>
+        </w:rPr>
+      </w:pPr>
+      <w:r>
+        <w:rPr>
+          <w:b/>
+          <w:bCs/>
+          <w:sz w:val="18"/>
+          <w:szCs w:val="18"/>
+          <w:lang w:val="en-GB"/>
+        </w:rPr>
+        <w:t xml:space="preserve">The paper highlights the importance of sequence learning and prediction in various industries and demonstrates the effectiveness of the proposed method in accurately predicting sequences. The results show that the proposed method can be used to improve various applications that involve sequence learning and prediction. Overall, the paper provides insights into </w:t>
+      </w:r>
+      <w:proofErr w:type="spellStart"/>
+      <w:r>
+        <w:rPr>
+          <w:b/>
+          <w:bCs/>
+          <w:sz w:val="18"/>
+          <w:szCs w:val="18"/>
+          <w:lang w:val="en-GB"/>
+        </w:rPr>
+        <w:t>Multisequence</w:t>
+      </w:r>
+      <w:proofErr w:type="spellEnd"/>
+      <w:r>
+        <w:rPr>
+          <w:b/>
+          <w:bCs/>
+          <w:sz w:val="18"/>
+          <w:szCs w:val="18"/>
+          <w:lang w:val="en-GB"/>
+        </w:rPr>
+        <w:t xml:space="preserve"> Learning and presents a new method that can be used to improve the accuracy and efficiency of sequence learning and prediction.</w:t>
       </w:r>
     </w:p>
     <w:p>
@@ -511,13 +631,41 @@
         <w:rPr>
           <w:lang w:val="en-IN"/>
         </w:rPr>
-        <w:t>Hierarchical Temporal Memory (HTM) is a Biomimetics model that was built by scientists to replicate the architectural and algorithmic elements of the neocortex. HTM has demonstrated promising pattern recognition results, and it can learn the temporal sequences and spatial flow of sensory inputs as data.</w:t>
-      </w:r>
+        <w:t xml:space="preserve">Hierarchical Temporal Memory (HTM) is a </w:t>
+      </w:r>
+      <w:proofErr w:type="spellStart"/>
       <w:r>
         <w:rPr>
           <w:lang w:val="en-IN"/>
         </w:rPr>
-        <w:t>[3]</w:t>
+        <w:t>Biomimetics</w:t>
+      </w:r>
+      <w:proofErr w:type="spellEnd"/>
+      <w:r>
+        <w:rPr>
+          <w:lang w:val="en-IN"/>
+        </w:rPr>
+        <w:t xml:space="preserve"> model that was built by scientists to replicate the architectural and algorithmic elements of the neocortex. HTM has demonstrated promising pattern recognition results, and it can learn the temporal sequences and spatial flow of sensory inputs as data</w:t>
+      </w:r>
+      <w:proofErr w:type="gramStart"/>
+      <w:r>
+        <w:rPr>
+          <w:lang w:val="en-IN"/>
+        </w:rPr>
+        <w:t>.</w:t>
+      </w:r>
+      <w:r>
+        <w:rPr>
+          <w:lang w:val="en-IN"/>
+        </w:rPr>
+        <w:t>[</w:t>
+      </w:r>
+      <w:proofErr w:type="gramEnd"/>
+      <w:r>
+        <w:rPr>
+          <w:lang w:val="en-IN"/>
+        </w:rPr>
+        <w:t>3]</w:t>
       </w:r>
       <w:r>
         <w:rPr>
@@ -595,7 +743,21 @@
         <w:rPr>
           <w:lang w:val="en-GB" w:eastAsia="ja-JP"/>
         </w:rPr>
-        <w:t>In HTM, Sparse Distributed representations (SDRs) are used to represent input patterns. The algorithm generates these SDRs by selecting a fixed number of active bits, each of which carries a semantic meaning. As a result, inputs with similar semantic meaning will have equivalent SDRs with the same number of active bits, which is crucial for the learning process in HTM.</w:t>
+        <w:t xml:space="preserve">In HTM, Sparse Distributed representations (SDRs) are used to represent input patterns. The algorithm generates these SDRs by selecting a fixed number of active bits, each of which carries a semantic meaning. As a result, inputs with similar semantic meaning will have equivalent SDRs with the same number of active bits, which is crucial for the learning process </w:t>
+      </w:r>
+      <w:proofErr w:type="gramStart"/>
+      <w:r>
+        <w:rPr>
+          <w:lang w:val="en-GB" w:eastAsia="ja-JP"/>
+        </w:rPr>
+        <w:t>in</w:t>
+      </w:r>
+      <w:proofErr w:type="gramEnd"/>
+      <w:r>
+        <w:rPr>
+          <w:lang w:val="en-GB" w:eastAsia="ja-JP"/>
+        </w:rPr>
+        <w:t xml:space="preserve"> HTM.</w:t>
       </w:r>
     </w:p>
     <w:p>
@@ -618,7 +780,7 @@
       <w:r>
         <w:rPr>
           <w:noProof/>
-          <w:lang w:val="en-US" w:eastAsia="en-US"/>
+          <w:lang w:val="en-IN" w:eastAsia="en-IN"/>
         </w:rPr>
         <w:drawing>
           <wp:inline distT="0" distB="0" distL="0" distR="0" wp14:anchorId="0DD5C95C" wp14:editId="0352A332">
@@ -684,6 +846,7 @@
           <w:lang w:val="en-IN"/>
         </w:rPr>
       </w:pPr>
+      <w:proofErr w:type="gramStart"/>
       <w:r>
         <w:rPr>
           <w:i/>
@@ -698,7 +861,16 @@
           <w:iCs/>
           <w:lang w:val="en-IN"/>
         </w:rPr>
-        <w:t>[4]</w:t>
+        <w:t>[</w:t>
+      </w:r>
+      <w:proofErr w:type="gramEnd"/>
+      <w:r>
+        <w:rPr>
+          <w:i/>
+          <w:iCs/>
+          <w:lang w:val="en-IN"/>
+        </w:rPr>
+        <w:t>4]</w:t>
       </w:r>
       <w:r>
         <w:rPr>
@@ -765,13 +937,27 @@
         <w:rPr>
           <w:lang w:val="en-IN" w:eastAsia="ja-JP"/>
         </w:rPr>
-        <w:t>A proximal dendrite connects the cells in a column, with synapses represented by small black circles. A solid circle represents a valid synaptic connection with a permanence value over the connection threshold. In contrast, a possible synapse connection with a permanence value below the connection threshold is represented by an empty circle. Feedforward input activates a column after a local inhibition step if enough valid synapses are coupled to active input bits.</w:t>
-      </w:r>
+        <w:t>A proximal dendrite connects the cells in a column, with synapses represented by small black circles. A solid circle represents a valid synaptic connection with a permanence value over the connection threshold. In contrast, a possible synapse connection with a permanence value below the connection threshold is represented by an empty circle. Feedforward input activates a column after a local inhibition step if enough valid synapses are coupled to active input bits</w:t>
+      </w:r>
+      <w:proofErr w:type="gramStart"/>
       <w:r>
         <w:rPr>
           <w:lang w:val="en-IN" w:eastAsia="ja-JP"/>
         </w:rPr>
-        <w:t>[5]</w:t>
+        <w:t>.</w:t>
+      </w:r>
+      <w:r>
+        <w:rPr>
+          <w:lang w:val="en-IN" w:eastAsia="ja-JP"/>
+        </w:rPr>
+        <w:t>[</w:t>
+      </w:r>
+      <w:proofErr w:type="gramEnd"/>
+      <w:r>
+        <w:rPr>
+          <w:lang w:val="en-IN" w:eastAsia="ja-JP"/>
+        </w:rPr>
+        <w:t>5]</w:t>
       </w:r>
     </w:p>
     <w:p>
@@ -833,6 +1019,7 @@
       <w:r>
         <w:rPr>
           <w:noProof/>
+          <w:lang w:val="en-IN" w:eastAsia="en-IN"/>
         </w:rPr>
         <w:lastRenderedPageBreak/>
         <w:drawing>
@@ -975,6 +1162,7 @@
       <w:r>
         <w:rPr>
           <w:noProof/>
+          <w:lang w:val="en-IN" w:eastAsia="en-IN"/>
         </w:rPr>
         <w:drawing>
           <wp:inline distT="0" distB="0" distL="0" distR="0" wp14:anchorId="174F99E7" wp14:editId="7E512CD3">
@@ -1106,7 +1294,7 @@
       <w:r>
         <w:rPr>
           <w:noProof/>
-          <w:lang w:val="en-US" w:eastAsia="en-US"/>
+          <w:lang w:val="en-IN" w:eastAsia="en-IN"/>
         </w:rPr>
         <w:drawing>
           <wp:anchor distT="0" distB="0" distL="114300" distR="114300" simplePos="0" relativeHeight="251658240" behindDoc="1" locked="0" layoutInCell="1" allowOverlap="1" wp14:anchorId="7B0F9C2D" wp14:editId="79D002B0">
@@ -1368,7 +1556,7 @@
       <w:r>
         <w:rPr>
           <w:noProof/>
-          <w:lang w:val="en-US" w:eastAsia="en-US"/>
+          <w:lang w:val="en-IN" w:eastAsia="en-IN"/>
         </w:rPr>
         <w:drawing>
           <wp:inline distT="0" distB="0" distL="0" distR="0" wp14:anchorId="6E14E3DF" wp14:editId="50A7EE6C">
@@ -1460,6 +1648,7 @@
           <w:lang w:val="en-IN"/>
         </w:rPr>
       </w:pPr>
+      <w:proofErr w:type="gramStart"/>
       <w:r>
         <w:rPr>
           <w:i/>
@@ -1482,7 +1671,16 @@
           <w:iCs/>
           <w:lang w:val="en-IN"/>
         </w:rPr>
-        <w:t>[6]</w:t>
+        <w:t>[</w:t>
+      </w:r>
+      <w:proofErr w:type="gramEnd"/>
+      <w:r>
+        <w:rPr>
+          <w:i/>
+          <w:iCs/>
+          <w:lang w:val="en-IN"/>
+        </w:rPr>
+        <w:t>6]</w:t>
       </w:r>
       <w:r>
         <w:rPr>
@@ -1687,13 +1885,27 @@
           <w:lang w:val="en-GB" w:eastAsia="ja-JP"/>
         </w:rPr>
         <w:lastRenderedPageBreak/>
-        <w:t>representations with fresh input information to generate predictions about the actual world.</w:t>
-      </w:r>
+        <w:t>representations with fresh input information to generate predictions about the actual world</w:t>
+      </w:r>
+      <w:proofErr w:type="gramStart"/>
       <w:r>
         <w:rPr>
           <w:lang w:val="en-GB" w:eastAsia="ja-JP"/>
         </w:rPr>
-        <w:t>[7]</w:t>
+        <w:t>.</w:t>
+      </w:r>
+      <w:r>
+        <w:rPr>
+          <w:lang w:val="en-GB" w:eastAsia="ja-JP"/>
+        </w:rPr>
+        <w:t>[</w:t>
+      </w:r>
+      <w:proofErr w:type="gramEnd"/>
+      <w:r>
+        <w:rPr>
+          <w:lang w:val="en-GB" w:eastAsia="ja-JP"/>
+        </w:rPr>
+        <w:t>7]</w:t>
       </w:r>
     </w:p>
     <w:p>
@@ -1704,12 +1916,14 @@
           <w:lang w:val="en-IN"/>
         </w:rPr>
       </w:pPr>
+      <w:proofErr w:type="gramStart"/>
       <w:r>
         <w:rPr>
           <w:lang w:val="en-GB" w:eastAsia="ja-JP"/>
         </w:rPr>
         <w:t>Ref :</w:t>
       </w:r>
+      <w:proofErr w:type="gramEnd"/>
       <w:r>
         <w:rPr>
           <w:noProof/>
@@ -1813,7 +2027,21 @@
         <w:rPr>
           <w:lang w:val="en-IN"/>
         </w:rPr>
-        <w:t>The project Multi sequence Learning developed using C# .Net Core in Microsoft Visual Studio 2022 IDE (Integrated Development Environment) is used as a reference model to understand the functioning of Multi sequence learning, which uses HTM Prediction Engine.</w:t>
+        <w:t xml:space="preserve">The project Multi sequence </w:t>
+      </w:r>
+      <w:proofErr w:type="gramStart"/>
+      <w:r>
+        <w:rPr>
+          <w:lang w:val="en-IN"/>
+        </w:rPr>
+        <w:t>Learning</w:t>
+      </w:r>
+      <w:proofErr w:type="gramEnd"/>
+      <w:r>
+        <w:rPr>
+          <w:lang w:val="en-IN"/>
+        </w:rPr>
+        <w:t xml:space="preserve"> developed using C# .Net Core in Microsoft Visual Studio 2022 IDE (Integrated Development Environment) is used as a reference model to understand the functioning of Multi sequence learning, which uses HTM Prediction Engine.</w:t>
       </w:r>
     </w:p>
     <w:p>
@@ -1899,7 +2127,7 @@
         <w:rPr>
           <w:noProof/>
           <w:color w:val="000000" w:themeColor="text1"/>
-          <w:lang w:val="en-US" w:eastAsia="en-US"/>
+          <w:lang w:val="en-IN" w:eastAsia="en-IN"/>
         </w:rPr>
         <mc:AlternateContent>
           <mc:Choice Requires="wps">
@@ -2016,9 +2244,9 @@
               </wp:anchor>
             </w:drawing>
           </mc:Choice>
-          <mc:Fallback xmlns:w16sdtdh="http://schemas.microsoft.com/office/word/2020/wordml/sdtdatahash" xmlns:w16du="http://schemas.microsoft.com/office/word/2023/wordml/word16du" xmlns:w16="http://schemas.microsoft.com/office/word/2018/wordml" xmlns:w16cid="http://schemas.microsoft.com/office/word/2016/wordml/cid" xmlns:w16cex="http://schemas.microsoft.com/office/word/2018/wordml/cex" xmlns:oel="http://schemas.microsoft.com/office/2019/extlst" xmlns:am3d="http://schemas.microsoft.com/office/drawing/2017/model3d" xmlns:aink="http://schemas.microsoft.com/office/drawing/2016/ink" xmlns:cx8="http://schemas.microsoft.com/office/drawing/2016/5/14/chartex" xmlns:cx7="http://schemas.microsoft.com/office/drawing/2016/5/13/chartex" xmlns:cx6="http://schemas.microsoft.com/office/drawing/2016/5/12/chartex" xmlns:cx5="http://schemas.microsoft.com/office/drawing/2016/5/11/chartex" xmlns:cx4="http://schemas.microsoft.com/office/drawing/2016/5/10/chartex" xmlns:cx3="http://schemas.microsoft.com/office/drawing/2016/5/9/chartex" xmlns:cx2="http://schemas.microsoft.com/office/drawing/2015/10/21/chartex">
+          <mc:Fallback>
             <w:pict>
-              <v:roundrect w14:anchorId="353CB539" id="Rectangle: Rounded Corners 24" o:spid="_x0000_s1026" style="position:absolute;left:0;text-align:left;margin-left:86.15pt;margin-top:8.3pt;width:55pt;height:64pt;z-index:-251658238;visibility:visible;mso-wrap-style:square;mso-width-percent:0;mso-height-percent:0;mso-wrap-distance-left:9pt;mso-wrap-distance-top:0;mso-wrap-distance-right:9pt;mso-wrap-distance-bottom:0;mso-position-horizontal:absolute;mso-position-horizontal-relative:text;mso-position-vertical:absolute;mso-position-vertical-relative:text;mso-width-percent:0;mso-height-percent:0;mso-width-relative:margin;mso-height-relative:margin;v-text-anchor:middle" arcsize="10923f" o:gfxdata="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" fillcolor="white [3212]" strokecolor="black [3213]" strokeweight="1pt">
+              <v:roundrect w14:anchorId="353CB539" id="Rectangle: Rounded Corners 24" o:spid="_x0000_s1026" style="position:absolute;left:0;text-align:left;margin-left:86.15pt;margin-top:8.3pt;width:55pt;height:64pt;z-index:-251658238;visibility:visible;mso-wrap-style:square;mso-width-percent:0;mso-height-percent:0;mso-wrap-distance-left:9pt;mso-wrap-distance-top:0;mso-wrap-distance-right:9pt;mso-wrap-distance-bottom:0;mso-position-horizontal:absolute;mso-position-horizontal-relative:text;mso-position-vertical:absolute;mso-position-vertical-relative:text;mso-width-percent:0;mso-height-percent:0;mso-width-relative:margin;mso-height-relative:margin;v-text-anchor:middle" arcsize="10923f" o:gfxdata="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" fillcolor="white [3212]" strokecolor="black [3213]" strokeweight="1pt">
                 <v:stroke joinstyle="miter"/>
                 <v:textbox>
                   <w:txbxContent>
@@ -2064,7 +2292,7 @@
         <w:rPr>
           <w:noProof/>
           <w:color w:val="000000" w:themeColor="text1"/>
-          <w:lang w:val="en-US" w:eastAsia="en-US"/>
+          <w:lang w:val="en-IN" w:eastAsia="en-IN"/>
         </w:rPr>
         <mc:AlternateContent>
           <mc:Choice Requires="wps">
@@ -2238,9 +2466,9 @@
               </wp:anchor>
             </w:drawing>
           </mc:Choice>
-          <mc:Fallback xmlns:w16sdtdh="http://schemas.microsoft.com/office/word/2020/wordml/sdtdatahash" xmlns:w16du="http://schemas.microsoft.com/office/word/2023/wordml/word16du" xmlns:w16="http://schemas.microsoft.com/office/word/2018/wordml" xmlns:w16cid="http://schemas.microsoft.com/office/word/2016/wordml/cid" xmlns:w16cex="http://schemas.microsoft.com/office/word/2018/wordml/cex" xmlns:oel="http://schemas.microsoft.com/office/2019/extlst" xmlns:am3d="http://schemas.microsoft.com/office/drawing/2017/model3d" xmlns:aink="http://schemas.microsoft.com/office/drawing/2016/ink" xmlns:cx8="http://schemas.microsoft.com/office/drawing/2016/5/14/chartex" xmlns:cx7="http://schemas.microsoft.com/office/drawing/2016/5/13/chartex" xmlns:cx6="http://schemas.microsoft.com/office/drawing/2016/5/12/chartex" xmlns:cx5="http://schemas.microsoft.com/office/drawing/2016/5/11/chartex" xmlns:cx4="http://schemas.microsoft.com/office/drawing/2016/5/10/chartex" xmlns:cx3="http://schemas.microsoft.com/office/drawing/2016/5/9/chartex" xmlns:cx2="http://schemas.microsoft.com/office/drawing/2015/10/21/chartex">
+          <mc:Fallback>
             <w:pict>
-              <v:roundrect w14:anchorId="4DC2EF91" id="Rectangle: Rounded Corners 21" o:spid="_x0000_s1027" style="position:absolute;left:0;text-align:left;margin-left:1.65pt;margin-top:8.3pt;width:69pt;height:64pt;z-index:-251658239;visibility:visible;mso-wrap-style:square;mso-width-percent:0;mso-height-percent:0;mso-wrap-distance-left:9pt;mso-wrap-distance-top:0;mso-wrap-distance-right:9pt;mso-wrap-distance-bottom:0;mso-position-horizontal:absolute;mso-position-horizontal-relative:text;mso-position-vertical:absolute;mso-position-vertical-relative:text;mso-width-percent:0;mso-height-percent:0;mso-width-relative:margin;mso-height-relative:margin;v-text-anchor:middle" arcsize="10923f" o:gfxdata="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" fillcolor="white [3212]" strokecolor="black [3213]" strokeweight="1pt">
+              <v:roundrect w14:anchorId="4DC2EF91" id="Rectangle: Rounded Corners 21" o:spid="_x0000_s1027" style="position:absolute;left:0;text-align:left;margin-left:1.65pt;margin-top:8.3pt;width:69pt;height:64pt;z-index:-251658239;visibility:visible;mso-wrap-style:square;mso-width-percent:0;mso-height-percent:0;mso-wrap-distance-left:9pt;mso-wrap-distance-top:0;mso-wrap-distance-right:9pt;mso-wrap-distance-bottom:0;mso-position-horizontal:absolute;mso-position-horizontal-relative:text;mso-position-vertical:absolute;mso-position-vertical-relative:text;mso-width-percent:0;mso-height-percent:0;mso-width-relative:margin;mso-height-relative:margin;v-text-anchor:middle" arcsize="10923f" o:gfxdata="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" fillcolor="white [3212]" strokecolor="black [3213]" strokeweight="1pt">
                 <v:stroke joinstyle="miter"/>
                 <v:textbox>
                   <w:txbxContent>
@@ -2343,7 +2571,7 @@
         <w:rPr>
           <w:noProof/>
           <w:color w:val="000000" w:themeColor="text1"/>
-          <w:lang w:val="en-US" w:eastAsia="en-US"/>
+          <w:lang w:val="en-IN" w:eastAsia="en-IN"/>
         </w:rPr>
         <mc:AlternateContent>
           <mc:Choice Requires="wps">
@@ -2457,9 +2685,9 @@
               </wp:anchor>
             </w:drawing>
           </mc:Choice>
-          <mc:Fallback xmlns:w16sdtdh="http://schemas.microsoft.com/office/word/2020/wordml/sdtdatahash" xmlns:w16du="http://schemas.microsoft.com/office/word/2023/wordml/word16du" xmlns:w16="http://schemas.microsoft.com/office/word/2018/wordml" xmlns:w16cid="http://schemas.microsoft.com/office/word/2016/wordml/cid" xmlns:w16cex="http://schemas.microsoft.com/office/word/2018/wordml/cex" xmlns:oel="http://schemas.microsoft.com/office/2019/extlst" xmlns:am3d="http://schemas.microsoft.com/office/drawing/2017/model3d" xmlns:aink="http://schemas.microsoft.com/office/drawing/2016/ink" xmlns:cx8="http://schemas.microsoft.com/office/drawing/2016/5/14/chartex" xmlns:cx7="http://schemas.microsoft.com/office/drawing/2016/5/13/chartex" xmlns:cx6="http://schemas.microsoft.com/office/drawing/2016/5/12/chartex" xmlns:cx5="http://schemas.microsoft.com/office/drawing/2016/5/11/chartex" xmlns:cx4="http://schemas.microsoft.com/office/drawing/2016/5/10/chartex" xmlns:cx3="http://schemas.microsoft.com/office/drawing/2016/5/9/chartex" xmlns:cx2="http://schemas.microsoft.com/office/drawing/2015/10/21/chartex">
+          <mc:Fallback>
             <w:pict>
-              <v:roundrect w14:anchorId="25525FAC" id="Rectangle: Rounded Corners 25" o:spid="_x0000_s1028" style="position:absolute;left:0;text-align:left;margin-left:163.65pt;margin-top:10.3pt;width:52.5pt;height:64pt;z-index:-251658237;visibility:visible;mso-wrap-style:square;mso-width-percent:0;mso-height-percent:0;mso-wrap-distance-left:9pt;mso-wrap-distance-top:0;mso-wrap-distance-right:9pt;mso-wrap-distance-bottom:0;mso-position-horizontal:absolute;mso-position-horizontal-relative:text;mso-position-vertical:absolute;mso-position-vertical-relative:text;mso-width-percent:0;mso-height-percent:0;mso-width-relative:margin;mso-height-relative:margin;v-text-anchor:middle" arcsize="10923f" o:gfxdata="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" fillcolor="white [3212]" strokecolor="black [3213]" strokeweight="1pt">
+              <v:roundrect w14:anchorId="25525FAC" id="Rectangle: Rounded Corners 25" o:spid="_x0000_s1028" style="position:absolute;left:0;text-align:left;margin-left:163.65pt;margin-top:10.3pt;width:52.5pt;height:64pt;z-index:-251658237;visibility:visible;mso-wrap-style:square;mso-width-percent:0;mso-height-percent:0;mso-wrap-distance-left:9pt;mso-wrap-distance-top:0;mso-wrap-distance-right:9pt;mso-wrap-distance-bottom:0;mso-position-horizontal:absolute;mso-position-horizontal-relative:text;mso-position-vertical:absolute;mso-position-vertical-relative:text;mso-width-percent:0;mso-height-percent:0;mso-width-relative:margin;mso-height-relative:margin;v-text-anchor:middle" arcsize="10923f" o:gfxdata="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" fillcolor="white [3212]" strokecolor="black [3213]" strokeweight="1pt">
                 <v:stroke joinstyle="miter"/>
                 <v:textbox>
                   <w:txbxContent>
@@ -2517,7 +2745,7 @@
       <w:r>
         <w:rPr>
           <w:noProof/>
-          <w:lang w:val="en-US" w:eastAsia="en-US"/>
+          <w:lang w:val="en-IN" w:eastAsia="en-IN"/>
         </w:rPr>
         <mc:AlternateContent>
           <mc:Choice Requires="wps">
@@ -2582,7 +2810,7 @@
               </wp:anchor>
             </w:drawing>
           </mc:Choice>
-          <mc:Fallback xmlns:w16sdtdh="http://schemas.microsoft.com/office/word/2020/wordml/sdtdatahash" xmlns:w16du="http://schemas.microsoft.com/office/word/2023/wordml/word16du" xmlns:w16="http://schemas.microsoft.com/office/word/2018/wordml" xmlns:w16cid="http://schemas.microsoft.com/office/word/2016/wordml/cid" xmlns:w16cex="http://schemas.microsoft.com/office/word/2018/wordml/cex" xmlns:oel="http://schemas.microsoft.com/office/2019/extlst" xmlns:am3d="http://schemas.microsoft.com/office/drawing/2017/model3d" xmlns:aink="http://schemas.microsoft.com/office/drawing/2016/ink" xmlns:cx8="http://schemas.microsoft.com/office/drawing/2016/5/14/chartex" xmlns:cx7="http://schemas.microsoft.com/office/drawing/2016/5/13/chartex" xmlns:cx6="http://schemas.microsoft.com/office/drawing/2016/5/12/chartex" xmlns:cx5="http://schemas.microsoft.com/office/drawing/2016/5/11/chartex" xmlns:cx4="http://schemas.microsoft.com/office/drawing/2016/5/10/chartex" xmlns:cx3="http://schemas.microsoft.com/office/drawing/2016/5/9/chartex" xmlns:cx2="http://schemas.microsoft.com/office/drawing/2015/10/21/chartex">
+          <mc:Fallback xmlns:cx2="http://schemas.microsoft.com/office/drawing/2015/10/21/chartex" xmlns:cx3="http://schemas.microsoft.com/office/drawing/2016/5/9/chartex" xmlns:cx4="http://schemas.microsoft.com/office/drawing/2016/5/10/chartex" xmlns:cx5="http://schemas.microsoft.com/office/drawing/2016/5/11/chartex" xmlns:cx6="http://schemas.microsoft.com/office/drawing/2016/5/12/chartex" xmlns:cx7="http://schemas.microsoft.com/office/drawing/2016/5/13/chartex" xmlns:cx8="http://schemas.microsoft.com/office/drawing/2016/5/14/chartex" xmlns:aink="http://schemas.microsoft.com/office/drawing/2016/ink" xmlns:am3d="http://schemas.microsoft.com/office/drawing/2017/model3d" xmlns:oel="http://schemas.microsoft.com/office/2019/extlst" xmlns:w16cex="http://schemas.microsoft.com/office/word/2018/wordml/cex" xmlns:w16cid="http://schemas.microsoft.com/office/word/2016/wordml/cid" xmlns:w16="http://schemas.microsoft.com/office/word/2018/wordml" xmlns:w16du="http://schemas.microsoft.com/office/word/2023/wordml/word16du" xmlns:w16sdtdh="http://schemas.microsoft.com/office/word/2020/wordml/sdtdatahash">
             <w:pict>
               <v:shapetype w14:anchorId="2B794073" id="_x0000_t34" coordsize="21600,21600" o:spt="34" o:oned="t" adj="10800" path="m,l@0,0@0,21600,21600,21600e" filled="f">
                 <v:stroke joinstyle="miter"/>
@@ -2603,7 +2831,7 @@
       <w:r>
         <w:rPr>
           <w:noProof/>
-          <w:lang w:val="en-US" w:eastAsia="en-US"/>
+          <w:lang w:val="en-IN" w:eastAsia="en-IN"/>
         </w:rPr>
         <mc:AlternateContent>
           <mc:Choice Requires="wps">
@@ -2661,7 +2889,7 @@
               </wp:anchor>
             </w:drawing>
           </mc:Choice>
-          <mc:Fallback xmlns:w16sdtdh="http://schemas.microsoft.com/office/word/2020/wordml/sdtdatahash" xmlns:w16du="http://schemas.microsoft.com/office/word/2023/wordml/word16du" xmlns:w16="http://schemas.microsoft.com/office/word/2018/wordml" xmlns:w16cid="http://schemas.microsoft.com/office/word/2016/wordml/cid" xmlns:w16cex="http://schemas.microsoft.com/office/word/2018/wordml/cex" xmlns:oel="http://schemas.microsoft.com/office/2019/extlst" xmlns:am3d="http://schemas.microsoft.com/office/drawing/2017/model3d" xmlns:aink="http://schemas.microsoft.com/office/drawing/2016/ink" xmlns:cx8="http://schemas.microsoft.com/office/drawing/2016/5/14/chartex" xmlns:cx7="http://schemas.microsoft.com/office/drawing/2016/5/13/chartex" xmlns:cx6="http://schemas.microsoft.com/office/drawing/2016/5/12/chartex" xmlns:cx5="http://schemas.microsoft.com/office/drawing/2016/5/11/chartex" xmlns:cx4="http://schemas.microsoft.com/office/drawing/2016/5/10/chartex" xmlns:cx3="http://schemas.microsoft.com/office/drawing/2016/5/9/chartex" xmlns:cx2="http://schemas.microsoft.com/office/drawing/2015/10/21/chartex">
+          <mc:Fallback xmlns:cx2="http://schemas.microsoft.com/office/drawing/2015/10/21/chartex" xmlns:cx3="http://schemas.microsoft.com/office/drawing/2016/5/9/chartex" xmlns:cx4="http://schemas.microsoft.com/office/drawing/2016/5/10/chartex" xmlns:cx5="http://schemas.microsoft.com/office/drawing/2016/5/11/chartex" xmlns:cx6="http://schemas.microsoft.com/office/drawing/2016/5/12/chartex" xmlns:cx7="http://schemas.microsoft.com/office/drawing/2016/5/13/chartex" xmlns:cx8="http://schemas.microsoft.com/office/drawing/2016/5/14/chartex" xmlns:aink="http://schemas.microsoft.com/office/drawing/2016/ink" xmlns:am3d="http://schemas.microsoft.com/office/drawing/2017/model3d" xmlns:oel="http://schemas.microsoft.com/office/2019/extlst" xmlns:w16cex="http://schemas.microsoft.com/office/word/2018/wordml/cex" xmlns:w16cid="http://schemas.microsoft.com/office/word/2016/wordml/cid" xmlns:w16="http://schemas.microsoft.com/office/word/2018/wordml" xmlns:w16du="http://schemas.microsoft.com/office/word/2023/wordml/word16du" xmlns:w16sdtdh="http://schemas.microsoft.com/office/word/2020/wordml/sdtdatahash">
             <w:pict>
               <v:shapetype w14:anchorId="6F19BD63" id="_x0000_t32" coordsize="21600,21600" o:spt="32" o:oned="t" path="m,l21600,21600e" filled="f">
                 <v:path arrowok="t" fillok="f" o:connecttype="none"/>
@@ -2677,7 +2905,7 @@
       <w:r>
         <w:rPr>
           <w:noProof/>
-          <w:lang w:val="en-US" w:eastAsia="en-US"/>
+          <w:lang w:val="en-IN" w:eastAsia="en-IN"/>
         </w:rPr>
         <mc:AlternateContent>
           <mc:Choice Requires="wps">
@@ -2735,7 +2963,7 @@
               </wp:anchor>
             </w:drawing>
           </mc:Choice>
-          <mc:Fallback xmlns:w16sdtdh="http://schemas.microsoft.com/office/word/2020/wordml/sdtdatahash" xmlns:w16du="http://schemas.microsoft.com/office/word/2023/wordml/word16du" xmlns:w16="http://schemas.microsoft.com/office/word/2018/wordml" xmlns:w16cid="http://schemas.microsoft.com/office/word/2016/wordml/cid" xmlns:w16cex="http://schemas.microsoft.com/office/word/2018/wordml/cex" xmlns:oel="http://schemas.microsoft.com/office/2019/extlst" xmlns:am3d="http://schemas.microsoft.com/office/drawing/2017/model3d" xmlns:aink="http://schemas.microsoft.com/office/drawing/2016/ink" xmlns:cx8="http://schemas.microsoft.com/office/drawing/2016/5/14/chartex" xmlns:cx7="http://schemas.microsoft.com/office/drawing/2016/5/13/chartex" xmlns:cx6="http://schemas.microsoft.com/office/drawing/2016/5/12/chartex" xmlns:cx5="http://schemas.microsoft.com/office/drawing/2016/5/11/chartex" xmlns:cx4="http://schemas.microsoft.com/office/drawing/2016/5/10/chartex" xmlns:cx3="http://schemas.microsoft.com/office/drawing/2016/5/9/chartex" xmlns:cx2="http://schemas.microsoft.com/office/drawing/2015/10/21/chartex">
+          <mc:Fallback xmlns:cx2="http://schemas.microsoft.com/office/drawing/2015/10/21/chartex" xmlns:cx3="http://schemas.microsoft.com/office/drawing/2016/5/9/chartex" xmlns:cx4="http://schemas.microsoft.com/office/drawing/2016/5/10/chartex" xmlns:cx5="http://schemas.microsoft.com/office/drawing/2016/5/11/chartex" xmlns:cx6="http://schemas.microsoft.com/office/drawing/2016/5/12/chartex" xmlns:cx7="http://schemas.microsoft.com/office/drawing/2016/5/13/chartex" xmlns:cx8="http://schemas.microsoft.com/office/drawing/2016/5/14/chartex" xmlns:aink="http://schemas.microsoft.com/office/drawing/2016/ink" xmlns:am3d="http://schemas.microsoft.com/office/drawing/2017/model3d" xmlns:oel="http://schemas.microsoft.com/office/2019/extlst" xmlns:w16cex="http://schemas.microsoft.com/office/word/2018/wordml/cex" xmlns:w16cid="http://schemas.microsoft.com/office/word/2016/wordml/cid" xmlns:w16="http://schemas.microsoft.com/office/word/2018/wordml" xmlns:w16du="http://schemas.microsoft.com/office/word/2023/wordml/word16du" xmlns:w16sdtdh="http://schemas.microsoft.com/office/word/2020/wordml/sdtdatahash">
             <w:pict>
               <v:shape w14:anchorId="3B4F4FA5" id="Connector: Elbow 26" o:spid="_x0000_s1026" type="#_x0000_t34" style="position:absolute;margin-left:70.65pt;margin-top:5.7pt;width:15.5pt;height:0;z-index:251664384;visibility:visible;mso-wrap-style:square;mso-wrap-distance-left:9pt;mso-wrap-distance-top:0;mso-wrap-distance-right:9pt;mso-wrap-distance-bottom:0;mso-position-horizontal:absolute;mso-position-horizontal-relative:text;mso-position-vertical:absolute;mso-position-vertical-relative:text" o:gfxdata="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" strokecolor="black [3213]" strokeweight=".5pt">
                 <v:stroke endarrow="block"/>
@@ -2764,7 +2992,7 @@
         <w:rPr>
           <w:noProof/>
           <w:color w:val="000000" w:themeColor="text1"/>
-          <w:lang w:val="en-US" w:eastAsia="en-US"/>
+          <w:lang w:val="en-IN" w:eastAsia="en-IN"/>
         </w:rPr>
         <mc:AlternateContent>
           <mc:Choice Requires="wps">
@@ -2823,7 +3051,7 @@
               </wp:anchor>
             </w:drawing>
           </mc:Choice>
-          <mc:Fallback xmlns:w16sdtdh="http://schemas.microsoft.com/office/word/2020/wordml/sdtdatahash" xmlns:w16du="http://schemas.microsoft.com/office/word/2023/wordml/word16du" xmlns:w16="http://schemas.microsoft.com/office/word/2018/wordml" xmlns:w16cid="http://schemas.microsoft.com/office/word/2016/wordml/cid" xmlns:w16cex="http://schemas.microsoft.com/office/word/2018/wordml/cex" xmlns:oel="http://schemas.microsoft.com/office/2019/extlst" xmlns:am3d="http://schemas.microsoft.com/office/drawing/2017/model3d" xmlns:aink="http://schemas.microsoft.com/office/drawing/2016/ink" xmlns:cx8="http://schemas.microsoft.com/office/drawing/2016/5/14/chartex" xmlns:cx7="http://schemas.microsoft.com/office/drawing/2016/5/13/chartex" xmlns:cx6="http://schemas.microsoft.com/office/drawing/2016/5/12/chartex" xmlns:cx5="http://schemas.microsoft.com/office/drawing/2016/5/11/chartex" xmlns:cx4="http://schemas.microsoft.com/office/drawing/2016/5/10/chartex" xmlns:cx3="http://schemas.microsoft.com/office/drawing/2016/5/9/chartex" xmlns:cx2="http://schemas.microsoft.com/office/drawing/2015/10/21/chartex">
+          <mc:Fallback xmlns:cx2="http://schemas.microsoft.com/office/drawing/2015/10/21/chartex" xmlns:cx3="http://schemas.microsoft.com/office/drawing/2016/5/9/chartex" xmlns:cx4="http://schemas.microsoft.com/office/drawing/2016/5/10/chartex" xmlns:cx5="http://schemas.microsoft.com/office/drawing/2016/5/11/chartex" xmlns:cx6="http://schemas.microsoft.com/office/drawing/2016/5/12/chartex" xmlns:cx7="http://schemas.microsoft.com/office/drawing/2016/5/13/chartex" xmlns:cx8="http://schemas.microsoft.com/office/drawing/2016/5/14/chartex" xmlns:aink="http://schemas.microsoft.com/office/drawing/2016/ink" xmlns:am3d="http://schemas.microsoft.com/office/drawing/2017/model3d" xmlns:oel="http://schemas.microsoft.com/office/2019/extlst" xmlns:w16cex="http://schemas.microsoft.com/office/word/2018/wordml/cex" xmlns:w16cid="http://schemas.microsoft.com/office/word/2016/wordml/cid" xmlns:w16="http://schemas.microsoft.com/office/word/2018/wordml" xmlns:w16du="http://schemas.microsoft.com/office/word/2023/wordml/word16du" xmlns:w16sdtdh="http://schemas.microsoft.com/office/word/2020/wordml/sdtdatahash">
             <w:pict>
               <v:shape w14:anchorId="50323E6B" id="Connector: Elbow 42" o:spid="_x0000_s1026" type="#_x0000_t34" style="position:absolute;margin-left:50.65pt;margin-top:38.95pt;width:175.8pt;height:27.3pt;flip:x;z-index:251678720;visibility:visible;mso-wrap-style:square;mso-wrap-distance-left:9pt;mso-wrap-distance-top:0;mso-wrap-distance-right:9pt;mso-wrap-distance-bottom:0;mso-position-horizontal:absolute;mso-position-horizontal-relative:text;mso-position-vertical:absolute;mso-position-vertical-relative:text" o:gfxdata="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" adj="-1364" strokecolor="black [3213]" strokeweight=".5pt"/>
             </w:pict>
@@ -2834,7 +3062,7 @@
         <w:rPr>
           <w:noProof/>
           <w:color w:val="000000" w:themeColor="text1"/>
-          <w:lang w:val="en-US" w:eastAsia="en-US"/>
+          <w:lang w:val="en-IN" w:eastAsia="en-IN"/>
         </w:rPr>
         <mc:AlternateContent>
           <mc:Choice Requires="wps">
@@ -2900,7 +3128,7 @@
               </wp:anchor>
             </w:drawing>
           </mc:Choice>
-          <mc:Fallback xmlns:w16sdtdh="http://schemas.microsoft.com/office/word/2020/wordml/sdtdatahash" xmlns:w16du="http://schemas.microsoft.com/office/word/2023/wordml/word16du" xmlns:w16="http://schemas.microsoft.com/office/word/2018/wordml" xmlns:w16cid="http://schemas.microsoft.com/office/word/2016/wordml/cid" xmlns:w16cex="http://schemas.microsoft.com/office/word/2018/wordml/cex" xmlns:oel="http://schemas.microsoft.com/office/2019/extlst" xmlns:am3d="http://schemas.microsoft.com/office/drawing/2017/model3d" xmlns:aink="http://schemas.microsoft.com/office/drawing/2016/ink" xmlns:cx8="http://schemas.microsoft.com/office/drawing/2016/5/14/chartex" xmlns:cx7="http://schemas.microsoft.com/office/drawing/2016/5/13/chartex" xmlns:cx6="http://schemas.microsoft.com/office/drawing/2016/5/12/chartex" xmlns:cx5="http://schemas.microsoft.com/office/drawing/2016/5/11/chartex" xmlns:cx4="http://schemas.microsoft.com/office/drawing/2016/5/10/chartex" xmlns:cx3="http://schemas.microsoft.com/office/drawing/2016/5/9/chartex" xmlns:cx2="http://schemas.microsoft.com/office/drawing/2015/10/21/chartex">
+          <mc:Fallback xmlns:cx2="http://schemas.microsoft.com/office/drawing/2015/10/21/chartex" xmlns:cx3="http://schemas.microsoft.com/office/drawing/2016/5/9/chartex" xmlns:cx4="http://schemas.microsoft.com/office/drawing/2016/5/10/chartex" xmlns:cx5="http://schemas.microsoft.com/office/drawing/2016/5/11/chartex" xmlns:cx6="http://schemas.microsoft.com/office/drawing/2016/5/12/chartex" xmlns:cx7="http://schemas.microsoft.com/office/drawing/2016/5/13/chartex" xmlns:cx8="http://schemas.microsoft.com/office/drawing/2016/5/14/chartex" xmlns:aink="http://schemas.microsoft.com/office/drawing/2016/ink" xmlns:am3d="http://schemas.microsoft.com/office/drawing/2017/model3d" xmlns:oel="http://schemas.microsoft.com/office/2019/extlst" xmlns:w16cex="http://schemas.microsoft.com/office/word/2018/wordml/cex" xmlns:w16cid="http://schemas.microsoft.com/office/word/2016/wordml/cid" xmlns:w16="http://schemas.microsoft.com/office/word/2018/wordml" xmlns:w16du="http://schemas.microsoft.com/office/word/2023/wordml/word16du" xmlns:w16sdtdh="http://schemas.microsoft.com/office/word/2020/wordml/sdtdatahash">
             <w:pict>
               <v:shape w14:anchorId="677E3ADB" id="Connector: Elbow 41" o:spid="_x0000_s1026" type="#_x0000_t34" style="position:absolute;margin-left:-4.15pt;margin-top:15.25pt;width:10.05pt;height:23.55pt;z-index:251677696;visibility:visible;mso-wrap-style:square;mso-width-percent:0;mso-height-percent:0;mso-wrap-distance-left:9pt;mso-wrap-distance-top:0;mso-wrap-distance-right:9pt;mso-wrap-distance-bottom:0;mso-position-horizontal:absolute;mso-position-horizontal-relative:text;mso-position-vertical:absolute;mso-position-vertical-relative:text;mso-width-percent:0;mso-height-percent:0;mso-width-relative:margin;mso-height-relative:margin" o:gfxdata="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" adj="-524" strokecolor="black [3213]" strokeweight=".5pt">
                 <v:stroke endarrow="block"/>
@@ -2913,7 +3141,7 @@
         <w:rPr>
           <w:noProof/>
           <w:color w:val="000000" w:themeColor="text1"/>
-          <w:lang w:val="en-US" w:eastAsia="en-US"/>
+          <w:lang w:val="en-IN" w:eastAsia="en-IN"/>
         </w:rPr>
         <mc:AlternateContent>
           <mc:Choice Requires="wps">
@@ -3015,9 +3243,9 @@
               </wp:anchor>
             </w:drawing>
           </mc:Choice>
-          <mc:Fallback xmlns:w16sdtdh="http://schemas.microsoft.com/office/word/2020/wordml/sdtdatahash" xmlns:w16du="http://schemas.microsoft.com/office/word/2023/wordml/word16du" xmlns:w16="http://schemas.microsoft.com/office/word/2018/wordml" xmlns:w16cid="http://schemas.microsoft.com/office/word/2016/wordml/cid" xmlns:w16cex="http://schemas.microsoft.com/office/word/2018/wordml/cex" xmlns:oel="http://schemas.microsoft.com/office/2019/extlst" xmlns:am3d="http://schemas.microsoft.com/office/drawing/2017/model3d" xmlns:aink="http://schemas.microsoft.com/office/drawing/2016/ink" xmlns:cx8="http://schemas.microsoft.com/office/drawing/2016/5/14/chartex" xmlns:cx7="http://schemas.microsoft.com/office/drawing/2016/5/13/chartex" xmlns:cx6="http://schemas.microsoft.com/office/drawing/2016/5/12/chartex" xmlns:cx5="http://schemas.microsoft.com/office/drawing/2016/5/11/chartex" xmlns:cx4="http://schemas.microsoft.com/office/drawing/2016/5/10/chartex" xmlns:cx3="http://schemas.microsoft.com/office/drawing/2016/5/9/chartex" xmlns:cx2="http://schemas.microsoft.com/office/drawing/2015/10/21/chartex">
+          <mc:Fallback>
             <w:pict>
-              <v:roundrect w14:anchorId="1BA58F74" id="Rectangle: Rounded Corners 31" o:spid="_x0000_s1029" style="position:absolute;left:0;text-align:left;margin-left:161.2pt;margin-top:21.95pt;width:65.1pt;height:34.7pt;z-index:-251658232;visibility:visible;mso-wrap-style:square;mso-width-percent:0;mso-height-percent:0;mso-wrap-distance-left:9pt;mso-wrap-distance-top:0;mso-wrap-distance-right:9pt;mso-wrap-distance-bottom:0;mso-position-horizontal:absolute;mso-position-horizontal-relative:text;mso-position-vertical:absolute;mso-position-vertical-relative:text;mso-width-percent:0;mso-height-percent:0;mso-width-relative:margin;mso-height-relative:margin;v-text-anchor:middle" arcsize="10923f" o:gfxdata="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" fillcolor="white [3212]" strokecolor="black [3213]" strokeweight="1pt">
+              <v:roundrect w14:anchorId="1BA58F74" id="Rectangle: Rounded Corners 31" o:spid="_x0000_s1029" style="position:absolute;left:0;text-align:left;margin-left:161.2pt;margin-top:21.95pt;width:65.1pt;height:34.7pt;z-index:-251658232;visibility:visible;mso-wrap-style:square;mso-width-percent:0;mso-height-percent:0;mso-wrap-distance-left:9pt;mso-wrap-distance-top:0;mso-wrap-distance-right:9pt;mso-wrap-distance-bottom:0;mso-position-horizontal:absolute;mso-position-horizontal-relative:text;mso-position-vertical:absolute;mso-position-vertical-relative:text;mso-width-percent:0;mso-height-percent:0;mso-width-relative:margin;mso-height-relative:margin;v-text-anchor:middle" arcsize="10923f" o:gfxdata="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" fillcolor="white [3212]" strokecolor="black [3213]" strokeweight="1pt">
                 <v:stroke joinstyle="miter"/>
                 <v:textbox>
                   <w:txbxContent>
@@ -3052,7 +3280,7 @@
         <w:rPr>
           <w:noProof/>
           <w:color w:val="000000" w:themeColor="text1"/>
-          <w:lang w:val="en-US" w:eastAsia="en-US"/>
+          <w:lang w:val="en-IN" w:eastAsia="en-IN"/>
         </w:rPr>
         <mc:AlternateContent>
           <mc:Choice Requires="wps">
@@ -3116,7 +3344,7 @@
               </wp:anchor>
             </w:drawing>
           </mc:Choice>
-          <mc:Fallback xmlns:w16sdtdh="http://schemas.microsoft.com/office/word/2020/wordml/sdtdatahash" xmlns:w16du="http://schemas.microsoft.com/office/word/2023/wordml/word16du" xmlns:w16="http://schemas.microsoft.com/office/word/2018/wordml" xmlns:w16cid="http://schemas.microsoft.com/office/word/2016/wordml/cid" xmlns:w16cex="http://schemas.microsoft.com/office/word/2018/wordml/cex" xmlns:oel="http://schemas.microsoft.com/office/2019/extlst" xmlns:am3d="http://schemas.microsoft.com/office/drawing/2017/model3d" xmlns:aink="http://schemas.microsoft.com/office/drawing/2016/ink" xmlns:cx8="http://schemas.microsoft.com/office/drawing/2016/5/14/chartex" xmlns:cx7="http://schemas.microsoft.com/office/drawing/2016/5/13/chartex" xmlns:cx6="http://schemas.microsoft.com/office/drawing/2016/5/12/chartex" xmlns:cx5="http://schemas.microsoft.com/office/drawing/2016/5/11/chartex" xmlns:cx4="http://schemas.microsoft.com/office/drawing/2016/5/10/chartex" xmlns:cx3="http://schemas.microsoft.com/office/drawing/2016/5/9/chartex" xmlns:cx2="http://schemas.microsoft.com/office/drawing/2015/10/21/chartex">
+          <mc:Fallback xmlns:cx2="http://schemas.microsoft.com/office/drawing/2015/10/21/chartex" xmlns:cx3="http://schemas.microsoft.com/office/drawing/2016/5/9/chartex" xmlns:cx4="http://schemas.microsoft.com/office/drawing/2016/5/10/chartex" xmlns:cx5="http://schemas.microsoft.com/office/drawing/2016/5/11/chartex" xmlns:cx6="http://schemas.microsoft.com/office/drawing/2016/5/12/chartex" xmlns:cx7="http://schemas.microsoft.com/office/drawing/2016/5/13/chartex" xmlns:cx8="http://schemas.microsoft.com/office/drawing/2016/5/14/chartex" xmlns:aink="http://schemas.microsoft.com/office/drawing/2016/ink" xmlns:am3d="http://schemas.microsoft.com/office/drawing/2017/model3d" xmlns:oel="http://schemas.microsoft.com/office/2019/extlst" xmlns:w16cex="http://schemas.microsoft.com/office/word/2018/wordml/cex" xmlns:w16cid="http://schemas.microsoft.com/office/word/2016/wordml/cid" xmlns:w16="http://schemas.microsoft.com/office/word/2018/wordml" xmlns:w16du="http://schemas.microsoft.com/office/word/2023/wordml/word16du" xmlns:w16sdtdh="http://schemas.microsoft.com/office/word/2020/wordml/sdtdatahash">
             <w:pict>
               <v:shape w14:anchorId="14D4D95B" id="Straight Arrow Connector 38" o:spid="_x0000_s1026" type="#_x0000_t32" style="position:absolute;margin-left:148.35pt;margin-top:38.9pt;width:12.9pt;height:0;z-index:251675648;visibility:visible;mso-wrap-style:square;mso-width-percent:0;mso-height-percent:0;mso-wrap-distance-left:9pt;mso-wrap-distance-top:0;mso-wrap-distance-right:9pt;mso-wrap-distance-bottom:0;mso-position-horizontal:absolute;mso-position-horizontal-relative:text;mso-position-vertical:absolute;mso-position-vertical-relative:text;mso-width-percent:0;mso-height-percent:0;mso-width-relative:margin;mso-height-relative:margin" o:gfxdata="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" strokecolor="black [3213]" strokeweight=".5pt">
                 <v:stroke endarrow="block" joinstyle="miter"/>
@@ -3129,7 +3357,7 @@
         <w:rPr>
           <w:noProof/>
           <w:color w:val="000000" w:themeColor="text1"/>
-          <w:lang w:val="en-US" w:eastAsia="en-US"/>
+          <w:lang w:val="en-IN" w:eastAsia="en-IN"/>
         </w:rPr>
         <mc:AlternateContent>
           <mc:Choice Requires="wps">
@@ -3187,7 +3415,7 @@
               </wp:anchor>
             </w:drawing>
           </mc:Choice>
-          <mc:Fallback xmlns:w16sdtdh="http://schemas.microsoft.com/office/word/2020/wordml/sdtdatahash" xmlns:w16du="http://schemas.microsoft.com/office/word/2023/wordml/word16du" xmlns:w16="http://schemas.microsoft.com/office/word/2018/wordml" xmlns:w16cid="http://schemas.microsoft.com/office/word/2016/wordml/cid" xmlns:w16cex="http://schemas.microsoft.com/office/word/2018/wordml/cex" xmlns:oel="http://schemas.microsoft.com/office/2019/extlst" xmlns:am3d="http://schemas.microsoft.com/office/drawing/2017/model3d" xmlns:aink="http://schemas.microsoft.com/office/drawing/2016/ink" xmlns:cx8="http://schemas.microsoft.com/office/drawing/2016/5/14/chartex" xmlns:cx7="http://schemas.microsoft.com/office/drawing/2016/5/13/chartex" xmlns:cx6="http://schemas.microsoft.com/office/drawing/2016/5/12/chartex" xmlns:cx5="http://schemas.microsoft.com/office/drawing/2016/5/11/chartex" xmlns:cx4="http://schemas.microsoft.com/office/drawing/2016/5/10/chartex" xmlns:cx3="http://schemas.microsoft.com/office/drawing/2016/5/9/chartex" xmlns:cx2="http://schemas.microsoft.com/office/drawing/2015/10/21/chartex">
+          <mc:Fallback xmlns:cx2="http://schemas.microsoft.com/office/drawing/2015/10/21/chartex" xmlns:cx3="http://schemas.microsoft.com/office/drawing/2016/5/9/chartex" xmlns:cx4="http://schemas.microsoft.com/office/drawing/2016/5/10/chartex" xmlns:cx5="http://schemas.microsoft.com/office/drawing/2016/5/11/chartex" xmlns:cx6="http://schemas.microsoft.com/office/drawing/2016/5/12/chartex" xmlns:cx7="http://schemas.microsoft.com/office/drawing/2016/5/13/chartex" xmlns:cx8="http://schemas.microsoft.com/office/drawing/2016/5/14/chartex" xmlns:aink="http://schemas.microsoft.com/office/drawing/2016/ink" xmlns:am3d="http://schemas.microsoft.com/office/drawing/2017/model3d" xmlns:oel="http://schemas.microsoft.com/office/2019/extlst" xmlns:w16cex="http://schemas.microsoft.com/office/word/2018/wordml/cex" xmlns:w16cid="http://schemas.microsoft.com/office/word/2016/wordml/cid" xmlns:w16="http://schemas.microsoft.com/office/word/2018/wordml" xmlns:w16du="http://schemas.microsoft.com/office/word/2023/wordml/word16du" xmlns:w16sdtdh="http://schemas.microsoft.com/office/word/2020/wordml/sdtdatahash">
             <w:pict>
               <v:shape w14:anchorId="508E0C17" id="Straight Arrow Connector 37" o:spid="_x0000_s1026" type="#_x0000_t32" style="position:absolute;margin-left:70.65pt;margin-top:38.4pt;width:12.5pt;height:0;z-index:251674624;visibility:visible;mso-wrap-style:square;mso-wrap-distance-left:9pt;mso-wrap-distance-top:0;mso-wrap-distance-right:9pt;mso-wrap-distance-bottom:0;mso-position-horizontal:absolute;mso-position-horizontal-relative:text;mso-position-vertical:absolute;mso-position-vertical-relative:text" o:gfxdata="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" strokecolor="black [3213]" strokeweight=".5pt">
                 <v:stroke endarrow="block" joinstyle="miter"/>
@@ -3200,7 +3428,7 @@
         <w:rPr>
           <w:noProof/>
           <w:color w:val="000000" w:themeColor="text1"/>
-          <w:lang w:val="en-US" w:eastAsia="en-US"/>
+          <w:lang w:val="en-IN" w:eastAsia="en-IN"/>
         </w:rPr>
         <mc:AlternateContent>
           <mc:Choice Requires="wps">
@@ -3302,9 +3530,9 @@
               </wp:anchor>
             </w:drawing>
           </mc:Choice>
-          <mc:Fallback xmlns:w16sdtdh="http://schemas.microsoft.com/office/word/2020/wordml/sdtdatahash" xmlns:w16du="http://schemas.microsoft.com/office/word/2023/wordml/word16du" xmlns:w16="http://schemas.microsoft.com/office/word/2018/wordml" xmlns:w16cid="http://schemas.microsoft.com/office/word/2016/wordml/cid" xmlns:w16cex="http://schemas.microsoft.com/office/word/2018/wordml/cex" xmlns:oel="http://schemas.microsoft.com/office/2019/extlst" xmlns:am3d="http://schemas.microsoft.com/office/drawing/2017/model3d" xmlns:aink="http://schemas.microsoft.com/office/drawing/2016/ink" xmlns:cx8="http://schemas.microsoft.com/office/drawing/2016/5/14/chartex" xmlns:cx7="http://schemas.microsoft.com/office/drawing/2016/5/13/chartex" xmlns:cx6="http://schemas.microsoft.com/office/drawing/2016/5/12/chartex" xmlns:cx5="http://schemas.microsoft.com/office/drawing/2016/5/11/chartex" xmlns:cx4="http://schemas.microsoft.com/office/drawing/2016/5/10/chartex" xmlns:cx3="http://schemas.microsoft.com/office/drawing/2016/5/9/chartex" xmlns:cx2="http://schemas.microsoft.com/office/drawing/2015/10/21/chartex">
+          <mc:Fallback>
             <w:pict>
-              <v:roundrect w14:anchorId="3DCB0ACF" id="Rectangle: Rounded Corners 30" o:spid="_x0000_s1030" style="position:absolute;left:0;text-align:left;margin-left:83.1pt;margin-top:22.15pt;width:65.1pt;height:34.7pt;z-index:-251658233;visibility:visible;mso-wrap-style:square;mso-width-percent:0;mso-height-percent:0;mso-wrap-distance-left:9pt;mso-wrap-distance-top:0;mso-wrap-distance-right:9pt;mso-wrap-distance-bottom:0;mso-position-horizontal:absolute;mso-position-horizontal-relative:text;mso-position-vertical:absolute;mso-position-vertical-relative:text;mso-width-percent:0;mso-height-percent:0;mso-width-relative:margin;mso-height-relative:margin;v-text-anchor:middle" arcsize="10923f" o:gfxdata="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" fillcolor="white [3212]" strokecolor="black [3213]" strokeweight="1pt">
+              <v:roundrect w14:anchorId="3DCB0ACF" id="Rectangle: Rounded Corners 30" o:spid="_x0000_s1030" style="position:absolute;left:0;text-align:left;margin-left:83.1pt;margin-top:22.15pt;width:65.1pt;height:34.7pt;z-index:-251658233;visibility:visible;mso-wrap-style:square;mso-width-percent:0;mso-height-percent:0;mso-wrap-distance-left:9pt;mso-wrap-distance-top:0;mso-wrap-distance-right:9pt;mso-wrap-distance-bottom:0;mso-position-horizontal:absolute;mso-position-horizontal-relative:text;mso-position-vertical:absolute;mso-position-vertical-relative:text;mso-width-percent:0;mso-height-percent:0;mso-width-relative:margin;mso-height-relative:margin;v-text-anchor:middle" arcsize="10923f" o:gfxdata="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" fillcolor="white [3212]" strokecolor="black [3213]" strokeweight="1pt">
                 <v:stroke joinstyle="miter"/>
                 <v:textbox>
                   <w:txbxContent>
@@ -3346,7 +3574,7 @@
       <w:r>
         <w:rPr>
           <w:noProof/>
-          <w:lang w:val="en-US" w:eastAsia="en-US"/>
+          <w:lang w:val="en-IN" w:eastAsia="en-IN"/>
         </w:rPr>
         <mc:AlternateContent>
           <mc:Choice Requires="wps">
@@ -3433,9 +3661,9 @@
               </wp:anchor>
             </w:drawing>
           </mc:Choice>
-          <mc:Fallback xmlns:w16sdtdh="http://schemas.microsoft.com/office/word/2020/wordml/sdtdatahash" xmlns:w16du="http://schemas.microsoft.com/office/word/2023/wordml/word16du" xmlns:w16="http://schemas.microsoft.com/office/word/2018/wordml" xmlns:w16cid="http://schemas.microsoft.com/office/word/2016/wordml/cid" xmlns:w16cex="http://schemas.microsoft.com/office/word/2018/wordml/cex" xmlns:oel="http://schemas.microsoft.com/office/2019/extlst" xmlns:am3d="http://schemas.microsoft.com/office/drawing/2017/model3d" xmlns:aink="http://schemas.microsoft.com/office/drawing/2016/ink" xmlns:cx8="http://schemas.microsoft.com/office/drawing/2016/5/14/chartex" xmlns:cx7="http://schemas.microsoft.com/office/drawing/2016/5/13/chartex" xmlns:cx6="http://schemas.microsoft.com/office/drawing/2016/5/12/chartex" xmlns:cx5="http://schemas.microsoft.com/office/drawing/2016/5/11/chartex" xmlns:cx4="http://schemas.microsoft.com/office/drawing/2016/5/10/chartex" xmlns:cx3="http://schemas.microsoft.com/office/drawing/2016/5/9/chartex" xmlns:cx2="http://schemas.microsoft.com/office/drawing/2015/10/21/chartex">
+          <mc:Fallback>
             <w:pict>
-              <v:roundrect w14:anchorId="518915F2" id="Rounded Rectangle 23" o:spid="_x0000_s1031" style="position:absolute;left:0;text-align:left;margin-left:170.15pt;margin-top:55.25pt;width:66.45pt;height:26.7pt;z-index:251661329;visibility:visible;mso-wrap-style:square;mso-width-percent:0;mso-height-percent:0;mso-wrap-distance-left:9pt;mso-wrap-distance-top:0;mso-wrap-distance-right:9pt;mso-wrap-distance-bottom:0;mso-position-horizontal:absolute;mso-position-horizontal-relative:text;mso-position-vertical:absolute;mso-position-vertical-relative:text;mso-width-percent:0;mso-height-percent:0;mso-width-relative:margin;mso-height-relative:margin;v-text-anchor:middle" arcsize="10923f" o:gfxdata="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" fillcolor="white [3201]" strokecolor="#70ad47 [3209]" strokeweight="1pt">
+              <v:roundrect w14:anchorId="518915F2" id="Rounded Rectangle 23" o:spid="_x0000_s1031" style="position:absolute;left:0;text-align:left;margin-left:170.15pt;margin-top:55.25pt;width:66.45pt;height:26.7pt;z-index:251661329;visibility:visible;mso-wrap-style:square;mso-width-percent:0;mso-height-percent:0;mso-wrap-distance-left:9pt;mso-wrap-distance-top:0;mso-wrap-distance-right:9pt;mso-wrap-distance-bottom:0;mso-position-horizontal:absolute;mso-position-horizontal-relative:text;mso-position-vertical:absolute;mso-position-vertical-relative:text;mso-width-percent:0;mso-height-percent:0;mso-width-relative:margin;mso-height-relative:margin;v-text-anchor:middle" arcsize="10923f" o:gfxdata="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" fillcolor="white [3201]" strokecolor="#70ad47 [3209]" strokeweight="1pt">
                 <v:stroke joinstyle="miter"/>
                 <v:textbox>
                   <w:txbxContent>
@@ -3470,7 +3698,7 @@
         <w:rPr>
           <w:noProof/>
           <w:color w:val="000000" w:themeColor="text1"/>
-          <w:lang w:val="en-US" w:eastAsia="en-US"/>
+          <w:lang w:val="en-IN" w:eastAsia="en-IN"/>
         </w:rPr>
         <mc:AlternateContent>
           <mc:Choice Requires="wps">
@@ -3572,9 +3800,9 @@
               </wp:anchor>
             </w:drawing>
           </mc:Choice>
-          <mc:Fallback xmlns:w16sdtdh="http://schemas.microsoft.com/office/word/2020/wordml/sdtdatahash" xmlns:w16du="http://schemas.microsoft.com/office/word/2023/wordml/word16du" xmlns:w16="http://schemas.microsoft.com/office/word/2018/wordml" xmlns:w16cid="http://schemas.microsoft.com/office/word/2016/wordml/cid" xmlns:w16cex="http://schemas.microsoft.com/office/word/2018/wordml/cex" xmlns:oel="http://schemas.microsoft.com/office/2019/extlst" xmlns:am3d="http://schemas.microsoft.com/office/drawing/2017/model3d" xmlns:aink="http://schemas.microsoft.com/office/drawing/2016/ink" xmlns:cx8="http://schemas.microsoft.com/office/drawing/2016/5/14/chartex" xmlns:cx7="http://schemas.microsoft.com/office/drawing/2016/5/13/chartex" xmlns:cx6="http://schemas.microsoft.com/office/drawing/2016/5/12/chartex" xmlns:cx5="http://schemas.microsoft.com/office/drawing/2016/5/11/chartex" xmlns:cx4="http://schemas.microsoft.com/office/drawing/2016/5/10/chartex" xmlns:cx3="http://schemas.microsoft.com/office/drawing/2016/5/9/chartex" xmlns:cx2="http://schemas.microsoft.com/office/drawing/2015/10/21/chartex">
+          <mc:Fallback>
             <w:pict>
-              <v:roundrect w14:anchorId="54A352D3" id="Rectangle: Rounded Corners 32" o:spid="_x0000_s1032" style="position:absolute;left:0;text-align:left;margin-left:70.35pt;margin-top:57.8pt;width:82.8pt;height:24pt;z-index:-251658231;visibility:visible;mso-wrap-style:square;mso-width-percent:0;mso-height-percent:0;mso-wrap-distance-left:9pt;mso-wrap-distance-top:0;mso-wrap-distance-right:9pt;mso-wrap-distance-bottom:0;mso-position-horizontal:absolute;mso-position-horizontal-relative:text;mso-position-vertical:absolute;mso-position-vertical-relative:text;mso-width-percent:0;mso-height-percent:0;mso-width-relative:margin;mso-height-relative:margin;v-text-anchor:middle" arcsize="10923f" o:gfxdata="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" fillcolor="white [3212]" strokecolor="black [3213]" strokeweight="1pt">
+              <v:roundrect w14:anchorId="54A352D3" id="Rectangle: Rounded Corners 32" o:spid="_x0000_s1032" style="position:absolute;left:0;text-align:left;margin-left:70.35pt;margin-top:57.8pt;width:82.8pt;height:24pt;z-index:-251658231;visibility:visible;mso-wrap-style:square;mso-width-percent:0;mso-height-percent:0;mso-wrap-distance-left:9pt;mso-wrap-distance-top:0;mso-wrap-distance-right:9pt;mso-wrap-distance-bottom:0;mso-position-horizontal:absolute;mso-position-horizontal-relative:text;mso-position-vertical:absolute;mso-position-vertical-relative:text;mso-width-percent:0;mso-height-percent:0;mso-width-relative:margin;mso-height-relative:margin;v-text-anchor:middle" arcsize="10923f" o:gfxdata="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" fillcolor="white [3212]" strokecolor="black [3213]" strokeweight="1pt">
                 <v:stroke joinstyle="miter"/>
                 <v:textbox>
                   <w:txbxContent>
@@ -3609,7 +3837,7 @@
         <w:rPr>
           <w:noProof/>
           <w:color w:val="000000" w:themeColor="text1"/>
-          <w:lang w:val="en-US" w:eastAsia="en-US"/>
+          <w:lang w:val="en-IN" w:eastAsia="en-IN"/>
         </w:rPr>
         <mc:AlternateContent>
           <mc:Choice Requires="wps">
@@ -3669,7 +3897,7 @@
               </wp:anchor>
             </w:drawing>
           </mc:Choice>
-          <mc:Fallback xmlns:w16sdtdh="http://schemas.microsoft.com/office/word/2020/wordml/sdtdatahash" xmlns:w16du="http://schemas.microsoft.com/office/word/2023/wordml/word16du" xmlns:w16="http://schemas.microsoft.com/office/word/2018/wordml" xmlns:w16cid="http://schemas.microsoft.com/office/word/2016/wordml/cid" xmlns:w16cex="http://schemas.microsoft.com/office/word/2018/wordml/cex" xmlns:oel="http://schemas.microsoft.com/office/2019/extlst" xmlns:am3d="http://schemas.microsoft.com/office/drawing/2017/model3d" xmlns:aink="http://schemas.microsoft.com/office/drawing/2016/ink" xmlns:cx8="http://schemas.microsoft.com/office/drawing/2016/5/14/chartex" xmlns:cx7="http://schemas.microsoft.com/office/drawing/2016/5/13/chartex" xmlns:cx6="http://schemas.microsoft.com/office/drawing/2016/5/12/chartex" xmlns:cx5="http://schemas.microsoft.com/office/drawing/2016/5/11/chartex" xmlns:cx4="http://schemas.microsoft.com/office/drawing/2016/5/10/chartex" xmlns:cx3="http://schemas.microsoft.com/office/drawing/2016/5/9/chartex" xmlns:cx2="http://schemas.microsoft.com/office/drawing/2015/10/21/chartex">
+          <mc:Fallback xmlns:cx2="http://schemas.microsoft.com/office/drawing/2015/10/21/chartex" xmlns:cx3="http://schemas.microsoft.com/office/drawing/2016/5/9/chartex" xmlns:cx4="http://schemas.microsoft.com/office/drawing/2016/5/10/chartex" xmlns:cx5="http://schemas.microsoft.com/office/drawing/2016/5/11/chartex" xmlns:cx6="http://schemas.microsoft.com/office/drawing/2016/5/12/chartex" xmlns:cx7="http://schemas.microsoft.com/office/drawing/2016/5/13/chartex" xmlns:cx8="http://schemas.microsoft.com/office/drawing/2016/5/14/chartex" xmlns:aink="http://schemas.microsoft.com/office/drawing/2016/ink" xmlns:am3d="http://schemas.microsoft.com/office/drawing/2017/model3d" xmlns:oel="http://schemas.microsoft.com/office/2019/extlst" xmlns:w16cex="http://schemas.microsoft.com/office/word/2018/wordml/cex" xmlns:w16cid="http://schemas.microsoft.com/office/word/2016/wordml/cid" xmlns:w16="http://schemas.microsoft.com/office/word/2018/wordml" xmlns:w16du="http://schemas.microsoft.com/office/word/2023/wordml/word16du" xmlns:w16sdtdh="http://schemas.microsoft.com/office/word/2020/wordml/sdtdatahash">
             <w:pict>
               <v:shapetype w14:anchorId="3BB1C44D" id="_x0000_t34" coordsize="21600,21600" o:spt="34" o:oned="t" adj="10800" path="m,l@0,0@0,21600,21600,21600e" filled="f">
                 <v:stroke joinstyle="miter"/>
@@ -3693,7 +3921,7 @@
         <w:rPr>
           <w:noProof/>
           <w:color w:val="000000" w:themeColor="text1"/>
-          <w:lang w:val="en-US" w:eastAsia="en-US"/>
+          <w:lang w:val="en-IN" w:eastAsia="en-IN"/>
         </w:rPr>
         <mc:AlternateContent>
           <mc:Choice Requires="wps">
@@ -3803,9 +4031,9 @@
               </wp:anchor>
             </w:drawing>
           </mc:Choice>
-          <mc:Fallback xmlns:w16sdtdh="http://schemas.microsoft.com/office/word/2020/wordml/sdtdatahash" xmlns:w16du="http://schemas.microsoft.com/office/word/2023/wordml/word16du" xmlns:w16="http://schemas.microsoft.com/office/word/2018/wordml" xmlns:w16cid="http://schemas.microsoft.com/office/word/2016/wordml/cid" xmlns:w16cex="http://schemas.microsoft.com/office/word/2018/wordml/cex" xmlns:oel="http://schemas.microsoft.com/office/2019/extlst" xmlns:am3d="http://schemas.microsoft.com/office/drawing/2017/model3d" xmlns:aink="http://schemas.microsoft.com/office/drawing/2016/ink" xmlns:cx8="http://schemas.microsoft.com/office/drawing/2016/5/14/chartex" xmlns:cx7="http://schemas.microsoft.com/office/drawing/2016/5/13/chartex" xmlns:cx6="http://schemas.microsoft.com/office/drawing/2016/5/12/chartex" xmlns:cx5="http://schemas.microsoft.com/office/drawing/2016/5/11/chartex" xmlns:cx4="http://schemas.microsoft.com/office/drawing/2016/5/10/chartex" xmlns:cx3="http://schemas.microsoft.com/office/drawing/2016/5/9/chartex" xmlns:cx2="http://schemas.microsoft.com/office/drawing/2015/10/21/chartex">
+          <mc:Fallback>
             <w:pict>
-              <v:roundrect w14:anchorId="1716D216" id="Rectangle: Rounded Corners 29" o:spid="_x0000_s1033" style="position:absolute;left:0;text-align:left;margin-left:5.7pt;margin-top:5.15pt;width:65.1pt;height:34.7pt;z-index:-251658234;visibility:visible;mso-wrap-style:square;mso-width-percent:0;mso-height-percent:0;mso-wrap-distance-left:9pt;mso-wrap-distance-top:0;mso-wrap-distance-right:9pt;mso-wrap-distance-bottom:0;mso-position-horizontal:absolute;mso-position-horizontal-relative:text;mso-position-vertical:absolute;mso-position-vertical-relative:text;mso-width-percent:0;mso-height-percent:0;mso-width-relative:margin;mso-height-relative:margin;v-text-anchor:middle" arcsize="10923f" o:gfxdata="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" fillcolor="white [3212]" strokecolor="black [3213]" strokeweight="1pt">
+              <v:roundrect w14:anchorId="1716D216" id="Rectangle: Rounded Corners 29" o:spid="_x0000_s1033" style="position:absolute;left:0;text-align:left;margin-left:5.7pt;margin-top:5.15pt;width:65.1pt;height:34.7pt;z-index:-251658234;visibility:visible;mso-wrap-style:square;mso-width-percent:0;mso-height-percent:0;mso-wrap-distance-left:9pt;mso-wrap-distance-top:0;mso-wrap-distance-right:9pt;mso-wrap-distance-bottom:0;mso-position-horizontal:absolute;mso-position-horizontal-relative:text;mso-position-vertical:absolute;mso-position-vertical-relative:text;mso-width-percent:0;mso-height-percent:0;mso-width-relative:margin;mso-height-relative:margin;v-text-anchor:middle" arcsize="10923f" o:gfxdata="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" fillcolor="white [3212]" strokecolor="black [3213]" strokeweight="1pt">
                 <v:stroke joinstyle="miter"/>
                 <v:textbox>
                   <w:txbxContent>
@@ -3855,7 +4083,7 @@
       <w:r>
         <w:rPr>
           <w:noProof/>
-          <w:lang w:val="en-US" w:eastAsia="en-US"/>
+          <w:lang w:val="en-IN" w:eastAsia="en-IN"/>
         </w:rPr>
         <mc:AlternateContent>
           <mc:Choice Requires="wps">
@@ -3910,7 +4138,7 @@
               </wp:anchor>
             </w:drawing>
           </mc:Choice>
-          <mc:Fallback xmlns:w16sdtdh="http://schemas.microsoft.com/office/word/2020/wordml/sdtdatahash" xmlns:w16du="http://schemas.microsoft.com/office/word/2023/wordml/word16du" xmlns:w16="http://schemas.microsoft.com/office/word/2018/wordml" xmlns:w16cid="http://schemas.microsoft.com/office/word/2016/wordml/cid" xmlns:w16cex="http://schemas.microsoft.com/office/word/2018/wordml/cex" xmlns:oel="http://schemas.microsoft.com/office/2019/extlst" xmlns:am3d="http://schemas.microsoft.com/office/drawing/2017/model3d" xmlns:aink="http://schemas.microsoft.com/office/drawing/2016/ink" xmlns:cx8="http://schemas.microsoft.com/office/drawing/2016/5/14/chartex" xmlns:cx7="http://schemas.microsoft.com/office/drawing/2016/5/13/chartex" xmlns:cx6="http://schemas.microsoft.com/office/drawing/2016/5/12/chartex" xmlns:cx5="http://schemas.microsoft.com/office/drawing/2016/5/11/chartex" xmlns:cx4="http://schemas.microsoft.com/office/drawing/2016/5/10/chartex" xmlns:cx3="http://schemas.microsoft.com/office/drawing/2016/5/9/chartex" xmlns:cx2="http://schemas.microsoft.com/office/drawing/2015/10/21/chartex">
+          <mc:Fallback xmlns:cx2="http://schemas.microsoft.com/office/drawing/2015/10/21/chartex" xmlns:cx3="http://schemas.microsoft.com/office/drawing/2016/5/9/chartex" xmlns:cx4="http://schemas.microsoft.com/office/drawing/2016/5/10/chartex" xmlns:cx5="http://schemas.microsoft.com/office/drawing/2016/5/11/chartex" xmlns:cx6="http://schemas.microsoft.com/office/drawing/2016/5/12/chartex" xmlns:cx7="http://schemas.microsoft.com/office/drawing/2016/5/13/chartex" xmlns:cx8="http://schemas.microsoft.com/office/drawing/2016/5/14/chartex" xmlns:aink="http://schemas.microsoft.com/office/drawing/2016/ink" xmlns:am3d="http://schemas.microsoft.com/office/drawing/2017/model3d" xmlns:oel="http://schemas.microsoft.com/office/2019/extlst" xmlns:w16cex="http://schemas.microsoft.com/office/word/2018/wordml/cex" xmlns:w16cid="http://schemas.microsoft.com/office/word/2016/wordml/cid" xmlns:w16="http://schemas.microsoft.com/office/word/2018/wordml" xmlns:w16du="http://schemas.microsoft.com/office/word/2023/wordml/word16du" xmlns:w16sdtdh="http://schemas.microsoft.com/office/word/2020/wordml/sdtdatahash">
             <w:pict>
               <v:shapetype w14:anchorId="185E7E00" id="_x0000_t32" coordsize="21600,21600" o:spt="32" o:oned="t" path="m,l21600,21600e" filled="f">
                 <v:path arrowok="t" fillok="f" o:connecttype="none"/>
@@ -4088,24 +4316,39 @@
         <w:jc w:val="both"/>
       </w:pPr>
       <w:r>
-        <w:t>seq1: 2,4,6,8,10,12,14,16,18</w:t>
-      </w:r>
+        <w:t>seq1: 2</w:t>
+      </w:r>
+      <w:proofErr w:type="gramStart"/>
+      <w:r>
+        <w:t>,4,6,8,10,12,14,16,18</w:t>
+      </w:r>
+      <w:proofErr w:type="gramEnd"/>
     </w:p>
     <w:p>
       <w:pPr>
         <w:jc w:val="both"/>
       </w:pPr>
       <w:r>
-        <w:t>seq2: 4,8,12,16,20,5,3,2,1</w:t>
-      </w:r>
+        <w:t>seq2: 4</w:t>
+      </w:r>
+      <w:proofErr w:type="gramStart"/>
+      <w:r>
+        <w:t>,8,12,16,20,5,3,2,1</w:t>
+      </w:r>
+      <w:proofErr w:type="gramEnd"/>
     </w:p>
     <w:p>
       <w:pPr>
         <w:jc w:val="both"/>
       </w:pPr>
       <w:r>
-        <w:t>seq3: 1,2,3,4,5,6,7,8,9,10</w:t>
-      </w:r>
+        <w:t>seq3: 1</w:t>
+      </w:r>
+      <w:proofErr w:type="gramStart"/>
+      <w:r>
+        <w:t>,2,3,4,5,6,7,8,9,10</w:t>
+      </w:r>
+      <w:proofErr w:type="gramEnd"/>
     </w:p>
     <w:p>
       <w:pPr>
@@ -4151,6 +4394,7 @@
           <w:lang w:val="en-IN"/>
         </w:rPr>
       </w:pPr>
+      <w:proofErr w:type="spellStart"/>
       <w:r>
         <w:rPr>
           <w:lang w:val="en-IN"/>
@@ -4161,7 +4405,14 @@
         <w:rPr>
           <w:lang w:val="en-IN"/>
         </w:rPr>
-        <w:t>eqn: 3,5,7,3,2,1,6,7,8,9</w:t>
+        <w:t>eqn</w:t>
+      </w:r>
+      <w:proofErr w:type="spellEnd"/>
+      <w:r>
+        <w:rPr>
+          <w:lang w:val="en-IN"/>
+        </w:rPr>
+        <w:t>: 3,5,7,3,2,1,6,7,8,9</w:t>
       </w:r>
     </w:p>
     <w:p>
@@ -4250,7 +4501,7 @@
       <w:r>
         <w:rPr>
           <w:noProof/>
-          <w:lang w:val="en-US" w:eastAsia="en-US"/>
+          <w:lang w:val="en-IN" w:eastAsia="en-IN"/>
         </w:rPr>
         <w:drawing>
           <wp:inline distT="0" distB="0" distL="0" distR="0" wp14:anchorId="7C63539D" wp14:editId="7B6F9049">
@@ -4401,7 +4652,15 @@
         <w:rPr>
           <w:lang w:val="en-GB" w:eastAsia="ja-JP"/>
         </w:rPr>
-        <w:t>In HTM, Sparse Distributed Representation (SDR) is an effective system for organizing information. The term "sparse" refers to the fact that only a small percentage of the large, interconnected cells are active at any given time. The term "distributed" implies that the active cells are spread out across the region and are used to represent the region's activity. HTM uses a binary SDR, which is more biologically plausible and computationally efficient, and is obtained from a specific encoder. Even though the number of possible inputs exceeds the</w:t>
+        <w:t xml:space="preserve">In HTM, Sparse Distributed Representation (SDR) is an effective system for organizing information. The term </w:t>
+      </w:r>
+      <w:bookmarkStart w:id="0" w:name="_GoBack"/>
+      <w:bookmarkEnd w:id="0"/>
+      <w:r>
+        <w:rPr>
+          <w:lang w:val="en-GB" w:eastAsia="ja-JP"/>
+        </w:rPr>
+        <w:t>"sparse" refers to the fact that only a small percentage of the large, interconnected cells are active at any given time. The term "distributed" implies that the active cells are spread out across the region and are used to represent the region's activity. HTM uses a binary SDR, which is more biologically plausible and computationally efficient, and is obtained from a specific encoder. Even though the number of possible inputs exceeds the</w:t>
       </w:r>
       <w:r>
         <w:rPr>
@@ -4487,7 +4746,21 @@
         <w:rPr>
           <w:lang w:val="en-GB" w:eastAsia="ja-JP"/>
         </w:rPr>
-        <w:t>The initial step in utilizing any HTM configuration is to define numerous parameters using the htmconfig class. This is a critical step in the process. The table below lists all the HTM parameters that affect image classification</w:t>
+        <w:t xml:space="preserve">The initial step in utilizing any HTM configuration is to define numerous parameters using the </w:t>
+      </w:r>
+      <w:proofErr w:type="spellStart"/>
+      <w:r>
+        <w:rPr>
+          <w:lang w:val="en-GB" w:eastAsia="ja-JP"/>
+        </w:rPr>
+        <w:t>htmconfig</w:t>
+      </w:r>
+      <w:proofErr w:type="spellEnd"/>
+      <w:r>
+        <w:rPr>
+          <w:lang w:val="en-GB" w:eastAsia="ja-JP"/>
+        </w:rPr>
+        <w:t xml:space="preserve"> class. This is a critical step in the process. The table below lists all the HTM parameters that affect image classification</w:t>
       </w:r>
     </w:p>
     <w:p>
@@ -4557,6 +4830,7 @@
                 <w:lang w:val="en-IN" w:eastAsia="ja-JP"/>
               </w:rPr>
             </w:pPr>
+            <w:proofErr w:type="spellStart"/>
             <w:r>
               <w:rPr>
                 <w:color w:val="000000"/>
@@ -4564,6 +4838,7 @@
               </w:rPr>
               <w:t>inputBits</w:t>
             </w:r>
+            <w:proofErr w:type="spellEnd"/>
           </w:p>
         </w:tc>
         <w:tc>
@@ -4595,6 +4870,7 @@
                 <w:lang w:val="en-IN" w:eastAsia="ja-JP"/>
               </w:rPr>
             </w:pPr>
+            <w:proofErr w:type="spellStart"/>
             <w:r>
               <w:rPr>
                 <w:color w:val="000000"/>
@@ -4602,6 +4878,7 @@
               </w:rPr>
               <w:t>numColumns</w:t>
             </w:r>
+            <w:proofErr w:type="spellEnd"/>
           </w:p>
         </w:tc>
         <w:tc>
@@ -4629,6 +4906,7 @@
             <w:pPr>
               <w:jc w:val="both"/>
             </w:pPr>
+            <w:proofErr w:type="spellStart"/>
             <w:r>
               <w:rPr>
                 <w:color w:val="000000"/>
@@ -4636,6 +4914,7 @@
               </w:rPr>
               <w:t>CellsPerColumn</w:t>
             </w:r>
+            <w:proofErr w:type="spellEnd"/>
           </w:p>
         </w:tc>
         <w:tc>
@@ -4663,6 +4942,7 @@
             <w:pPr>
               <w:jc w:val="both"/>
             </w:pPr>
+            <w:proofErr w:type="spellStart"/>
             <w:r>
               <w:rPr>
                 <w:color w:val="000000"/>
@@ -4670,6 +4950,7 @@
               </w:rPr>
               <w:t>GlobalInhibition</w:t>
             </w:r>
+            <w:proofErr w:type="spellEnd"/>
           </w:p>
         </w:tc>
         <w:tc>
@@ -4697,6 +4978,7 @@
             <w:pPr>
               <w:jc w:val="both"/>
             </w:pPr>
+            <w:proofErr w:type="spellStart"/>
             <w:r>
               <w:rPr>
                 <w:color w:val="000000"/>
@@ -4704,6 +4986,7 @@
               </w:rPr>
               <w:t>LocalAreaDensity</w:t>
             </w:r>
+            <w:proofErr w:type="spellEnd"/>
           </w:p>
         </w:tc>
         <w:tc>
@@ -4731,6 +5014,7 @@
             <w:pPr>
               <w:jc w:val="both"/>
             </w:pPr>
+            <w:proofErr w:type="spellStart"/>
             <w:r>
               <w:rPr>
                 <w:color w:val="000000"/>
@@ -4738,6 +5022,7 @@
               </w:rPr>
               <w:t>NumActiveColumnsPerInhArea</w:t>
             </w:r>
+            <w:proofErr w:type="spellEnd"/>
           </w:p>
         </w:tc>
         <w:tc>
@@ -4754,8 +5039,17 @@
                 <w:color w:val="000000"/>
                 <w:lang w:val="en-IN" w:eastAsia="ja-JP"/>
               </w:rPr>
-              <w:t>0.02 * numColumns</w:t>
+              <w:t xml:space="preserve">0.02 * </w:t>
             </w:r>
+            <w:proofErr w:type="spellStart"/>
+            <w:r>
+              <w:rPr>
+                <w:color w:val="000000"/>
+                <w:lang w:val="en-IN" w:eastAsia="ja-JP"/>
+              </w:rPr>
+              <w:t>numColumns</w:t>
+            </w:r>
+            <w:proofErr w:type="spellEnd"/>
           </w:p>
         </w:tc>
       </w:tr>
@@ -4769,6 +5063,7 @@
             <w:pPr>
               <w:jc w:val="both"/>
             </w:pPr>
+            <w:proofErr w:type="spellStart"/>
             <w:r>
               <w:rPr>
                 <w:color w:val="000000"/>
@@ -4776,6 +5071,7 @@
               </w:rPr>
               <w:t>PotentialRadius</w:t>
             </w:r>
+            <w:proofErr w:type="spellEnd"/>
           </w:p>
         </w:tc>
         <w:tc>
@@ -4792,8 +5088,17 @@
                 <w:color w:val="000000"/>
                 <w:lang w:val="en-IN" w:eastAsia="ja-JP"/>
               </w:rPr>
-              <w:t>0.15 * inputBits</w:t>
+              <w:t xml:space="preserve">0.15 * </w:t>
             </w:r>
+            <w:proofErr w:type="spellStart"/>
+            <w:r>
+              <w:rPr>
+                <w:color w:val="000000"/>
+                <w:lang w:val="en-IN" w:eastAsia="ja-JP"/>
+              </w:rPr>
+              <w:t>inputBits</w:t>
+            </w:r>
+            <w:proofErr w:type="spellEnd"/>
           </w:p>
         </w:tc>
       </w:tr>
@@ -4807,6 +5112,7 @@
             <w:pPr>
               <w:jc w:val="both"/>
             </w:pPr>
+            <w:proofErr w:type="spellStart"/>
             <w:r>
               <w:rPr>
                 <w:color w:val="000000"/>
@@ -4814,6 +5120,7 @@
               </w:rPr>
               <w:t>MaxBoost</w:t>
             </w:r>
+            <w:proofErr w:type="spellEnd"/>
           </w:p>
         </w:tc>
         <w:tc>
@@ -4844,9 +5151,11 @@
             <w:pPr>
               <w:jc w:val="both"/>
             </w:pPr>
+            <w:proofErr w:type="spellStart"/>
             <w:r>
               <w:t>InhibitionRadius</w:t>
             </w:r>
+            <w:proofErr w:type="spellEnd"/>
           </w:p>
         </w:tc>
         <w:tc>
@@ -4874,6 +5183,7 @@
             <w:pPr>
               <w:jc w:val="both"/>
             </w:pPr>
+            <w:proofErr w:type="spellStart"/>
             <w:r>
               <w:rPr>
                 <w:color w:val="000000"/>
@@ -4881,6 +5191,7 @@
               </w:rPr>
               <w:t>DutyCyclePeriod</w:t>
             </w:r>
+            <w:proofErr w:type="spellEnd"/>
           </w:p>
         </w:tc>
         <w:tc>
@@ -4908,6 +5219,7 @@
             <w:pPr>
               <w:jc w:val="both"/>
             </w:pPr>
+            <w:proofErr w:type="spellStart"/>
             <w:r>
               <w:rPr>
                 <w:color w:val="000000"/>
@@ -4915,6 +5227,7 @@
               </w:rPr>
               <w:t>MinPctOverlapDutyCycles</w:t>
             </w:r>
+            <w:proofErr w:type="spellEnd"/>
           </w:p>
         </w:tc>
         <w:tc>
@@ -4942,6 +5255,7 @@
             <w:pPr>
               <w:jc w:val="both"/>
             </w:pPr>
+            <w:proofErr w:type="spellStart"/>
             <w:r>
               <w:rPr>
                 <w:color w:val="000000"/>
@@ -4949,6 +5263,7 @@
               </w:rPr>
               <w:t>MaxSynapsesPerSegment</w:t>
             </w:r>
+            <w:proofErr w:type="spellEnd"/>
           </w:p>
         </w:tc>
         <w:tc>
@@ -4965,8 +5280,17 @@
                 <w:color w:val="000000"/>
                 <w:lang w:val="en-IN" w:eastAsia="ja-JP"/>
               </w:rPr>
-              <w:t>0.02 * numColumns</w:t>
+              <w:t xml:space="preserve">0.02 * </w:t>
             </w:r>
+            <w:proofErr w:type="spellStart"/>
+            <w:r>
+              <w:rPr>
+                <w:color w:val="000000"/>
+                <w:lang w:val="en-IN" w:eastAsia="ja-JP"/>
+              </w:rPr>
+              <w:t>numColumns</w:t>
+            </w:r>
+            <w:proofErr w:type="spellEnd"/>
           </w:p>
         </w:tc>
       </w:tr>
@@ -4980,6 +5304,7 @@
             <w:pPr>
               <w:jc w:val="both"/>
             </w:pPr>
+            <w:proofErr w:type="spellStart"/>
             <w:r>
               <w:rPr>
                 <w:color w:val="000000"/>
@@ -4987,6 +5312,7 @@
               </w:rPr>
               <w:t>ActivationThreshold</w:t>
             </w:r>
+            <w:proofErr w:type="spellEnd"/>
           </w:p>
         </w:tc>
         <w:tc>
@@ -5014,6 +5340,7 @@
             <w:pPr>
               <w:jc w:val="both"/>
             </w:pPr>
+            <w:proofErr w:type="spellStart"/>
             <w:r>
               <w:rPr>
                 <w:color w:val="000000"/>
@@ -5021,6 +5348,7 @@
               </w:rPr>
               <w:t>ConnectedPermanence</w:t>
             </w:r>
+            <w:proofErr w:type="spellEnd"/>
           </w:p>
         </w:tc>
         <w:tc>
@@ -5048,6 +5376,7 @@
             <w:pPr>
               <w:jc w:val="both"/>
             </w:pPr>
+            <w:proofErr w:type="spellStart"/>
             <w:r>
               <w:rPr>
                 <w:color w:val="000000"/>
@@ -5055,6 +5384,7 @@
               </w:rPr>
               <w:t>PermanenceDecrement</w:t>
             </w:r>
+            <w:proofErr w:type="spellEnd"/>
           </w:p>
         </w:tc>
         <w:tc>
@@ -5082,6 +5412,7 @@
             <w:pPr>
               <w:jc w:val="both"/>
             </w:pPr>
+            <w:proofErr w:type="spellStart"/>
             <w:r>
               <w:rPr>
                 <w:color w:val="000000"/>
@@ -5089,6 +5420,7 @@
               </w:rPr>
               <w:t>PermanenceIncrement</w:t>
             </w:r>
+            <w:proofErr w:type="spellEnd"/>
           </w:p>
         </w:tc>
         <w:tc>
@@ -5116,6 +5448,7 @@
             <w:pPr>
               <w:jc w:val="both"/>
             </w:pPr>
+            <w:proofErr w:type="spellStart"/>
             <w:r>
               <w:rPr>
                 <w:color w:val="000000"/>
@@ -5123,6 +5456,7 @@
               </w:rPr>
               <w:t>PredictedSegmentDecrement</w:t>
             </w:r>
+            <w:proofErr w:type="spellEnd"/>
           </w:p>
         </w:tc>
         <w:tc>
@@ -5183,15 +5517,31 @@
           <w:i/>
           <w:iCs/>
         </w:rPr>
-        <w:t xml:space="preserve"> HTM Config parameters</w:t>
-      </w:r>
-    </w:p>
-    <w:p>
-      <w:pPr>
+        <w:t xml:space="preserve"> HTM </w:t>
+      </w:r>
+      <w:proofErr w:type="spellStart"/>
+      <w:r>
         <w:rPr>
           <w:i/>
           <w:iCs/>
         </w:rPr>
+        <w:t>Config</w:t>
+      </w:r>
+      <w:proofErr w:type="spellEnd"/>
+      <w:r>
+        <w:rPr>
+          <w:i/>
+          <w:iCs/>
+        </w:rPr>
+        <w:t xml:space="preserve"> parameters</w:t>
+      </w:r>
+    </w:p>
+    <w:p>
+      <w:pPr>
+        <w:rPr>
+          <w:i/>
+          <w:iCs/>
+        </w:rPr>
       </w:pPr>
     </w:p>
     <w:p>
@@ -5236,12 +5586,14 @@
         </w:rPr>
         <w:t xml:space="preserve">automates the process of reading learning sequences from a file and testing </w:t>
       </w:r>
+      <w:proofErr w:type="spellStart"/>
       <w:r>
         <w:rPr>
           <w:lang w:val="en-GB"/>
         </w:rPr>
         <w:t>subsequences</w:t>
       </w:r>
+      <w:proofErr w:type="spellEnd"/>
       <w:r>
         <w:rPr>
           <w:lang w:val="en-GB"/>
@@ -5291,7 +5643,15 @@
         <w:jc w:val="both"/>
       </w:pPr>
       <w:r>
-        <w:t xml:space="preserve">The learning phase includes fetching Datasets from the solution directory and Train using a Spatial pooler using </w:t>
+        <w:t xml:space="preserve">The learning phase includes fetching Datasets from the solution directory and Train using a </w:t>
+      </w:r>
+      <w:proofErr w:type="gramStart"/>
+      <w:r>
+        <w:t>Spatial</w:t>
+      </w:r>
+      <w:proofErr w:type="gramEnd"/>
+      <w:r>
+        <w:t xml:space="preserve"> pooler using </w:t>
       </w:r>
       <w:r>
         <w:t xml:space="preserve">a </w:t>
@@ -5398,6 +5758,7 @@
       <w:r>
         <w:rPr>
           <w:noProof/>
+          <w:lang w:val="en-IN" w:eastAsia="en-IN"/>
         </w:rPr>
         <w:drawing>
           <wp:inline distT="0" distB="0" distL="0" distR="0" wp14:anchorId="30C3920E" wp14:editId="587225A5">
@@ -5535,227 +5896,161 @@
     </w:p>
     <w:p>
       <w:pPr>
-        <w:jc w:val="both"/>
-      </w:pPr>
-    </w:p>
-    <w:p>
-      <w:pPr>
         <w:pStyle w:val="Heading2"/>
+        <w:numPr>
+          <w:ilvl w:val="0"/>
+          <w:numId w:val="0"/>
+        </w:numPr>
         <w:rPr>
           <w:b/>
           <w:bCs/>
         </w:rPr>
       </w:pPr>
-      <w:r>
+    </w:p>
+    <w:p>
+      <w:pPr>
+        <w:jc w:val="left"/>
+      </w:pPr>
+      <w:r>
+        <w:t xml:space="preserve">                                                                                                                                     </w:t>
+      </w:r>
+      <w:r>
+        <w:t xml:space="preserve">             </w:t>
+      </w:r>
+    </w:p>
+    <w:p>
+      <w:pPr>
+        <w:rPr>
+          <w:i/>
+          <w:iCs/>
+        </w:rPr>
+      </w:pPr>
+    </w:p>
+    <w:p>
+      <w:pPr>
+        <w:pStyle w:val="Heading2"/>
         <w:rPr>
           <w:b/>
           <w:bCs/>
         </w:rPr>
-        <w:t>Cancer Sequence Classification</w:t>
+      </w:pPr>
+      <w:r>
+        <w:rPr>
+          <w:b/>
+          <w:bCs/>
+        </w:rPr>
+        <w:t>Prediction</w:t>
+      </w:r>
+      <w:r>
+        <w:rPr>
+          <w:b/>
+          <w:bCs/>
+        </w:rPr>
+        <w:t xml:space="preserve"> Method</w:t>
+      </w:r>
+    </w:p>
+    <w:p>
+      <w:pPr>
+        <w:jc w:val="both"/>
+      </w:pPr>
+    </w:p>
+    <w:p>
+      <w:pPr>
+        <w:jc w:val="both"/>
+        <w:rPr>
+          <w:lang w:val="en-GB" w:eastAsia="ja-JP"/>
+        </w:rPr>
+      </w:pPr>
+      <w:r>
+        <w:rPr>
+          <w:lang w:val="en-GB" w:eastAsia="ja-JP"/>
+        </w:rPr>
+        <w:t>Once the learning/training phase is complete, the model produces a similarity matrix for all the classes. The SDRs computed for the input numbers are then compared with the SDRs of the corresponding sequence learned during training to calculate accuracy based on the total number of matches and sequence count</w:t>
+      </w:r>
+      <w:r>
+        <w:rPr>
+          <w:lang w:val="en-GB" w:eastAsia="ja-JP"/>
+        </w:rPr>
+        <w:t>.</w:t>
+      </w:r>
+      <w:r>
+        <w:rPr>
+          <w:lang w:val="en-GB" w:eastAsia="ja-JP"/>
+        </w:rPr>
+        <w:t xml:space="preserve"> Additionally, the input sequence is converted to an SDR and compared with each of the SDRs of the learned sequences during training. The correlation matrix is then used to search for the best match, and the predicted sequence is assigned an observation class (label) based on accuracy and classification</w:t>
+      </w:r>
+      <w:r>
+        <w:rPr>
+          <w:lang w:val="en-GB" w:eastAsia="ja-JP"/>
+        </w:rPr>
+        <w:t xml:space="preserve"> and prediction Engine shows the percentage accuracy of sequences which it belongs to.</w:t>
+      </w:r>
+    </w:p>
+    <w:p>
+      <w:pPr>
+        <w:jc w:val="both"/>
+        <w:rPr>
+          <w:spacing w:val="-1"/>
+          <w:lang w:val="en-IN" w:eastAsia="x-none"/>
+        </w:rPr>
+      </w:pPr>
+    </w:p>
+    <w:p>
+      <w:pPr>
+        <w:pStyle w:val="Heading1"/>
+        <w:rPr>
+          <w:b/>
+          <w:bCs/>
+        </w:rPr>
+      </w:pPr>
+      <w:r>
+        <w:rPr>
+          <w:b/>
+          <w:bCs/>
+        </w:rPr>
+        <w:t>RESULTS</w:t>
       </w:r>
     </w:p>
     <w:p/>
     <w:p>
       <w:pPr>
-        <w:jc w:val="left"/>
-        <w:rPr>
-          <w:lang w:val="en-GB" w:eastAsia="ja-JP"/>
-        </w:rPr>
-      </w:pPr>
-      <w:r>
-        <w:rPr>
-          <w:lang w:val="en-GB" w:eastAsia="ja-JP"/>
-        </w:rPr>
-        <w:t>In the</w:t>
-      </w:r>
-      <w:r>
-        <w:rPr>
-          <w:rFonts w:ascii="AppleSystemUIFont" w:hAnsi="AppleSystemUIFont" w:cs="AppleSystemUIFont"/>
-          <w:sz w:val="26"/>
-          <w:szCs w:val="26"/>
-          <w:lang w:val="en-GB" w:eastAsia="ja-JP"/>
-        </w:rPr>
+        <w:jc w:val="both"/>
+      </w:pPr>
+      <w:r>
+        <w:t>In this project, we have used sequence of Numbers for Multi sequence learning of Numbers Sequence</w:t>
+      </w:r>
+      <w:r>
         <w:t xml:space="preserve"> </w:t>
       </w:r>
       <w:r>
-        <w:rPr>
-          <w:lang w:val="en-GB" w:eastAsia="ja-JP"/>
-        </w:rPr>
-        <w:t>experiment, Anticancer peptides cells are represented using a sequence of alphabets, with each alphabet being considered as a cell in the sequence. To train multiple sequences, the HTM method is employed. Each cancer sequence is treated as a single element with its own label, which facilitates classification at a later stage.</w:t>
-      </w:r>
-    </w:p>
-    <w:p>
-      <w:pPr>
-        <w:jc w:val="left"/>
-      </w:pPr>
-    </w:p>
-    <w:p>
-      <w:pPr>
-        <w:jc w:val="left"/>
-      </w:pPr>
-      <w:r>
-        <w:t>HTM Element wise Learning:</w:t>
-      </w:r>
-    </w:p>
-    <w:p>
-      <w:pPr>
-        <w:jc w:val="left"/>
-      </w:pPr>
-      <w:r>
-        <w:t xml:space="preserve">                                                                                                                                                     </w:t>
-      </w:r>
-    </w:p>
-    <w:p>
-      <w:pPr>
-        <w:jc w:val="left"/>
-      </w:pPr>
-      <w:r>
-        <w:rPr>
-          <w:noProof/>
-        </w:rPr>
-        <w:drawing>
-          <wp:inline distT="0" distB="0" distL="0" distR="0" wp14:anchorId="0E5B0119" wp14:editId="6BF4F569">
-            <wp:extent cx="1792942" cy="1445532"/>
-            <wp:effectExtent l="0" t="0" r="0" b="2540"/>
-            <wp:docPr id="59" name="Picture 59" descr="Diagram&#10;&#10;Description automatically generated"/>
-            <wp:cNvGraphicFramePr>
-              <a:graphicFrameLocks xmlns:a="http://schemas.openxmlformats.org/drawingml/2006/main" noChangeAspect="1"/>
-            </wp:cNvGraphicFramePr>
-            <a:graphic xmlns:a="http://schemas.openxmlformats.org/drawingml/2006/main">
-              <a:graphicData uri="http://schemas.openxmlformats.org/drawingml/2006/picture">
-                <pic:pic xmlns:pic="http://schemas.openxmlformats.org/drawingml/2006/picture">
-                  <pic:nvPicPr>
-                    <pic:cNvPr id="59" name="Picture 59" descr="Diagram&#10;&#10;Description automatically generated"/>
-                    <pic:cNvPicPr/>
-                  </pic:nvPicPr>
-                  <pic:blipFill>
-                    <a:blip r:embed="rId18">
-                      <a:extLst>
-                        <a:ext uri="{28A0092B-C50C-407E-A947-70E740481C1C}">
-                          <a14:useLocalDpi xmlns:a14="http://schemas.microsoft.com/office/drawing/2010/main" val="0"/>
-                        </a:ext>
-                      </a:extLst>
-                    </a:blip>
-                    <a:stretch>
-                      <a:fillRect/>
-                    </a:stretch>
-                  </pic:blipFill>
-                  <pic:spPr>
-                    <a:xfrm>
-                      <a:off x="0" y="0"/>
-                      <a:ext cx="1911478" cy="1541100"/>
-                    </a:xfrm>
-                    <a:prstGeom prst="rect">
-                      <a:avLst/>
-                    </a:prstGeom>
-                  </pic:spPr>
-                </pic:pic>
-              </a:graphicData>
-            </a:graphic>
-          </wp:inline>
-        </w:drawing>
+        <w:t xml:space="preserve">for Multi Sequence </w:t>
       </w:r>
     </w:p>
     <w:p>
       <w:pPr>
         <w:jc w:val="both"/>
+      </w:pPr>
+    </w:p>
+    <w:p>
+      <w:pPr>
+        <w:jc w:val="both"/>
+      </w:pPr>
+      <w:r>
         <w:rPr>
           <w:i/>
           <w:iCs/>
-          <w:sz w:val="18"/>
-          <w:szCs w:val="18"/>
-        </w:rPr>
-      </w:pPr>
-    </w:p>
-    <w:p>
-      <w:pPr>
-        <w:jc w:val="both"/>
+        </w:rPr>
+        <w:t>Figure 1</w:t>
+      </w:r>
+      <w:r>
         <w:rPr>
           <w:i/>
           <w:iCs/>
         </w:rPr>
-      </w:pPr>
-      <w:r>
-        <w:rPr>
-          <w:i/>
-          <w:iCs/>
-          <w:sz w:val="18"/>
-          <w:szCs w:val="18"/>
-        </w:rPr>
-        <w:t>F</w:t>
-      </w:r>
-      <w:r>
-        <w:rPr>
-          <w:i/>
-          <w:iCs/>
-          <w:sz w:val="18"/>
-          <w:szCs w:val="18"/>
-        </w:rPr>
-        <w:t>igure</w:t>
-      </w:r>
-      <w:r>
-        <w:rPr>
-          <w:i/>
-          <w:iCs/>
-          <w:sz w:val="18"/>
-          <w:szCs w:val="18"/>
-        </w:rPr>
-        <w:t xml:space="preserve"> </w:t>
-      </w:r>
-      <w:r>
-        <w:rPr>
-          <w:i/>
-          <w:iCs/>
-          <w:sz w:val="18"/>
-          <w:szCs w:val="18"/>
-        </w:rPr>
-        <w:t>9</w:t>
-      </w:r>
-      <w:r>
-        <w:rPr>
-          <w:i/>
-          <w:iCs/>
-        </w:rPr>
-        <w:t xml:space="preserve">: Cancer Sequence </w:t>
-      </w:r>
-      <w:r>
-        <w:rPr>
-          <w:i/>
-          <w:iCs/>
-        </w:rPr>
-        <w:t>Classification</w:t>
-      </w:r>
-    </w:p>
-    <w:p>
-      <w:pPr>
-        <w:rPr>
-          <w:i/>
-          <w:iCs/>
-        </w:rPr>
-      </w:pPr>
-    </w:p>
-    <w:p>
-      <w:pPr>
-        <w:pStyle w:val="Heading2"/>
-        <w:rPr>
-          <w:b/>
-          <w:bCs/>
-        </w:rPr>
-      </w:pPr>
-      <w:r>
-        <w:rPr>
-          <w:b/>
-          <w:bCs/>
-        </w:rPr>
-        <w:lastRenderedPageBreak/>
-        <w:t>Prediction</w:t>
-      </w:r>
-      <w:r>
-        <w:rPr>
-          <w:b/>
-          <w:bCs/>
-        </w:rPr>
-        <w:t xml:space="preserve"> Method</w:t>
+        <w:t>0</w:t>
+      </w:r>
+      <w:r>
+        <w:t xml:space="preserve"> shows the flow chart for Multi sequence learning for the experiment carried out.</w:t>
       </w:r>
     </w:p>
     <w:p>
@@ -5766,114 +6061,11 @@
     <w:p>
       <w:pPr>
         <w:jc w:val="both"/>
-        <w:rPr>
-          <w:lang w:val="en-GB" w:eastAsia="ja-JP"/>
-        </w:rPr>
-      </w:pPr>
-      <w:r>
-        <w:rPr>
-          <w:lang w:val="en-GB" w:eastAsia="ja-JP"/>
-        </w:rPr>
-        <w:t>Once the learning/training phase is complete, the model produces a similarity matrix for all the classes. The SDRs computed for the input numbers are then compared with the SDRs of the corresponding sequence learned during training to calculate accuracy based on the total number of matches and sequence count</w:t>
-      </w:r>
-      <w:r>
-        <w:rPr>
-          <w:lang w:val="en-GB" w:eastAsia="ja-JP"/>
-        </w:rPr>
-        <w:t>.</w:t>
-      </w:r>
-      <w:r>
-        <w:rPr>
-          <w:lang w:val="en-GB" w:eastAsia="ja-JP"/>
-        </w:rPr>
-        <w:t xml:space="preserve"> Additionally, the input sequence is converted to an SDR and compared with each of the SDRs of the learned sequences during training. The correlation matrix is then used to search for the best match, and the predicted sequence is assigned an observation class (label) based on accuracy and classification</w:t>
-      </w:r>
-      <w:r>
-        <w:rPr>
-          <w:lang w:val="en-GB" w:eastAsia="ja-JP"/>
-        </w:rPr>
-        <w:t xml:space="preserve"> and prediction Engine shows the percentage accuracy of sequences which it belongs to.</w:t>
-      </w:r>
-    </w:p>
-    <w:p>
-      <w:pPr>
-        <w:jc w:val="both"/>
-        <w:rPr>
-          <w:spacing w:val="-1"/>
-          <w:lang w:val="en-IN" w:eastAsia="x-none"/>
-        </w:rPr>
-      </w:pPr>
-    </w:p>
-    <w:p>
-      <w:pPr>
-        <w:pStyle w:val="Heading1"/>
-        <w:rPr>
-          <w:b/>
-          <w:bCs/>
-        </w:rPr>
-      </w:pPr>
-      <w:r>
-        <w:rPr>
-          <w:b/>
-          <w:bCs/>
-        </w:rPr>
-        <w:t>RESULTS</w:t>
-      </w:r>
-    </w:p>
-    <w:p/>
-    <w:p>
-      <w:pPr>
-        <w:jc w:val="both"/>
-      </w:pPr>
-      <w:r>
-        <w:t>In this project, we have used sequence of Numbers for Multi sequence learning of Numbers Sequence</w:t>
-      </w:r>
-      <w:r>
-        <w:t xml:space="preserve"> </w:t>
-      </w:r>
-      <w:r>
-        <w:t xml:space="preserve">for Multi Sequence </w:t>
-      </w:r>
-    </w:p>
-    <w:p>
-      <w:pPr>
-        <w:jc w:val="both"/>
-      </w:pPr>
-    </w:p>
-    <w:p>
-      <w:pPr>
-        <w:jc w:val="both"/>
-      </w:pPr>
-      <w:r>
-        <w:rPr>
-          <w:i/>
-          <w:iCs/>
-        </w:rPr>
-        <w:t>Figure 1</w:t>
-      </w:r>
-      <w:r>
-        <w:rPr>
-          <w:i/>
-          <w:iCs/>
-        </w:rPr>
-        <w:t>0</w:t>
-      </w:r>
-      <w:r>
-        <w:t xml:space="preserve"> shows the flow chart for Multi sequence learning for the experiment carried out.</w:t>
-      </w:r>
-    </w:p>
-    <w:p>
-      <w:pPr>
-        <w:jc w:val="both"/>
-      </w:pPr>
-    </w:p>
-    <w:p>
-      <w:pPr>
-        <w:jc w:val="both"/>
       </w:pPr>
       <w:r>
         <w:rPr>
           <w:noProof/>
+          <w:lang w:val="en-IN" w:eastAsia="en-IN"/>
         </w:rPr>
         <w:drawing>
           <wp:inline distT="0" distB="0" distL="0" distR="0" wp14:anchorId="4EAB2CBD" wp14:editId="72DF03A9">
@@ -5891,7 +6083,7 @@
                     <pic:cNvPicPr/>
                   </pic:nvPicPr>
                   <pic:blipFill>
-                    <a:blip r:embed="rId19">
+                    <a:blip r:embed="rId18">
                       <a:extLst>
                         <a:ext uri="{28A0092B-C50C-407E-A947-70E740481C1C}">
                           <a14:useLocalDpi xmlns:a14="http://schemas.microsoft.com/office/drawing/2010/main" val="0"/>
@@ -6068,10 +6260,15 @@
         <w:t> </w:t>
       </w:r>
       <w:r>
-        <w:t xml:space="preserve">below. The HTM </w:t>
-      </w:r>
-      <w:r>
-        <w:t>uses Scalar Encoder for encoding, and the Spatial Pooler creates SDR input, during which the cells of the active columns are mapped. HTM trains from the input and unforms connections between cells. The spatial pooler implies pools or clusters of data in the spatial dimension. Each pattern that appears at the input during the spatial pooler's learning process is compared to the database of other patterns.</w:t>
+        <w:t xml:space="preserve">below. The HTM uses Scalar Encoder for encoding, and the Spatial Pooler creates SDR input, during which the cells of the active columns are mapped. HTM trains from the input and </w:t>
+      </w:r>
+      <w:proofErr w:type="spellStart"/>
+      <w:r>
+        <w:t>unforms</w:t>
+      </w:r>
+      <w:proofErr w:type="spellEnd"/>
+      <w:r>
+        <w:t xml:space="preserve"> connections between cells. The spatial pooler implies pools or clusters of data in the spatial dimension. Each pattern that appears at the input during the spatial pooler's learning process is compared to the database of other patterns.</w:t>
       </w:r>
     </w:p>
     <w:p>
@@ -6141,6 +6338,7 @@
                 <w:lang w:val="en-IN" w:eastAsia="ja-JP"/>
               </w:rPr>
             </w:pPr>
+            <w:proofErr w:type="spellStart"/>
             <w:r>
               <w:rPr>
                 <w:color w:val="000000"/>
@@ -6148,6 +6346,7 @@
               </w:rPr>
               <w:t>inputBits</w:t>
             </w:r>
+            <w:proofErr w:type="spellEnd"/>
           </w:p>
         </w:tc>
         <w:tc>
@@ -6179,6 +6378,7 @@
                 <w:lang w:val="en-IN" w:eastAsia="ja-JP"/>
               </w:rPr>
             </w:pPr>
+            <w:proofErr w:type="spellStart"/>
             <w:r>
               <w:rPr>
                 <w:color w:val="000000"/>
@@ -6186,6 +6386,7 @@
               </w:rPr>
               <w:t>numColumns</w:t>
             </w:r>
+            <w:proofErr w:type="spellEnd"/>
           </w:p>
         </w:tc>
         <w:tc>
@@ -6213,6 +6414,7 @@
             <w:pPr>
               <w:jc w:val="both"/>
             </w:pPr>
+            <w:proofErr w:type="spellStart"/>
             <w:r>
               <w:rPr>
                 <w:color w:val="000000"/>
@@ -6220,6 +6422,7 @@
               </w:rPr>
               <w:t>CellsPerColumn</w:t>
             </w:r>
+            <w:proofErr w:type="spellEnd"/>
           </w:p>
         </w:tc>
         <w:tc>
@@ -6247,6 +6450,7 @@
             <w:pPr>
               <w:jc w:val="both"/>
             </w:pPr>
+            <w:proofErr w:type="spellStart"/>
             <w:r>
               <w:rPr>
                 <w:color w:val="000000"/>
@@ -6254,6 +6458,7 @@
               </w:rPr>
               <w:t>GlobalInhibition</w:t>
             </w:r>
+            <w:proofErr w:type="spellEnd"/>
           </w:p>
         </w:tc>
         <w:tc>
@@ -6281,6 +6486,7 @@
             <w:pPr>
               <w:jc w:val="both"/>
             </w:pPr>
+            <w:proofErr w:type="spellStart"/>
             <w:r>
               <w:rPr>
                 <w:color w:val="000000"/>
@@ -6288,6 +6494,7 @@
               </w:rPr>
               <w:t>LocalAreaDensity</w:t>
             </w:r>
+            <w:proofErr w:type="spellEnd"/>
           </w:p>
         </w:tc>
         <w:tc>
@@ -6315,6 +6522,7 @@
             <w:pPr>
               <w:jc w:val="both"/>
             </w:pPr>
+            <w:proofErr w:type="spellStart"/>
             <w:r>
               <w:rPr>
                 <w:color w:val="000000"/>
@@ -6322,6 +6530,7 @@
               </w:rPr>
               <w:t>NumActiveColumnsPerInhArea</w:t>
             </w:r>
+            <w:proofErr w:type="spellEnd"/>
           </w:p>
         </w:tc>
         <w:tc>
@@ -6338,8 +6547,17 @@
                 <w:color w:val="000000"/>
                 <w:lang w:val="en-IN" w:eastAsia="ja-JP"/>
               </w:rPr>
-              <w:t>0.02 * numColumns</w:t>
+              <w:t xml:space="preserve">0.02 * </w:t>
             </w:r>
+            <w:proofErr w:type="spellStart"/>
+            <w:r>
+              <w:rPr>
+                <w:color w:val="000000"/>
+                <w:lang w:val="en-IN" w:eastAsia="ja-JP"/>
+              </w:rPr>
+              <w:t>numColumns</w:t>
+            </w:r>
+            <w:proofErr w:type="spellEnd"/>
           </w:p>
         </w:tc>
       </w:tr>
@@ -6353,6 +6571,7 @@
             <w:pPr>
               <w:jc w:val="both"/>
             </w:pPr>
+            <w:proofErr w:type="spellStart"/>
             <w:r>
               <w:rPr>
                 <w:color w:val="000000"/>
@@ -6360,6 +6579,7 @@
               </w:rPr>
               <w:t>PotentialRadius</w:t>
             </w:r>
+            <w:proofErr w:type="spellEnd"/>
           </w:p>
         </w:tc>
         <w:tc>
@@ -6376,8 +6596,17 @@
                 <w:color w:val="000000"/>
                 <w:lang w:val="en-IN" w:eastAsia="ja-JP"/>
               </w:rPr>
-              <w:t>0.15 * inputBits</w:t>
+              <w:t xml:space="preserve">0.15 * </w:t>
             </w:r>
+            <w:proofErr w:type="spellStart"/>
+            <w:r>
+              <w:rPr>
+                <w:color w:val="000000"/>
+                <w:lang w:val="en-IN" w:eastAsia="ja-JP"/>
+              </w:rPr>
+              <w:t>inputBits</w:t>
+            </w:r>
+            <w:proofErr w:type="spellEnd"/>
           </w:p>
         </w:tc>
       </w:tr>
@@ -6391,6 +6620,7 @@
             <w:pPr>
               <w:jc w:val="both"/>
             </w:pPr>
+            <w:proofErr w:type="spellStart"/>
             <w:r>
               <w:rPr>
                 <w:color w:val="000000"/>
@@ -6398,6 +6628,7 @@
               </w:rPr>
               <w:t>MaxBoost</w:t>
             </w:r>
+            <w:proofErr w:type="spellEnd"/>
           </w:p>
         </w:tc>
         <w:tc>
@@ -6425,9 +6656,11 @@
             <w:pPr>
               <w:jc w:val="both"/>
             </w:pPr>
+            <w:proofErr w:type="spellStart"/>
             <w:r>
               <w:t>InhibitionRadius</w:t>
             </w:r>
+            <w:proofErr w:type="spellEnd"/>
           </w:p>
         </w:tc>
         <w:tc>
@@ -6455,6 +6688,7 @@
             <w:pPr>
               <w:jc w:val="both"/>
             </w:pPr>
+            <w:proofErr w:type="spellStart"/>
             <w:r>
               <w:rPr>
                 <w:color w:val="000000"/>
@@ -6462,6 +6696,7 @@
               </w:rPr>
               <w:t>DutyCyclePeriod</w:t>
             </w:r>
+            <w:proofErr w:type="spellEnd"/>
           </w:p>
         </w:tc>
         <w:tc>
@@ -6489,6 +6724,7 @@
             <w:pPr>
               <w:jc w:val="both"/>
             </w:pPr>
+            <w:proofErr w:type="spellStart"/>
             <w:r>
               <w:rPr>
                 <w:color w:val="000000"/>
@@ -6496,6 +6732,7 @@
               </w:rPr>
               <w:t>MinPctOverlapDutyCycles</w:t>
             </w:r>
+            <w:proofErr w:type="spellEnd"/>
           </w:p>
         </w:tc>
         <w:tc>
@@ -6523,6 +6760,7 @@
             <w:pPr>
               <w:jc w:val="both"/>
             </w:pPr>
+            <w:proofErr w:type="spellStart"/>
             <w:r>
               <w:rPr>
                 <w:color w:val="000000"/>
@@ -6530,6 +6768,7 @@
               </w:rPr>
               <w:t>MaxSynapsesPerSegment</w:t>
             </w:r>
+            <w:proofErr w:type="spellEnd"/>
           </w:p>
         </w:tc>
         <w:tc>
@@ -6546,8 +6785,17 @@
                 <w:color w:val="000000"/>
                 <w:lang w:val="en-IN" w:eastAsia="ja-JP"/>
               </w:rPr>
-              <w:t>0.02 * numColumns</w:t>
+              <w:t xml:space="preserve">0.02 * </w:t>
             </w:r>
+            <w:proofErr w:type="spellStart"/>
+            <w:r>
+              <w:rPr>
+                <w:color w:val="000000"/>
+                <w:lang w:val="en-IN" w:eastAsia="ja-JP"/>
+              </w:rPr>
+              <w:t>numColumns</w:t>
+            </w:r>
+            <w:proofErr w:type="spellEnd"/>
           </w:p>
         </w:tc>
       </w:tr>
@@ -6561,6 +6809,7 @@
             <w:pPr>
               <w:jc w:val="both"/>
             </w:pPr>
+            <w:proofErr w:type="spellStart"/>
             <w:r>
               <w:rPr>
                 <w:color w:val="000000"/>
@@ -6568,6 +6817,7 @@
               </w:rPr>
               <w:t>ActivationThreshold</w:t>
             </w:r>
+            <w:proofErr w:type="spellEnd"/>
           </w:p>
         </w:tc>
         <w:tc>
@@ -6595,6 +6845,7 @@
             <w:pPr>
               <w:jc w:val="both"/>
             </w:pPr>
+            <w:proofErr w:type="spellStart"/>
             <w:r>
               <w:rPr>
                 <w:color w:val="000000"/>
@@ -6602,6 +6853,7 @@
               </w:rPr>
               <w:t>ConnectedPermanence</w:t>
             </w:r>
+            <w:proofErr w:type="spellEnd"/>
           </w:p>
         </w:tc>
         <w:tc>
@@ -6629,6 +6881,7 @@
             <w:pPr>
               <w:jc w:val="both"/>
             </w:pPr>
+            <w:proofErr w:type="spellStart"/>
             <w:r>
               <w:rPr>
                 <w:color w:val="000000"/>
@@ -6636,6 +6889,7 @@
               </w:rPr>
               <w:t>PermanenceDecrement</w:t>
             </w:r>
+            <w:proofErr w:type="spellEnd"/>
           </w:p>
         </w:tc>
         <w:tc>
@@ -6663,6 +6917,7 @@
             <w:pPr>
               <w:jc w:val="both"/>
             </w:pPr>
+            <w:proofErr w:type="spellStart"/>
             <w:r>
               <w:rPr>
                 <w:color w:val="000000"/>
@@ -6670,6 +6925,7 @@
               </w:rPr>
               <w:t>PermanenceIncrement</w:t>
             </w:r>
+            <w:proofErr w:type="spellEnd"/>
           </w:p>
         </w:tc>
         <w:tc>
@@ -6697,6 +6953,7 @@
             <w:pPr>
               <w:jc w:val="both"/>
             </w:pPr>
+            <w:proofErr w:type="spellStart"/>
             <w:r>
               <w:rPr>
                 <w:color w:val="000000"/>
@@ -6704,6 +6961,7 @@
               </w:rPr>
               <w:t>PredictedSegmentDecrement</w:t>
             </w:r>
+            <w:proofErr w:type="spellEnd"/>
           </w:p>
         </w:tc>
         <w:tc>
@@ -6762,8 +7020,17 @@
           <w:i/>
           <w:iCs/>
         </w:rPr>
-        <w:t>HTM Config</w:t>
-      </w:r>
+        <w:t xml:space="preserve">HTM </w:t>
+      </w:r>
+      <w:proofErr w:type="spellStart"/>
+      <w:r>
+        <w:rPr>
+          <w:i/>
+          <w:iCs/>
+        </w:rPr>
+        <w:t>Config</w:t>
+      </w:r>
+      <w:proofErr w:type="spellEnd"/>
     </w:p>
     <w:p>
       <w:pPr>
@@ -6861,6 +7128,7 @@
       <w:r>
         <w:rPr>
           <w:noProof/>
+          <w:lang w:val="en-IN" w:eastAsia="en-IN"/>
         </w:rPr>
         <w:drawing>
           <wp:inline distT="0" distB="0" distL="0" distR="0" wp14:anchorId="520CBF82" wp14:editId="30969855">
@@ -6876,7 +7144,7 @@
             <wp:cNvGraphicFramePr/>
             <a:graphic xmlns:a="http://schemas.openxmlformats.org/drawingml/2006/main">
               <a:graphicData uri="http://schemas.openxmlformats.org/drawingml/2006/chart">
-                <c:chart xmlns:c="http://schemas.openxmlformats.org/drawingml/2006/chart" xmlns:r="http://schemas.openxmlformats.org/officeDocument/2006/relationships" r:id="rId20"/>
+                <c:chart xmlns:c="http://schemas.openxmlformats.org/drawingml/2006/chart" xmlns:r="http://schemas.openxmlformats.org/officeDocument/2006/relationships" r:id="rId19"/>
               </a:graphicData>
             </a:graphic>
           </wp:inline>
@@ -7001,7 +7269,11 @@
         <w:t xml:space="preserve">sequence of Numbers for the trained data sequence </w:t>
       </w:r>
       <w:r>
-        <w:t xml:space="preserve">as in </w:t>
+        <w:t xml:space="preserve">as </w:t>
+      </w:r>
+      <w:proofErr w:type="gramStart"/>
+      <w:r>
+        <w:t xml:space="preserve">in </w:t>
       </w:r>
       <w:r>
         <w:rPr>
@@ -7010,6 +7282,7 @@
         </w:rPr>
         <w:t>.</w:t>
       </w:r>
+      <w:proofErr w:type="gramEnd"/>
     </w:p>
     <w:p>
       <w:pPr>
@@ -7023,8 +7296,8 @@
       <w:r>
         <w:rPr>
           <w:noProof/>
-        </w:rPr>
-        <w:lastRenderedPageBreak/>
+          <w:lang w:val="en-IN" w:eastAsia="en-IN"/>
+        </w:rPr>
         <w:drawing>
           <wp:inline distT="0" distB="0" distL="0" distR="0" wp14:anchorId="69340A26" wp14:editId="782831AC">
             <wp:extent cx="3193415" cy="1590675"/>
@@ -7041,7 +7314,7 @@
                     <pic:cNvPicPr/>
                   </pic:nvPicPr>
                   <pic:blipFill>
-                    <a:blip r:embed="rId21"/>
+                    <a:blip r:embed="rId20"/>
                     <a:stretch>
                       <a:fillRect/>
                     </a:stretch>
@@ -7205,25 +7478,26 @@
         <w:rPr>
           <w:lang w:val="en-GB" w:eastAsia="ja-JP"/>
         </w:rPr>
-        <w:t xml:space="preserve">Neocortex API's Multi </w:t>
+        <w:t>Neocortex API's Multi Sequence learning reference model. The HTM Prediction Engine was adjusted with various parameters to suit the training process. The Mult</w:t>
       </w:r>
       <w:r>
         <w:rPr>
           <w:lang w:val="en-GB" w:eastAsia="ja-JP"/>
         </w:rPr>
-        <w:t>Sequence learning reference model. The HTM Prediction Engine was adjusted with various parameters to suit the training process. The Mult</w:t>
+        <w:t xml:space="preserve">i-Sequence of Numbers was saved </w:t>
       </w:r>
       <w:r>
         <w:rPr>
           <w:lang w:val="en-GB" w:eastAsia="ja-JP"/>
         </w:rPr>
-        <w:t xml:space="preserve">i-Sequence of Numbers was saved </w:t>
+        <w:t xml:space="preserve">and then transformed into an encoded value and stored in a dictionary using an Encoder and SDR input for the training process. An algorithm was created to predict the trained sequences, which involved comparing the generated similarity matrix with each of the SDRs of the learned Sequence from </w:t>
       </w:r>
       <w:r>
         <w:rPr>
           <w:lang w:val="en-GB" w:eastAsia="ja-JP"/>
         </w:rPr>
-        <w:t>and then transformed into an encoded value and stored in a dictionary using an Encoder and SDR input for the training process. An algorithm was created to predict the trained sequences, which involved comparing the generated similarity matrix with each of the SDRs of the learned Sequence from the training phase. The Sequence was then predicted based on the accuracy and observation class (Label), and the accuracy percentage of the predicted sequences was calculated and stored in a</w:t>
+        <w:lastRenderedPageBreak/>
+        <w:t>the training phase. The Sequence was then predicted based on the accuracy and observation class (Label), and the accuracy percentage of the predicted sequences was calculated and stored in a</w:t>
       </w:r>
       <w:r>
         <w:rPr>
@@ -7458,8 +7732,29 @@
             <w:pStyle w:val="Header"/>
           </w:pPr>
           <w:r>
-            <w:t>by Damir Dobric / Andreas Pech</w:t>
+            <w:t xml:space="preserve">by </w:t>
           </w:r>
+          <w:proofErr w:type="spellStart"/>
+          <w:r>
+            <w:t>Damir</w:t>
+          </w:r>
+          <w:proofErr w:type="spellEnd"/>
+          <w:r>
+            <w:t xml:space="preserve"> </w:t>
+          </w:r>
+          <w:proofErr w:type="spellStart"/>
+          <w:r>
+            <w:t>Dobric</w:t>
+          </w:r>
+          <w:proofErr w:type="spellEnd"/>
+          <w:r>
+            <w:t xml:space="preserve"> / Andreas </w:t>
+          </w:r>
+          <w:proofErr w:type="spellStart"/>
+          <w:r>
+            <w:t>Pech</w:t>
+          </w:r>
+          <w:proofErr w:type="spellEnd"/>
         </w:p>
         <w:p>
           <w:pPr>
@@ -7480,6 +7775,7 @@
           <w:r>
             <w:rPr>
               <w:noProof/>
+              <w:lang w:val="en-IN" w:eastAsia="en-IN"/>
             </w:rPr>
             <w:drawing>
               <wp:inline distT="0" distB="0" distL="0" distR="0" wp14:anchorId="2875910C" wp14:editId="5EEF77F7">
@@ -10992,7 +11288,7 @@
               <a:cs typeface="+mn-cs"/>
             </a:defRPr>
           </a:pPr>
-          <a:endParaRPr lang="ar-SA"/>
+          <a:endParaRPr lang="en-US"/>
         </a:p>
       </c:txPr>
     </c:title>
@@ -12299,7 +12595,7 @@
                   <a:cs typeface="+mn-cs"/>
                 </a:defRPr>
               </a:pPr>
-              <a:endParaRPr lang="ar-SA"/>
+              <a:endParaRPr lang="en-US"/>
             </a:p>
           </c:txPr>
         </c:title>
@@ -12337,7 +12633,7 @@
                 <a:cs typeface="+mn-cs"/>
               </a:defRPr>
             </a:pPr>
-            <a:endParaRPr lang="ar-SA"/>
+            <a:endParaRPr lang="en-US"/>
           </a:p>
         </c:txPr>
         <c:crossAx val="621561208"/>
@@ -12422,7 +12718,7 @@
                   <a:cs typeface="+mn-cs"/>
                 </a:defRPr>
               </a:pPr>
-              <a:endParaRPr lang="ar-SA"/>
+              <a:endParaRPr lang="en-US"/>
             </a:p>
           </c:txPr>
         </c:title>
@@ -12460,7 +12756,7 @@
                 <a:cs typeface="+mn-cs"/>
               </a:defRPr>
             </a:pPr>
-            <a:endParaRPr lang="ar-SA"/>
+            <a:endParaRPr lang="en-US"/>
           </a:p>
         </c:txPr>
         <c:crossAx val="621560888"/>
@@ -12502,7 +12798,7 @@
               <a:cs typeface="+mn-cs"/>
             </a:defRPr>
           </a:pPr>
-          <a:endParaRPr lang="ar-SA"/>
+          <a:endParaRPr lang="en-US"/>
         </a:p>
       </c:txPr>
     </c:legend>
@@ -12539,7 +12835,7 @@
       <a:pPr>
         <a:defRPr/>
       </a:pPr>
-      <a:endParaRPr lang="ar-SA"/>
+      <a:endParaRPr lang="en-US"/>
     </a:p>
   </c:txPr>
   <c:externalData r:id="rId3">
@@ -13431,7 +13727,7 @@
 </file>
 
 <file path=customXml/itemProps1.xml><?xml version="1.0" encoding="utf-8"?>
-<ds:datastoreItem xmlns:ds="http://schemas.openxmlformats.org/officeDocument/2006/customXml" ds:itemID="{4E0397DB-B98E-428D-9A16-AA7EEAEDAC13}">
+<ds:datastoreItem xmlns:ds="http://schemas.openxmlformats.org/officeDocument/2006/customXml" ds:itemID="{53305208-E5FD-4DA9-8BDB-4EADF83ABA02}">
   <ds:schemaRefs>
     <ds:schemaRef ds:uri="http://schemas.openxmlformats.org/officeDocument/2006/bibliography"/>
   </ds:schemaRefs>

</xml_diff>

<commit_message>
Added References to the documentation
</commit_message>
<xml_diff>
--- a/source/MySEProject/Documentation/ML-22-23-15 Approve Prediction of Multisequence Learning.docx
+++ b/source/MySEProject/Documentation/ML-22-23-15 Approve Prediction of Multisequence Learning.docx
@@ -2,31 +2,6 @@
 <file path=word/document.xml><?xml version="1.0" encoding="utf-8"?>
 <w:document xmlns:wpc="http://schemas.microsoft.com/office/word/2010/wordprocessingCanvas" xmlns:cx="http://schemas.microsoft.com/office/drawing/2014/chartex" xmlns:cx1="http://schemas.microsoft.com/office/drawing/2015/9/8/chartex" xmlns:mc="http://schemas.openxmlformats.org/markup-compatibility/2006" xmlns:o="urn:schemas-microsoft-com:office:office" xmlns:r="http://schemas.openxmlformats.org/officeDocument/2006/relationships" xmlns:m="http://schemas.openxmlformats.org/officeDocument/2006/math" xmlns:v="urn:schemas-microsoft-com:vml" xmlns:wp14="http://schemas.microsoft.com/office/word/2010/wordprocessingDrawing" xmlns:wp="http://schemas.openxmlformats.org/drawingml/2006/wordprocessingDrawing" xmlns:w10="urn:schemas-microsoft-com:office:word" xmlns:w="http://schemas.openxmlformats.org/wordprocessingml/2006/main" xmlns:w14="http://schemas.microsoft.com/office/word/2010/wordml" xmlns:w15="http://schemas.microsoft.com/office/word/2012/wordml" xmlns:w16se="http://schemas.microsoft.com/office/word/2015/wordml/symex" xmlns:wpg="http://schemas.microsoft.com/office/word/2010/wordprocessingGroup" xmlns:wpi="http://schemas.microsoft.com/office/word/2010/wordprocessingInk" xmlns:wne="http://schemas.microsoft.com/office/word/2006/wordml" xmlns:wps="http://schemas.microsoft.com/office/word/2010/wordprocessingShape" mc:Ignorable="w14 w15 w16se wp14">
   <w:body>
-    <w:p>
-      <w:pPr>
-        <w:pStyle w:val="papertitle"/>
-        <w:spacing w:before="100" w:beforeAutospacing="1" w:after="100" w:afterAutospacing="1"/>
-      </w:pPr>
-      <w:r>
-        <w:t>Multi</w:t>
-      </w:r>
-      <w:r>
-        <w:t>-</w:t>
-      </w:r>
-      <w:r>
-        <w:t>Sequence learning</w:t>
-      </w:r>
-    </w:p>
-    <w:p>
-      <w:pPr>
-        <w:pStyle w:val="Author"/>
-        <w:spacing w:before="100" w:beforeAutospacing="1" w:after="100" w:afterAutospacing="1" w:line="120" w:lineRule="auto"/>
-        <w:rPr>
-          <w:sz w:val="20"/>
-          <w:szCs w:val="20"/>
-        </w:rPr>
-      </w:pPr>
-    </w:p>
     <w:p>
       <w:pPr>
         <w:pStyle w:val="Author"/>
@@ -45,6 +20,16 @@
           <w:docGrid w:linePitch="360"/>
         </w:sectPr>
       </w:pPr>
+      <w:r>
+        <w:rPr>
+          <w:rFonts w:eastAsia="MS Mincho"/>
+          <w:sz w:val="48"/>
+          <w:szCs w:val="48"/>
+        </w:rPr>
+        <w:t>Approve Prediction of Multisequence Learning</w:t>
+      </w:r>
+      <w:bookmarkStart w:id="0" w:name="_GoBack"/>
+      <w:bookmarkEnd w:id="0"/>
     </w:p>
     <w:p>
       <w:pPr>
@@ -228,7 +213,6 @@
         </w:rPr>
         <w:t xml:space="preserve"> </w:t>
       </w:r>
-      <w:proofErr w:type="gramStart"/>
       <w:r>
         <w:rPr>
           <w:b/>
@@ -237,9 +221,8 @@
           <w:szCs w:val="18"/>
           <w:lang w:val="en-GB"/>
         </w:rPr>
-        <w:t>This</w:t>
-      </w:r>
-      <w:proofErr w:type="gramEnd"/>
+        <w:t>this</w:t>
+      </w:r>
       <w:r>
         <w:rPr>
           <w:b/>
@@ -248,9 +231,8 @@
           <w:szCs w:val="18"/>
           <w:lang w:val="en-GB"/>
         </w:rPr>
-        <w:t xml:space="preserve"> paper focuses on </w:t>
-      </w:r>
-      <w:proofErr w:type="spellStart"/>
+        <w:t xml:space="preserve"> paper focuses on Multisequence Learning, which is a technique for learning and predicting sequences. The existing implementation of Multisequence Learning is examined to understand how sequences are learned and predicted. The paper then proposes a new </w:t>
+      </w:r>
       <w:r>
         <w:rPr>
           <w:b/>
@@ -259,9 +241,8 @@
           <w:szCs w:val="18"/>
           <w:lang w:val="en-GB"/>
         </w:rPr>
-        <w:t>Multisequence</w:t>
-      </w:r>
-      <w:proofErr w:type="spellEnd"/>
+        <w:t>method that</w:t>
+      </w:r>
       <w:r>
         <w:rPr>
           <w:b/>
@@ -270,9 +251,8 @@
           <w:szCs w:val="18"/>
           <w:lang w:val="en-GB"/>
         </w:rPr>
-        <w:t xml:space="preserve"> Learning, which is a technique for learning and predicting sequences. The existing implementation of </w:t>
-      </w:r>
-      <w:proofErr w:type="spellStart"/>
+        <w:t xml:space="preserve"> improves upon the existing implementation. The new method automates the process of reading learning sequences from a file and testing </w:t>
+      </w:r>
       <w:r>
         <w:rPr>
           <w:b/>
@@ -281,9 +261,8 @@
           <w:szCs w:val="18"/>
           <w:lang w:val="en-GB"/>
         </w:rPr>
-        <w:t>Multisequence</w:t>
-      </w:r>
-      <w:proofErr w:type="spellEnd"/>
+        <w:t>subsequence’s</w:t>
+      </w:r>
       <w:r>
         <w:rPr>
           <w:b/>
@@ -292,9 +271,8 @@
           <w:szCs w:val="18"/>
           <w:lang w:val="en-GB"/>
         </w:rPr>
-        <w:t xml:space="preserve"> Learning is examined to understand how sequences are learned and predicted. The paper then proposes a new </w:t>
-      </w:r>
-      <w:proofErr w:type="gramStart"/>
+        <w:t xml:space="preserve"> from another file to calculate the</w:t>
+      </w:r>
       <w:r>
         <w:rPr>
           <w:b/>
@@ -303,7 +281,7 @@
           <w:szCs w:val="18"/>
           <w:lang w:val="en-GB"/>
         </w:rPr>
-        <w:t>method,</w:t>
+        <w:t xml:space="preserve"> percentage</w:t>
       </w:r>
       <w:r>
         <w:rPr>
@@ -313,7 +291,7 @@
           <w:szCs w:val="18"/>
           <w:lang w:val="en-GB"/>
         </w:rPr>
-        <w:t xml:space="preserve"> </w:t>
+        <w:t xml:space="preserve"> prediction accuracy</w:t>
       </w:r>
       <w:r>
         <w:rPr>
@@ -323,9 +301,8 @@
           <w:szCs w:val="18"/>
           <w:lang w:val="en-GB"/>
         </w:rPr>
-        <w:t>that</w:t>
-      </w:r>
-      <w:proofErr w:type="gramEnd"/>
+        <w:t xml:space="preserve"> which is then stored in a result file</w:t>
+      </w:r>
       <w:r>
         <w:rPr>
           <w:b/>
@@ -334,10 +311,15 @@
           <w:szCs w:val="18"/>
           <w:lang w:val="en-GB"/>
         </w:rPr>
-        <w:t xml:space="preserve"> improves upon the existing implementation. The new method automates the process of reading learning sequences from a file and testing </w:t>
-      </w:r>
-      <w:proofErr w:type="spellStart"/>
-      <w:r>
+        <w:t>. This makes the process more efficient and less error-prone than manually inputting sequences. The method can be applied to a variety of industrial solutions, such as recognizing songs and classifying cancer peptides.</w:t>
+      </w:r>
+    </w:p>
+    <w:p>
+      <w:pPr>
+        <w:autoSpaceDE w:val="0"/>
+        <w:autoSpaceDN w:val="0"/>
+        <w:adjustRightInd w:val="0"/>
+        <w:jc w:val="both"/>
         <w:rPr>
           <w:b/>
           <w:bCs/>
@@ -345,9 +327,7 @@
           <w:szCs w:val="18"/>
           <w:lang w:val="en-GB"/>
         </w:rPr>
-        <w:t>subsequences</w:t>
-      </w:r>
-      <w:proofErr w:type="spellEnd"/>
+      </w:pPr>
       <w:r>
         <w:rPr>
           <w:b/>
@@ -356,229 +336,117 @@
           <w:szCs w:val="18"/>
           <w:lang w:val="en-GB"/>
         </w:rPr>
-        <w:t xml:space="preserve"> from another file to calculate the</w:t>
-      </w:r>
-      <w:r>
+        <w:t>The paper highlights the importance of sequence learning and prediction in various industries and demonstrates the effectiveness of the proposed method in accurately predicting sequences. The results show that the proposed method can be used to improve various applications that involve sequence learning and prediction. Overall, the paper provides insights into Multisequence Learning and presents a new method that can be used to improve the accuracy and efficiency of sequence learning and prediction.</w:t>
+      </w:r>
+    </w:p>
+    <w:p>
+      <w:pPr>
+        <w:pStyle w:val="Abstract"/>
+      </w:pPr>
+    </w:p>
+    <w:p>
+      <w:pPr>
+        <w:pStyle w:val="Keywords"/>
+      </w:pPr>
+      <w:r>
+        <w:t>Keywords—Hierarchical Temporal Memory (HTM), Prediction code, Local Area Density, Potential Radius, Local/Global Inhibition, HTM Prediction Engine).</w:t>
+      </w:r>
+    </w:p>
+    <w:p>
+      <w:pPr>
+        <w:pStyle w:val="Heading1"/>
         <w:rPr>
           <w:b/>
           <w:bCs/>
-          <w:sz w:val="18"/>
-          <w:szCs w:val="18"/>
-          <w:lang w:val="en-GB"/>
-        </w:rPr>
-        <w:t xml:space="preserve"> percentage</w:t>
-      </w:r>
+        </w:rPr>
+      </w:pPr>
       <w:r>
         <w:rPr>
           <w:b/>
           <w:bCs/>
-          <w:sz w:val="18"/>
-          <w:szCs w:val="18"/>
-          <w:lang w:val="en-GB"/>
-        </w:rPr>
-        <w:t xml:space="preserve"> prediction accuracy</w:t>
-      </w:r>
-      <w:r>
+        </w:rPr>
+        <w:t xml:space="preserve">Introduction </w:t>
+      </w:r>
+    </w:p>
+    <w:p/>
+    <w:p>
+      <w:pPr>
+        <w:jc w:val="both"/>
+      </w:pPr>
+      <w:r>
+        <w:t xml:space="preserve">     </w:t>
+      </w:r>
+      <w:r>
+        <w:t>Survival requires the ability to comprehend and predict temporal sequences of sensory inputs. Based on multiple known properties of cortical neurons, hierarchical temporal memory (HTM) sequence memory has recently been proposed as a theoretical framework for sequence learning in the cortex. The sparse temporal codes of the model can handle branching temporal sequences effectively by retaining several predictions until enough disambiguating evidence is present.</w:t>
+      </w:r>
+      <w:sdt>
+        <w:sdtPr>
+          <w:id w:val="882212738"/>
+          <w:citation/>
+        </w:sdtPr>
+        <w:sdtContent>
+          <w:r>
+            <w:fldChar w:fldCharType="begin"/>
+          </w:r>
+          <w:r>
+            <w:instrText xml:space="preserve"> CITATION Cle98 \l 1033 </w:instrText>
+          </w:r>
+          <w:r>
+            <w:fldChar w:fldCharType="separate"/>
+          </w:r>
+          <w:r>
+            <w:rPr>
+              <w:noProof/>
+            </w:rPr>
+            <w:t xml:space="preserve"> </w:t>
+          </w:r>
+          <w:r>
+            <w:rPr>
+              <w:noProof/>
+            </w:rPr>
+            <w:t>[1]</w:t>
+          </w:r>
+          <w:r>
+            <w:fldChar w:fldCharType="end"/>
+          </w:r>
+        </w:sdtContent>
+      </w:sdt>
+      <w:r>
+        <w:t xml:space="preserve"> </w:t>
+      </w:r>
+      <w:sdt>
+        <w:sdtPr>
+          <w:id w:val="-1640569860"/>
+          <w:citation/>
+        </w:sdtPr>
+        <w:sdtContent>
+          <w:r>
+            <w:fldChar w:fldCharType="begin"/>
+          </w:r>
+          <w:r>
+            <w:instrText xml:space="preserve"> CITATION Mau04 \l 1033 </w:instrText>
+          </w:r>
+          <w:r>
+            <w:fldChar w:fldCharType="separate"/>
+          </w:r>
+          <w:r>
+            <w:rPr>
+              <w:noProof/>
+            </w:rPr>
+            <w:t>[2]</w:t>
+          </w:r>
+          <w:r>
+            <w:fldChar w:fldCharType="end"/>
+          </w:r>
+        </w:sdtContent>
+      </w:sdt>
+    </w:p>
+    <w:p>
+      <w:pPr>
+        <w:jc w:val="both"/>
         <w:rPr>
           <w:b/>
           <w:bCs/>
-          <w:sz w:val="18"/>
-          <w:szCs w:val="18"/>
-          <w:lang w:val="en-GB"/>
-        </w:rPr>
-        <w:t xml:space="preserve"> which is then stored in a result file</w:t>
-      </w:r>
-      <w:r>
-        <w:rPr>
-          <w:b/>
-          <w:bCs/>
-          <w:sz w:val="18"/>
-          <w:szCs w:val="18"/>
-          <w:lang w:val="en-GB"/>
-        </w:rPr>
-        <w:t>. This makes the process more efficient and less error-prone than manually inputting sequences. The method can be applied to a variety of industrial solutions, such as recognizing songs and classifying cancer peptides.</w:t>
-      </w:r>
-    </w:p>
-    <w:p>
-      <w:pPr>
-        <w:autoSpaceDE w:val="0"/>
-        <w:autoSpaceDN w:val="0"/>
-        <w:adjustRightInd w:val="0"/>
-        <w:jc w:val="both"/>
-        <w:rPr>
-          <w:b/>
-          <w:bCs/>
-          <w:sz w:val="18"/>
-          <w:szCs w:val="18"/>
-          <w:lang w:val="en-GB"/>
-        </w:rPr>
-      </w:pPr>
-      <w:r>
-        <w:rPr>
-          <w:b/>
-          <w:bCs/>
-          <w:sz w:val="18"/>
-          <w:szCs w:val="18"/>
-          <w:lang w:val="en-GB"/>
-        </w:rPr>
-        <w:t xml:space="preserve">The paper highlights the importance of sequence learning and prediction in various industries and demonstrates the effectiveness of the proposed method in accurately predicting sequences. The results show that the proposed method can be used to improve various applications that involve sequence learning and prediction. Overall, the paper provides insights into </w:t>
-      </w:r>
-      <w:proofErr w:type="spellStart"/>
-      <w:r>
-        <w:rPr>
-          <w:b/>
-          <w:bCs/>
-          <w:sz w:val="18"/>
-          <w:szCs w:val="18"/>
-          <w:lang w:val="en-GB"/>
-        </w:rPr>
-        <w:t>Multisequence</w:t>
-      </w:r>
-      <w:proofErr w:type="spellEnd"/>
-      <w:r>
-        <w:rPr>
-          <w:b/>
-          <w:bCs/>
-          <w:sz w:val="18"/>
-          <w:szCs w:val="18"/>
-          <w:lang w:val="en-GB"/>
-        </w:rPr>
-        <w:t xml:space="preserve"> Learning and presents a new method that can be used to improve the accuracy and efficiency of sequence learning and prediction.</w:t>
-      </w:r>
-    </w:p>
-    <w:p>
-      <w:pPr>
-        <w:pStyle w:val="Abstract"/>
-      </w:pPr>
-    </w:p>
-    <w:p>
-      <w:pPr>
-        <w:pStyle w:val="Keywords"/>
-      </w:pPr>
-      <w:r>
-        <w:t>Keywords—Hierarchical Temporal Memory (HTM), Prediction code, Local Area Density, Potential Radius, Local/Global Inhibition, HTM Prediction Engine).</w:t>
-      </w:r>
-    </w:p>
-    <w:p>
-      <w:pPr>
-        <w:pStyle w:val="Heading1"/>
-        <w:rPr>
-          <w:b/>
-          <w:bCs/>
-        </w:rPr>
-      </w:pPr>
-      <w:r>
-        <w:rPr>
-          <w:b/>
-          <w:bCs/>
-        </w:rPr>
-        <w:t xml:space="preserve">Introduction </w:t>
-      </w:r>
-    </w:p>
-    <w:p/>
-    <w:p>
-      <w:pPr>
-        <w:jc w:val="both"/>
-        <w:rPr>
-          <w:b/>
-          <w:bCs/>
-          <w:noProof/>
-          <w:sz w:val="13"/>
-          <w:szCs w:val="13"/>
-        </w:rPr>
-      </w:pPr>
-      <w:r>
-        <w:t xml:space="preserve">     </w:t>
-      </w:r>
-      <w:r>
-        <w:t>Survival requires the ability to comprehend and predict temporal sequences of sensory inputs. Based on multiple known properties of cortical neurons, hierarchical temporal memory (HTM) sequence memory has recently been proposed as a theoretical framework for sequence learning in the cortex. The sparse temporal codes of the model can handle branching temporal sequences effectively by retaining several predictions until enough disambiguating evidence is present.</w:t>
-      </w:r>
-      <w:r>
-        <w:t>[1]</w:t>
-      </w:r>
-      <w:r>
-        <w:rPr>
-          <w:noProof/>
-        </w:rPr>
-        <w:t xml:space="preserve"> </w:t>
-      </w:r>
-      <w:r>
-        <w:rPr>
-          <w:b/>
-          <w:bCs/>
-          <w:noProof/>
-          <w:sz w:val="13"/>
-          <w:szCs w:val="13"/>
-        </w:rPr>
-        <w:t xml:space="preserve">Keele, "“Sequence learning,” - B. A. C. G. J. D. S. W.," 1998. [Online]. Available: </w:t>
-      </w:r>
-      <w:hyperlink r:id="rId10" w:history="1">
-        <w:r>
-          <w:rPr>
-            <w:rStyle w:val="Hyperlink"/>
-            <w:b/>
-            <w:bCs/>
-            <w:noProof/>
-            <w:sz w:val="13"/>
-            <w:szCs w:val="13"/>
-          </w:rPr>
-          <w:t>https://pubmed.ncbi.nlm.nih.gov/21227209</w:t>
-        </w:r>
-      </w:hyperlink>
-      <w:r>
-        <w:rPr>
-          <w:b/>
-          <w:bCs/>
-          <w:noProof/>
-          <w:sz w:val="13"/>
-          <w:szCs w:val="13"/>
-        </w:rPr>
-        <w:t>..</w:t>
-      </w:r>
-    </w:p>
-    <w:p>
-      <w:pPr>
-        <w:jc w:val="both"/>
-        <w:rPr>
-          <w:b/>
-          <w:bCs/>
-        </w:rPr>
-      </w:pPr>
-      <w:r>
-        <w:rPr>
-          <w:b/>
-          <w:bCs/>
-          <w:noProof/>
-          <w:sz w:val="13"/>
-          <w:szCs w:val="13"/>
-        </w:rPr>
-        <w:t>[2]</w:t>
-      </w:r>
-      <w:r>
-        <w:rPr>
-          <w:b/>
-          <w:bCs/>
-          <w:noProof/>
-        </w:rPr>
-        <w:t xml:space="preserve"> </w:t>
-      </w:r>
-      <w:r>
-        <w:rPr>
-          <w:b/>
-          <w:bCs/>
-          <w:noProof/>
-          <w:sz w:val="11"/>
-          <w:szCs w:val="11"/>
-        </w:rPr>
-        <w:t>D. V. B. Michael D Mauk, “Sequence learning,”," 2004. [Online]. Available: https://pubmed.ncbi.nlm.nih.gov/15217335.</w:t>
-      </w:r>
-    </w:p>
-    <w:p>
-      <w:pPr>
-        <w:jc w:val="both"/>
-        <w:rPr>
-          <w:b/>
-          <w:bCs/>
         </w:rPr>
       </w:pPr>
     </w:p>
@@ -607,13 +475,13 @@
         <w:rPr>
           <w:lang w:val="en-IN"/>
         </w:rPr>
-        <w:t xml:space="preserve">Working on the cortex, scientists discovered that sequence learning has a huge invariant changing series of inputs. The </w:t>
+        <w:t xml:space="preserve">Working on the cortex, scientists discovered that sequence learning has a huge invariant changing series of inputs. The precise neurological process of sequence memory is yet understood, however models that provide a reading of the neurons are being studied. These models demonstrate great </w:t>
       </w:r>
       <w:r>
         <w:rPr>
           <w:lang w:val="en-IN"/>
         </w:rPr>
-        <w:t xml:space="preserve">precise neurological process of sequence memory is yet understood, however models that provide a reading of the neurons are being studied. These models demonstrate great ability to remember and recognize the sequence of inputs utilizing rules. These ML models do not correspond to real-world challenges. </w:t>
+        <w:t xml:space="preserve">ability to remember and recognize the sequence of inputs utilizing rules. These ML models do not correspond to real-world challenges. </w:t>
       </w:r>
     </w:p>
     <w:p>
@@ -633,56 +501,66 @@
         </w:rPr>
         <w:t xml:space="preserve">Hierarchical Temporal Memory (HTM) is a </w:t>
       </w:r>
-      <w:proofErr w:type="spellStart"/>
       <w:r>
         <w:rPr>
           <w:lang w:val="en-IN"/>
         </w:rPr>
-        <w:t>Biomimetics</w:t>
-      </w:r>
-      <w:proofErr w:type="spellEnd"/>
+        <w:t>Biomimetic</w:t>
+      </w:r>
       <w:r>
         <w:rPr>
           <w:lang w:val="en-IN"/>
         </w:rPr>
-        <w:t xml:space="preserve"> model that was built by scientists to replicate the architectural and algorithmic elements of the neocortex. HTM has demonstrated promising pattern recognition results, and it can learn the temporal sequences and spatial flow of sensory inputs as data</w:t>
-      </w:r>
-      <w:proofErr w:type="gramStart"/>
+        <w:t xml:space="preserve"> model that was built by scientists to replicate the architectural and algorithmic elements of the neocortex. HTM has demonstrated promising pattern recognition results, and it can learn the temporal sequences and spatial flow of sensory inputs as data.</w:t>
+      </w:r>
       <w:r>
         <w:rPr>
           <w:lang w:val="en-IN"/>
         </w:rPr>
-        <w:t>.</w:t>
-      </w:r>
-      <w:r>
-        <w:rPr>
-          <w:lang w:val="en-IN"/>
-        </w:rPr>
-        <w:t>[</w:t>
-      </w:r>
-      <w:proofErr w:type="gramEnd"/>
-      <w:r>
-        <w:rPr>
-          <w:lang w:val="en-IN"/>
-        </w:rPr>
-        <w:t>3]</w:t>
-      </w:r>
-      <w:r>
-        <w:rPr>
-          <w:noProof/>
-        </w:rPr>
         <w:t xml:space="preserve"> </w:t>
       </w:r>
-      <w:r>
-        <w:rPr>
-          <w:b/>
-          <w:bCs/>
-          <w:noProof/>
-          <w:sz w:val="11"/>
-          <w:szCs w:val="11"/>
-        </w:rPr>
-        <w:t>B. H. J. L. R. .Rabiner, “An introduction to hidden markov models,”," 1986. [Online]. Available: http://ai.stanford.edu/~pabbeel/depth_qual/Rabiner_Juang_hmms.pdf.</w:t>
-      </w:r>
+      <w:sdt>
+        <w:sdtPr>
+          <w:rPr>
+            <w:lang w:val="en-IN"/>
+          </w:rPr>
+          <w:id w:val="719556330"/>
+          <w:citation/>
+        </w:sdtPr>
+        <w:sdtContent>
+          <w:r>
+            <w:rPr>
+              <w:lang w:val="en-IN"/>
+            </w:rPr>
+            <w:fldChar w:fldCharType="begin"/>
+          </w:r>
+          <w:r>
+            <w:rPr>
+              <w:lang w:val="en-US"/>
+            </w:rPr>
+            <w:instrText xml:space="preserve"> CITATION LRR86 \l 1033 </w:instrText>
+          </w:r>
+          <w:r>
+            <w:rPr>
+              <w:lang w:val="en-IN"/>
+            </w:rPr>
+            <w:fldChar w:fldCharType="separate"/>
+          </w:r>
+          <w:r>
+            <w:rPr>
+              <w:noProof/>
+              <w:lang w:val="en-US"/>
+            </w:rPr>
+            <w:t>[3]</w:t>
+          </w:r>
+          <w:r>
+            <w:rPr>
+              <w:lang w:val="en-IN"/>
+            </w:rPr>
+            <w:fldChar w:fldCharType="end"/>
+          </w:r>
+        </w:sdtContent>
+      </w:sdt>
     </w:p>
     <w:p>
       <w:pPr>
@@ -743,21 +621,67 @@
         <w:rPr>
           <w:lang w:val="en-GB" w:eastAsia="ja-JP"/>
         </w:rPr>
-        <w:t xml:space="preserve">In HTM, Sparse Distributed representations (SDRs) are used to represent input patterns. The algorithm generates these SDRs by selecting a fixed number of active bits, each of which carries a semantic meaning. As a result, inputs with similar semantic meaning will have equivalent SDRs with the same number of active bits, which is crucial for the learning process </w:t>
-      </w:r>
-      <w:proofErr w:type="gramStart"/>
+        <w:t>In HTM, Sparse Distributed representations (SDRs) are used to represent input patterns. The algorithm generates these SDRs by selecting a fixed number of active bits</w:t>
+      </w:r>
       <w:r>
         <w:rPr>
           <w:lang w:val="en-GB" w:eastAsia="ja-JP"/>
         </w:rPr>
-        <w:t>in</w:t>
-      </w:r>
-      <w:proofErr w:type="gramEnd"/>
+        <w:t xml:space="preserve"> from Fig 1</w:t>
+      </w:r>
       <w:r>
         <w:rPr>
           <w:lang w:val="en-GB" w:eastAsia="ja-JP"/>
         </w:rPr>
-        <w:t xml:space="preserve"> HTM.</w:t>
+        <w:t xml:space="preserve">, </w:t>
+      </w:r>
+      <w:sdt>
+        <w:sdtPr>
+          <w:rPr>
+            <w:lang w:val="en-GB" w:eastAsia="ja-JP"/>
+          </w:rPr>
+          <w:id w:val="-1619526321"/>
+          <w:citation/>
+        </w:sdtPr>
+        <w:sdtContent>
+          <w:r>
+            <w:rPr>
+              <w:lang w:val="en-GB" w:eastAsia="ja-JP"/>
+            </w:rPr>
+            <w:fldChar w:fldCharType="begin"/>
+          </w:r>
+          <w:r>
+            <w:rPr>
+              <w:lang w:val="en-US" w:eastAsia="ja-JP"/>
+            </w:rPr>
+            <w:instrText xml:space="preserve"> CITATION sub17 \l 1033 </w:instrText>
+          </w:r>
+          <w:r>
+            <w:rPr>
+              <w:lang w:val="en-GB" w:eastAsia="ja-JP"/>
+            </w:rPr>
+            <w:fldChar w:fldCharType="separate"/>
+          </w:r>
+          <w:r>
+            <w:rPr>
+              <w:noProof/>
+              <w:lang w:val="en-US" w:eastAsia="ja-JP"/>
+            </w:rPr>
+            <w:t>[4]</w:t>
+          </w:r>
+          <w:r>
+            <w:rPr>
+              <w:lang w:val="en-GB" w:eastAsia="ja-JP"/>
+            </w:rPr>
+            <w:fldChar w:fldCharType="end"/>
+          </w:r>
+        </w:sdtContent>
+      </w:sdt>
+      <w:r>
+        <w:rPr>
+          <w:lang w:val="en-GB" w:eastAsia="ja-JP"/>
+        </w:rPr>
+        <w:t>each of which carries a semantic meaning. As a result, inputs with similar semantic meaning will have equivalent SDRs with the same number of active bits, which is crucial for the learning process in HTM.</w:t>
       </w:r>
     </w:p>
     <w:p>
@@ -783,9 +707,9 @@
           <w:lang w:val="en-IN" w:eastAsia="en-IN"/>
         </w:rPr>
         <w:drawing>
-          <wp:inline distT="0" distB="0" distL="0" distR="0" wp14:anchorId="0DD5C95C" wp14:editId="0352A332">
-            <wp:extent cx="2008686" cy="1255395"/>
-            <wp:effectExtent l="0" t="0" r="0" b="1905"/>
+          <wp:inline distT="0" distB="0" distL="0" distR="0" wp14:anchorId="0DD5C95C" wp14:editId="505C58C7">
+            <wp:extent cx="1635757" cy="964720"/>
+            <wp:effectExtent l="0" t="0" r="3175" b="6985"/>
             <wp:docPr id="4" name="Picture 4" descr="Example of a sparse distributed representation in an array of cells"/>
             <wp:cNvGraphicFramePr>
               <a:graphicFrameLocks xmlns:a="http://schemas.openxmlformats.org/drawingml/2006/main" noChangeAspect="1"/>
@@ -800,7 +724,7 @@
                     </pic:cNvPicPr>
                   </pic:nvPicPr>
                   <pic:blipFill>
-                    <a:blip r:embed="rId11">
+                    <a:blip r:embed="rId10">
                       <a:extLst>
                         <a:ext uri="{28A0092B-C50C-407E-A947-70E740481C1C}">
                           <a14:useLocalDpi xmlns:a14="http://schemas.microsoft.com/office/drawing/2010/main" val="0"/>
@@ -815,7 +739,7 @@
                   <pic:spPr bwMode="auto">
                     <a:xfrm flipV="1">
                       <a:off x="0" y="0"/>
-                      <a:ext cx="2095549" cy="1309683"/>
+                      <a:ext cx="1747322" cy="1030518"/>
                     </a:xfrm>
                     <a:prstGeom prst="rect">
                       <a:avLst/>
@@ -846,7 +770,6 @@
           <w:lang w:val="en-IN"/>
         </w:rPr>
       </w:pPr>
-      <w:proofErr w:type="gramStart"/>
       <w:r>
         <w:rPr>
           <w:i/>
@@ -861,23 +784,6 @@
           <w:iCs/>
           <w:lang w:val="en-IN"/>
         </w:rPr>
-        <w:t>[</w:t>
-      </w:r>
-      <w:proofErr w:type="gramEnd"/>
-      <w:r>
-        <w:rPr>
-          <w:i/>
-          <w:iCs/>
-          <w:lang w:val="en-IN"/>
-        </w:rPr>
-        <w:t>4]</w:t>
-      </w:r>
-      <w:r>
-        <w:rPr>
-          <w:i/>
-          <w:iCs/>
-          <w:lang w:val="en-IN"/>
-        </w:rPr>
         <w:t xml:space="preserve">: </w:t>
       </w:r>
       <w:r>
@@ -886,22 +792,6 @@
           <w:shd w:val="clear" w:color="auto" w:fill="FFFFFF"/>
         </w:rPr>
         <w:t>represents a sparse distributed representation</w:t>
-      </w:r>
-      <w:r>
-        <w:rPr>
-          <w:b/>
-          <w:bCs/>
-          <w:color w:val="222222"/>
-          <w:shd w:val="clear" w:color="auto" w:fill="FFFFFF"/>
-        </w:rPr>
-        <w:t>[https://discourse.numenta.org/t/sparse-distributed-representations/2150</w:t>
-      </w:r>
-      <w:r>
-        <w:rPr>
-          <w:color w:val="222222"/>
-          <w:shd w:val="clear" w:color="auto" w:fill="FFFFFF"/>
-        </w:rPr>
-        <w:t>]</w:t>
       </w:r>
     </w:p>
     <w:p>
@@ -937,28 +827,67 @@
         <w:rPr>
           <w:lang w:val="en-IN" w:eastAsia="ja-JP"/>
         </w:rPr>
-        <w:t>A proximal dendrite connects the cells in a column, with synapses represented by small black circles. A solid circle represents a valid synaptic connection with a permanence value over the connection threshold. In contrast, a possible synapse connection with a permanence value below the connection threshold is represented by an empty circle. Feedforward input activates a column after a local inhibition step if enough valid synapses are coupled to active input bits</w:t>
-      </w:r>
-      <w:proofErr w:type="gramStart"/>
-      <w:r>
+        <w:t>A proximal dendrite connects the cells in a column, with synapses represented by small black circles. A solid circle represents a valid synaptic connection with a permanence value over the connection threshold. In contrast, a possible synapse connection with a permanence value below the connection threshold is represented by an empty circle. Feedforward input activates a column after a local inhibition step if enough valid synapses are coupled to active input bits.</w:t>
+      </w:r>
+    </w:p>
+    <w:p>
+      <w:pPr>
+        <w:autoSpaceDE w:val="0"/>
+        <w:autoSpaceDN w:val="0"/>
+        <w:adjustRightInd w:val="0"/>
+        <w:jc w:val="both"/>
         <w:rPr>
           <w:lang w:val="en-IN" w:eastAsia="ja-JP"/>
         </w:rPr>
-        <w:t>.</w:t>
-      </w:r>
+      </w:pPr>
       <w:r>
         <w:rPr>
           <w:lang w:val="en-IN" w:eastAsia="ja-JP"/>
         </w:rPr>
-        <w:t>[</w:t>
-      </w:r>
-      <w:proofErr w:type="gramEnd"/>
-      <w:r>
-        <w:rPr>
-          <w:lang w:val="en-IN" w:eastAsia="ja-JP"/>
-        </w:rPr>
-        <w:t>5]</w:t>
-      </w:r>
+        <w:t xml:space="preserve">From Fig 2. </w:t>
+      </w:r>
+      <w:sdt>
+        <w:sdtPr>
+          <w:rPr>
+            <w:lang w:val="en-IN" w:eastAsia="ja-JP"/>
+          </w:rPr>
+          <w:id w:val="251554619"/>
+          <w:citation/>
+        </w:sdtPr>
+        <w:sdtContent>
+          <w:r>
+            <w:rPr>
+              <w:lang w:val="en-IN" w:eastAsia="ja-JP"/>
+            </w:rPr>
+            <w:fldChar w:fldCharType="begin"/>
+          </w:r>
+          <w:r>
+            <w:rPr>
+              <w:lang w:eastAsia="ja-JP"/>
+            </w:rPr>
+            <w:instrText xml:space="preserve"> CITATION Hol16 \l 1033 </w:instrText>
+          </w:r>
+          <w:r>
+            <w:rPr>
+              <w:lang w:val="en-IN" w:eastAsia="ja-JP"/>
+            </w:rPr>
+            <w:fldChar w:fldCharType="separate"/>
+          </w:r>
+          <w:r>
+            <w:rPr>
+              <w:noProof/>
+              <w:lang w:eastAsia="ja-JP"/>
+            </w:rPr>
+            <w:t>[5]</w:t>
+          </w:r>
+          <w:r>
+            <w:rPr>
+              <w:lang w:val="en-IN" w:eastAsia="ja-JP"/>
+            </w:rPr>
+            <w:fldChar w:fldCharType="end"/>
+          </w:r>
+        </w:sdtContent>
+      </w:sdt>
     </w:p>
     <w:p>
       <w:pPr>
@@ -974,7 +903,12 @@
           <w:lang w:val="en-IN" w:eastAsia="ja-JP"/>
         </w:rPr>
       </w:pPr>
-      <w:r>
+    </w:p>
+    <w:p>
+      <w:pPr>
+        <w:autoSpaceDE w:val="0"/>
+        <w:autoSpaceDN w:val="0"/>
+        <w:adjustRightInd w:val="0"/>
         <w:rPr>
           <w:b/>
           <w:bCs/>
@@ -982,50 +916,16 @@
           <w:szCs w:val="11"/>
           <w:lang w:val="en-IN" w:eastAsia="ja-JP"/>
         </w:rPr>
-        <w:t xml:space="preserve">Ref: </w:t>
-      </w:r>
-      <w:r>
-        <w:rPr>
-          <w:b/>
-          <w:bCs/>
-          <w:sz w:val="11"/>
-          <w:szCs w:val="11"/>
-          <w:lang w:val="en-IN" w:eastAsia="ja-JP"/>
-        </w:rPr>
-        <w:t>https://link.springer.com/chapter/10.1007/978-3-319-30070-2_11</w:t>
-      </w:r>
-    </w:p>
-    <w:p>
-      <w:pPr>
-        <w:autoSpaceDE w:val="0"/>
-        <w:autoSpaceDN w:val="0"/>
-        <w:adjustRightInd w:val="0"/>
-        <w:jc w:val="both"/>
-        <w:rPr>
-          <w:lang w:val="en-IN" w:eastAsia="ja-JP"/>
-        </w:rPr>
-      </w:pPr>
-    </w:p>
-    <w:p>
-      <w:pPr>
-        <w:autoSpaceDE w:val="0"/>
-        <w:autoSpaceDN w:val="0"/>
-        <w:adjustRightInd w:val="0"/>
-        <w:ind w:firstLine="360"/>
-        <w:rPr>
-          <w:lang w:val="en-IN" w:eastAsia="ja-JP"/>
-        </w:rPr>
       </w:pPr>
       <w:r>
         <w:rPr>
           <w:noProof/>
           <w:lang w:val="en-IN" w:eastAsia="en-IN"/>
         </w:rPr>
-        <w:lastRenderedPageBreak/>
         <w:drawing>
-          <wp:inline distT="0" distB="0" distL="0" distR="0" wp14:anchorId="433D7910" wp14:editId="1CD0875B">
-            <wp:extent cx="833377" cy="1298518"/>
-            <wp:effectExtent l="0" t="0" r="5080" b="0"/>
+          <wp:inline distT="0" distB="0" distL="0" distR="0" wp14:anchorId="3D03733A" wp14:editId="0ED76934">
+            <wp:extent cx="678815" cy="906489"/>
+            <wp:effectExtent l="0" t="0" r="6985" b="8255"/>
             <wp:docPr id="9" name="Picture 9"/>
             <wp:cNvGraphicFramePr>
               <a:graphicFrameLocks xmlns:a="http://schemas.openxmlformats.org/drawingml/2006/main" noChangeAspect="1"/>
@@ -1038,7 +938,7 @@
                     <pic:cNvPicPr/>
                   </pic:nvPicPr>
                   <pic:blipFill>
-                    <a:blip r:embed="rId12"/>
+                    <a:blip r:embed="rId11"/>
                     <a:stretch>
                       <a:fillRect/>
                     </a:stretch>
@@ -1046,7 +946,7 @@
                   <pic:spPr>
                     <a:xfrm>
                       <a:off x="0" y="0"/>
-                      <a:ext cx="845601" cy="1317564"/>
+                      <a:ext cx="712425" cy="951372"/>
                     </a:xfrm>
                     <a:prstGeom prst="rect">
                       <a:avLst/>
@@ -1104,19 +1004,48 @@
     </w:p>
     <w:p>
       <w:pPr>
+        <w:autoSpaceDE w:val="0"/>
+        <w:autoSpaceDN w:val="0"/>
+        <w:adjustRightInd w:val="0"/>
+        <w:ind w:firstLine="360"/>
+        <w:rPr>
+          <w:lang w:val="en-IN" w:eastAsia="ja-JP"/>
+        </w:rPr>
+      </w:pPr>
+    </w:p>
+    <w:p>
+      <w:pPr>
         <w:pStyle w:val="Heading2"/>
         <w:rPr>
           <w:b/>
           <w:bCs/>
           <w:lang w:val="en-IN"/>
         </w:rPr>
-      </w:pPr>
-      <w:r>
+        <w:sectPr>
+          <w:type w:val="continuous"/>
+          <w:pgSz w:w="11906" w:h="16838" w:code="9"/>
+          <w:pgMar w:top="1080" w:right="907" w:bottom="1440" w:left="907" w:header="720" w:footer="720" w:gutter="0"/>
+          <w:cols w:num="2" w:space="360"/>
+          <w:docGrid w:linePitch="360"/>
+        </w:sectPr>
+      </w:pPr>
+    </w:p>
+    <w:p>
+      <w:pPr>
+        <w:pStyle w:val="Heading2"/>
         <w:rPr>
           <w:b/>
           <w:bCs/>
           <w:lang w:val="en-IN"/>
         </w:rPr>
+      </w:pPr>
+      <w:r>
+        <w:rPr>
+          <w:b/>
+          <w:bCs/>
+          <w:lang w:val="en-IN"/>
+        </w:rPr>
+        <w:lastRenderedPageBreak/>
         <w:t>Distal Dendrite Segments</w:t>
       </w:r>
     </w:p>
@@ -1180,7 +1109,7 @@
                     <pic:cNvPicPr/>
                   </pic:nvPicPr>
                   <pic:blipFill>
-                    <a:blip r:embed="rId13"/>
+                    <a:blip r:embed="rId12"/>
                     <a:stretch>
                       <a:fillRect/>
                     </a:stretch>
@@ -1330,7 +1259,7 @@
                     </pic:cNvPicPr>
                   </pic:nvPicPr>
                   <pic:blipFill>
-                    <a:blip r:embed="rId14">
+                    <a:blip r:embed="rId13">
                       <a:extLst>
                         <a:ext uri="{28A0092B-C50C-407E-A947-70E740481C1C}">
                           <a14:useLocalDpi xmlns:a14="http://schemas.microsoft.com/office/drawing/2010/main" val="0"/>
@@ -1426,112 +1355,134 @@
         </w:rPr>
         <w:t>ortex Layers</w:t>
       </w:r>
+    </w:p>
+    <w:p>
+      <w:pPr>
+        <w:autoSpaceDE w:val="0"/>
+        <w:autoSpaceDN w:val="0"/>
+        <w:adjustRightInd w:val="0"/>
+        <w:jc w:val="both"/>
+        <w:rPr>
+          <w:lang w:val="en-GB" w:eastAsia="ja-JP"/>
+        </w:rPr>
+      </w:pPr>
+      <w:r>
+        <w:rPr>
+          <w:lang w:val="en-GB" w:eastAsia="ja-JP"/>
+        </w:rPr>
+        <w:t xml:space="preserve">HTM is a functioning model that is created with the inspiration of replicating the functionality of the neocortex in the human brain. Its primary purpose is to learn the input data that is fed as sensory input. To replicate the neuron model accurately, HTM employs various techniques until the functional framework is defined to accept the relevant sensory information. However, it has been confirmed </w:t>
+      </w:r>
+      <w:r>
+        <w:rPr>
+          <w:lang w:val="en-GB" w:eastAsia="ja-JP"/>
+        </w:rPr>
+        <w:t>through research that biological neurons perform more intricate functions than those performed by HTM.</w:t>
+      </w:r>
+    </w:p>
+    <w:p>
+      <w:pPr>
+        <w:pStyle w:val="Heading2"/>
+        <w:rPr>
+          <w:b/>
+          <w:bCs/>
+        </w:rPr>
+      </w:pPr>
+      <w:r>
+        <w:rPr>
+          <w:b/>
+          <w:bCs/>
+        </w:rPr>
+        <w:t>Connection</w:t>
+      </w:r>
+    </w:p>
+    <w:p>
+      <w:pPr>
+        <w:ind w:firstLine="288"/>
+        <w:jc w:val="both"/>
+      </w:pPr>
+      <w:r>
+        <w:rPr>
+          <w:lang w:val="en-GB" w:eastAsia="ja-JP"/>
+        </w:rPr>
+        <w:t>The HTM neuron model is inspired by cortical neurons and differs from the classical ANN neuron model</w:t>
+      </w:r>
+      <w:r>
+        <w:rPr>
+          <w:lang w:val="en-GB" w:eastAsia="ja-JP"/>
+        </w:rPr>
+        <w:t xml:space="preserve"> From Fig </w:t>
+      </w:r>
+      <w:r>
+        <w:rPr>
+          <w:lang w:val="en-GB" w:eastAsia="ja-JP"/>
+        </w:rPr>
+        <w:t>5</w:t>
+      </w:r>
+      <w:r>
+        <w:rPr>
+          <w:lang w:val="en-GB" w:eastAsia="ja-JP"/>
+        </w:rPr>
+        <w:t>,</w:t>
+      </w:r>
+      <w:r>
+        <w:rPr>
+          <w:lang w:val="en-GB" w:eastAsia="ja-JP"/>
+        </w:rPr>
+        <w:t xml:space="preserve"> </w:t>
+      </w:r>
       <w:sdt>
         <w:sdtPr>
           <w:rPr>
-            <w:i/>
-            <w:iCs/>
-            <w:lang w:val="en-IN"/>
+            <w:lang w:val="en-GB" w:eastAsia="ja-JP"/>
           </w:rPr>
-          <w:id w:val="-978223219"/>
+          <w:id w:val="1480269584"/>
           <w:citation/>
         </w:sdtPr>
-        <w:sdtEndPr/>
         <w:sdtContent>
           <w:r>
             <w:rPr>
-              <w:i/>
-              <w:iCs/>
-              <w:lang w:val="en-IN"/>
+              <w:lang w:val="en-GB" w:eastAsia="ja-JP"/>
             </w:rPr>
             <w:fldChar w:fldCharType="begin"/>
           </w:r>
           <w:r>
             <w:rPr>
-              <w:i/>
-              <w:iCs/>
-              <w:lang w:val="en-IN"/>
+              <w:lang w:eastAsia="ja-JP"/>
             </w:rPr>
-            <w:instrText xml:space="preserve"> CITATION Neo \l 16393 </w:instrText>
+            <w:instrText xml:space="preserve"> CITATION Oli23 \l 1033 </w:instrText>
           </w:r>
           <w:r>
             <w:rPr>
-              <w:i/>
-              <w:iCs/>
-              <w:lang w:val="en-IN"/>
+              <w:lang w:val="en-GB" w:eastAsia="ja-JP"/>
             </w:rPr>
             <w:fldChar w:fldCharType="separate"/>
           </w:r>
           <w:r>
             <w:rPr>
-              <w:i/>
-              <w:iCs/>
               <w:noProof/>
-              <w:lang w:val="en-IN"/>
+              <w:lang w:eastAsia="ja-JP"/>
             </w:rPr>
-            <w:t xml:space="preserve"> </w:t>
+            <w:t>[6]</w:t>
           </w:r>
           <w:r>
             <w:rPr>
-              <w:noProof/>
-              <w:lang w:val="en-IN"/>
-            </w:rPr>
-            <w:t>[1]</w:t>
-          </w:r>
-          <w:r>
-            <w:rPr>
-              <w:i/>
-              <w:iCs/>
-              <w:lang w:val="en-IN"/>
+              <w:lang w:val="en-GB" w:eastAsia="ja-JP"/>
             </w:rPr>
             <w:fldChar w:fldCharType="end"/>
           </w:r>
         </w:sdtContent>
       </w:sdt>
-    </w:p>
-    <w:p>
-      <w:pPr>
-        <w:autoSpaceDE w:val="0"/>
-        <w:autoSpaceDN w:val="0"/>
-        <w:adjustRightInd w:val="0"/>
-        <w:jc w:val="both"/>
+      <w:r>
         <w:rPr>
           <w:lang w:val="en-GB" w:eastAsia="ja-JP"/>
         </w:rPr>
-      </w:pPr>
+        <w:t xml:space="preserve"> </w:t>
+      </w:r>
       <w:r>
         <w:rPr>
           <w:lang w:val="en-GB" w:eastAsia="ja-JP"/>
         </w:rPr>
-        <w:t>HTM is a functioning model that is created with the inspiration of replicating the functionality of the neocortex in the human brain. Its primary purpose is to learn the input data that is fed as sensory input. To replicate the neuron model accurately, HTM employs various techniques until the functional framework is defined to accept the relevant sensory information. However, it has been confirmed through research that biological neurons perform more intricate functions than those performed by HTM.</w:t>
-      </w:r>
-    </w:p>
-    <w:p>
-      <w:pPr>
-        <w:pStyle w:val="Heading2"/>
-        <w:rPr>
-          <w:b/>
-          <w:bCs/>
-        </w:rPr>
-      </w:pPr>
-      <w:r>
-        <w:rPr>
-          <w:b/>
-          <w:bCs/>
-        </w:rPr>
-        <w:t>Connection</w:t>
-      </w:r>
-    </w:p>
-    <w:p>
-      <w:pPr>
-        <w:ind w:firstLine="288"/>
-        <w:jc w:val="both"/>
-      </w:pPr>
-      <w:r>
-        <w:rPr>
-          <w:lang w:val="en-GB" w:eastAsia="ja-JP"/>
-        </w:rPr>
-        <w:t>The HTM neuron model is inspired by cortical neurons and differs from the classical ANN neuron model, which involves a weighted summation of inputs and a subsequent non-linear operation on the sum. Recent developments in neuroscience indicate that biological neurons perform more complex functions and rely on both electrical and chemical signals for communication, which form the basis of memory and learning in the brain.</w:t>
+        <w:t xml:space="preserve"> which involves a weighted summation of inputs and a subsequent non-linear operation on the sum. Recent developments in neuroscience indicate that biological neurons perform more complex functions and rely on both electrical and chemical signals for communication, which form the basis of memory and learning in the brain.</w:t>
       </w:r>
     </w:p>
     <w:p>
@@ -1576,7 +1527,7 @@
                     </pic:cNvPicPr>
                   </pic:nvPicPr>
                   <pic:blipFill>
-                    <a:blip r:embed="rId15" cstate="print">
+                    <a:blip r:embed="rId14" cstate="print">
                       <a:extLst>
                         <a:ext uri="{28A0092B-C50C-407E-A947-70E740481C1C}">
                           <a14:useLocalDpi xmlns:a14="http://schemas.microsoft.com/office/drawing/2010/main" val="0"/>
@@ -1616,39 +1567,11 @@
         <w:pStyle w:val="BodyText"/>
         <w:jc w:val="center"/>
         <w:rPr>
-          <w:lang w:val="en-US"/>
-        </w:rPr>
-      </w:pPr>
-      <w:r>
-        <w:rPr>
-          <w:lang w:val="en-US"/>
-        </w:rPr>
-        <w:t>Ref:</w:t>
-      </w:r>
-      <w:r>
-        <w:rPr>
-          <w:lang w:val="en-US"/>
-        </w:rPr>
-        <w:t xml:space="preserve"> </w:t>
-      </w:r>
-      <w:r>
-        <w:rPr>
-          <w:lang w:val="en-US"/>
-        </w:rPr>
-        <w:t>https://simplypsychology.org/neuron.html</w:t>
-      </w:r>
-    </w:p>
-    <w:p>
-      <w:pPr>
-        <w:pStyle w:val="BodyText"/>
-        <w:jc w:val="center"/>
-        <w:rPr>
           <w:i/>
           <w:iCs/>
           <w:lang w:val="en-IN"/>
         </w:rPr>
       </w:pPr>
-      <w:proofErr w:type="gramStart"/>
       <w:r>
         <w:rPr>
           <w:i/>
@@ -1671,116 +1594,220 @@
           <w:iCs/>
           <w:lang w:val="en-IN"/>
         </w:rPr>
-        <w:t>[</w:t>
-      </w:r>
-      <w:proofErr w:type="gramEnd"/>
-      <w:r>
-        <w:rPr>
-          <w:i/>
-          <w:iCs/>
+        <w:t xml:space="preserve"> </w:t>
+      </w:r>
+    </w:p>
+    <w:p>
+      <w:pPr>
+        <w:pStyle w:val="BodyText"/>
+        <w:rPr>
           <w:lang w:val="en-IN"/>
         </w:rPr>
-        <w:t>6]</w:t>
-      </w:r>
-      <w:r>
-        <w:rPr>
-          <w:i/>
-          <w:iCs/>
+      </w:pPr>
+      <w:r>
+        <w:rPr>
           <w:lang w:val="en-IN"/>
         </w:rPr>
-        <w:t xml:space="preserve">: Neocortex Layers </w:t>
+        <w:t xml:space="preserve">The </w:t>
+      </w:r>
+      <w:r>
+        <w:rPr>
+          <w:lang w:val="en-IN"/>
+        </w:rPr>
+        <w:t>signalling</w:t>
+      </w:r>
+      <w:r>
+        <w:rPr>
+          <w:lang w:val="en-IN"/>
+        </w:rPr>
+        <w:t xml:space="preserve"> process is similar: Neuron A becomes electrically charged </w:t>
+      </w:r>
+      <w:r>
+        <w:rPr>
+          <w:lang w:val="en-IN"/>
+        </w:rPr>
+        <w:t>with</w:t>
+      </w:r>
+      <w:r>
+        <w:rPr>
+          <w:lang w:val="en-IN"/>
+        </w:rPr>
+        <w:t xml:space="preserve"> the surrounding fluid outside its membrane when it receives a chemical signal from another neuron. The electrical charge travels do</w:t>
+      </w:r>
+      <w:r>
+        <w:rPr>
+          <w:lang w:val="en-IN"/>
+        </w:rPr>
+        <w:t xml:space="preserve">wn the axon, away from A’s soma. </w:t>
+      </w:r>
+      <w:r>
+        <w:rPr>
+          <w:lang w:val="en-IN"/>
+        </w:rPr>
+        <w:t>A set of storage sites, known as vesicles, are located within the synapse and hold substances produced by the soma. When an electrical charge reaches the synapse, these vesicles fuse with the cell membrane of the synapse, releasing substances known as neurotransmitters into the synaptic cleft. The neurotransmitters go through the synaptic cleft to one of neuron B’s dendrites, binding to receptor sites in the membrane. Neuron B generates an electrical charge, which travels down its axon and then repeats the process.</w:t>
+      </w:r>
+    </w:p>
+    <w:p>
+      <w:pPr>
+        <w:pStyle w:val="Heading2"/>
+        <w:rPr>
+          <w:b/>
+          <w:bCs/>
+        </w:rPr>
+      </w:pPr>
+      <w:r>
+        <w:rPr>
+          <w:b/>
+          <w:bCs/>
+        </w:rPr>
+        <w:t>Memory</w:t>
+      </w:r>
+    </w:p>
+    <w:p>
+      <w:pPr>
+        <w:pStyle w:val="Heading2"/>
+        <w:numPr>
+          <w:ilvl w:val="0"/>
+          <w:numId w:val="0"/>
+        </w:numPr>
+        <w:jc w:val="both"/>
+        <w:rPr>
+          <w:b/>
+          <w:bCs/>
+        </w:rPr>
+      </w:pPr>
+      <w:r>
+        <w:rPr>
+          <w:i w:val="0"/>
+          <w:iCs w:val="0"/>
+          <w:lang w:val="en-GB" w:eastAsia="ja-JP"/>
+        </w:rPr>
+        <w:t>Parallel computers and the cortex are not identical. While</w:t>
+      </w:r>
+      <w:r>
+        <w:rPr>
+          <w:lang w:val="en-GB" w:eastAsia="ja-JP"/>
+        </w:rPr>
+        <w:t xml:space="preserve"> </w:t>
+      </w:r>
+      <w:r>
+        <w:rPr>
+          <w:i w:val="0"/>
+          <w:iCs w:val="0"/>
+          <w:lang w:val="en-GB" w:eastAsia="ja-JP"/>
+        </w:rPr>
+        <w:t>parallel computers perform numerous computations on input patterns concurrently to generate distinct output patterns, the cortex utilises this approach to retrieve output from its vast memory more swiftly. The cortex automatically stores and links sequential patterns with regular patterns in a hierarchical manner. These linked memories can retrieve complete patterns from partial input patterns in both spatial and temporal memory</w:t>
+      </w:r>
+      <w:r>
+        <w:rPr>
+          <w:rFonts w:ascii="AppleSystemUIFont" w:hAnsi="AppleSystemUIFont" w:cs="AppleSystemUIFont"/>
+          <w:i w:val="0"/>
+          <w:iCs w:val="0"/>
+          <w:sz w:val="26"/>
+          <w:szCs w:val="26"/>
+          <w:lang w:val="en-GB" w:eastAsia="ja-JP"/>
+        </w:rPr>
+        <w:t>.</w:t>
+      </w:r>
+    </w:p>
+    <w:p>
+      <w:pPr>
+        <w:pStyle w:val="Heading2"/>
+        <w:rPr>
+          <w:b/>
+          <w:bCs/>
+        </w:rPr>
+      </w:pPr>
+      <w:r>
+        <w:rPr>
+          <w:b/>
+          <w:bCs/>
+        </w:rPr>
+        <w:t>Prediction</w:t>
       </w:r>
     </w:p>
     <w:p>
       <w:pPr>
         <w:pStyle w:val="BodyText"/>
-        <w:rPr>
-          <w:lang w:val="en-IN"/>
-        </w:rPr>
-      </w:pPr>
-      <w:r>
-        <w:rPr>
-          <w:lang w:val="en-IN"/>
-        </w:rPr>
-        <w:t xml:space="preserve">The </w:t>
-      </w:r>
-      <w:r>
-        <w:rPr>
-          <w:lang w:val="en-IN"/>
-        </w:rPr>
-        <w:t>signalling</w:t>
-      </w:r>
-      <w:r>
-        <w:rPr>
-          <w:lang w:val="en-IN"/>
-        </w:rPr>
-        <w:t xml:space="preserve"> process is similar: Neuron A becomes electrically charged </w:t>
-      </w:r>
-      <w:r>
-        <w:rPr>
-          <w:lang w:val="en-IN"/>
-        </w:rPr>
-        <w:t>with</w:t>
-      </w:r>
-      <w:r>
-        <w:rPr>
-          <w:lang w:val="en-IN"/>
-        </w:rPr>
-        <w:t xml:space="preserve"> the surrounding fluid outside its membrane when it receives a chemical signal from another neuron. The electrical charge travels down the axon, away from A’s soma </w:t>
+        <w:ind w:firstLine="0"/>
+        <w:rPr>
+          <w:lang w:val="en-GB" w:eastAsia="ja-JP"/>
+        </w:rPr>
+      </w:pPr>
+      <w:r>
+        <w:rPr>
+          <w:lang w:val="en-GB" w:eastAsia="ja-JP"/>
+        </w:rPr>
+        <w:t>The neocortex is primarily responsible for prediction, which forms the basis for intelligence. It combines unchanging</w:t>
+      </w:r>
+      <w:r>
+        <w:rPr>
+          <w:rFonts w:ascii="AppleSystemUIFont" w:hAnsi="AppleSystemUIFont" w:cs="AppleSystemUIFont"/>
+          <w:sz w:val="26"/>
+          <w:szCs w:val="26"/>
+          <w:lang w:val="en-GB" w:eastAsia="ja-JP"/>
+        </w:rPr>
+        <w:t xml:space="preserve"> </w:t>
+      </w:r>
+      <w:r>
+        <w:rPr>
+          <w:lang w:val="en-GB" w:eastAsia="ja-JP"/>
+        </w:rPr>
+        <w:t>representations with fresh input information to generate predictions about the actual world</w:t>
+      </w:r>
+      <w:r>
+        <w:rPr>
+          <w:lang w:val="en-GB" w:eastAsia="ja-JP"/>
+        </w:rPr>
+        <w:t xml:space="preserve">. </w:t>
       </w:r>
       <w:sdt>
         <w:sdtPr>
           <w:rPr>
-            <w:lang w:val="en-IN"/>
+            <w:lang w:val="en-GB" w:eastAsia="ja-JP"/>
           </w:rPr>
-          <w:id w:val="1327090250"/>
+          <w:id w:val="1944655198"/>
           <w:citation/>
         </w:sdtPr>
-        <w:sdtEndPr/>
         <w:sdtContent>
           <w:r>
             <w:rPr>
-              <w:lang w:val="en-IN"/>
+              <w:lang w:val="en-GB" w:eastAsia="ja-JP"/>
             </w:rPr>
             <w:fldChar w:fldCharType="begin"/>
           </w:r>
           <w:r>
             <w:rPr>
-              <w:lang w:val="en-IN"/>
+              <w:lang w:val="en-US" w:eastAsia="ja-JP"/>
             </w:rPr>
-            <w:instrText xml:space="preserve">CITATION KJH16 \m KJH16 \m KJH16 \m KJH16 \m KJH16 \m KJH16 \m KJH16 \m KJH16 \m KJH16 \m KJH16 \l 16393 </w:instrText>
+            <w:instrText xml:space="preserve"> CITATION SAJ16 \l 1033 </w:instrText>
           </w:r>
           <w:r>
             <w:rPr>
-              <w:lang w:val="en-IN"/>
+              <w:lang w:val="en-GB" w:eastAsia="ja-JP"/>
             </w:rPr>
             <w:fldChar w:fldCharType="separate"/>
           </w:r>
           <w:r>
             <w:rPr>
               <w:noProof/>
-              <w:lang w:val="en-IN"/>
+              <w:lang w:val="en-US" w:eastAsia="ja-JP"/>
             </w:rPr>
-            <w:t>[2, 2, 2, 2, 2, 2, 2, 2, 2, 2]</w:t>
+            <w:t>[7]</w:t>
           </w:r>
           <w:r>
             <w:rPr>
-              <w:lang w:val="en-IN"/>
+              <w:lang w:val="en-GB" w:eastAsia="ja-JP"/>
             </w:rPr>
             <w:fldChar w:fldCharType="end"/>
           </w:r>
         </w:sdtContent>
       </w:sdt>
-      <w:r>
-        <w:rPr>
-          <w:lang w:val="en-IN"/>
-        </w:rPr>
-        <w:t>. A set of storage sites, known as vesicles, are located within the synapse and hold substances produced by the soma. When an electrical charge reaches the synapse, these vesicles fuse with the cell membrane of the synapse, releasing substances known as neurotransmitters into the synaptic cleft. The neurotransmitters go through the synaptic cleft to one of neuron B’s dendrites, binding to receptor sites in the membrane. Neuron B generates an electrical charge, which travels down its axon and then repeats the process.</w:t>
-      </w:r>
-    </w:p>
-    <w:p>
-      <w:pPr>
-        <w:pStyle w:val="Heading2"/>
+    </w:p>
+    <w:p>
+      <w:pPr>
+        <w:pStyle w:val="BodyText"/>
+        <w:ind w:firstLine="0"/>
         <w:rPr>
           <w:b/>
           <w:bCs/>
@@ -1791,17 +1818,39 @@
           <w:b/>
           <w:bCs/>
         </w:rPr>
-        <w:t>Memory</w:t>
-      </w:r>
-    </w:p>
-    <w:p>
-      <w:pPr>
-        <w:pStyle w:val="Heading2"/>
-        <w:numPr>
-          <w:ilvl w:val="0"/>
-          <w:numId w:val="0"/>
-        </w:numPr>
-        <w:jc w:val="both"/>
+        <w:t>Hierarchical Temporal Memory (HTM)</w:t>
+      </w:r>
+    </w:p>
+    <w:p>
+      <w:pPr>
+        <w:pStyle w:val="BodyText"/>
+        <w:rPr>
+          <w:lang w:val="en-IN"/>
+        </w:rPr>
+      </w:pPr>
+      <w:r>
+        <w:rPr>
+          <w:lang w:val="en-GB" w:eastAsia="ja-JP"/>
+        </w:rPr>
+        <w:t xml:space="preserve">The HTM model focuses on learning the process that takes place in a single layer of the cortex and operates on uninterrupted streams of input patterns to generate rare and consistent representations of input sequences based on the </w:t>
+      </w:r>
+      <w:r>
+        <w:rPr>
+          <w:lang w:val="en-GB" w:eastAsia="ja-JP"/>
+        </w:rPr>
+        <w:lastRenderedPageBreak/>
+        <w:t>recurring patterns of the input stream. Additionally, HTM has the capability to anticipate future patterns by utilising the trained data patterns. In a few iterations, HTM analyses a distinct pattern and compares it to the preceding ones. To enable the training of diverse input pattern sequences that can be predicted, it is crucial that the input patterns are unique and not repetitive.</w:t>
+      </w:r>
+      <w:r>
+        <w:rPr>
+          <w:lang w:val="en-IN"/>
+        </w:rPr>
+        <w:t xml:space="preserve"> </w:t>
+      </w:r>
+    </w:p>
+    <w:p>
+      <w:pPr>
+        <w:pStyle w:val="Heading1"/>
         <w:rPr>
           <w:b/>
           <w:bCs/>
@@ -1809,234 +1858,31 @@
       </w:pPr>
       <w:r>
         <w:rPr>
-          <w:i w:val="0"/>
-          <w:iCs w:val="0"/>
-          <w:lang w:val="en-GB" w:eastAsia="ja-JP"/>
-        </w:rPr>
-        <w:t>Parallel computers and the cortex are not identical. While</w:t>
-      </w:r>
-      <w:r>
-        <w:rPr>
-          <w:lang w:val="en-GB" w:eastAsia="ja-JP"/>
-        </w:rPr>
-        <w:t xml:space="preserve"> </w:t>
-      </w:r>
-      <w:r>
-        <w:rPr>
-          <w:i w:val="0"/>
-          <w:iCs w:val="0"/>
-          <w:lang w:val="en-GB" w:eastAsia="ja-JP"/>
-        </w:rPr>
-        <w:t>parallel computers perform numerous computations on input patterns concurrently to generate distinct output patterns, the cortex utilises this approach to retrieve output from its vast memory more swiftly. The cortex automatically stores and links sequential patterns with regular patterns in a hierarchical manner. These linked memories can retrieve complete patterns from partial input patterns in both spatial and temporal memory</w:t>
-      </w:r>
-      <w:r>
-        <w:rPr>
-          <w:rFonts w:ascii="AppleSystemUIFont" w:hAnsi="AppleSystemUIFont" w:cs="AppleSystemUIFont"/>
-          <w:i w:val="0"/>
-          <w:iCs w:val="0"/>
-          <w:sz w:val="26"/>
-          <w:szCs w:val="26"/>
-          <w:lang w:val="en-GB" w:eastAsia="ja-JP"/>
-        </w:rPr>
-        <w:t>.</w:t>
-      </w:r>
-    </w:p>
-    <w:p>
-      <w:pPr>
-        <w:pStyle w:val="Heading2"/>
-        <w:rPr>
           <w:b/>
           <w:bCs/>
         </w:rPr>
-      </w:pPr>
-      <w:r>
-        <w:rPr>
-          <w:b/>
-          <w:bCs/>
-        </w:rPr>
-        <w:t>Prediction</w:t>
+        <w:t>Methodology</w:t>
       </w:r>
     </w:p>
     <w:p>
       <w:pPr>
         <w:pStyle w:val="BodyText"/>
-        <w:ind w:firstLine="0"/>
-        <w:rPr>
-          <w:lang w:val="en-GB" w:eastAsia="ja-JP"/>
-        </w:rPr>
-      </w:pPr>
-      <w:r>
-        <w:rPr>
-          <w:lang w:val="en-GB" w:eastAsia="ja-JP"/>
-        </w:rPr>
-        <w:t>The neocortex is primarily responsible for prediction, which forms the basis for intelligence. It combines unchanging</w:t>
-      </w:r>
-      <w:r>
-        <w:rPr>
-          <w:rFonts w:ascii="AppleSystemUIFont" w:hAnsi="AppleSystemUIFont" w:cs="AppleSystemUIFont"/>
-          <w:sz w:val="26"/>
-          <w:szCs w:val="26"/>
-          <w:lang w:val="en-GB" w:eastAsia="ja-JP"/>
-        </w:rPr>
-        <w:t xml:space="preserve"> </w:t>
-      </w:r>
-      <w:r>
-        <w:rPr>
-          <w:lang w:val="en-GB" w:eastAsia="ja-JP"/>
-        </w:rPr>
-        <w:lastRenderedPageBreak/>
-        <w:t>representations with fresh input information to generate predictions about the actual world</w:t>
-      </w:r>
-      <w:proofErr w:type="gramStart"/>
-      <w:r>
-        <w:rPr>
-          <w:lang w:val="en-GB" w:eastAsia="ja-JP"/>
-        </w:rPr>
-        <w:t>.</w:t>
-      </w:r>
-      <w:r>
-        <w:rPr>
-          <w:lang w:val="en-GB" w:eastAsia="ja-JP"/>
-        </w:rPr>
-        <w:t>[</w:t>
-      </w:r>
-      <w:proofErr w:type="gramEnd"/>
-      <w:r>
-        <w:rPr>
-          <w:lang w:val="en-GB" w:eastAsia="ja-JP"/>
-        </w:rPr>
-        <w:t>7]</w:t>
-      </w:r>
-    </w:p>
-    <w:p>
-      <w:pPr>
-        <w:pStyle w:val="BodyText"/>
-        <w:ind w:firstLine="0"/>
         <w:rPr>
           <w:lang w:val="en-IN"/>
         </w:rPr>
       </w:pPr>
-      <w:proofErr w:type="gramStart"/>
-      <w:r>
-        <w:rPr>
-          <w:lang w:val="en-GB" w:eastAsia="ja-JP"/>
-        </w:rPr>
-        <w:t>Ref :</w:t>
-      </w:r>
-      <w:proofErr w:type="gramEnd"/>
-      <w:r>
-        <w:rPr>
-          <w:noProof/>
-        </w:rPr>
-        <w:t xml:space="preserve"> </w:t>
-      </w:r>
-      <w:r>
-        <w:rPr>
-          <w:noProof/>
-          <w:sz w:val="12"/>
-          <w:szCs w:val="12"/>
-        </w:rPr>
-        <w:t>S. A. J. Hawkins, "Why neurons have thousands of synapses, a theory of</w:t>
-      </w:r>
-      <w:r>
-        <w:rPr>
-          <w:noProof/>
-          <w:sz w:val="12"/>
-          <w:szCs w:val="12"/>
-        </w:rPr>
-        <w:t xml:space="preserve"> sequence memory in neocortex,"</w:t>
-      </w:r>
-      <w:r>
-        <w:rPr>
-          <w:noProof/>
-          <w:sz w:val="12"/>
-          <w:szCs w:val="12"/>
-          <w:lang w:val="en-US"/>
-        </w:rPr>
-        <w:t xml:space="preserve"> </w:t>
-      </w:r>
-      <w:r>
-        <w:rPr>
-          <w:noProof/>
-          <w:sz w:val="12"/>
-          <w:szCs w:val="12"/>
-        </w:rPr>
-        <w:t>2016. [Online]. Available: https://www.frontiersin.org/articles/10.3389/fncir.2016.00023/full</w:t>
-      </w:r>
-    </w:p>
-    <w:p>
-      <w:pPr>
-        <w:pStyle w:val="Heading2"/>
-        <w:rPr>
-          <w:b/>
-          <w:bCs/>
-        </w:rPr>
-      </w:pPr>
-      <w:r>
-        <w:rPr>
-          <w:b/>
-          <w:bCs/>
-        </w:rPr>
-        <w:t>Hierarchical Temporal Memory (HTM)</w:t>
-      </w:r>
-    </w:p>
-    <w:p>
-      <w:pPr>
-        <w:pStyle w:val="BodyText"/>
+      <w:r>
         <w:rPr>
           <w:lang w:val="en-IN"/>
         </w:rPr>
-      </w:pPr>
-      <w:r>
-        <w:rPr>
-          <w:lang w:val="en-GB" w:eastAsia="ja-JP"/>
-        </w:rPr>
-        <w:t>The HTM model focuses on learning the process that takes place in a single layer of the cortex and operates on uninterrupted streams of input patterns to generate rare and consistent representations of input sequences based on the recurring patterns of the input stream. Additionally, HTM has the capability to anticipate future patterns by utilising the trained data patterns. In a few iterations, HTM analyses a distinct pattern and compares it to the preceding ones. To enable the training of diverse input pattern sequences that can be predicted, it is crucial that the input patterns are unique and not repetitive.</w:t>
+        <w:t xml:space="preserve">The project Multi sequence </w:t>
       </w:r>
       <w:r>
         <w:rPr>
           <w:lang w:val="en-IN"/>
         </w:rPr>
-        <w:t xml:space="preserve"> </w:t>
-      </w:r>
-    </w:p>
-    <w:p>
-      <w:pPr>
-        <w:pStyle w:val="Heading1"/>
-        <w:rPr>
-          <w:b/>
-          <w:bCs/>
-        </w:rPr>
-      </w:pPr>
-      <w:r>
-        <w:rPr>
-          <w:b/>
-          <w:bCs/>
-        </w:rPr>
-        <w:t>Methodology</w:t>
-      </w:r>
-    </w:p>
-    <w:p>
-      <w:pPr>
-        <w:pStyle w:val="BodyText"/>
-        <w:rPr>
-          <w:lang w:val="en-IN"/>
-        </w:rPr>
-      </w:pPr>
-      <w:r>
-        <w:rPr>
-          <w:lang w:val="en-IN"/>
-        </w:rPr>
-        <w:t xml:space="preserve">The project Multi sequence </w:t>
-      </w:r>
-      <w:proofErr w:type="gramStart"/>
-      <w:r>
-        <w:rPr>
-          <w:lang w:val="en-IN"/>
-        </w:rPr>
-        <w:t>Learning</w:t>
-      </w:r>
-      <w:proofErr w:type="gramEnd"/>
+        <w:t>learning</w:t>
+      </w:r>
       <w:r>
         <w:rPr>
           <w:lang w:val="en-IN"/>
@@ -4318,11 +4164,9 @@
       <w:r>
         <w:t>seq1: 2</w:t>
       </w:r>
-      <w:proofErr w:type="gramStart"/>
-      <w:r>
-        <w:t>,4,6,8,10,12,14,16,18</w:t>
-      </w:r>
-      <w:proofErr w:type="gramEnd"/>
+      <w:r>
+        <w:t>, 4,6,8,10,12,14,16,18</w:t>
+      </w:r>
     </w:p>
     <w:p>
       <w:pPr>
@@ -4331,11 +4175,9 @@
       <w:r>
         <w:t>seq2: 4</w:t>
       </w:r>
-      <w:proofErr w:type="gramStart"/>
-      <w:r>
-        <w:t>,8,12,16,20,5,3,2,1</w:t>
-      </w:r>
-      <w:proofErr w:type="gramEnd"/>
+      <w:r>
+        <w:t>, 8, 12, 16,20,5,3,2,1</w:t>
+      </w:r>
     </w:p>
     <w:p>
       <w:pPr>
@@ -4344,11 +4186,9 @@
       <w:r>
         <w:t>seq3: 1</w:t>
       </w:r>
-      <w:proofErr w:type="gramStart"/>
-      <w:r>
-        <w:t>,2,3,4,5,6,7,8,9,10</w:t>
-      </w:r>
-      <w:proofErr w:type="gramEnd"/>
+      <w:r>
+        <w:t>, 2,3,4,5,6,7,8,9,10</w:t>
+      </w:r>
     </w:p>
     <w:p>
       <w:pPr>
@@ -4487,7 +4327,73 @@
         <w:rPr>
           <w:lang w:val="en-GB" w:eastAsia="ja-JP"/>
         </w:rPr>
-        <w:t>The Spatial Pooler is responsible for generating a Sparse Distributed Representation (SDR) input by mapping active cells to columns. Each column has connections with the next region of input bits through synapses, and although many columns may appear similar, they are unique from one another. Different patterns produce varying levels of activation, and the more robust activation suppresses lower activation levels in the columns. The area of columns can be adjusted to cover small or large regions. An inhibitory mechanism is implemented to limit the representation of input. The HTM trains from the input and forms connections between cells. Updating synapse permanence is a form of learning. The persistence value of active columns is increased while that of inactive columns is decreased. Inactive columns do not learn, and they are boosted to ensure they participate in training. The Spatial Pooler groups or clusters data in the spatial dimension, and each pattern presented during learning is compared to the database of other patterns.</w:t>
+        <w:t>The Spatial Pooler is responsible for generating a Sparse Distributed Representation (SDR) input by mapping active cells to columns. Each column has connections with the next region of input bits through synapses, and although many columns may appear similar, t</w:t>
+      </w:r>
+      <w:r>
+        <w:rPr>
+          <w:lang w:val="en-GB" w:eastAsia="ja-JP"/>
+        </w:rPr>
+        <w:t xml:space="preserve">hey are unique from one another as shown in Fig 7, </w:t>
+      </w:r>
+      <w:r>
+        <w:rPr>
+          <w:lang w:val="en-GB" w:eastAsia="ja-JP"/>
+        </w:rPr>
+        <w:t xml:space="preserve"> </w:t>
+      </w:r>
+      <w:sdt>
+        <w:sdtPr>
+          <w:rPr>
+            <w:lang w:val="en-GB" w:eastAsia="ja-JP"/>
+          </w:rPr>
+          <w:id w:val="145015114"/>
+          <w:citation/>
+        </w:sdtPr>
+        <w:sdtContent>
+          <w:r>
+            <w:rPr>
+              <w:lang w:val="en-GB" w:eastAsia="ja-JP"/>
+            </w:rPr>
+            <w:fldChar w:fldCharType="begin"/>
+          </w:r>
+          <w:r>
+            <w:rPr>
+              <w:lang w:eastAsia="ja-JP"/>
+            </w:rPr>
+            <w:instrText xml:space="preserve"> CITATION Yuw17 \l 1033 </w:instrText>
+          </w:r>
+          <w:r>
+            <w:rPr>
+              <w:lang w:val="en-GB" w:eastAsia="ja-JP"/>
+            </w:rPr>
+            <w:fldChar w:fldCharType="separate"/>
+          </w:r>
+          <w:r>
+            <w:rPr>
+              <w:noProof/>
+              <w:lang w:eastAsia="ja-JP"/>
+            </w:rPr>
+            <w:t>[8]</w:t>
+          </w:r>
+          <w:r>
+            <w:rPr>
+              <w:lang w:val="en-GB" w:eastAsia="ja-JP"/>
+            </w:rPr>
+            <w:fldChar w:fldCharType="end"/>
+          </w:r>
+        </w:sdtContent>
+      </w:sdt>
+      <w:r>
+        <w:rPr>
+          <w:lang w:val="en-GB" w:eastAsia="ja-JP"/>
+        </w:rPr>
+        <w:t xml:space="preserve"> </w:t>
+      </w:r>
+      <w:r>
+        <w:rPr>
+          <w:lang w:val="en-GB" w:eastAsia="ja-JP"/>
+        </w:rPr>
+        <w:t>Different patterns produce varying levels of activation, and the more robust activation suppresses lower activation levels in the columns. The area of columns can be adjusted to cover small or large regions. An inhibitory mechanism is implemented to limit the representation of input. The HTM trains from the input and forms connections between cells. Updating synapse permanence is a form of learning. The persistence value of active columns is increased while that of inactive columns is decreased. Inactive columns do not learn, and they are boosted to ensure they participate in training. The Spatial Pooler groups or clusters data in the spatial dimension, and each pattern presented during learning is compared to the database of other patterns.</w:t>
       </w:r>
     </w:p>
     <w:p>
@@ -4519,7 +4425,7 @@
                     <pic:cNvPicPr/>
                   </pic:nvPicPr>
                   <pic:blipFill>
-                    <a:blip r:embed="rId16" cstate="print">
+                    <a:blip r:embed="rId15" cstate="print">
                       <a:extLst>
                         <a:ext uri="{28A0092B-C50C-407E-A947-70E740481C1C}">
                           <a14:useLocalDpi xmlns:a14="http://schemas.microsoft.com/office/drawing/2010/main" val="0"/>
@@ -4554,7 +4460,7 @@
         <w:rPr>
           <w:i/>
           <w:iCs/>
-          <w:lang w:val="en-US"/>
+          <w:lang w:val="en-IN"/>
         </w:rPr>
       </w:pPr>
       <w:r>
@@ -4570,66 +4476,30 @@
           <w:iCs/>
           <w:lang w:val="en-IN"/>
         </w:rPr>
-        <w:t>7[7]</w:t>
-      </w:r>
-      <w:r>
+        <w:t>7</w:t>
+      </w:r>
+    </w:p>
+    <w:p>
+      <w:pPr>
+        <w:pStyle w:val="BodyText"/>
+        <w:ind w:firstLine="0"/>
         <w:rPr>
           <w:i/>
           <w:iCs/>
-        </w:rPr>
-        <w:t xml:space="preserve">: HTM </w:t>
-      </w:r>
-      <w:r>
-        <w:rPr>
-          <w:i/>
-          <w:iCs/>
-          <w:lang w:val="en-US"/>
-        </w:rPr>
-        <w:t>Spatial Pooler</w:t>
-      </w:r>
-    </w:p>
-    <w:p>
-      <w:pPr>
-        <w:pStyle w:val="BodyText"/>
-        <w:ind w:firstLine="0"/>
-        <w:jc w:val="center"/>
+          <w:lang w:val="en-IN"/>
+        </w:rPr>
+      </w:pPr>
+    </w:p>
+    <w:p>
+      <w:pPr>
+        <w:pStyle w:val="Heading2"/>
         <w:rPr>
           <w:b/>
-          <w:bCs/>
-          <w:sz w:val="13"/>
-          <w:szCs w:val="13"/>
-          <w:lang w:val="en-US"/>
-        </w:rPr>
-      </w:pPr>
-      <w:r>
-        <w:rPr>
-          <w:lang w:val="en-US"/>
-        </w:rPr>
-        <w:t>Ref:</w:t>
-      </w:r>
+        </w:rPr>
+      </w:pPr>
       <w:r>
         <w:rPr>
           <w:b/>
-          <w:bCs/>
-          <w:sz w:val="13"/>
-          <w:szCs w:val="13"/>
-          <w:lang w:val="en-US"/>
-        </w:rPr>
-        <w:t>https://numenta.github.io/numenta-web/assets/pdf/spatial-pooling-algorithm/HTM-Spatial-Pooler-Overview.pdf</w:t>
-      </w:r>
-    </w:p>
-    <w:p>
-      <w:pPr>
-        <w:pStyle w:val="Heading2"/>
-        <w:rPr>
-          <w:b/>
-          <w:bCs/>
-        </w:rPr>
-      </w:pPr>
-      <w:r>
-        <w:rPr>
-          <w:b/>
-          <w:bCs/>
         </w:rPr>
         <w:t>Sparse Distributed Representation</w:t>
       </w:r>
@@ -4667,14 +4537,7 @@
         <w:rPr>
           <w:lang w:val="en-GB" w:eastAsia="ja-JP"/>
         </w:rPr>
-        <w:t xml:space="preserve">number of possible representations, the binary </w:t>
-      </w:r>
-      <w:r>
-        <w:rPr>
-          <w:lang w:val="en-GB" w:eastAsia="ja-JP"/>
-        </w:rPr>
-        <w:lastRenderedPageBreak/>
-        <w:t>SDR does not result in a loss of functional information due to the critical features of the SDR.</w:t>
+        <w:t>number of possible representations, the binary SDR does not result in a loss of functional information due to the critical features of the SDR.</w:t>
       </w:r>
     </w:p>
     <w:p>
@@ -4767,8 +4630,8 @@
         <w:tblLook w:val="04A0" w:firstRow="1" w:lastRow="0" w:firstColumn="1" w:lastColumn="0" w:noHBand="0" w:noVBand="1"/>
       </w:tblPr>
       <w:tblGrid>
-        <w:gridCol w:w="3000"/>
-        <w:gridCol w:w="1856"/>
+        <w:gridCol w:w="2955"/>
+        <w:gridCol w:w="1735"/>
       </w:tblGrid>
       <w:tr>
         <w:tc>
@@ -5296,15 +5159,13 @@
             <w:pPr>
               <w:jc w:val="both"/>
             </w:pPr>
-            <w:proofErr w:type="spellStart"/>
             <w:r>
               <w:rPr>
                 <w:color w:val="000000"/>
                 <w:lang w:val="en-IN" w:eastAsia="ja-JP"/>
               </w:rPr>
-              <w:t>ActivationThreshold</w:t>
+              <w:t>Activation Threshold</w:t>
             </w:r>
-            <w:proofErr w:type="spellEnd"/>
           </w:p>
         </w:tc>
         <w:tc>
@@ -5332,15 +5193,13 @@
             <w:pPr>
               <w:jc w:val="both"/>
             </w:pPr>
-            <w:proofErr w:type="spellStart"/>
             <w:r>
               <w:rPr>
                 <w:color w:val="000000"/>
                 <w:lang w:val="en-IN" w:eastAsia="ja-JP"/>
               </w:rPr>
-              <w:t>ConnectedPermanence</w:t>
+              <w:t>Connected Permanence</w:t>
             </w:r>
-            <w:proofErr w:type="spellEnd"/>
           </w:p>
         </w:tc>
         <w:tc>
@@ -5368,15 +5227,13 @@
             <w:pPr>
               <w:jc w:val="both"/>
             </w:pPr>
-            <w:proofErr w:type="spellStart"/>
             <w:r>
               <w:rPr>
                 <w:color w:val="000000"/>
                 <w:lang w:val="en-IN" w:eastAsia="ja-JP"/>
               </w:rPr>
-              <w:t>PermanenceDecrement</w:t>
+              <w:t>Permanence Decrement</w:t>
             </w:r>
-            <w:proofErr w:type="spellEnd"/>
           </w:p>
         </w:tc>
         <w:tc>
@@ -5404,15 +5261,13 @@
             <w:pPr>
               <w:jc w:val="both"/>
             </w:pPr>
-            <w:proofErr w:type="spellStart"/>
             <w:r>
               <w:rPr>
                 <w:color w:val="000000"/>
                 <w:lang w:val="en-IN" w:eastAsia="ja-JP"/>
               </w:rPr>
-              <w:t>PermanenceIncrement</w:t>
+              <w:t>Permanence Increment</w:t>
             </w:r>
-            <w:proofErr w:type="spellEnd"/>
           </w:p>
         </w:tc>
         <w:tc>
@@ -5440,15 +5295,41 @@
             <w:pPr>
               <w:jc w:val="both"/>
             </w:pPr>
-            <w:proofErr w:type="spellStart"/>
             <w:r>
               <w:rPr>
                 <w:color w:val="000000"/>
                 <w:lang w:val="en-IN" w:eastAsia="ja-JP"/>
               </w:rPr>
-              <w:t>PredictedSegmentDecrement</w:t>
+              <w:t>Predicted</w:t>
             </w:r>
-            <w:proofErr w:type="spellEnd"/>
+            <w:r>
+              <w:rPr>
+                <w:color w:val="000000"/>
+                <w:lang w:val="en-IN" w:eastAsia="ja-JP"/>
+              </w:rPr>
+              <w:t xml:space="preserve"> </w:t>
+            </w:r>
+            <w:r>
+              <w:rPr>
+                <w:color w:val="000000"/>
+                <w:lang w:val="en-IN" w:eastAsia="ja-JP"/>
+              </w:rPr>
+              <w:t>Segment</w:t>
+            </w:r>
+            <w:r>
+              <w:rPr>
+                <w:color w:val="000000"/>
+                <w:lang w:val="en-IN" w:eastAsia="ja-JP"/>
+              </w:rPr>
+              <w:t xml:space="preserve"> </w:t>
+            </w:r>
+            <w:r>
+              <w:rPr>
+                <w:color w:val="000000"/>
+                <w:lang w:val="en-IN" w:eastAsia="ja-JP"/>
+              </w:rPr>
+              <w:t>Decrement</w:t>
+            </w:r>
           </w:p>
         </w:tc>
         <w:tc>
@@ -5578,14 +5459,12 @@
         </w:rPr>
         <w:t xml:space="preserve">automates the process of reading learning sequences from a file and testing </w:t>
       </w:r>
-      <w:proofErr w:type="spellStart"/>
       <w:r>
         <w:rPr>
           <w:lang w:val="en-GB"/>
         </w:rPr>
-        <w:t>subsequences</w:t>
-      </w:r>
-      <w:proofErr w:type="spellEnd"/>
+        <w:t>subsequence’s</w:t>
+      </w:r>
       <w:r>
         <w:rPr>
           <w:lang w:val="en-GB"/>
@@ -5637,11 +5516,9 @@
       <w:r>
         <w:t xml:space="preserve">The learning phase includes fetching Datasets from the solution directory and Train using a </w:t>
       </w:r>
-      <w:proofErr w:type="gramStart"/>
-      <w:r>
-        <w:t>Spatial</w:t>
-      </w:r>
-      <w:proofErr w:type="gramEnd"/>
+      <w:r>
+        <w:t>spatial</w:t>
+      </w:r>
       <w:r>
         <w:t xml:space="preserve"> pooler using </w:t>
       </w:r>
@@ -5705,10 +5582,7 @@
         <w:jc w:val="both"/>
       </w:pPr>
       <w:r>
-        <w:t xml:space="preserve">Training of Sequence of Numbers Includes Initialization of Datasets, including Label and the Sequence. The Sequence is </w:t>
-      </w:r>
-      <w:r>
-        <w:t>then used to train the spatial pooler with HTM configuration parameters for several iterations. After several iterations, the spatial pooler enters a stable state.</w:t>
+        <w:t>Training of Sequence of Numbers Includes Initialization of Datasets, including Label and the Sequence. The Sequence is then used to train the spatial pooler with HTM configuration parameters for several iterations. After several iterations, the spatial pooler enters a stable state.</w:t>
       </w:r>
     </w:p>
     <w:p>
@@ -5753,8 +5627,8 @@
           <w:lang w:val="en-IN" w:eastAsia="en-IN"/>
         </w:rPr>
         <w:drawing>
-          <wp:inline distT="0" distB="0" distL="0" distR="0" wp14:anchorId="30C3920E" wp14:editId="587225A5">
-            <wp:extent cx="3089910" cy="3429000"/>
+          <wp:inline distT="0" distB="0" distL="0" distR="0" wp14:anchorId="30C3920E" wp14:editId="01C82559">
+            <wp:extent cx="2781300" cy="3086523"/>
             <wp:effectExtent l="0" t="0" r="0" b="0"/>
             <wp:docPr id="57" name="Picture 57" descr="Diagram, text&#10;&#10;Description automatically generated"/>
             <wp:cNvGraphicFramePr>
@@ -5768,7 +5642,7 @@
                     <pic:cNvPicPr/>
                   </pic:nvPicPr>
                   <pic:blipFill>
-                    <a:blip r:embed="rId17">
+                    <a:blip r:embed="rId16">
                       <a:extLst>
                         <a:ext uri="{28A0092B-C50C-407E-A947-70E740481C1C}">
                           <a14:useLocalDpi xmlns:a14="http://schemas.microsoft.com/office/drawing/2010/main" val="0"/>
@@ -5782,7 +5656,7 @@
                   <pic:spPr>
                     <a:xfrm>
                       <a:off x="0" y="0"/>
-                      <a:ext cx="3089910" cy="3429000"/>
+                      <a:ext cx="2786964" cy="3092809"/>
                     </a:xfrm>
                     <a:prstGeom prst="rect">
                       <a:avLst/>
@@ -5885,160 +5759,134 @@
         </w:rPr>
         <w:t xml:space="preserve"> of Numbers</w:t>
       </w:r>
+      <w:r>
+        <w:t xml:space="preserve">                                                                                                                                     </w:t>
+      </w:r>
+      <w:r>
+        <w:t xml:space="preserve">             </w:t>
+      </w:r>
     </w:p>
     <w:p>
       <w:pPr>
         <w:pStyle w:val="Heading2"/>
-        <w:numPr>
-          <w:ilvl w:val="0"/>
-          <w:numId w:val="0"/>
-        </w:numPr>
         <w:rPr>
           <w:b/>
           <w:bCs/>
         </w:rPr>
       </w:pPr>
-    </w:p>
-    <w:p>
-      <w:pPr>
-        <w:jc w:val="left"/>
-      </w:pPr>
-      <w:r>
-        <w:t xml:space="preserve">                                                                                                                                     </w:t>
-      </w:r>
-      <w:r>
-        <w:t xml:space="preserve">             </w:t>
-      </w:r>
-    </w:p>
-    <w:p>
-      <w:pPr>
+      <w:r>
+        <w:rPr>
+          <w:b/>
+          <w:bCs/>
+        </w:rPr>
+        <w:t>Prediction</w:t>
+      </w:r>
+      <w:r>
+        <w:rPr>
+          <w:b/>
+          <w:bCs/>
+        </w:rPr>
+        <w:t xml:space="preserve"> Method</w:t>
+      </w:r>
+    </w:p>
+    <w:p>
+      <w:pPr>
+        <w:jc w:val="both"/>
+      </w:pPr>
+    </w:p>
+    <w:p>
+      <w:pPr>
+        <w:jc w:val="both"/>
+        <w:rPr>
+          <w:lang w:val="en-GB" w:eastAsia="ja-JP"/>
+        </w:rPr>
+      </w:pPr>
+      <w:r>
+        <w:rPr>
+          <w:lang w:val="en-GB" w:eastAsia="ja-JP"/>
+        </w:rPr>
+        <w:t>Once the learning/training phase is complete, the model produces a similarity matrix for all the classes. The SDRs computed for the input numbers are then compared with the SDRs of the corresponding sequence learned during training to calculate accuracy based on the total number of matches and sequence count</w:t>
+      </w:r>
+      <w:r>
+        <w:rPr>
+          <w:lang w:val="en-GB" w:eastAsia="ja-JP"/>
+        </w:rPr>
+        <w:t>.</w:t>
+      </w:r>
+      <w:r>
+        <w:rPr>
+          <w:lang w:val="en-GB" w:eastAsia="ja-JP"/>
+        </w:rPr>
+        <w:t xml:space="preserve"> Additionally, the input sequence is converted to an SDR and compared with each of the SDRs of the learned sequences during training. The correlation matrix is then used to search for the best match, and the predicted sequence is assigned an observation class (label) based on accuracy and classification</w:t>
+      </w:r>
+      <w:r>
+        <w:rPr>
+          <w:lang w:val="en-GB" w:eastAsia="ja-JP"/>
+        </w:rPr>
+        <w:t xml:space="preserve"> and prediction Engine shows the percentage accuracy of sequences which it belongs to.</w:t>
+      </w:r>
+    </w:p>
+    <w:p>
+      <w:pPr>
+        <w:jc w:val="both"/>
+        <w:rPr>
+          <w:spacing w:val="-1"/>
+          <w:lang w:val="en-IN" w:eastAsia="x-none"/>
+        </w:rPr>
+      </w:pPr>
+    </w:p>
+    <w:p>
+      <w:pPr>
+        <w:pStyle w:val="Heading1"/>
+        <w:rPr>
+          <w:b/>
+          <w:bCs/>
+        </w:rPr>
+      </w:pPr>
+      <w:r>
+        <w:rPr>
+          <w:b/>
+          <w:bCs/>
+        </w:rPr>
+        <w:t>RESULTS</w:t>
+      </w:r>
+    </w:p>
+    <w:p/>
+    <w:p>
+      <w:pPr>
+        <w:jc w:val="both"/>
+      </w:pPr>
+      <w:r>
+        <w:t>In this project, we have used sequence of Numbers for Multi sequence learning of Numbers Sequence</w:t>
+      </w:r>
+      <w:r>
+        <w:t xml:space="preserve"> </w:t>
+      </w:r>
+      <w:r>
+        <w:t xml:space="preserve">for Multi Sequence </w:t>
+      </w:r>
+    </w:p>
+    <w:p>
+      <w:pPr>
+        <w:jc w:val="both"/>
+      </w:pPr>
+    </w:p>
+    <w:p>
+      <w:pPr>
+        <w:jc w:val="both"/>
+      </w:pPr>
+      <w:r>
         <w:rPr>
           <w:i/>
           <w:iCs/>
         </w:rPr>
-      </w:pPr>
-    </w:p>
-    <w:p>
-      <w:pPr>
-        <w:pStyle w:val="Heading2"/>
-        <w:rPr>
-          <w:b/>
-          <w:bCs/>
-        </w:rPr>
-      </w:pPr>
-      <w:r>
-        <w:rPr>
-          <w:b/>
-          <w:bCs/>
-        </w:rPr>
-        <w:t>Prediction</w:t>
-      </w:r>
-      <w:r>
-        <w:rPr>
-          <w:b/>
-          <w:bCs/>
-        </w:rPr>
-        <w:t xml:space="preserve"> Method</w:t>
-      </w:r>
-    </w:p>
-    <w:p>
-      <w:pPr>
-        <w:jc w:val="both"/>
-      </w:pPr>
-    </w:p>
-    <w:p>
-      <w:pPr>
-        <w:jc w:val="both"/>
-        <w:rPr>
-          <w:lang w:val="en-GB" w:eastAsia="ja-JP"/>
-        </w:rPr>
-      </w:pPr>
-      <w:r>
-        <w:rPr>
-          <w:lang w:val="en-GB" w:eastAsia="ja-JP"/>
-        </w:rPr>
-        <w:t>Once the learning/training phase is complete, the model produces a similarity matrix for all the classes. The SDRs computed for the input numbers are then compared with the SDRs of the corresponding sequence learned during training to calculate accuracy based on the total number of matches and sequence count</w:t>
-      </w:r>
-      <w:r>
-        <w:rPr>
-          <w:lang w:val="en-GB" w:eastAsia="ja-JP"/>
-        </w:rPr>
-        <w:t>.</w:t>
-      </w:r>
-      <w:r>
-        <w:rPr>
-          <w:lang w:val="en-GB" w:eastAsia="ja-JP"/>
-        </w:rPr>
-        <w:t xml:space="preserve"> Additionally, the input sequence is converted to an SDR and compared with each of the SDRs of the learned sequences during training. The correlation matrix is then used to search for the best match, and the predicted sequence is assigned an observation class (label) based on accuracy and classification</w:t>
-      </w:r>
-      <w:r>
-        <w:rPr>
-          <w:lang w:val="en-GB" w:eastAsia="ja-JP"/>
-        </w:rPr>
-        <w:t xml:space="preserve"> and prediction Engine shows the percentage accuracy of sequences which it belongs to.</w:t>
-      </w:r>
-    </w:p>
-    <w:p>
-      <w:pPr>
-        <w:jc w:val="both"/>
-        <w:rPr>
-          <w:spacing w:val="-1"/>
-          <w:lang w:val="en-IN" w:eastAsia="x-none"/>
-        </w:rPr>
-      </w:pPr>
-    </w:p>
-    <w:p>
-      <w:pPr>
-        <w:pStyle w:val="Heading1"/>
-        <w:rPr>
-          <w:b/>
-          <w:bCs/>
-        </w:rPr>
-      </w:pPr>
-      <w:r>
-        <w:rPr>
-          <w:b/>
-          <w:bCs/>
-        </w:rPr>
-        <w:t>RESULTS</w:t>
-      </w:r>
-    </w:p>
-    <w:p/>
-    <w:p>
-      <w:pPr>
-        <w:jc w:val="both"/>
-      </w:pPr>
-      <w:r>
-        <w:t>In this project, we have used sequence of Numbers for Multi sequence learning of Numbers Sequence</w:t>
-      </w:r>
-      <w:r>
-        <w:t xml:space="preserve"> </w:t>
-      </w:r>
-      <w:r>
-        <w:t xml:space="preserve">for Multi Sequence </w:t>
-      </w:r>
-    </w:p>
-    <w:p>
-      <w:pPr>
-        <w:jc w:val="both"/>
-      </w:pPr>
-    </w:p>
-    <w:p>
-      <w:pPr>
-        <w:jc w:val="both"/>
-      </w:pPr>
+        <w:t>Figure 1</w:t>
+      </w:r>
       <w:r>
         <w:rPr>
           <w:i/>
           <w:iCs/>
         </w:rPr>
-        <w:t>Figure 1</w:t>
-      </w:r>
-      <w:r>
-        <w:rPr>
-          <w:i/>
-          <w:iCs/>
-        </w:rPr>
         <w:t>0</w:t>
       </w:r>
       <w:r>
@@ -6059,6 +5907,7 @@
           <w:noProof/>
           <w:lang w:val="en-IN" w:eastAsia="en-IN"/>
         </w:rPr>
+        <w:lastRenderedPageBreak/>
         <w:drawing>
           <wp:inline distT="0" distB="0" distL="0" distR="0" wp14:anchorId="4EAB2CBD" wp14:editId="72DF03A9">
             <wp:extent cx="2895946" cy="3523376"/>
@@ -6075,7 +5924,7 @@
                     <pic:cNvPicPr/>
                   </pic:nvPicPr>
                   <pic:blipFill>
-                    <a:blip r:embed="rId18">
+                    <a:blip r:embed="rId17">
                       <a:extLst>
                         <a:ext uri="{28A0092B-C50C-407E-A947-70E740481C1C}">
                           <a14:useLocalDpi xmlns:a14="http://schemas.microsoft.com/office/drawing/2010/main" val="0"/>
@@ -6275,8 +6124,8 @@
         <w:tblLook w:val="04A0" w:firstRow="1" w:lastRow="0" w:firstColumn="1" w:lastColumn="0" w:noHBand="0" w:noVBand="1"/>
       </w:tblPr>
       <w:tblGrid>
-        <w:gridCol w:w="3000"/>
-        <w:gridCol w:w="1856"/>
+        <w:gridCol w:w="2955"/>
+        <w:gridCol w:w="1735"/>
       </w:tblGrid>
       <w:tr>
         <w:tc>
@@ -7136,7 +6985,7 @@
             <wp:cNvGraphicFramePr/>
             <a:graphic xmlns:a="http://schemas.openxmlformats.org/drawingml/2006/main">
               <a:graphicData uri="http://schemas.openxmlformats.org/drawingml/2006/chart">
-                <c:chart xmlns:c="http://schemas.openxmlformats.org/drawingml/2006/chart" xmlns:r="http://schemas.openxmlformats.org/officeDocument/2006/relationships" r:id="rId19"/>
+                <c:chart xmlns:c="http://schemas.openxmlformats.org/drawingml/2006/chart" xmlns:r="http://schemas.openxmlformats.org/officeDocument/2006/relationships" r:id="rId18"/>
               </a:graphicData>
             </a:graphic>
           </wp:inline>
@@ -7263,18 +7112,9 @@
       <w:r>
         <w:t xml:space="preserve">as </w:t>
       </w:r>
-      <w:proofErr w:type="gramStart"/>
-      <w:r>
-        <w:t xml:space="preserve">in </w:t>
-      </w:r>
-      <w:r>
-        <w:rPr>
-          <w:i/>
-          <w:iCs/>
-        </w:rPr>
-        <w:t>.</w:t>
-      </w:r>
-      <w:proofErr w:type="gramEnd"/>
+      <w:r>
+        <w:t>in.</w:t>
+      </w:r>
     </w:p>
     <w:p>
       <w:pPr>
@@ -7308,7 +7148,7 @@
                     </pic:cNvPicPr>
                   </pic:nvPicPr>
                   <pic:blipFill>
-                    <a:blip r:embed="rId20">
+                    <a:blip r:embed="rId19">
                       <a:extLst>
                         <a:ext uri="{28A0092B-C50C-407E-A947-70E740481C1C}">
                           <a14:useLocalDpi xmlns:a14="http://schemas.microsoft.com/office/drawing/2010/main" val="0"/>
@@ -7341,6 +7181,12 @@
       </w:r>
     </w:p>
     <w:p>
+      <w:pPr>
+        <w:rPr>
+          <w:i/>
+          <w:iCs/>
+        </w:rPr>
+      </w:pPr>
       <w:r>
         <w:rPr>
           <w:i/>
@@ -7394,195 +7240,58 @@
     </w:p>
     <w:p>
       <w:pPr>
-        <w:pStyle w:val="Heading2"/>
-        <w:numPr>
-          <w:ilvl w:val="0"/>
-          <w:numId w:val="0"/>
-        </w:numPr>
+        <w:rPr>
+          <w:i/>
+          <w:iCs/>
+        </w:rPr>
+      </w:pPr>
+    </w:p>
+    <w:p/>
+    <w:p>
+      <w:pPr>
+        <w:pStyle w:val="Heading1"/>
         <w:rPr>
           <w:b/>
           <w:bCs/>
         </w:rPr>
       </w:pPr>
-    </w:p>
-    <w:p>
-      <w:pPr>
-        <w:jc w:val="both"/>
-      </w:pPr>
-    </w:p>
-    <w:p>
-      <w:pPr>
-        <w:jc w:val="both"/>
-      </w:pPr>
-    </w:p>
-    <w:p>
-      <w:pPr>
-        <w:jc w:val="both"/>
-      </w:pPr>
-      <w:bookmarkStart w:id="0" w:name="_GoBack"/>
-      <w:bookmarkEnd w:id="0"/>
-    </w:p>
-    <w:p>
-      <w:pPr>
+      <w:r>
         <w:rPr>
           <w:b/>
           <w:bCs/>
-          <w:i/>
-          <w:iCs/>
-          <w:noProof/>
-        </w:rPr>
-      </w:pPr>
-    </w:p>
-    <w:p>
-      <w:pPr>
-        <w:pStyle w:val="Heading1"/>
+        </w:rPr>
+        <w:t>Conclusion</w:t>
+      </w:r>
+      <w:r>
         <w:rPr>
           <w:b/>
           <w:bCs/>
         </w:rPr>
-      </w:pPr>
-      <w:r>
-        <w:rPr>
-          <w:b/>
-          <w:bCs/>
-        </w:rPr>
-        <w:t>Conclusion</w:t>
-      </w:r>
-      <w:r>
-        <w:rPr>
-          <w:b/>
-          <w:bCs/>
-        </w:rPr>
         <w:t xml:space="preserve"> </w:t>
       </w:r>
     </w:p>
-    <w:p/>
-    <w:p>
-      <w:pPr>
-        <w:pStyle w:val="BodyText"/>
-        <w:ind w:firstLine="0"/>
-        <w:rPr>
-          <w:lang w:val="en-US"/>
-        </w:rPr>
-      </w:pPr>
-      <w:r>
-        <w:rPr>
-          <w:rFonts w:ascii="AppleSystemUIFont" w:hAnsi="AppleSystemUIFont" w:cs="AppleSystemUIFont"/>
-          <w:lang w:val="en-GB" w:eastAsia="ja-JP"/>
-        </w:rPr>
-        <w:t>A solution for Multi Sequence learning of a Sequence of numbers was developed using the</w:t>
-      </w:r>
-      <w:r>
-        <w:rPr>
-          <w:rFonts w:ascii="AppleSystemUIFont" w:hAnsi="AppleSystemUIFont" w:cs="AppleSystemUIFont"/>
-          <w:sz w:val="26"/>
-          <w:szCs w:val="26"/>
-          <w:lang w:val="en-GB" w:eastAsia="ja-JP"/>
-        </w:rPr>
-        <w:t xml:space="preserve"> </w:t>
-      </w:r>
-      <w:r>
-        <w:rPr>
-          <w:lang w:val="en-GB" w:eastAsia="ja-JP"/>
-        </w:rPr>
-        <w:t>Neocortex API's Multi Sequence learning reference model. The HTM Prediction Engine was adjusted with various parameters to suit the training process. The Mult</w:t>
-      </w:r>
-      <w:r>
-        <w:rPr>
-          <w:lang w:val="en-GB" w:eastAsia="ja-JP"/>
-        </w:rPr>
-        <w:t xml:space="preserve">i-Sequence of Numbers was saved </w:t>
-      </w:r>
-      <w:r>
-        <w:rPr>
-          <w:lang w:val="en-GB" w:eastAsia="ja-JP"/>
-        </w:rPr>
-        <w:t xml:space="preserve">and then transformed into an encoded value and stored in a </w:t>
-      </w:r>
-      <w:r>
-        <w:rPr>
-          <w:lang w:val="en-GB" w:eastAsia="ja-JP"/>
-        </w:rPr>
+    <w:p>
+      <w:pPr>
+        <w:jc w:val="both"/>
+      </w:pPr>
+      <w:r>
+        <w:t xml:space="preserve">A solution for Multi Sequence learning of a Sequence of numbers was developed using the Neocortex API's Multi Sequence learning reference model. The HTM </w:t>
+      </w:r>
+      <w:r>
+        <w:t>Prediction Engine</w:t>
+      </w:r>
+      <w:r>
+        <w:t xml:space="preserve"> was adjusted with various parameters to suit the training process. The Multi-Sequence of Numbers was saved and then transformed into an encoded value and stored in a dictionary using an Encoder and SDR input for </w:t>
+      </w:r>
+      <w:r>
         <w:lastRenderedPageBreak/>
-        <w:t>dictionary using an Encoder and SDR input for the training process. An algorithm was created to predict the trained sequences, which involved comparing the generated similarity matrix with each of the SDRs of the learned Sequence from the training phase. The Sequence was then predicted based on the accuracy and observation class (Label), and the accuracy percentage of the predicted sequences was calculated and stored in a</w:t>
-      </w:r>
-      <w:r>
-        <w:rPr>
-          <w:rFonts w:ascii="AppleSystemUIFont" w:hAnsi="AppleSystemUIFont" w:cs="AppleSystemUIFont"/>
-          <w:sz w:val="26"/>
-          <w:szCs w:val="26"/>
-          <w:lang w:val="en-GB" w:eastAsia="ja-JP"/>
-        </w:rPr>
-        <w:t xml:space="preserve"> </w:t>
-      </w:r>
-      <w:r>
-        <w:rPr>
-          <w:lang w:val="en-GB" w:eastAsia="ja-JP"/>
-        </w:rPr>
-        <w:t>file.</w:t>
-      </w:r>
-    </w:p>
-    <w:p>
-      <w:pPr>
-        <w:pStyle w:val="BodyText"/>
-        <w:ind w:firstLine="0"/>
-        <w:rPr>
-          <w:lang w:val="en-US"/>
-        </w:rPr>
-      </w:pPr>
-      <w:r>
-        <w:rPr>
-          <w:lang w:val="en-US"/>
-        </w:rPr>
-        <w:t>We</w:t>
-      </w:r>
-      <w:r>
-        <w:rPr>
-          <w:lang w:val="en-US"/>
-        </w:rPr>
-        <w:t xml:space="preserve"> performed Multi Sequence Learning for a sequence of </w:t>
-      </w:r>
-      <w:r>
-        <w:rPr>
-          <w:lang w:val="en-US"/>
-        </w:rPr>
-        <w:t xml:space="preserve">numerical </w:t>
-      </w:r>
-      <w:r>
-        <w:rPr>
-          <w:lang w:val="en-US"/>
-        </w:rPr>
-        <w:t xml:space="preserve">data sets </w:t>
-      </w:r>
-      <w:r>
-        <w:rPr>
-          <w:lang w:val="en-US"/>
-        </w:rPr>
-        <w:t xml:space="preserve">and </w:t>
-      </w:r>
-      <w:r>
-        <w:rPr>
-          <w:lang w:val="en-US"/>
-        </w:rPr>
-        <w:t>achieved</w:t>
-      </w:r>
-      <w:r>
-        <w:rPr>
-          <w:lang w:val="en-US"/>
-        </w:rPr>
-        <w:t xml:space="preserve"> the prediction accuracy of </w:t>
-      </w:r>
-      <w:r>
-        <w:rPr>
-          <w:lang w:val="en-US"/>
-        </w:rPr>
-        <w:t>sequences</w:t>
-      </w:r>
-      <w:r>
-        <w:rPr>
-          <w:lang w:val="en-US"/>
-        </w:rPr>
-        <w:t>. It was found that the accuracy increased with the number of cycle.</w:t>
+        <w:t>the training process. An algorithm was created to predict the trained sequences, which involved comp</w:t>
+      </w:r>
+      <w:r>
+        <w:t xml:space="preserve">aring the generated similarity </w:t>
+      </w:r>
+      <w:r>
+        <w:t>matrix with each of the SDRs of the learned Sequence from the training phase. The Sequence was then predicted based on the accuracy and observation class (Label), and the accuracy percentage of the predicted sequences was calculated and stored in a file.</w:t>
       </w:r>
     </w:p>
     <w:p>
@@ -7590,30 +7299,507 @@
         <w:jc w:val="both"/>
       </w:pPr>
       <w:r>
-        <w:rPr>
-          <w:lang w:val="en-GB" w:eastAsia="ja-JP"/>
-        </w:rPr>
-        <w:t>The experiments conducted enabled us to gain insights into various aspects of the Neocortex API, including the functioning of encoders, how the Spatial Pooler generates SDR inputs and performs the learning phase, and the role of the Homeostatic Plasticity controller in stabilising the learning process.</w:t>
+        <w:t>We performed Multi Sequence Learning for a sequence of numerical data sets and achieved the prediction accuracy of sequences. It was found that the accuracy increased with the number of cycle.</w:t>
       </w:r>
     </w:p>
     <w:p>
       <w:pPr>
         <w:jc w:val="both"/>
-        <w:sectPr>
-          <w:type w:val="continuous"/>
-          <w:pgSz w:w="11906" w:h="16838" w:code="9"/>
-          <w:pgMar w:top="1080" w:right="907" w:bottom="1440" w:left="907" w:header="720" w:footer="720" w:gutter="0"/>
-          <w:cols w:num="2" w:space="360"/>
-          <w:docGrid w:linePitch="360"/>
-        </w:sectPr>
-      </w:pPr>
-    </w:p>
-    <w:p/>
+      </w:pPr>
+      <w:r>
+        <w:t xml:space="preserve">The experiments conducted enabled us to gain insights into various aspects of the Neocortex API, including the functioning of encoders, how the Spatial Pooler generates SDR inputs and performs the learning phase, and the role of the Homeostatic Plasticity controller in </w:t>
+      </w:r>
+      <w:r>
+        <w:t>stabilizing</w:t>
+      </w:r>
+      <w:r>
+        <w:t xml:space="preserve"> the learning process</w:t>
+      </w:r>
+    </w:p>
+    <w:p>
+      <w:pPr>
+        <w:jc w:val="both"/>
+      </w:pPr>
+    </w:p>
+    <w:sdt>
+      <w:sdtPr>
+        <w:id w:val="-913696441"/>
+        <w:docPartObj>
+          <w:docPartGallery w:val="Bibliographies"/>
+          <w:docPartUnique/>
+        </w:docPartObj>
+      </w:sdtPr>
+      <w:sdtEndPr>
+        <w:rPr>
+          <w:smallCaps w:val="0"/>
+          <w:noProof w:val="0"/>
+        </w:rPr>
+      </w:sdtEndPr>
+      <w:sdtContent>
+        <w:p>
+          <w:pPr>
+            <w:pStyle w:val="Heading1"/>
+          </w:pPr>
+          <w:r>
+            <w:t>References</w:t>
+          </w:r>
+        </w:p>
+        <w:sdt>
+          <w:sdtPr>
+            <w:id w:val="-573587230"/>
+            <w:bibliography/>
+          </w:sdtPr>
+          <w:sdtContent>
+            <w:p>
+              <w:pPr>
+                <w:rPr>
+                  <w:noProof/>
+                  <w:lang w:val="en-IN" w:eastAsia="ja-JP"/>
+                </w:rPr>
+              </w:pPr>
+              <w:r>
+                <w:fldChar w:fldCharType="begin"/>
+              </w:r>
+              <w:r>
+                <w:instrText xml:space="preserve"> BIBLIOGRAPHY </w:instrText>
+              </w:r>
+              <w:r>
+                <w:fldChar w:fldCharType="separate"/>
+              </w:r>
+            </w:p>
+            <w:tbl>
+              <w:tblPr>
+                <w:tblW w:w="5000" w:type="pct"/>
+                <w:tblCellSpacing w:w="15" w:type="dxa"/>
+                <w:tblLayout w:type="fixed"/>
+                <w:tblCellMar>
+                  <w:top w:w="15" w:type="dxa"/>
+                  <w:left w:w="15" w:type="dxa"/>
+                  <w:bottom w:w="15" w:type="dxa"/>
+                  <w:right w:w="15" w:type="dxa"/>
+                </w:tblCellMar>
+                <w:tblLook w:val="04A0" w:firstRow="1" w:lastRow="0" w:firstColumn="1" w:lastColumn="0" w:noHBand="0" w:noVBand="1"/>
+              </w:tblPr>
+              <w:tblGrid>
+                <w:gridCol w:w="426"/>
+                <w:gridCol w:w="4274"/>
+              </w:tblGrid>
+              <w:tr>
+                <w:trPr>
+                  <w:divId w:val="1797411900"/>
+                  <w:tblCellSpacing w:w="15" w:type="dxa"/>
+                </w:trPr>
+                <w:tc>
+                  <w:tcPr>
+                    <w:tcW w:w="405" w:type="pct"/>
+                    <w:hideMark/>
+                  </w:tcPr>
+                  <w:p>
+                    <w:pPr>
+                      <w:pStyle w:val="Bibliography"/>
+                      <w:jc w:val="left"/>
+                      <w:rPr>
+                        <w:noProof/>
+                        <w:sz w:val="24"/>
+                        <w:szCs w:val="24"/>
+                      </w:rPr>
+                    </w:pPr>
+                    <w:r>
+                      <w:rPr>
+                        <w:noProof/>
+                      </w:rPr>
+                      <w:t xml:space="preserve">[1] </w:t>
+                    </w:r>
+                  </w:p>
+                </w:tc>
+                <w:tc>
+                  <w:tcPr>
+                    <w:tcW w:w="4499" w:type="pct"/>
+                    <w:hideMark/>
+                  </w:tcPr>
+                  <w:p>
+                    <w:pPr>
+                      <w:pStyle w:val="Bibliography"/>
+                      <w:jc w:val="left"/>
+                      <w:rPr>
+                        <w:noProof/>
+                      </w:rPr>
+                    </w:pPr>
+                    <w:r>
+                      <w:rPr>
+                        <w:noProof/>
+                      </w:rPr>
+                      <w:t>D. G. K. S. Clegg BA, "Sequence learning. Trends Cogn Sci.," 1998. [Online]. Available: https://pubmed.ncbi.nlm.nih.gov/21227209/.</w:t>
+                    </w:r>
+                  </w:p>
+                </w:tc>
+              </w:tr>
+              <w:tr>
+                <w:trPr>
+                  <w:divId w:val="1797411900"/>
+                  <w:tblCellSpacing w:w="15" w:type="dxa"/>
+                </w:trPr>
+                <w:tc>
+                  <w:tcPr>
+                    <w:tcW w:w="405" w:type="pct"/>
+                    <w:hideMark/>
+                  </w:tcPr>
+                  <w:p>
+                    <w:pPr>
+                      <w:pStyle w:val="Bibliography"/>
+                      <w:jc w:val="left"/>
+                      <w:rPr>
+                        <w:noProof/>
+                      </w:rPr>
+                    </w:pPr>
+                    <w:r>
+                      <w:rPr>
+                        <w:noProof/>
+                      </w:rPr>
+                      <w:t xml:space="preserve">[2] </w:t>
+                    </w:r>
+                  </w:p>
+                </w:tc>
+                <w:tc>
+                  <w:tcPr>
+                    <w:tcW w:w="4499" w:type="pct"/>
+                    <w:hideMark/>
+                  </w:tcPr>
+                  <w:p>
+                    <w:pPr>
+                      <w:pStyle w:val="Bibliography"/>
+                      <w:jc w:val="left"/>
+                      <w:rPr>
+                        <w:noProof/>
+                      </w:rPr>
+                    </w:pPr>
+                    <w:r>
+                      <w:rPr>
+                        <w:noProof/>
+                      </w:rPr>
+                      <w:t>B. D. Mauk MD, "The neural basis of temporal processing," 2004. [Online]. Available: https://pubmed.ncbi.nlm.nih.gov/15217335/.</w:t>
+                    </w:r>
+                  </w:p>
+                </w:tc>
+              </w:tr>
+              <w:tr>
+                <w:trPr>
+                  <w:divId w:val="1797411900"/>
+                  <w:tblCellSpacing w:w="15" w:type="dxa"/>
+                </w:trPr>
+                <w:tc>
+                  <w:tcPr>
+                    <w:tcW w:w="405" w:type="pct"/>
+                    <w:hideMark/>
+                  </w:tcPr>
+                  <w:p>
+                    <w:pPr>
+                      <w:pStyle w:val="Bibliography"/>
+                      <w:jc w:val="left"/>
+                      <w:rPr>
+                        <w:noProof/>
+                      </w:rPr>
+                    </w:pPr>
+                    <w:r>
+                      <w:rPr>
+                        <w:noProof/>
+                      </w:rPr>
+                      <w:t xml:space="preserve">[3] </w:t>
+                    </w:r>
+                  </w:p>
+                </w:tc>
+                <w:tc>
+                  <w:tcPr>
+                    <w:tcW w:w="4499" w:type="pct"/>
+                    <w:hideMark/>
+                  </w:tcPr>
+                  <w:p>
+                    <w:pPr>
+                      <w:pStyle w:val="Bibliography"/>
+                      <w:jc w:val="left"/>
+                      <w:rPr>
+                        <w:noProof/>
+                      </w:rPr>
+                    </w:pPr>
+                    <w:r>
+                      <w:rPr>
+                        <w:noProof/>
+                      </w:rPr>
+                      <w:t>B. H. J. L. R. .Rabiner, "An Introduction to Hidden markov models," 1986. [Online]. Available: http://ai.stanford.edu/~pabbeel/depth_qual/Rabiner_Juang_hmms.pdf.</w:t>
+                    </w:r>
+                  </w:p>
+                </w:tc>
+              </w:tr>
+              <w:tr>
+                <w:trPr>
+                  <w:divId w:val="1797411900"/>
+                  <w:tblCellSpacing w:w="15" w:type="dxa"/>
+                </w:trPr>
+                <w:tc>
+                  <w:tcPr>
+                    <w:tcW w:w="405" w:type="pct"/>
+                    <w:hideMark/>
+                  </w:tcPr>
+                  <w:p>
+                    <w:pPr>
+                      <w:pStyle w:val="Bibliography"/>
+                      <w:jc w:val="left"/>
+                      <w:rPr>
+                        <w:noProof/>
+                      </w:rPr>
+                    </w:pPr>
+                    <w:r>
+                      <w:rPr>
+                        <w:noProof/>
+                      </w:rPr>
+                      <w:t xml:space="preserve">[4] </w:t>
+                    </w:r>
+                  </w:p>
+                </w:tc>
+                <w:tc>
+                  <w:tcPr>
+                    <w:tcW w:w="4499" w:type="pct"/>
+                    <w:hideMark/>
+                  </w:tcPr>
+                  <w:p>
+                    <w:pPr>
+                      <w:pStyle w:val="Bibliography"/>
+                      <w:jc w:val="left"/>
+                      <w:rPr>
+                        <w:noProof/>
+                      </w:rPr>
+                    </w:pPr>
+                    <w:r>
+                      <w:rPr>
+                        <w:noProof/>
+                      </w:rPr>
+                      <w:t>subutai, "Sparse Distributed Representations (SDRs)," 2017. [Online]. Available: https://discourse.numenta.org/t/sparse-distributed-representations/2150.</w:t>
+                    </w:r>
+                  </w:p>
+                </w:tc>
+              </w:tr>
+              <w:tr>
+                <w:trPr>
+                  <w:divId w:val="1797411900"/>
+                  <w:tblCellSpacing w:w="15" w:type="dxa"/>
+                </w:trPr>
+                <w:tc>
+                  <w:tcPr>
+                    <w:tcW w:w="405" w:type="pct"/>
+                    <w:hideMark/>
+                  </w:tcPr>
+                  <w:p>
+                    <w:pPr>
+                      <w:pStyle w:val="Bibliography"/>
+                      <w:rPr>
+                        <w:noProof/>
+                      </w:rPr>
+                    </w:pPr>
+                    <w:r>
+                      <w:rPr>
+                        <w:noProof/>
+                      </w:rPr>
+                      <w:t xml:space="preserve">[5] </w:t>
+                    </w:r>
+                  </w:p>
+                </w:tc>
+                <w:tc>
+                  <w:tcPr>
+                    <w:tcW w:w="4499" w:type="pct"/>
+                    <w:hideMark/>
+                  </w:tcPr>
+                  <w:p>
+                    <w:pPr>
+                      <w:pStyle w:val="Bibliography"/>
+                      <w:jc w:val="left"/>
+                      <w:rPr>
+                        <w:noProof/>
+                      </w:rPr>
+                    </w:pPr>
+                    <w:r>
+                      <w:rPr>
+                        <w:noProof/>
+                      </w:rPr>
+                      <w:t>K. Hole, "The HTM Learning Algorithm. In: Anti-fragile ICT Systems. Simula SpringerBriefs on Computing, vol 1," 2016. [Online]. Available: https://link.springer.com/chapter/10.1007/978-3-319-30070-2_11.</w:t>
+                    </w:r>
+                  </w:p>
+                </w:tc>
+              </w:tr>
+              <w:tr>
+                <w:trPr>
+                  <w:divId w:val="1797411900"/>
+                  <w:tblCellSpacing w:w="15" w:type="dxa"/>
+                </w:trPr>
+                <w:tc>
+                  <w:tcPr>
+                    <w:tcW w:w="405" w:type="pct"/>
+                    <w:hideMark/>
+                  </w:tcPr>
+                  <w:p>
+                    <w:pPr>
+                      <w:pStyle w:val="Bibliography"/>
+                      <w:rPr>
+                        <w:noProof/>
+                      </w:rPr>
+                    </w:pPr>
+                    <w:r>
+                      <w:rPr>
+                        <w:noProof/>
+                      </w:rPr>
+                      <w:t xml:space="preserve">[6] </w:t>
+                    </w:r>
+                  </w:p>
+                </w:tc>
+                <w:tc>
+                  <w:tcPr>
+                    <w:tcW w:w="4499" w:type="pct"/>
+                    <w:hideMark/>
+                  </w:tcPr>
+                  <w:p>
+                    <w:pPr>
+                      <w:pStyle w:val="Bibliography"/>
+                      <w:jc w:val="left"/>
+                      <w:rPr>
+                        <w:noProof/>
+                      </w:rPr>
+                    </w:pPr>
+                    <w:r>
+                      <w:rPr>
+                        <w:noProof/>
+                      </w:rPr>
+                      <w:t>O. Guy-Evans, "Neurons (Nerve Cells) Structure, Function &amp; Types," 2023. [Online]. Available: https://simplypsychology.org/neuron.html.</w:t>
+                    </w:r>
+                  </w:p>
+                </w:tc>
+              </w:tr>
+              <w:tr>
+                <w:trPr>
+                  <w:divId w:val="1797411900"/>
+                  <w:tblCellSpacing w:w="15" w:type="dxa"/>
+                </w:trPr>
+                <w:tc>
+                  <w:tcPr>
+                    <w:tcW w:w="405" w:type="pct"/>
+                    <w:hideMark/>
+                  </w:tcPr>
+                  <w:p>
+                    <w:pPr>
+                      <w:pStyle w:val="Bibliography"/>
+                      <w:rPr>
+                        <w:noProof/>
+                      </w:rPr>
+                    </w:pPr>
+                    <w:r>
+                      <w:rPr>
+                        <w:noProof/>
+                      </w:rPr>
+                      <w:t xml:space="preserve">[7] </w:t>
+                    </w:r>
+                  </w:p>
+                </w:tc>
+                <w:tc>
+                  <w:tcPr>
+                    <w:tcW w:w="4499" w:type="pct"/>
+                    <w:hideMark/>
+                  </w:tcPr>
+                  <w:p>
+                    <w:pPr>
+                      <w:pStyle w:val="Bibliography"/>
+                      <w:jc w:val="left"/>
+                      <w:rPr>
+                        <w:noProof/>
+                      </w:rPr>
+                    </w:pPr>
+                    <w:r>
+                      <w:rPr>
+                        <w:noProof/>
+                      </w:rPr>
+                      <w:t>S. A. J. Hawkins, "Why neurons have thousands of synapses, a theory of sequence memory in neocortex," 2016. [Online]. Available: https://www.frontiersin.org/articles/10.3389/fncir.2016.00023/full.</w:t>
+                    </w:r>
+                  </w:p>
+                </w:tc>
+              </w:tr>
+              <w:tr>
+                <w:trPr>
+                  <w:divId w:val="1797411900"/>
+                  <w:tblCellSpacing w:w="15" w:type="dxa"/>
+                </w:trPr>
+                <w:tc>
+                  <w:tcPr>
+                    <w:tcW w:w="405" w:type="pct"/>
+                    <w:hideMark/>
+                  </w:tcPr>
+                  <w:p>
+                    <w:pPr>
+                      <w:pStyle w:val="Bibliography"/>
+                      <w:rPr>
+                        <w:noProof/>
+                      </w:rPr>
+                    </w:pPr>
+                    <w:r>
+                      <w:rPr>
+                        <w:noProof/>
+                      </w:rPr>
+                      <w:t xml:space="preserve">[8] </w:t>
+                    </w:r>
+                  </w:p>
+                </w:tc>
+                <w:tc>
+                  <w:tcPr>
+                    <w:tcW w:w="4499" w:type="pct"/>
+                    <w:hideMark/>
+                  </w:tcPr>
+                  <w:p>
+                    <w:pPr>
+                      <w:pStyle w:val="Bibliography"/>
+                      <w:jc w:val="left"/>
+                      <w:rPr>
+                        <w:noProof/>
+                      </w:rPr>
+                    </w:pPr>
+                    <w:r>
+                      <w:rPr>
+                        <w:noProof/>
+                      </w:rPr>
+                      <w:t>Y. Cui, "HTM Spatial Pooler," 2017. [Online]. Available: https://numenta.github.io/numenta-web/assets/pdf/spatial-pooling-algorithm/HTM-Spatial-Pooler-Overview.pdf.</w:t>
+                    </w:r>
+                  </w:p>
+                </w:tc>
+              </w:tr>
+            </w:tbl>
+            <w:p>
+              <w:pPr>
+                <w:divId w:val="1797411900"/>
+                <w:rPr>
+                  <w:rFonts w:eastAsia="Times New Roman"/>
+                  <w:noProof/>
+                </w:rPr>
+              </w:pPr>
+            </w:p>
+            <w:p>
+              <w:r>
+                <w:rPr>
+                  <w:b/>
+                  <w:bCs/>
+                  <w:noProof/>
+                </w:rPr>
+                <w:fldChar w:fldCharType="end"/>
+              </w:r>
+            </w:p>
+          </w:sdtContent>
+        </w:sdt>
+      </w:sdtContent>
+    </w:sdt>
+    <w:p>
+      <w:pPr>
+        <w:jc w:val="both"/>
+      </w:pPr>
+    </w:p>
     <w:sectPr>
       <w:type w:val="continuous"/>
       <w:pgSz w:w="11906" w:h="16838" w:code="9"/>
       <w:pgMar w:top="1080" w:right="893" w:bottom="1440" w:left="893" w:header="720" w:footer="720" w:gutter="0"/>
-      <w:cols w:space="720"/>
+      <w:cols w:num="2" w:space="720"/>
       <w:docGrid w:linePitch="360"/>
     </w:sectPr>
   </w:body>
@@ -7794,7 +7980,7 @@
               <wp:inline distT="0" distB="0" distL="0" distR="0" wp14:anchorId="2875910C" wp14:editId="5EEF77F7">
                 <wp:extent cx="1212850" cy="628650"/>
                 <wp:effectExtent l="0" t="0" r="0" b="0"/>
-                <wp:docPr id="1" name="Grafik 4"/>
+                <wp:docPr id="8" name="Grafik 4"/>
                 <wp:cNvGraphicFramePr>
                   <a:graphicFrameLocks xmlns:a="http://schemas.openxmlformats.org/drawingml/2006/main" noChangeAspect="1"/>
                 </wp:cNvGraphicFramePr>
@@ -10720,7 +10906,6 @@
   <w:style w:type="character" w:default="1" w:styleId="DefaultParagraphFont">
     <w:name w:val="Default Paragraph Font"/>
     <w:uiPriority w:val="1"/>
-    <w:semiHidden/>
     <w:unhideWhenUsed/>
   </w:style>
   <w:style w:type="table" w:default="1" w:styleId="TableNormal">
@@ -13709,38 +13894,174 @@
 </file>
 
 <file path=customXml/item1.xml><?xml version="1.0" encoding="utf-8"?>
-<b:Sources xmlns:b="http://schemas.openxmlformats.org/officeDocument/2006/bibliography" xmlns="http://schemas.openxmlformats.org/officeDocument/2006/bibliography" SelectedStyle="/IEEE2006OfficeOnline.xsl" StyleName="IEEE" Version="2006">
+<b:Sources xmlns:b="http://schemas.openxmlformats.org/officeDocument/2006/bibliography" xmlns="http://schemas.openxmlformats.org/officeDocument/2006/bibliography" SelectedStyle="\IEEE2006OfficeOnline.xsl" StyleName="IEEE" Version="2006">
   <b:Source>
-    <b:Tag>Neo</b:Tag>
-    <b:SourceType>InternetSite</b:SourceType>
-    <b:Guid>{99DCAD9D-FFB1-4BDF-ABAB-D745ED5BE091}</b:Guid>
-    <b:Title>Neocortexlayersimageref</b:Title>
-    <b:URL>http://brainmind.com/neocortex.html</b:URL>
-    <b:RefOrder>1</b:RefOrder>
-  </b:Source>
-  <b:Source>
-    <b:Tag>KJH16</b:Tag>
-    <b:SourceType>InternetSite</b:SourceType>
-    <b:Guid>{C9B4AF66-0021-E44F-B35B-84BC8D71C5F9}</b:Guid>
+    <b:Tag>Cle98</b:Tag>
+    <b:SourceType>DocumentFromInternetSite</b:SourceType>
+    <b:Guid>{2856EF69-D184-4D45-B3B2-B857B3B19798}</b:Guid>
     <b:Author>
       <b:Author>
         <b:NameList>
           <b:Person>
-            <b:Last>keele</b:Last>
+            <b:Last>Clegg BA</b:Last>
+            <b:First>Digirolamo</b:First>
+            <b:Middle>GJ, Keele SW</b:Middle>
           </b:Person>
         </b:NameList>
       </b:Author>
     </b:Author>
-    <b:Title>"“Sequence learning,” - B. A. C. G. J. D. S. W.,"</b:Title>
+    <b:Title>Sequence learning. Trends Cogn Sci.</b:Title>
+    <b:InternetSiteTitle>Trends Cogn Sci.</b:InternetSiteTitle>
     <b:Year>1998</b:Year>
-    <b:URL>https://pubmed.ncbi.nlm.nih.gov/21227209.</b:URL>
+    <b:URL>https://pubmed.ncbi.nlm.nih.gov/21227209/</b:URL>
+    <b:RefOrder>1</b:RefOrder>
+  </b:Source>
+  <b:Source>
+    <b:Tag>Mau04</b:Tag>
+    <b:SourceType>DocumentFromInternetSite</b:SourceType>
+    <b:Guid>{9FAC6509-1C3E-424A-B84F-1AA5D1FD0518}</b:Guid>
+    <b:Author>
+      <b:Author>
+        <b:NameList>
+          <b:Person>
+            <b:Last>Mauk MD</b:Last>
+            <b:First>Buonomano</b:First>
+            <b:Middle>DV.</b:Middle>
+          </b:Person>
+        </b:NameList>
+      </b:Author>
+    </b:Author>
+    <b:Title>The neural basis of temporal processing</b:Title>
+    <b:InternetSiteTitle>Annu Rev Neurosci.</b:InternetSiteTitle>
+    <b:Year>2004</b:Year>
+    <b:URL>https://pubmed.ncbi.nlm.nih.gov/15217335/</b:URL>
     <b:RefOrder>2</b:RefOrder>
+  </b:Source>
+  <b:Source>
+    <b:Tag>LRR86</b:Tag>
+    <b:SourceType>DocumentFromInternetSite</b:SourceType>
+    <b:Guid>{703953CA-59E9-4BCF-A33F-AF03A5EED1AC}</b:Guid>
+    <b:Author>
+      <b:Author>
+        <b:NameList>
+          <b:Person>
+            <b:Last>L. R. .Rabiner</b:Last>
+            <b:First>B.</b:First>
+            <b:Middle>H. Juang</b:Middle>
+          </b:Person>
+        </b:NameList>
+      </b:Author>
+    </b:Author>
+    <b:Title>An Introduction to Hidden markov models</b:Title>
+    <b:InternetSiteTitle>http://ai.stanford.edu/</b:InternetSiteTitle>
+    <b:Year>1986</b:Year>
+    <b:URL>http://ai.stanford.edu/~pabbeel/depth_qual/Rabiner_Juang_hmms.pdf</b:URL>
+    <b:RefOrder>3</b:RefOrder>
+  </b:Source>
+  <b:Source>
+    <b:Tag>sub17</b:Tag>
+    <b:SourceType>DocumentFromInternetSite</b:SourceType>
+    <b:Guid>{DCD0ACF6-365E-4B82-A5C1-AB51A5DF997A}</b:Guid>
+    <b:Author>
+      <b:Author>
+        <b:NameList>
+          <b:Person>
+            <b:Last>subutai</b:Last>
+          </b:Person>
+        </b:NameList>
+      </b:Author>
+    </b:Author>
+    <b:Title>Sparse Distributed Representations (SDRs)</b:Title>
+    <b:InternetSiteTitle>discourse.numenta.org</b:InternetSiteTitle>
+    <b:Year>2017</b:Year>
+    <b:URL>https://discourse.numenta.org/t/sparse-distributed-representations/2150</b:URL>
+    <b:RefOrder>4</b:RefOrder>
+  </b:Source>
+  <b:Source>
+    <b:Tag>Hol16</b:Tag>
+    <b:SourceType>DocumentFromInternetSite</b:SourceType>
+    <b:Guid>{09005A7F-6E8B-4B24-8CCB-28181FC8B837}</b:Guid>
+    <b:Author>
+      <b:Author>
+        <b:NameList>
+          <b:Person>
+            <b:Last>Hole</b:Last>
+            <b:First>K.J.</b:First>
+          </b:Person>
+        </b:NameList>
+      </b:Author>
+    </b:Author>
+    <b:Title>The HTM Learning Algorithm. In: Anti-fragile ICT Systems. Simula SpringerBriefs on Computing, vol 1</b:Title>
+    <b:InternetSiteTitle>Springer, Cham. </b:InternetSiteTitle>
+    <b:Year>2016</b:Year>
+    <b:URL>https://link.springer.com/chapter/10.1007/978-3-319-30070-2_11</b:URL>
+    <b:RefOrder>5</b:RefOrder>
+  </b:Source>
+  <b:Source>
+    <b:Tag>Oli23</b:Tag>
+    <b:SourceType>DocumentFromInternetSite</b:SourceType>
+    <b:Guid>{095F3B65-6146-42D0-9CD7-D705F0C95189}</b:Guid>
+    <b:Author>
+      <b:Author>
+        <b:NameList>
+          <b:Person>
+            <b:Last>Guy-Evans</b:Last>
+            <b:First>Olivia</b:First>
+          </b:Person>
+        </b:NameList>
+      </b:Author>
+    </b:Author>
+    <b:Title>Neurons (Nerve Cells) Structure, Function &amp; Types</b:Title>
+    <b:InternetSiteTitle>simplypsychology.org</b:InternetSiteTitle>
+    <b:Year>2023</b:Year>
+    <b:URL>https://simplypsychology.org/neuron.html</b:URL>
+    <b:RefOrder>6</b:RefOrder>
+  </b:Source>
+  <b:Source>
+    <b:Tag>SAJ16</b:Tag>
+    <b:SourceType>DocumentFromInternetSite</b:SourceType>
+    <b:Guid>{4DD81813-CCC5-4FBE-987F-4CF9D94FC568}</b:Guid>
+    <b:Author>
+      <b:Author>
+        <b:NameList>
+          <b:Person>
+            <b:Last>Hawkins</b:Last>
+            <b:First>S.</b:First>
+            <b:Middle>A. J.</b:Middle>
+          </b:Person>
+        </b:NameList>
+      </b:Author>
+    </b:Author>
+    <b:Title>Why neurons have thousands of synapses, a theory of sequence memory in neocortex</b:Title>
+    <b:Year>2016</b:Year>
+    <b:URL>https://www.frontiersin.org/articles/10.3389/fncir.2016.00023/full</b:URL>
+    <b:RefOrder>7</b:RefOrder>
+  </b:Source>
+  <b:Source>
+    <b:Tag>Yuw17</b:Tag>
+    <b:SourceType>DocumentFromInternetSite</b:SourceType>
+    <b:Guid>{17ABE27B-D36C-4784-8269-554365F2F2EE}</b:Guid>
+    <b:Author>
+      <b:Author>
+        <b:NameList>
+          <b:Person>
+            <b:Last>Cui</b:Last>
+            <b:First>Yuwei</b:First>
+          </b:Person>
+        </b:NameList>
+      </b:Author>
+    </b:Author>
+    <b:Title>HTM Spatial Pooler</b:Title>
+    <b:InternetSiteTitle>numenta.github.io</b:InternetSiteTitle>
+    <b:Year>2017</b:Year>
+    <b:URL>https://numenta.github.io/numenta-web/assets/pdf/spatial-pooling-algorithm/HTM-Spatial-Pooler-Overview.pdf</b:URL>
+    <b:RefOrder>8</b:RefOrder>
   </b:Source>
 </b:Sources>
 </file>
 
 <file path=customXml/itemProps1.xml><?xml version="1.0" encoding="utf-8"?>
-<ds:datastoreItem xmlns:ds="http://schemas.openxmlformats.org/officeDocument/2006/customXml" ds:itemID="{66E8720B-E156-4D1D-A900-FB2341E39931}">
+<ds:datastoreItem xmlns:ds="http://schemas.openxmlformats.org/officeDocument/2006/customXml" ds:itemID="{66A53B35-748E-4C2E-9925-F83115578AAD}">
   <ds:schemaRefs>
     <ds:schemaRef ds:uri="http://schemas.openxmlformats.org/officeDocument/2006/bibliography"/>
   </ds:schemaRefs>

</xml_diff>

<commit_message>
updated the documentation and ppt
</commit_message>
<xml_diff>
--- a/source/MySEProject/Documentation/ML-22-23-15 Approve Prediction of Multisequence Learning.docx
+++ b/source/MySEProject/Documentation/ML-22-23-15 Approve Prediction of Multisequence Learning.docx
@@ -7,8 +7,8 @@
         <w:pStyle w:val="Author"/>
         <w:spacing w:before="100" w:beforeAutospacing="1" w:after="100" w:afterAutospacing="1" w:line="120" w:lineRule="auto"/>
         <w:rPr>
-          <w:sz w:val="20"/>
-          <w:szCs w:val="20"/>
+          <w:sz w:val="44"/>
+          <w:szCs w:val="44"/>
         </w:rPr>
         <w:sectPr>
           <w:headerReference w:type="first" r:id="rId8"/>
@@ -23,8 +23,8 @@
       <w:r>
         <w:rPr>
           <w:rFonts w:eastAsia="MS Mincho"/>
-          <w:sz w:val="48"/>
-          <w:szCs w:val="48"/>
+          <w:sz w:val="44"/>
+          <w:szCs w:val="44"/>
         </w:rPr>
         <w:t>Approve Prediction of Multisequence Learning</w:t>
       </w:r>
@@ -483,13 +483,13 @@
         <w:rPr>
           <w:lang w:val="en-IN"/>
         </w:rPr>
-        <w:t xml:space="preserve">Working on the cortex, scientists discovered that sequence learning has a huge invariant changing series of inputs. The precise neurological process of sequence memory is yet understood, however models that provide a reading of the neurons are being studied. These models demonstrate great </w:t>
+        <w:t xml:space="preserve">Working on the cortex, scientists discovered that sequence learning has a huge invariant changing series of inputs. The precise neurological process of sequence memory is yet understood, however models that provide a reading of the neurons are being studied. These models demonstrate great ability to remember and recognize the sequence of inputs </w:t>
       </w:r>
       <w:r>
         <w:rPr>
           <w:lang w:val="en-IN"/>
         </w:rPr>
-        <w:t xml:space="preserve">ability to remember and recognize the sequence of inputs utilizing rules. These ML models do not correspond to real-world challenges. </w:t>
+        <w:t xml:space="preserve">utilizing rules. These ML models do not correspond to real-world challenges. </w:t>
       </w:r>
     </w:p>
     <w:p>
@@ -617,6 +617,13 @@
         </w:rPr>
         <w:t>SDRs</w:t>
       </w:r>
+    </w:p>
+    <w:p>
+      <w:pPr>
+        <w:rPr>
+          <w:lang w:val="en-IN"/>
+        </w:rPr>
+      </w:pPr>
     </w:p>
     <w:p>
       <w:pPr>
@@ -773,34 +780,45 @@
         <w:autoSpaceDN w:val="0"/>
         <w:adjustRightInd w:val="0"/>
         <w:rPr>
+          <w:color w:val="222222"/>
+          <w:shd w:val="clear" w:color="auto" w:fill="FFFFFF"/>
+        </w:rPr>
+      </w:pPr>
+      <w:r>
+        <w:rPr>
           <w:i/>
           <w:iCs/>
           <w:lang w:val="en-IN"/>
         </w:rPr>
-      </w:pPr>
+        <w:t>Figure.1</w:t>
+      </w:r>
       <w:r>
         <w:rPr>
           <w:i/>
           <w:iCs/>
           <w:lang w:val="en-IN"/>
         </w:rPr>
-        <w:t>Figure.1</w:t>
-      </w:r>
-      <w:r>
+        <w:t xml:space="preserve">: </w:t>
+      </w:r>
+      <w:r>
+        <w:rPr>
+          <w:color w:val="222222"/>
+          <w:shd w:val="clear" w:color="auto" w:fill="FFFFFF"/>
+        </w:rPr>
+        <w:t>represents a sparse distributed representation</w:t>
+      </w:r>
+    </w:p>
+    <w:p>
+      <w:pPr>
+        <w:autoSpaceDE w:val="0"/>
+        <w:autoSpaceDN w:val="0"/>
+        <w:adjustRightInd w:val="0"/>
         <w:rPr>
           <w:i/>
           <w:iCs/>
           <w:lang w:val="en-IN"/>
         </w:rPr>
-        <w:t xml:space="preserve">: </w:t>
-      </w:r>
-      <w:r>
-        <w:rPr>
-          <w:color w:val="222222"/>
-          <w:shd w:val="clear" w:color="auto" w:fill="FFFFFF"/>
-        </w:rPr>
-        <w:t>represents a sparse distributed representation</w:t>
-      </w:r>
+      </w:pPr>
     </w:p>
     <w:p>
       <w:pPr>
@@ -819,6 +837,13 @@
         </w:rPr>
         <w:t>Proximal Dendrite Segments</w:t>
       </w:r>
+    </w:p>
+    <w:p>
+      <w:pPr>
+        <w:rPr>
+          <w:lang w:val="en-IN" w:eastAsia="ja-JP"/>
+        </w:rPr>
+      </w:pPr>
     </w:p>
     <w:p>
       <w:pPr>
@@ -1059,6 +1084,13 @@
     </w:p>
     <w:p>
       <w:pPr>
+        <w:rPr>
+          <w:lang w:val="en-IN"/>
+        </w:rPr>
+      </w:pPr>
+    </w:p>
+    <w:p>
+      <w:pPr>
         <w:autoSpaceDE w:val="0"/>
         <w:autoSpaceDN w:val="0"/>
         <w:adjustRightInd w:val="0"/>
@@ -1221,6 +1253,7 @@
         <w:t>Neocortex</w:t>
       </w:r>
     </w:p>
+    <w:p/>
     <w:p>
       <w:pPr>
         <w:pStyle w:val="BodyText"/>
@@ -1378,8 +1411,25 @@
         <w:rPr>
           <w:lang w:val="en-GB" w:eastAsia="ja-JP"/>
         </w:rPr>
-        <w:t>HTM is a functioning model that is created with the inspiration of replicating the functionality of the neocortex in the human brain. Its primary purpose is to learn the input data that is fed as sensory input. To replicate the neuron model accurately, HTM employs various techniques until the functional framework is defined to accept the relevant sensory information. However, it has been confirmed through research that biological neurons perform more intricate functions than those performed by HTM.</w:t>
-      </w:r>
+        <w:t xml:space="preserve">HTM is a functioning model that is created with the inspiration of replicating the functionality of the neocortex in the human brain. Its primary purpose is to learn the input data that is fed as sensory input. To replicate the neuron model accurately, HTM employs various techniques until the functional framework is defined to accept the relevant sensory information. However, it has been confirmed </w:t>
+      </w:r>
+      <w:r>
+        <w:rPr>
+          <w:lang w:val="en-GB" w:eastAsia="ja-JP"/>
+        </w:rPr>
+        <w:t>through research that biological neurons perform more intricate functions than those performed by HTM.</w:t>
+      </w:r>
+    </w:p>
+    <w:p>
+      <w:pPr>
+        <w:autoSpaceDE w:val="0"/>
+        <w:autoSpaceDN w:val="0"/>
+        <w:adjustRightInd w:val="0"/>
+        <w:jc w:val="both"/>
+        <w:rPr>
+          <w:lang w:val="en-GB" w:eastAsia="ja-JP"/>
+        </w:rPr>
+      </w:pPr>
     </w:p>
     <w:p>
       <w:pPr>
@@ -1397,6 +1447,7 @@
         <w:t>Connection</w:t>
       </w:r>
     </w:p>
+    <w:p/>
     <w:p>
       <w:pPr>
         <w:ind w:firstLine="288"/>
@@ -1821,61 +1872,106 @@
         <w:pStyle w:val="BodyText"/>
         <w:ind w:firstLine="0"/>
         <w:rPr>
+          <w:lang w:val="en-GB" w:eastAsia="ja-JP"/>
+        </w:rPr>
+      </w:pPr>
+    </w:p>
+    <w:p>
+      <w:pPr>
+        <w:pStyle w:val="BodyText"/>
+        <w:ind w:firstLine="0"/>
+        <w:rPr>
+          <w:lang w:val="en-GB" w:eastAsia="ja-JP"/>
+        </w:rPr>
+      </w:pPr>
+    </w:p>
+    <w:p>
+      <w:pPr>
+        <w:pStyle w:val="BodyText"/>
+        <w:ind w:firstLine="0"/>
+        <w:rPr>
           <w:b/>
           <w:bCs/>
+          <w:i/>
+          <w:iCs/>
         </w:rPr>
       </w:pPr>
       <w:r>
         <w:rPr>
           <w:b/>
           <w:bCs/>
-        </w:rPr>
-        <w:t>Hierarchical Temporal Memory (HTM)</w:t>
-      </w:r>
-    </w:p>
-    <w:p>
-      <w:pPr>
-        <w:pStyle w:val="BodyText"/>
-        <w:rPr>
-          <w:lang w:val="en-IN"/>
-        </w:rPr>
-      </w:pPr>
-      <w:r>
-        <w:rPr>
-          <w:lang w:val="en-GB" w:eastAsia="ja-JP"/>
-        </w:rPr>
-        <w:t xml:space="preserve">The HTM model focuses on learning the process that takes place in a single layer of the cortex and operates on uninterrupted streams of input patterns to generate rare and consistent representations of input sequences based on the </w:t>
-      </w:r>
-      <w:r>
-        <w:rPr>
-          <w:lang w:val="en-GB" w:eastAsia="ja-JP"/>
-        </w:rPr>
-        <w:lastRenderedPageBreak/>
-        <w:t>recurring patterns of the input stream. Additionally, HTM has the capability to anticipate future patterns by utilising the trained data patterns. In a few iterations, HTM analyses a distinct pattern and compares it to the preceding ones. To enable the training of diverse input pattern sequences that can be predicted, it is crucial that the input patterns are unique and not repetitive.</w:t>
-      </w:r>
-      <w:r>
-        <w:rPr>
-          <w:lang w:val="en-IN"/>
-        </w:rPr>
-        <w:t xml:space="preserve"> </w:t>
-      </w:r>
-    </w:p>
-    <w:p>
-      <w:pPr>
-        <w:pStyle w:val="Heading1"/>
+          <w:i/>
+          <w:iCs/>
+          <w:lang w:val="en-US"/>
+        </w:rPr>
+        <w:t>H.</w:t>
+      </w:r>
+      <w:r>
         <w:rPr>
           <w:b/>
           <w:bCs/>
-        </w:rPr>
-      </w:pPr>
+          <w:i/>
+          <w:iCs/>
+        </w:rPr>
+        <w:t xml:space="preserve"> Hierarchical</w:t>
+      </w:r>
       <w:r>
         <w:rPr>
           <w:b/>
           <w:bCs/>
+          <w:i/>
+          <w:iCs/>
+        </w:rPr>
+        <w:t xml:space="preserve"> Temporal Memory (HTM)</w:t>
+      </w:r>
+    </w:p>
+    <w:p>
+      <w:pPr>
+        <w:pStyle w:val="BodyText"/>
+        <w:ind w:firstLine="0"/>
+        <w:rPr>
+          <w:b/>
+          <w:bCs/>
+        </w:rPr>
+      </w:pPr>
+    </w:p>
+    <w:p>
+      <w:pPr>
+        <w:pStyle w:val="BodyText"/>
+        <w:rPr>
+          <w:lang w:val="en-IN"/>
+        </w:rPr>
+      </w:pPr>
+      <w:r>
+        <w:rPr>
+          <w:lang w:val="en-GB" w:eastAsia="ja-JP"/>
+        </w:rPr>
+        <w:t>The HTM model focuses on learning the process that takes place in a single layer of the cortex and operates on uninterrupted streams of input patterns to generate rare and consistent representations of input sequences based on the recurring patterns of the input stream. Additionally, HTM has the capability to anticipate future patterns by utilising the trained data patterns. In a few iterations, HTM analyses a distinct pattern and compares it to the preceding ones. To enable the training of diverse input pattern sequences that can be predicted, it is crucial that the input patterns are unique and not repetitive.</w:t>
+      </w:r>
+      <w:r>
+        <w:rPr>
+          <w:lang w:val="en-IN"/>
+        </w:rPr>
+        <w:t xml:space="preserve"> </w:t>
+      </w:r>
+    </w:p>
+    <w:p>
+      <w:pPr>
+        <w:pStyle w:val="Heading1"/>
+        <w:rPr>
+          <w:b/>
+          <w:bCs/>
+        </w:rPr>
+      </w:pPr>
+      <w:r>
+        <w:rPr>
+          <w:b/>
+          <w:bCs/>
         </w:rPr>
         <w:t>Methodology</w:t>
       </w:r>
     </w:p>
+    <w:p/>
     <w:p>
       <w:pPr>
         <w:pStyle w:val="BodyText"/>
@@ -4288,6 +4384,14 @@
     </w:p>
     <w:p>
       <w:pPr>
+        <w:jc w:val="both"/>
+        <w:rPr>
+          <w:lang w:val="en-IN"/>
+        </w:rPr>
+      </w:pPr>
+    </w:p>
+    <w:p>
+      <w:pPr>
         <w:pStyle w:val="Heading2"/>
         <w:rPr>
           <w:b/>
@@ -4320,6 +4424,9 @@
     <w:p>
       <w:pPr>
         <w:jc w:val="both"/>
+        <w:rPr>
+          <w:lang w:val="en-GB" w:eastAsia="ja-JP"/>
+        </w:rPr>
       </w:pPr>
     </w:p>
     <w:p>
@@ -4561,7 +4668,14 @@
         <w:rPr>
           <w:lang w:val="en-GB" w:eastAsia="ja-JP"/>
         </w:rPr>
-        <w:t>In HTM, Sparse Distributed Representation (SDR) is an effective system for organizing information. The term "sparse" refers to the fact that only a small percentage of the large, interconnected cells are active at any given time. The term "distributed" implies that the active cells are spread out across the region and are used to represent the region's activity. HTM uses a binary SDR, which is more biologically plausible and computationally efficient, and is obtained from a specific encoder. Even though the number of possible inputs exceeds the</w:t>
+        <w:t xml:space="preserve">In HTM, Sparse Distributed Representation (SDR) is an effective system for organizing information. The term </w:t>
+      </w:r>
+      <w:r>
+        <w:rPr>
+          <w:lang w:val="en-GB" w:eastAsia="ja-JP"/>
+        </w:rPr>
+        <w:lastRenderedPageBreak/>
+        <w:t>"sparse" refers to the fact that only a small percentage of the large, interconnected cells are active at any given time. The term "distributed" implies that the active cells are spread out across the region and are used to represent the region's activity. HTM uses a binary SDR, which is more biologically plausible and computationally efficient, and is obtained from a specific encoder. Even though the number of possible inputs exceeds the</w:t>
       </w:r>
       <w:r>
         <w:rPr>
@@ -4576,14 +4690,7 @@
         <w:rPr>
           <w:lang w:val="en-GB" w:eastAsia="ja-JP"/>
         </w:rPr>
-        <w:t xml:space="preserve">number of possible </w:t>
-      </w:r>
-      <w:r>
-        <w:rPr>
-          <w:lang w:val="en-GB" w:eastAsia="ja-JP"/>
-        </w:rPr>
-        <w:lastRenderedPageBreak/>
-        <w:t>representations, the binary SDR does not result in a loss of functional information due to the critical features of the SDR.</w:t>
+        <w:t>number of possible representations, the binary SDR does not result in a loss of functional information due to the critical features of the SDR.</w:t>
       </w:r>
     </w:p>
     <w:p>
@@ -5878,6 +5985,7 @@
           <w:b/>
           <w:bCs/>
         </w:rPr>
+        <w:lastRenderedPageBreak/>
         <w:t>RESULTS</w:t>
       </w:r>
     </w:p>
@@ -5917,14 +6025,7 @@
           <w:i/>
           <w:iCs/>
         </w:rPr>
-        <w:t>1</w:t>
-      </w:r>
-      <w:r>
-        <w:rPr>
-          <w:i/>
-          <w:iCs/>
-        </w:rPr>
-        <w:t>0</w:t>
+        <w:t>9</w:t>
       </w:r>
       <w:r>
         <w:t>: shows</w:t>
@@ -5941,7 +6042,6 @@
         <w:rPr>
           <w:noProof/>
         </w:rPr>
-        <w:lastRenderedPageBreak/>
         <w:drawing>
           <wp:inline distT="0" distB="0" distL="0" distR="0" wp14:anchorId="200EE4B6" wp14:editId="52A62BC0">
             <wp:extent cx="2984500" cy="5675630"/>
@@ -6017,7 +6117,7 @@
           <w:sz w:val="18"/>
           <w:szCs w:val="18"/>
         </w:rPr>
-        <w:t xml:space="preserve"> 1</w:t>
+        <w:t xml:space="preserve"> </w:t>
       </w:r>
       <w:r>
         <w:rPr>
@@ -6026,7 +6126,7 @@
           <w:sz w:val="18"/>
           <w:szCs w:val="18"/>
         </w:rPr>
-        <w:t>0</w:t>
+        <w:t>9</w:t>
       </w:r>
       <w:r>
         <w:rPr>
@@ -6126,7 +6226,10 @@
         <w:t> </w:t>
       </w:r>
       <w:r>
-        <w:t>below. The HTM uses Scalar Encoder for encoding, and the Spatial Pooler creates SDR input, during which the cells of the active columns are mapped. HTM trains from the input and unforms connections between cells. The spatial pooler implies pools or clusters of data in the spatial dimension. Each pattern that appears at the input during the spatial pooler's learning process is compared to the database of other patterns.</w:t>
+        <w:t xml:space="preserve">below. The HTM uses Scalar Encoder for encoding, and the Spatial Pooler creates SDR input, during which the cells of the </w:t>
+      </w:r>
+      <w:r>
+        <w:t>active columns are mapped. HTM trains from the input and unforms connections between cells. The spatial pooler implies pools or clusters of data in the spatial dimension. Each pattern that appears at the input during the spatial pooler's learning process is compared to the database of other patterns.</w:t>
       </w:r>
     </w:p>
     <w:p>
@@ -6844,15 +6947,17 @@
       </w:tr>
     </w:tbl>
     <w:p>
+      <w:r>
+        <w:tab/>
+      </w:r>
+    </w:p>
+    <w:p>
       <w:pPr>
         <w:rPr>
           <w:i/>
           <w:iCs/>
         </w:rPr>
       </w:pPr>
-      <w:r>
-        <w:tab/>
-      </w:r>
       <w:r>
         <w:rPr>
           <w:i/>
@@ -6934,7 +7039,7 @@
           <w:sz w:val="18"/>
           <w:szCs w:val="18"/>
         </w:rPr>
-        <w:t>5</w:t>
+        <w:t>0</w:t>
       </w:r>
       <w:r>
         <w:t>.</w:t>
@@ -6952,23 +7057,13 @@
         <w:t>for a sequence of numbers for five sequences</w:t>
       </w:r>
       <w:r>
-        <w:t xml:space="preserve">, Table 5 </w:t>
-      </w:r>
-      <w:r>
-        <w:t>shows the sequence</w:t>
-      </w:r>
-      <w:r>
-        <w:t xml:space="preserve"> which was trained during </w:t>
-      </w:r>
-      <w:r>
-        <w:t xml:space="preserve">the </w:t>
-      </w:r>
-      <w:r>
-        <w:t>experiment</w:t>
-      </w:r>
-      <w:r>
         <w:t>.</w:t>
       </w:r>
+    </w:p>
+    <w:p>
+      <w:pPr>
+        <w:jc w:val="both"/>
+      </w:pPr>
     </w:p>
     <w:p>
       <w:pPr>
@@ -6985,7 +7080,7 @@
           <w:lang w:val="en-IN" w:eastAsia="en-IN"/>
         </w:rPr>
         <w:drawing>
-          <wp:inline distT="0" distB="0" distL="0" distR="0" wp14:anchorId="520CBF82" wp14:editId="30969855">
+          <wp:inline distT="0" distB="0" distL="0" distR="0" wp14:anchorId="520CBF82" wp14:editId="14005D2C">
             <wp:extent cx="3089910" cy="1894205"/>
             <wp:effectExtent l="0" t="0" r="15240" b="10795"/>
             <wp:docPr id="11" name="Chart 11">
@@ -7051,7 +7146,7 @@
           <w:sz w:val="18"/>
           <w:szCs w:val="18"/>
         </w:rPr>
-        <w:t>1</w:t>
+        <w:t>0</w:t>
       </w:r>
       <w:r>
         <w:rPr>
@@ -7111,7 +7206,14 @@
           <w:i/>
           <w:iCs/>
         </w:rPr>
-        <w:t>2:</w:t>
+        <w:t>1</w:t>
+      </w:r>
+      <w:r>
+        <w:rPr>
+          <w:i/>
+          <w:iCs/>
+        </w:rPr>
+        <w:t>:</w:t>
       </w:r>
       <w:r>
         <w:t xml:space="preserve"> below shows the prediction for </w:t>
@@ -7126,8 +7228,41 @@
         <w:t xml:space="preserve">as </w:t>
       </w:r>
       <w:r>
-        <w:t>in.</w:t>
-      </w:r>
+        <w:t>in</w:t>
+      </w:r>
+      <w:r>
+        <w:t xml:space="preserve"> file.</w:t>
+      </w:r>
+    </w:p>
+    <w:p>
+      <w:pPr>
+        <w:jc w:val="both"/>
+      </w:pPr>
+    </w:p>
+    <w:p>
+      <w:pPr>
+        <w:jc w:val="both"/>
+      </w:pPr>
+    </w:p>
+    <w:p>
+      <w:pPr>
+        <w:jc w:val="both"/>
+      </w:pPr>
+    </w:p>
+    <w:p>
+      <w:pPr>
+        <w:jc w:val="both"/>
+      </w:pPr>
+    </w:p>
+    <w:p>
+      <w:pPr>
+        <w:jc w:val="both"/>
+      </w:pPr>
+    </w:p>
+    <w:p>
+      <w:pPr>
+        <w:jc w:val="both"/>
+      </w:pPr>
     </w:p>
     <w:p>
       <w:pPr>
@@ -7143,11 +7278,10 @@
           <w:noProof/>
           <w:lang w:val="en-IN" w:eastAsia="en-IN"/>
         </w:rPr>
-        <w:lastRenderedPageBreak/>
         <w:drawing>
-          <wp:inline distT="0" distB="0" distL="0" distR="0" wp14:anchorId="64660415" wp14:editId="4BC6EA0F">
-            <wp:extent cx="3477260" cy="2194560"/>
-            <wp:effectExtent l="0" t="0" r="8890" b="0"/>
+          <wp:inline distT="0" distB="0" distL="0" distR="0" wp14:anchorId="64660415" wp14:editId="7B0C595E">
+            <wp:extent cx="3477260" cy="2042160"/>
+            <wp:effectExtent l="0" t="0" r="2540" b="2540"/>
             <wp:docPr id="7" name="Picture 7" descr="C:\Users\ADMIN\Desktop\result_output.JPG"/>
             <wp:cNvGraphicFramePr>
               <a:graphicFrameLocks xmlns:a="http://schemas.openxmlformats.org/drawingml/2006/main" noChangeAspect="1"/>
@@ -7162,7 +7296,7 @@
                     </pic:cNvPicPr>
                   </pic:nvPicPr>
                   <pic:blipFill>
-                    <a:blip r:embed="rId19">
+                    <a:blip r:embed="rId19" cstate="print">
                       <a:extLst>
                         <a:ext uri="{28A0092B-C50C-407E-A947-70E740481C1C}">
                           <a14:useLocalDpi xmlns:a14="http://schemas.microsoft.com/office/drawing/2010/main" val="0"/>
@@ -7177,7 +7311,7 @@
                   <pic:spPr bwMode="auto">
                     <a:xfrm>
                       <a:off x="0" y="0"/>
-                      <a:ext cx="3487707" cy="2201153"/>
+                      <a:ext cx="3487711" cy="2048298"/>
                     </a:xfrm>
                     <a:prstGeom prst="rect">
                       <a:avLst/>
@@ -7199,6 +7333,16 @@
         <w:rPr>
           <w:i/>
           <w:iCs/>
+          <w:sz w:val="18"/>
+          <w:szCs w:val="18"/>
+        </w:rPr>
+      </w:pPr>
+    </w:p>
+    <w:p>
+      <w:pPr>
+        <w:rPr>
+          <w:i/>
+          <w:iCs/>
         </w:rPr>
       </w:pPr>
       <w:r>
@@ -7235,7 +7379,16 @@
           <w:sz w:val="18"/>
           <w:szCs w:val="18"/>
         </w:rPr>
-        <w:t>2:</w:t>
+        <w:t>1</w:t>
+      </w:r>
+      <w:r>
+        <w:rPr>
+          <w:i/>
+          <w:iCs/>
+          <w:sz w:val="18"/>
+          <w:szCs w:val="18"/>
+        </w:rPr>
+        <w:t>:</w:t>
       </w:r>
       <w:r>
         <w:rPr>
@@ -7330,8 +7483,16 @@
         <w:p>
           <w:pPr>
             <w:pStyle w:val="Heading1"/>
+            <w:rPr>
+              <w:b/>
+              <w:bCs/>
+            </w:rPr>
           </w:pPr>
           <w:r>
+            <w:rPr>
+              <w:b/>
+              <w:bCs/>
+            </w:rPr>
             <w:t>References</w:t>
           </w:r>
         </w:p>
@@ -7564,13 +7725,7 @@
                       <w:rPr>
                         <w:noProof/>
                       </w:rPr>
-                      <w:t xml:space="preserve">subutai, "Sparse Distributed Representations (SDRs)," 2017. [Online]. Available: </w:t>
-                    </w:r>
-                    <w:r>
-                      <w:rPr>
-                        <w:noProof/>
-                      </w:rPr>
-                      <w:t>https://discourse.numenta.org/t/sparse-distributed-representations/2150.</w:t>
+                      <w:t>subutai, "Sparse Distributed Representations (SDRs)," 2017. [Online]. Available: https://discourse.numenta.org/t/sparse-distributed-representations/2150.</w:t>
                     </w:r>
                   </w:p>
                 </w:tc>
@@ -10505,6 +10660,7 @@
     <w:lsdException w:name="Normal (Web)" w:uiPriority="99"/>
     <w:lsdException w:name="HTML Keyboard" w:semiHidden="1" w:unhideWhenUsed="1"/>
     <w:lsdException w:name="HTML Variable" w:semiHidden="1" w:unhideWhenUsed="1"/>
+    <w:lsdException w:name="Normal Table" w:semiHidden="1" w:unhideWhenUsed="1"/>
     <w:lsdException w:name="annotation subject" w:semiHidden="1" w:unhideWhenUsed="1"/>
     <w:lsdException w:name="No List" w:semiHidden="1" w:unhideWhenUsed="1"/>
     <w:lsdException w:name="Outline List 1" w:semiHidden="1" w:unhideWhenUsed="1"/>
@@ -10547,8 +10703,11 @@
     <w:lsdException w:name="Table Contemporary" w:semiHidden="1" w:unhideWhenUsed="1"/>
     <w:lsdException w:name="Table Elegant" w:semiHidden="1" w:unhideWhenUsed="1"/>
     <w:lsdException w:name="Table Professional" w:semiHidden="1" w:unhideWhenUsed="1"/>
+    <w:lsdException w:name="Table Subtle 1" w:semiHidden="1" w:unhideWhenUsed="1"/>
     <w:lsdException w:name="Table Subtle 2" w:semiHidden="1" w:unhideWhenUsed="1"/>
     <w:lsdException w:name="Table Web 1" w:semiHidden="1" w:unhideWhenUsed="1"/>
+    <w:lsdException w:name="Table Web 2" w:semiHidden="1" w:unhideWhenUsed="1"/>
+    <w:lsdException w:name="Table Web 3" w:semiHidden="1" w:unhideWhenUsed="1"/>
     <w:lsdException w:name="Balloon Text" w:semiHidden="1" w:unhideWhenUsed="1"/>
     <w:lsdException w:name="Table Theme" w:semiHidden="1" w:unhideWhenUsed="1"/>
     <w:lsdException w:name="Placeholder Text" w:semiHidden="1" w:uiPriority="99"/>
@@ -10901,7 +11060,6 @@
   <w:style w:type="character" w:default="1" w:styleId="DefaultParagraphFont">
     <w:name w:val="Default Paragraph Font"/>
     <w:uiPriority w:val="1"/>
-    <w:semiHidden/>
     <w:unhideWhenUsed/>
   </w:style>
   <w:style w:type="table" w:default="1" w:styleId="TableNormal">
@@ -12959,7 +13117,7 @@
       </c:valAx>
       <c:spPr>
         <a:noFill/>
-        <a:ln>
+        <a:ln w="25400">
           <a:noFill/>
         </a:ln>
         <a:effectLst/>

</xml_diff>